<commit_message>
Added: queries to create and use database
</commit_message>
<xml_diff>
--- a/PayRollServiceSql.docx
+++ b/PayRollServiceSql.docx
@@ -10,31 +10,570 @@
           <w:szCs w:val="28"/>
         </w:rPr>
       </w:pPr>
+      <w:proofErr w:type="spellStart"/>
       <w:r>
         <w:rPr>
           <w:rFonts w:ascii="Times New Roman" w:hAnsi="Times New Roman" w:cs="Times New Roman"/>
           <w:sz w:val="28"/>
           <w:szCs w:val="28"/>
         </w:rPr>
-        <w:t xml:space="preserve">PayRollService  Sql </w:t>
-      </w:r>
-    </w:p>
-    <w:p>
-      <w:pPr>
+        <w:t>PayRollService</w:t>
+      </w:r>
+      <w:proofErr w:type="spellEnd"/>
+      <w:r>
         <w:rPr>
           <w:rFonts w:ascii="Times New Roman" w:hAnsi="Times New Roman" w:cs="Times New Roman"/>
           <w:sz w:val="28"/>
           <w:szCs w:val="28"/>
         </w:rPr>
-      </w:pPr>
+        <w:t xml:space="preserve">  </w:t>
+      </w:r>
+      <w:proofErr w:type="spellStart"/>
       <w:r>
         <w:rPr>
           <w:rFonts w:ascii="Times New Roman" w:hAnsi="Times New Roman" w:cs="Times New Roman"/>
           <w:sz w:val="28"/>
           <w:szCs w:val="28"/>
         </w:rPr>
+        <w:t>Sql</w:t>
+      </w:r>
+      <w:proofErr w:type="spellEnd"/>
+      <w:r>
+        <w:rPr>
+          <w:rFonts w:ascii="Times New Roman" w:hAnsi="Times New Roman" w:cs="Times New Roman"/>
+          <w:sz w:val="28"/>
+          <w:szCs w:val="28"/>
+        </w:rPr>
+        <w:t xml:space="preserve"> </w:t>
+      </w:r>
+    </w:p>
+    <w:p>
+      <w:pPr>
+        <w:rPr>
+          <w:rFonts w:ascii="Times New Roman" w:hAnsi="Times New Roman" w:cs="Times New Roman"/>
+          <w:sz w:val="28"/>
+          <w:szCs w:val="28"/>
+        </w:rPr>
+      </w:pPr>
+      <w:r>
+        <w:rPr>
+          <w:rFonts w:ascii="Times New Roman" w:hAnsi="Times New Roman" w:cs="Times New Roman"/>
+          <w:sz w:val="28"/>
+          <w:szCs w:val="28"/>
+        </w:rPr>
         <w:t xml:space="preserve">Queries According to Use Cases - </w:t>
       </w:r>
+    </w:p>
+    <w:p>
+      <w:r>
+        <w:t xml:space="preserve">1) UC1 </w:t>
+      </w:r>
+    </w:p>
+    <w:p>
+      <w:pPr>
+        <w:rPr>
+          <w:rFonts w:ascii="Times New Roman" w:hAnsi="Times New Roman" w:cs="Times New Roman"/>
+          <w:sz w:val="24"/>
+          <w:szCs w:val="24"/>
+        </w:rPr>
+      </w:pPr>
+      <w:proofErr w:type="spellStart"/>
+      <w:r>
+        <w:rPr>
+          <w:rFonts w:ascii="Times New Roman" w:hAnsi="Times New Roman" w:cs="Times New Roman"/>
+          <w:sz w:val="24"/>
+          <w:szCs w:val="24"/>
+        </w:rPr>
+        <w:t>mysql</w:t>
+      </w:r>
+      <w:proofErr w:type="spellEnd"/>
+      <w:r>
+        <w:rPr>
+          <w:rFonts w:ascii="Times New Roman" w:hAnsi="Times New Roman" w:cs="Times New Roman"/>
+          <w:sz w:val="24"/>
+          <w:szCs w:val="24"/>
+        </w:rPr>
+        <w:t xml:space="preserve">&gt; create database </w:t>
+      </w:r>
+      <w:proofErr w:type="spellStart"/>
+      <w:r>
+        <w:rPr>
+          <w:rFonts w:ascii="Times New Roman" w:hAnsi="Times New Roman" w:cs="Times New Roman"/>
+          <w:sz w:val="24"/>
+          <w:szCs w:val="24"/>
+        </w:rPr>
+        <w:t>payroll_services</w:t>
+      </w:r>
+      <w:proofErr w:type="spellEnd"/>
+      <w:r>
+        <w:rPr>
+          <w:rFonts w:ascii="Times New Roman" w:hAnsi="Times New Roman" w:cs="Times New Roman"/>
+          <w:sz w:val="24"/>
+          <w:szCs w:val="24"/>
+        </w:rPr>
+        <w:t>;</w:t>
+      </w:r>
+    </w:p>
+    <w:p>
+      <w:pPr>
+        <w:rPr>
+          <w:rFonts w:ascii="Times New Roman" w:hAnsi="Times New Roman" w:cs="Times New Roman"/>
+          <w:sz w:val="24"/>
+          <w:szCs w:val="24"/>
+        </w:rPr>
+      </w:pPr>
+      <w:r>
+        <w:rPr>
+          <w:rFonts w:ascii="Times New Roman" w:hAnsi="Times New Roman" w:cs="Times New Roman"/>
+          <w:sz w:val="24"/>
+          <w:szCs w:val="24"/>
+        </w:rPr>
+        <w:t>Query OK, 1 row affected (0.14 sec)</w:t>
+      </w:r>
+    </w:p>
+    <w:p>
+      <w:pPr>
+        <w:rPr>
+          <w:rFonts w:ascii="Times New Roman" w:hAnsi="Times New Roman" w:cs="Times New Roman"/>
+          <w:sz w:val="24"/>
+          <w:szCs w:val="24"/>
+        </w:rPr>
+      </w:pPr>
+      <w:proofErr w:type="spellStart"/>
+      <w:r>
+        <w:rPr>
+          <w:rFonts w:ascii="Times New Roman" w:hAnsi="Times New Roman" w:cs="Times New Roman"/>
+          <w:sz w:val="24"/>
+          <w:szCs w:val="24"/>
+        </w:rPr>
+        <w:t>mysql</w:t>
+      </w:r>
+      <w:proofErr w:type="spellEnd"/>
+      <w:r>
+        <w:rPr>
+          <w:rFonts w:ascii="Times New Roman" w:hAnsi="Times New Roman" w:cs="Times New Roman"/>
+          <w:sz w:val="24"/>
+          <w:szCs w:val="24"/>
+        </w:rPr>
+        <w:t>&gt; show databases;</w:t>
+      </w:r>
+    </w:p>
+    <w:p>
+      <w:pPr>
+        <w:rPr>
+          <w:rFonts w:ascii="Times New Roman" w:hAnsi="Times New Roman" w:cs="Times New Roman"/>
+          <w:sz w:val="24"/>
+          <w:szCs w:val="24"/>
+        </w:rPr>
+      </w:pPr>
+      <w:r>
+        <w:rPr>
+          <w:rFonts w:ascii="Times New Roman" w:hAnsi="Times New Roman" w:cs="Times New Roman"/>
+          <w:sz w:val="24"/>
+          <w:szCs w:val="24"/>
+        </w:rPr>
+        <w:t>+--------------------+</w:t>
+      </w:r>
+    </w:p>
+    <w:p>
+      <w:pPr>
+        <w:rPr>
+          <w:rFonts w:ascii="Times New Roman" w:hAnsi="Times New Roman" w:cs="Times New Roman"/>
+          <w:sz w:val="24"/>
+          <w:szCs w:val="24"/>
+        </w:rPr>
+      </w:pPr>
+      <w:r>
+        <w:rPr>
+          <w:rFonts w:ascii="Times New Roman" w:hAnsi="Times New Roman" w:cs="Times New Roman"/>
+          <w:sz w:val="24"/>
+          <w:szCs w:val="24"/>
+        </w:rPr>
+        <w:t>| Database           |</w:t>
+      </w:r>
+    </w:p>
+    <w:p>
+      <w:pPr>
+        <w:rPr>
+          <w:rFonts w:ascii="Times New Roman" w:hAnsi="Times New Roman" w:cs="Times New Roman"/>
+          <w:sz w:val="24"/>
+          <w:szCs w:val="24"/>
+        </w:rPr>
+      </w:pPr>
+      <w:r>
+        <w:rPr>
+          <w:rFonts w:ascii="Times New Roman" w:hAnsi="Times New Roman" w:cs="Times New Roman"/>
+          <w:sz w:val="24"/>
+          <w:szCs w:val="24"/>
+        </w:rPr>
+        <w:t>+--------------------+</w:t>
+      </w:r>
+    </w:p>
+    <w:p>
+      <w:pPr>
+        <w:rPr>
+          <w:rFonts w:ascii="Times New Roman" w:hAnsi="Times New Roman" w:cs="Times New Roman"/>
+          <w:sz w:val="24"/>
+          <w:szCs w:val="24"/>
+        </w:rPr>
+      </w:pPr>
+      <w:r>
+        <w:rPr>
+          <w:rFonts w:ascii="Times New Roman" w:hAnsi="Times New Roman" w:cs="Times New Roman"/>
+          <w:sz w:val="24"/>
+          <w:szCs w:val="24"/>
+        </w:rPr>
+        <w:t xml:space="preserve">| </w:t>
+      </w:r>
+      <w:proofErr w:type="spellStart"/>
+      <w:r>
+        <w:rPr>
+          <w:rFonts w:ascii="Times New Roman" w:hAnsi="Times New Roman" w:cs="Times New Roman"/>
+          <w:sz w:val="24"/>
+          <w:szCs w:val="24"/>
+        </w:rPr>
+        <w:t>addressbook</w:t>
+      </w:r>
+      <w:proofErr w:type="spellEnd"/>
+      <w:r>
+        <w:rPr>
+          <w:rFonts w:ascii="Times New Roman" w:hAnsi="Times New Roman" w:cs="Times New Roman"/>
+          <w:sz w:val="24"/>
+          <w:szCs w:val="24"/>
+        </w:rPr>
+        <w:t xml:space="preserve">        |</w:t>
+      </w:r>
+    </w:p>
+    <w:p>
+      <w:pPr>
+        <w:rPr>
+          <w:rFonts w:ascii="Times New Roman" w:hAnsi="Times New Roman" w:cs="Times New Roman"/>
+          <w:sz w:val="24"/>
+          <w:szCs w:val="24"/>
+        </w:rPr>
+      </w:pPr>
+      <w:r>
+        <w:rPr>
+          <w:rFonts w:ascii="Times New Roman" w:hAnsi="Times New Roman" w:cs="Times New Roman"/>
+          <w:sz w:val="24"/>
+          <w:szCs w:val="24"/>
+        </w:rPr>
+        <w:t xml:space="preserve">| </w:t>
+      </w:r>
+      <w:proofErr w:type="spellStart"/>
+      <w:r>
+        <w:rPr>
+          <w:rFonts w:ascii="Times New Roman" w:hAnsi="Times New Roman" w:cs="Times New Roman"/>
+          <w:sz w:val="24"/>
+          <w:szCs w:val="24"/>
+        </w:rPr>
+        <w:t>information_schema</w:t>
+      </w:r>
+      <w:proofErr w:type="spellEnd"/>
+      <w:r>
+        <w:rPr>
+          <w:rFonts w:ascii="Times New Roman" w:hAnsi="Times New Roman" w:cs="Times New Roman"/>
+          <w:sz w:val="24"/>
+          <w:szCs w:val="24"/>
+        </w:rPr>
+        <w:t xml:space="preserve"> |</w:t>
+      </w:r>
+    </w:p>
+    <w:p>
+      <w:pPr>
+        <w:rPr>
+          <w:rFonts w:ascii="Times New Roman" w:hAnsi="Times New Roman" w:cs="Times New Roman"/>
+          <w:sz w:val="24"/>
+          <w:szCs w:val="24"/>
+        </w:rPr>
+      </w:pPr>
+      <w:r>
+        <w:rPr>
+          <w:rFonts w:ascii="Times New Roman" w:hAnsi="Times New Roman" w:cs="Times New Roman"/>
+          <w:sz w:val="24"/>
+          <w:szCs w:val="24"/>
+        </w:rPr>
+        <w:t xml:space="preserve">| </w:t>
+      </w:r>
+      <w:proofErr w:type="spellStart"/>
+      <w:r>
+        <w:rPr>
+          <w:rFonts w:ascii="Times New Roman" w:hAnsi="Times New Roman" w:cs="Times New Roman"/>
+          <w:sz w:val="24"/>
+          <w:szCs w:val="24"/>
+        </w:rPr>
+        <w:t>mysql</w:t>
+      </w:r>
+      <w:proofErr w:type="spellEnd"/>
+      <w:r>
+        <w:rPr>
+          <w:rFonts w:ascii="Times New Roman" w:hAnsi="Times New Roman" w:cs="Times New Roman"/>
+          <w:sz w:val="24"/>
+          <w:szCs w:val="24"/>
+        </w:rPr>
+        <w:t xml:space="preserve">              |</w:t>
+      </w:r>
+    </w:p>
+    <w:p>
+      <w:pPr>
+        <w:rPr>
+          <w:rFonts w:ascii="Times New Roman" w:hAnsi="Times New Roman" w:cs="Times New Roman"/>
+          <w:sz w:val="24"/>
+          <w:szCs w:val="24"/>
+        </w:rPr>
+      </w:pPr>
+      <w:r>
+        <w:rPr>
+          <w:rFonts w:ascii="Times New Roman" w:hAnsi="Times New Roman" w:cs="Times New Roman"/>
+          <w:sz w:val="24"/>
+          <w:szCs w:val="24"/>
+        </w:rPr>
+        <w:t xml:space="preserve">| </w:t>
+      </w:r>
+      <w:proofErr w:type="spellStart"/>
+      <w:r>
+        <w:rPr>
+          <w:rFonts w:ascii="Times New Roman" w:hAnsi="Times New Roman" w:cs="Times New Roman"/>
+          <w:sz w:val="24"/>
+          <w:szCs w:val="24"/>
+        </w:rPr>
+        <w:t>payroll_service</w:t>
+      </w:r>
+      <w:proofErr w:type="spellEnd"/>
+      <w:r>
+        <w:rPr>
+          <w:rFonts w:ascii="Times New Roman" w:hAnsi="Times New Roman" w:cs="Times New Roman"/>
+          <w:sz w:val="24"/>
+          <w:szCs w:val="24"/>
+        </w:rPr>
+        <w:t xml:space="preserve">    |</w:t>
+      </w:r>
+    </w:p>
+    <w:p>
+      <w:pPr>
+        <w:rPr>
+          <w:rFonts w:ascii="Times New Roman" w:hAnsi="Times New Roman" w:cs="Times New Roman"/>
+          <w:sz w:val="24"/>
+          <w:szCs w:val="24"/>
+        </w:rPr>
+      </w:pPr>
+      <w:r>
+        <w:rPr>
+          <w:rFonts w:ascii="Times New Roman" w:hAnsi="Times New Roman" w:cs="Times New Roman"/>
+          <w:sz w:val="24"/>
+          <w:szCs w:val="24"/>
+        </w:rPr>
+        <w:t xml:space="preserve">| </w:t>
+      </w:r>
+      <w:proofErr w:type="spellStart"/>
+      <w:r>
+        <w:rPr>
+          <w:rFonts w:ascii="Times New Roman" w:hAnsi="Times New Roman" w:cs="Times New Roman"/>
+          <w:sz w:val="24"/>
+          <w:szCs w:val="24"/>
+        </w:rPr>
+        <w:t>payroll_services</w:t>
+      </w:r>
+      <w:proofErr w:type="spellEnd"/>
+      <w:r>
+        <w:rPr>
+          <w:rFonts w:ascii="Times New Roman" w:hAnsi="Times New Roman" w:cs="Times New Roman"/>
+          <w:sz w:val="24"/>
+          <w:szCs w:val="24"/>
+        </w:rPr>
+        <w:t xml:space="preserve">   |</w:t>
+      </w:r>
+    </w:p>
+    <w:p>
+      <w:pPr>
+        <w:rPr>
+          <w:rFonts w:ascii="Times New Roman" w:hAnsi="Times New Roman" w:cs="Times New Roman"/>
+          <w:sz w:val="24"/>
+          <w:szCs w:val="24"/>
+        </w:rPr>
+      </w:pPr>
+      <w:r>
+        <w:rPr>
+          <w:rFonts w:ascii="Times New Roman" w:hAnsi="Times New Roman" w:cs="Times New Roman"/>
+          <w:sz w:val="24"/>
+          <w:szCs w:val="24"/>
+        </w:rPr>
+        <w:t xml:space="preserve">| </w:t>
+      </w:r>
+      <w:proofErr w:type="spellStart"/>
+      <w:r>
+        <w:rPr>
+          <w:rFonts w:ascii="Times New Roman" w:hAnsi="Times New Roman" w:cs="Times New Roman"/>
+          <w:sz w:val="24"/>
+          <w:szCs w:val="24"/>
+        </w:rPr>
+        <w:t>performance_schema</w:t>
+      </w:r>
+      <w:proofErr w:type="spellEnd"/>
+      <w:r>
+        <w:rPr>
+          <w:rFonts w:ascii="Times New Roman" w:hAnsi="Times New Roman" w:cs="Times New Roman"/>
+          <w:sz w:val="24"/>
+          <w:szCs w:val="24"/>
+        </w:rPr>
+        <w:t xml:space="preserve"> |</w:t>
+      </w:r>
+    </w:p>
+    <w:p>
+      <w:pPr>
+        <w:rPr>
+          <w:rFonts w:ascii="Times New Roman" w:hAnsi="Times New Roman" w:cs="Times New Roman"/>
+          <w:sz w:val="24"/>
+          <w:szCs w:val="24"/>
+        </w:rPr>
+      </w:pPr>
+      <w:r>
+        <w:rPr>
+          <w:rFonts w:ascii="Times New Roman" w:hAnsi="Times New Roman" w:cs="Times New Roman"/>
+          <w:sz w:val="24"/>
+          <w:szCs w:val="24"/>
+        </w:rPr>
+        <w:t>| sys                |</w:t>
+      </w:r>
+    </w:p>
+    <w:p>
+      <w:pPr>
+        <w:rPr>
+          <w:rFonts w:ascii="Times New Roman" w:hAnsi="Times New Roman" w:cs="Times New Roman"/>
+          <w:sz w:val="24"/>
+          <w:szCs w:val="24"/>
+        </w:rPr>
+      </w:pPr>
+      <w:r>
+        <w:rPr>
+          <w:rFonts w:ascii="Times New Roman" w:hAnsi="Times New Roman" w:cs="Times New Roman"/>
+          <w:sz w:val="24"/>
+          <w:szCs w:val="24"/>
+        </w:rPr>
+        <w:t>| test               |</w:t>
+      </w:r>
+    </w:p>
+    <w:p>
+      <w:pPr>
+        <w:rPr>
+          <w:rFonts w:ascii="Times New Roman" w:hAnsi="Times New Roman" w:cs="Times New Roman"/>
+          <w:sz w:val="24"/>
+          <w:szCs w:val="24"/>
+        </w:rPr>
+      </w:pPr>
+      <w:r>
+        <w:rPr>
+          <w:rFonts w:ascii="Times New Roman" w:hAnsi="Times New Roman" w:cs="Times New Roman"/>
+          <w:sz w:val="24"/>
+          <w:szCs w:val="24"/>
+        </w:rPr>
+        <w:t>+--------------------+</w:t>
+      </w:r>
+    </w:p>
+    <w:p>
+      <w:pPr>
+        <w:rPr>
+          <w:rFonts w:ascii="Times New Roman" w:hAnsi="Times New Roman" w:cs="Times New Roman"/>
+          <w:sz w:val="24"/>
+          <w:szCs w:val="24"/>
+        </w:rPr>
+      </w:pPr>
+      <w:r>
+        <w:rPr>
+          <w:rFonts w:ascii="Times New Roman" w:hAnsi="Times New Roman" w:cs="Times New Roman"/>
+          <w:sz w:val="24"/>
+          <w:szCs w:val="24"/>
+        </w:rPr>
+        <w:t>8 rows in set (0.00 sec)</w:t>
+      </w:r>
+    </w:p>
+    <w:p>
+      <w:pPr>
+        <w:rPr>
+          <w:rFonts w:ascii="Times New Roman" w:hAnsi="Times New Roman" w:cs="Times New Roman"/>
+          <w:sz w:val="24"/>
+          <w:szCs w:val="24"/>
+        </w:rPr>
+      </w:pPr>
+      <w:proofErr w:type="spellStart"/>
+      <w:r>
+        <w:rPr>
+          <w:rFonts w:ascii="Times New Roman" w:hAnsi="Times New Roman" w:cs="Times New Roman"/>
+          <w:sz w:val="24"/>
+          <w:szCs w:val="24"/>
+        </w:rPr>
+        <w:t>mysql</w:t>
+      </w:r>
+      <w:proofErr w:type="spellEnd"/>
+      <w:r>
+        <w:rPr>
+          <w:rFonts w:ascii="Times New Roman" w:hAnsi="Times New Roman" w:cs="Times New Roman"/>
+          <w:sz w:val="24"/>
+          <w:szCs w:val="24"/>
+        </w:rPr>
+        <w:t xml:space="preserve">&gt; use </w:t>
+      </w:r>
+      <w:proofErr w:type="spellStart"/>
+      <w:r>
+        <w:rPr>
+          <w:rFonts w:ascii="Times New Roman" w:hAnsi="Times New Roman" w:cs="Times New Roman"/>
+          <w:sz w:val="24"/>
+          <w:szCs w:val="24"/>
+        </w:rPr>
+        <w:t>payroll_services</w:t>
+      </w:r>
+      <w:proofErr w:type="spellEnd"/>
+      <w:r>
+        <w:rPr>
+          <w:rFonts w:ascii="Times New Roman" w:hAnsi="Times New Roman" w:cs="Times New Roman"/>
+          <w:sz w:val="24"/>
+          <w:szCs w:val="24"/>
+        </w:rPr>
+        <w:t>;</w:t>
+      </w:r>
+    </w:p>
+    <w:p>
+      <w:pPr>
+        <w:rPr>
+          <w:rFonts w:ascii="Times New Roman" w:hAnsi="Times New Roman" w:cs="Times New Roman"/>
+          <w:sz w:val="24"/>
+          <w:szCs w:val="24"/>
+        </w:rPr>
+      </w:pPr>
+      <w:r>
+        <w:rPr>
+          <w:rFonts w:ascii="Times New Roman" w:hAnsi="Times New Roman" w:cs="Times New Roman"/>
+          <w:sz w:val="24"/>
+          <w:szCs w:val="24"/>
+        </w:rPr>
+        <w:t>Database change</w:t>
+      </w:r>
+      <w:r>
+        <w:rPr>
+          <w:rFonts w:ascii="Times New Roman" w:hAnsi="Times New Roman" w:cs="Times New Roman"/>
+          <w:sz w:val="24"/>
+          <w:szCs w:val="24"/>
+        </w:rPr>
+        <w:t>d</w:t>
+      </w:r>
+    </w:p>
+    <w:p>
+      <w:pPr>
+        <w:rPr>
+          <w:rFonts w:ascii="Times New Roman" w:hAnsi="Times New Roman" w:cs="Times New Roman"/>
+          <w:sz w:val="24"/>
+          <w:szCs w:val="24"/>
+        </w:rPr>
+      </w:pPr>
+    </w:p>
+    <w:p>
+      <w:pPr>
+        <w:rPr>
+          <w:rFonts w:ascii="Times New Roman" w:hAnsi="Times New Roman" w:cs="Times New Roman"/>
+          <w:sz w:val="28"/>
+          <w:szCs w:val="28"/>
+        </w:rPr>
+      </w:pPr>
     </w:p>
     <w:p/>
     <w:p/>

</xml_diff>

<commit_message>
Added: query to create table with different datatypes
</commit_message>
<xml_diff>
--- a/PayRollServiceSql.docx
+++ b/PayRollServiceSql.docx
@@ -65,7 +65,21 @@
       </w:r>
     </w:p>
     <w:p>
-      <w:r>
+      <w:pPr>
+        <w:rPr>
+          <w:rFonts w:ascii="Times New Roman" w:hAnsi="Times New Roman" w:cs="Times New Roman"/>
+          <w:b/>
+          <w:sz w:val="28"/>
+          <w:szCs w:val="28"/>
+        </w:rPr>
+      </w:pPr>
+      <w:r>
+        <w:rPr>
+          <w:rFonts w:ascii="Times New Roman" w:hAnsi="Times New Roman" w:cs="Times New Roman"/>
+          <w:b/>
+          <w:sz w:val="28"/>
+          <w:szCs w:val="28"/>
+        </w:rPr>
         <w:t xml:space="preserve">1) UC1 </w:t>
       </w:r>
     </w:p>
@@ -561,10 +575,487 @@
       <w:pPr>
         <w:rPr>
           <w:rFonts w:ascii="Times New Roman" w:hAnsi="Times New Roman" w:cs="Times New Roman"/>
-          <w:sz w:val="24"/>
-          <w:szCs w:val="24"/>
-        </w:rPr>
-      </w:pPr>
+          <w:b/>
+          <w:sz w:val="28"/>
+          <w:szCs w:val="28"/>
+        </w:rPr>
+      </w:pPr>
+      <w:r>
+        <w:rPr>
+          <w:rFonts w:ascii="Times New Roman" w:hAnsi="Times New Roman" w:cs="Times New Roman"/>
+          <w:b/>
+          <w:sz w:val="28"/>
+          <w:szCs w:val="28"/>
+        </w:rPr>
+        <w:t xml:space="preserve">2) UC2 </w:t>
+      </w:r>
+    </w:p>
+    <w:p>
+      <w:pPr>
+        <w:rPr>
+          <w:rFonts w:ascii="Times New Roman" w:hAnsi="Times New Roman" w:cs="Times New Roman"/>
+          <w:sz w:val="24"/>
+          <w:szCs w:val="24"/>
+        </w:rPr>
+      </w:pPr>
+      <w:proofErr w:type="spellStart"/>
+      <w:r>
+        <w:rPr>
+          <w:rFonts w:ascii="Times New Roman" w:hAnsi="Times New Roman" w:cs="Times New Roman"/>
+          <w:sz w:val="24"/>
+          <w:szCs w:val="24"/>
+        </w:rPr>
+        <w:t>mysql</w:t>
+      </w:r>
+      <w:proofErr w:type="spellEnd"/>
+      <w:r>
+        <w:rPr>
+          <w:rFonts w:ascii="Times New Roman" w:hAnsi="Times New Roman" w:cs="Times New Roman"/>
+          <w:sz w:val="24"/>
+          <w:szCs w:val="24"/>
+        </w:rPr>
+        <w:t xml:space="preserve">&gt; create table </w:t>
+      </w:r>
+      <w:proofErr w:type="spellStart"/>
+      <w:r>
+        <w:rPr>
+          <w:rFonts w:ascii="Times New Roman" w:hAnsi="Times New Roman" w:cs="Times New Roman"/>
+          <w:sz w:val="24"/>
+          <w:szCs w:val="24"/>
+        </w:rPr>
+        <w:t>employee_payroll</w:t>
+      </w:r>
+      <w:proofErr w:type="spellEnd"/>
+      <w:r>
+        <w:rPr>
+          <w:rFonts w:ascii="Times New Roman" w:hAnsi="Times New Roman" w:cs="Times New Roman"/>
+          <w:sz w:val="24"/>
+          <w:szCs w:val="24"/>
+        </w:rPr>
+        <w:t xml:space="preserve"> ( </w:t>
+      </w:r>
+      <w:proofErr w:type="spellStart"/>
+      <w:r>
+        <w:rPr>
+          <w:rFonts w:ascii="Times New Roman" w:hAnsi="Times New Roman" w:cs="Times New Roman"/>
+          <w:sz w:val="24"/>
+          <w:szCs w:val="24"/>
+        </w:rPr>
+        <w:t>employee_id</w:t>
+      </w:r>
+      <w:proofErr w:type="spellEnd"/>
+      <w:r>
+        <w:rPr>
+          <w:rFonts w:ascii="Times New Roman" w:hAnsi="Times New Roman" w:cs="Times New Roman"/>
+          <w:sz w:val="24"/>
+          <w:szCs w:val="24"/>
+        </w:rPr>
+        <w:t xml:space="preserve"> </w:t>
+      </w:r>
+      <w:proofErr w:type="spellStart"/>
+      <w:r>
+        <w:rPr>
+          <w:rFonts w:ascii="Times New Roman" w:hAnsi="Times New Roman" w:cs="Times New Roman"/>
+          <w:sz w:val="24"/>
+          <w:szCs w:val="24"/>
+        </w:rPr>
+        <w:t>int</w:t>
+      </w:r>
+      <w:proofErr w:type="spellEnd"/>
+      <w:r>
+        <w:rPr>
+          <w:rFonts w:ascii="Times New Roman" w:hAnsi="Times New Roman" w:cs="Times New Roman"/>
+          <w:sz w:val="24"/>
+          <w:szCs w:val="24"/>
+        </w:rPr>
+        <w:t xml:space="preserve"> not null, name </w:t>
+      </w:r>
+      <w:proofErr w:type="spellStart"/>
+      <w:r>
+        <w:rPr>
+          <w:rFonts w:ascii="Times New Roman" w:hAnsi="Times New Roman" w:cs="Times New Roman"/>
+          <w:sz w:val="24"/>
+          <w:szCs w:val="24"/>
+        </w:rPr>
+        <w:t>varchar</w:t>
+      </w:r>
+      <w:proofErr w:type="spellEnd"/>
+      <w:r>
+        <w:rPr>
+          <w:rFonts w:ascii="Times New Roman" w:hAnsi="Times New Roman" w:cs="Times New Roman"/>
+          <w:sz w:val="24"/>
+          <w:szCs w:val="24"/>
+        </w:rPr>
+        <w:t xml:space="preserve">(150) not null, salary </w:t>
+      </w:r>
+      <w:proofErr w:type="spellStart"/>
+      <w:r>
+        <w:rPr>
+          <w:rFonts w:ascii="Times New Roman" w:hAnsi="Times New Roman" w:cs="Times New Roman"/>
+          <w:sz w:val="24"/>
+          <w:szCs w:val="24"/>
+        </w:rPr>
+        <w:t>int</w:t>
+      </w:r>
+      <w:proofErr w:type="spellEnd"/>
+      <w:r>
+        <w:rPr>
+          <w:rFonts w:ascii="Times New Roman" w:hAnsi="Times New Roman" w:cs="Times New Roman"/>
+          <w:sz w:val="24"/>
+          <w:szCs w:val="24"/>
+        </w:rPr>
+        <w:t xml:space="preserve">  not null, </w:t>
+      </w:r>
+      <w:proofErr w:type="spellStart"/>
+      <w:r>
+        <w:rPr>
+          <w:rFonts w:ascii="Times New Roman" w:hAnsi="Times New Roman" w:cs="Times New Roman"/>
+          <w:sz w:val="24"/>
+          <w:szCs w:val="24"/>
+        </w:rPr>
+        <w:t>start_date</w:t>
+      </w:r>
+      <w:proofErr w:type="spellEnd"/>
+      <w:r>
+        <w:rPr>
+          <w:rFonts w:ascii="Times New Roman" w:hAnsi="Times New Roman" w:cs="Times New Roman"/>
+          <w:sz w:val="24"/>
+          <w:szCs w:val="24"/>
+        </w:rPr>
+        <w:t xml:space="preserve"> date not null);</w:t>
+      </w:r>
+    </w:p>
+    <w:p>
+      <w:pPr>
+        <w:rPr>
+          <w:rFonts w:ascii="Times New Roman" w:hAnsi="Times New Roman" w:cs="Times New Roman"/>
+          <w:sz w:val="24"/>
+          <w:szCs w:val="24"/>
+        </w:rPr>
+      </w:pPr>
+      <w:r>
+        <w:rPr>
+          <w:rFonts w:ascii="Times New Roman" w:hAnsi="Times New Roman" w:cs="Times New Roman"/>
+          <w:sz w:val="24"/>
+          <w:szCs w:val="24"/>
+        </w:rPr>
+        <w:t>Query OK, 0 rows affected (1.31 sec)</w:t>
+      </w:r>
+    </w:p>
+    <w:p>
+      <w:pPr>
+        <w:rPr>
+          <w:rFonts w:ascii="Times New Roman" w:hAnsi="Times New Roman" w:cs="Times New Roman"/>
+          <w:sz w:val="24"/>
+          <w:szCs w:val="24"/>
+        </w:rPr>
+      </w:pPr>
+    </w:p>
+    <w:p>
+      <w:pPr>
+        <w:rPr>
+          <w:rFonts w:ascii="Times New Roman" w:hAnsi="Times New Roman" w:cs="Times New Roman"/>
+          <w:sz w:val="24"/>
+          <w:szCs w:val="24"/>
+        </w:rPr>
+      </w:pPr>
+      <w:proofErr w:type="spellStart"/>
+      <w:r>
+        <w:rPr>
+          <w:rFonts w:ascii="Times New Roman" w:hAnsi="Times New Roman" w:cs="Times New Roman"/>
+          <w:sz w:val="24"/>
+          <w:szCs w:val="24"/>
+        </w:rPr>
+        <w:t>mysql</w:t>
+      </w:r>
+      <w:proofErr w:type="spellEnd"/>
+      <w:r>
+        <w:rPr>
+          <w:rFonts w:ascii="Times New Roman" w:hAnsi="Times New Roman" w:cs="Times New Roman"/>
+          <w:sz w:val="24"/>
+          <w:szCs w:val="24"/>
+        </w:rPr>
+        <w:t xml:space="preserve">&gt; </w:t>
+      </w:r>
+      <w:proofErr w:type="spellStart"/>
+      <w:r>
+        <w:rPr>
+          <w:rFonts w:ascii="Times New Roman" w:hAnsi="Times New Roman" w:cs="Times New Roman"/>
+          <w:sz w:val="24"/>
+          <w:szCs w:val="24"/>
+        </w:rPr>
+        <w:t>desc</w:t>
+      </w:r>
+      <w:proofErr w:type="spellEnd"/>
+      <w:r>
+        <w:rPr>
+          <w:rFonts w:ascii="Times New Roman" w:hAnsi="Times New Roman" w:cs="Times New Roman"/>
+          <w:sz w:val="24"/>
+          <w:szCs w:val="24"/>
+        </w:rPr>
+        <w:t xml:space="preserve"> </w:t>
+      </w:r>
+      <w:proofErr w:type="spellStart"/>
+      <w:r>
+        <w:rPr>
+          <w:rFonts w:ascii="Times New Roman" w:hAnsi="Times New Roman" w:cs="Times New Roman"/>
+          <w:sz w:val="24"/>
+          <w:szCs w:val="24"/>
+        </w:rPr>
+        <w:t>employee_payroll</w:t>
+      </w:r>
+      <w:proofErr w:type="spellEnd"/>
+      <w:r>
+        <w:rPr>
+          <w:rFonts w:ascii="Times New Roman" w:hAnsi="Times New Roman" w:cs="Times New Roman"/>
+          <w:sz w:val="24"/>
+          <w:szCs w:val="24"/>
+        </w:rPr>
+        <w:t>;</w:t>
+      </w:r>
+    </w:p>
+    <w:p>
+      <w:pPr>
+        <w:rPr>
+          <w:rFonts w:ascii="Times New Roman" w:hAnsi="Times New Roman" w:cs="Times New Roman"/>
+          <w:sz w:val="24"/>
+          <w:szCs w:val="24"/>
+        </w:rPr>
+      </w:pPr>
+      <w:r>
+        <w:rPr>
+          <w:rFonts w:ascii="Times New Roman" w:hAnsi="Times New Roman" w:cs="Times New Roman"/>
+          <w:sz w:val="24"/>
+          <w:szCs w:val="24"/>
+        </w:rPr>
+        <w:t>+-------------+--------------+------+-----+---------+-------+</w:t>
+      </w:r>
+    </w:p>
+    <w:p>
+      <w:pPr>
+        <w:rPr>
+          <w:rFonts w:ascii="Times New Roman" w:hAnsi="Times New Roman" w:cs="Times New Roman"/>
+          <w:sz w:val="24"/>
+          <w:szCs w:val="24"/>
+        </w:rPr>
+      </w:pPr>
+      <w:r>
+        <w:rPr>
+          <w:rFonts w:ascii="Times New Roman" w:hAnsi="Times New Roman" w:cs="Times New Roman"/>
+          <w:sz w:val="24"/>
+          <w:szCs w:val="24"/>
+        </w:rPr>
+        <w:t>| Field       | Type         | Null | Key | Default | Extra |</w:t>
+      </w:r>
+    </w:p>
+    <w:p>
+      <w:pPr>
+        <w:rPr>
+          <w:rFonts w:ascii="Times New Roman" w:hAnsi="Times New Roman" w:cs="Times New Roman"/>
+          <w:sz w:val="24"/>
+          <w:szCs w:val="24"/>
+        </w:rPr>
+      </w:pPr>
+      <w:r>
+        <w:rPr>
+          <w:rFonts w:ascii="Times New Roman" w:hAnsi="Times New Roman" w:cs="Times New Roman"/>
+          <w:sz w:val="24"/>
+          <w:szCs w:val="24"/>
+        </w:rPr>
+        <w:t>+-------------+--------------+------+-----+---------+-------+</w:t>
+      </w:r>
+    </w:p>
+    <w:p>
+      <w:pPr>
+        <w:rPr>
+          <w:rFonts w:ascii="Times New Roman" w:hAnsi="Times New Roman" w:cs="Times New Roman"/>
+          <w:sz w:val="24"/>
+          <w:szCs w:val="24"/>
+        </w:rPr>
+      </w:pPr>
+      <w:r>
+        <w:rPr>
+          <w:rFonts w:ascii="Times New Roman" w:hAnsi="Times New Roman" w:cs="Times New Roman"/>
+          <w:sz w:val="24"/>
+          <w:szCs w:val="24"/>
+        </w:rPr>
+        <w:t xml:space="preserve">| </w:t>
+      </w:r>
+      <w:proofErr w:type="spellStart"/>
+      <w:r>
+        <w:rPr>
+          <w:rFonts w:ascii="Times New Roman" w:hAnsi="Times New Roman" w:cs="Times New Roman"/>
+          <w:sz w:val="24"/>
+          <w:szCs w:val="24"/>
+        </w:rPr>
+        <w:t>employee_id</w:t>
+      </w:r>
+      <w:proofErr w:type="spellEnd"/>
+      <w:r>
+        <w:rPr>
+          <w:rFonts w:ascii="Times New Roman" w:hAnsi="Times New Roman" w:cs="Times New Roman"/>
+          <w:sz w:val="24"/>
+          <w:szCs w:val="24"/>
+        </w:rPr>
+        <w:t xml:space="preserve"> | </w:t>
+      </w:r>
+      <w:proofErr w:type="spellStart"/>
+      <w:r>
+        <w:rPr>
+          <w:rFonts w:ascii="Times New Roman" w:hAnsi="Times New Roman" w:cs="Times New Roman"/>
+          <w:sz w:val="24"/>
+          <w:szCs w:val="24"/>
+        </w:rPr>
+        <w:t>int</w:t>
+      </w:r>
+      <w:proofErr w:type="spellEnd"/>
+      <w:r>
+        <w:rPr>
+          <w:rFonts w:ascii="Times New Roman" w:hAnsi="Times New Roman" w:cs="Times New Roman"/>
+          <w:sz w:val="24"/>
+          <w:szCs w:val="24"/>
+        </w:rPr>
+        <w:t xml:space="preserve">          | NO   |     | NULL    |       |</w:t>
+      </w:r>
+    </w:p>
+    <w:p>
+      <w:pPr>
+        <w:rPr>
+          <w:rFonts w:ascii="Times New Roman" w:hAnsi="Times New Roman" w:cs="Times New Roman"/>
+          <w:sz w:val="24"/>
+          <w:szCs w:val="24"/>
+        </w:rPr>
+      </w:pPr>
+      <w:r>
+        <w:rPr>
+          <w:rFonts w:ascii="Times New Roman" w:hAnsi="Times New Roman" w:cs="Times New Roman"/>
+          <w:sz w:val="24"/>
+          <w:szCs w:val="24"/>
+        </w:rPr>
+        <w:t xml:space="preserve">| name        | </w:t>
+      </w:r>
+      <w:proofErr w:type="spellStart"/>
+      <w:r>
+        <w:rPr>
+          <w:rFonts w:ascii="Times New Roman" w:hAnsi="Times New Roman" w:cs="Times New Roman"/>
+          <w:sz w:val="24"/>
+          <w:szCs w:val="24"/>
+        </w:rPr>
+        <w:t>varchar</w:t>
+      </w:r>
+      <w:proofErr w:type="spellEnd"/>
+      <w:r>
+        <w:rPr>
+          <w:rFonts w:ascii="Times New Roman" w:hAnsi="Times New Roman" w:cs="Times New Roman"/>
+          <w:sz w:val="24"/>
+          <w:szCs w:val="24"/>
+        </w:rPr>
+        <w:t>(150) | NO   |     | NULL    |       |</w:t>
+      </w:r>
+    </w:p>
+    <w:p>
+      <w:pPr>
+        <w:rPr>
+          <w:rFonts w:ascii="Times New Roman" w:hAnsi="Times New Roman" w:cs="Times New Roman"/>
+          <w:sz w:val="24"/>
+          <w:szCs w:val="24"/>
+        </w:rPr>
+      </w:pPr>
+      <w:r>
+        <w:rPr>
+          <w:rFonts w:ascii="Times New Roman" w:hAnsi="Times New Roman" w:cs="Times New Roman"/>
+          <w:sz w:val="24"/>
+          <w:szCs w:val="24"/>
+        </w:rPr>
+        <w:t xml:space="preserve">| salary      | </w:t>
+      </w:r>
+      <w:proofErr w:type="spellStart"/>
+      <w:r>
+        <w:rPr>
+          <w:rFonts w:ascii="Times New Roman" w:hAnsi="Times New Roman" w:cs="Times New Roman"/>
+          <w:sz w:val="24"/>
+          <w:szCs w:val="24"/>
+        </w:rPr>
+        <w:t>int</w:t>
+      </w:r>
+      <w:proofErr w:type="spellEnd"/>
+      <w:r>
+        <w:rPr>
+          <w:rFonts w:ascii="Times New Roman" w:hAnsi="Times New Roman" w:cs="Times New Roman"/>
+          <w:sz w:val="24"/>
+          <w:szCs w:val="24"/>
+        </w:rPr>
+        <w:t xml:space="preserve">          | NO   |     | NULL    |       |</w:t>
+      </w:r>
+    </w:p>
+    <w:p>
+      <w:pPr>
+        <w:rPr>
+          <w:rFonts w:ascii="Times New Roman" w:hAnsi="Times New Roman" w:cs="Times New Roman"/>
+          <w:sz w:val="24"/>
+          <w:szCs w:val="24"/>
+        </w:rPr>
+      </w:pPr>
+      <w:r>
+        <w:rPr>
+          <w:rFonts w:ascii="Times New Roman" w:hAnsi="Times New Roman" w:cs="Times New Roman"/>
+          <w:sz w:val="24"/>
+          <w:szCs w:val="24"/>
+        </w:rPr>
+        <w:t xml:space="preserve">| </w:t>
+      </w:r>
+      <w:proofErr w:type="spellStart"/>
+      <w:r>
+        <w:rPr>
+          <w:rFonts w:ascii="Times New Roman" w:hAnsi="Times New Roman" w:cs="Times New Roman"/>
+          <w:sz w:val="24"/>
+          <w:szCs w:val="24"/>
+        </w:rPr>
+        <w:t>start_date</w:t>
+      </w:r>
+      <w:proofErr w:type="spellEnd"/>
+      <w:r>
+        <w:rPr>
+          <w:rFonts w:ascii="Times New Roman" w:hAnsi="Times New Roman" w:cs="Times New Roman"/>
+          <w:sz w:val="24"/>
+          <w:szCs w:val="24"/>
+        </w:rPr>
+        <w:t xml:space="preserve">  | date         | NO   |     | NULL    |       |</w:t>
+      </w:r>
+    </w:p>
+    <w:p>
+      <w:pPr>
+        <w:rPr>
+          <w:rFonts w:ascii="Times New Roman" w:hAnsi="Times New Roman" w:cs="Times New Roman"/>
+          <w:sz w:val="24"/>
+          <w:szCs w:val="24"/>
+        </w:rPr>
+      </w:pPr>
+      <w:r>
+        <w:rPr>
+          <w:rFonts w:ascii="Times New Roman" w:hAnsi="Times New Roman" w:cs="Times New Roman"/>
+          <w:sz w:val="24"/>
+          <w:szCs w:val="24"/>
+        </w:rPr>
+        <w:t>+-------------+--------------+------+-----+---------+-------+</w:t>
+      </w:r>
+    </w:p>
+    <w:p>
+      <w:pPr>
+        <w:rPr>
+          <w:rFonts w:ascii="Times New Roman" w:hAnsi="Times New Roman" w:cs="Times New Roman"/>
+          <w:sz w:val="24"/>
+          <w:szCs w:val="24"/>
+        </w:rPr>
+      </w:pPr>
+      <w:r>
+        <w:rPr>
+          <w:rFonts w:ascii="Times New Roman" w:hAnsi="Times New Roman" w:cs="Times New Roman"/>
+          <w:sz w:val="24"/>
+          <w:szCs w:val="24"/>
+        </w:rPr>
+        <w:t>4 rows in set (0.01 sec)</w:t>
+      </w:r>
     </w:p>
     <w:p>
       <w:pPr>

</xml_diff>

<commit_message>
Added: query to create table
</commit_message>
<xml_diff>
--- a/PayRollServiceSql.docx
+++ b/PayRollServiceSql.docx
@@ -65,7 +65,21 @@
       </w:r>
     </w:p>
     <w:p>
-      <w:r>
+      <w:pPr>
+        <w:rPr>
+          <w:rFonts w:ascii="Times New Roman" w:hAnsi="Times New Roman" w:cs="Times New Roman"/>
+          <w:b/>
+          <w:sz w:val="28"/>
+          <w:szCs w:val="28"/>
+        </w:rPr>
+      </w:pPr>
+      <w:r>
+        <w:rPr>
+          <w:rFonts w:ascii="Times New Roman" w:hAnsi="Times New Roman" w:cs="Times New Roman"/>
+          <w:b/>
+          <w:sz w:val="28"/>
+          <w:szCs w:val="28"/>
+        </w:rPr>
         <w:t xml:space="preserve">1) UC1 </w:t>
       </w:r>
     </w:p>
@@ -561,10 +575,487 @@
       <w:pPr>
         <w:rPr>
           <w:rFonts w:ascii="Times New Roman" w:hAnsi="Times New Roman" w:cs="Times New Roman"/>
-          <w:sz w:val="24"/>
-          <w:szCs w:val="24"/>
-        </w:rPr>
-      </w:pPr>
+          <w:b/>
+          <w:sz w:val="28"/>
+          <w:szCs w:val="28"/>
+        </w:rPr>
+      </w:pPr>
+      <w:r>
+        <w:rPr>
+          <w:rFonts w:ascii="Times New Roman" w:hAnsi="Times New Roman" w:cs="Times New Roman"/>
+          <w:b/>
+          <w:sz w:val="28"/>
+          <w:szCs w:val="28"/>
+        </w:rPr>
+        <w:t xml:space="preserve">2) UC2 </w:t>
+      </w:r>
+    </w:p>
+    <w:p>
+      <w:pPr>
+        <w:rPr>
+          <w:rFonts w:ascii="Times New Roman" w:hAnsi="Times New Roman" w:cs="Times New Roman"/>
+          <w:sz w:val="24"/>
+          <w:szCs w:val="24"/>
+        </w:rPr>
+      </w:pPr>
+      <w:proofErr w:type="spellStart"/>
+      <w:r>
+        <w:rPr>
+          <w:rFonts w:ascii="Times New Roman" w:hAnsi="Times New Roman" w:cs="Times New Roman"/>
+          <w:sz w:val="24"/>
+          <w:szCs w:val="24"/>
+        </w:rPr>
+        <w:t>mysql</w:t>
+      </w:r>
+      <w:proofErr w:type="spellEnd"/>
+      <w:r>
+        <w:rPr>
+          <w:rFonts w:ascii="Times New Roman" w:hAnsi="Times New Roman" w:cs="Times New Roman"/>
+          <w:sz w:val="24"/>
+          <w:szCs w:val="24"/>
+        </w:rPr>
+        <w:t xml:space="preserve">&gt; create table </w:t>
+      </w:r>
+      <w:proofErr w:type="spellStart"/>
+      <w:r>
+        <w:rPr>
+          <w:rFonts w:ascii="Times New Roman" w:hAnsi="Times New Roman" w:cs="Times New Roman"/>
+          <w:sz w:val="24"/>
+          <w:szCs w:val="24"/>
+        </w:rPr>
+        <w:t>employee_payroll</w:t>
+      </w:r>
+      <w:proofErr w:type="spellEnd"/>
+      <w:r>
+        <w:rPr>
+          <w:rFonts w:ascii="Times New Roman" w:hAnsi="Times New Roman" w:cs="Times New Roman"/>
+          <w:sz w:val="24"/>
+          <w:szCs w:val="24"/>
+        </w:rPr>
+        <w:t xml:space="preserve"> ( </w:t>
+      </w:r>
+      <w:proofErr w:type="spellStart"/>
+      <w:r>
+        <w:rPr>
+          <w:rFonts w:ascii="Times New Roman" w:hAnsi="Times New Roman" w:cs="Times New Roman"/>
+          <w:sz w:val="24"/>
+          <w:szCs w:val="24"/>
+        </w:rPr>
+        <w:t>employee_id</w:t>
+      </w:r>
+      <w:proofErr w:type="spellEnd"/>
+      <w:r>
+        <w:rPr>
+          <w:rFonts w:ascii="Times New Roman" w:hAnsi="Times New Roman" w:cs="Times New Roman"/>
+          <w:sz w:val="24"/>
+          <w:szCs w:val="24"/>
+        </w:rPr>
+        <w:t xml:space="preserve"> </w:t>
+      </w:r>
+      <w:proofErr w:type="spellStart"/>
+      <w:r>
+        <w:rPr>
+          <w:rFonts w:ascii="Times New Roman" w:hAnsi="Times New Roman" w:cs="Times New Roman"/>
+          <w:sz w:val="24"/>
+          <w:szCs w:val="24"/>
+        </w:rPr>
+        <w:t>int</w:t>
+      </w:r>
+      <w:proofErr w:type="spellEnd"/>
+      <w:r>
+        <w:rPr>
+          <w:rFonts w:ascii="Times New Roman" w:hAnsi="Times New Roman" w:cs="Times New Roman"/>
+          <w:sz w:val="24"/>
+          <w:szCs w:val="24"/>
+        </w:rPr>
+        <w:t xml:space="preserve"> not null, name </w:t>
+      </w:r>
+      <w:proofErr w:type="spellStart"/>
+      <w:r>
+        <w:rPr>
+          <w:rFonts w:ascii="Times New Roman" w:hAnsi="Times New Roman" w:cs="Times New Roman"/>
+          <w:sz w:val="24"/>
+          <w:szCs w:val="24"/>
+        </w:rPr>
+        <w:t>varchar</w:t>
+      </w:r>
+      <w:proofErr w:type="spellEnd"/>
+      <w:r>
+        <w:rPr>
+          <w:rFonts w:ascii="Times New Roman" w:hAnsi="Times New Roman" w:cs="Times New Roman"/>
+          <w:sz w:val="24"/>
+          <w:szCs w:val="24"/>
+        </w:rPr>
+        <w:t xml:space="preserve">(150) not null, salary </w:t>
+      </w:r>
+      <w:proofErr w:type="spellStart"/>
+      <w:r>
+        <w:rPr>
+          <w:rFonts w:ascii="Times New Roman" w:hAnsi="Times New Roman" w:cs="Times New Roman"/>
+          <w:sz w:val="24"/>
+          <w:szCs w:val="24"/>
+        </w:rPr>
+        <w:t>int</w:t>
+      </w:r>
+      <w:proofErr w:type="spellEnd"/>
+      <w:r>
+        <w:rPr>
+          <w:rFonts w:ascii="Times New Roman" w:hAnsi="Times New Roman" w:cs="Times New Roman"/>
+          <w:sz w:val="24"/>
+          <w:szCs w:val="24"/>
+        </w:rPr>
+        <w:t xml:space="preserve">  not null, </w:t>
+      </w:r>
+      <w:proofErr w:type="spellStart"/>
+      <w:r>
+        <w:rPr>
+          <w:rFonts w:ascii="Times New Roman" w:hAnsi="Times New Roman" w:cs="Times New Roman"/>
+          <w:sz w:val="24"/>
+          <w:szCs w:val="24"/>
+        </w:rPr>
+        <w:t>start_date</w:t>
+      </w:r>
+      <w:proofErr w:type="spellEnd"/>
+      <w:r>
+        <w:rPr>
+          <w:rFonts w:ascii="Times New Roman" w:hAnsi="Times New Roman" w:cs="Times New Roman"/>
+          <w:sz w:val="24"/>
+          <w:szCs w:val="24"/>
+        </w:rPr>
+        <w:t xml:space="preserve"> date not null);</w:t>
+      </w:r>
+    </w:p>
+    <w:p>
+      <w:pPr>
+        <w:rPr>
+          <w:rFonts w:ascii="Times New Roman" w:hAnsi="Times New Roman" w:cs="Times New Roman"/>
+          <w:sz w:val="24"/>
+          <w:szCs w:val="24"/>
+        </w:rPr>
+      </w:pPr>
+      <w:r>
+        <w:rPr>
+          <w:rFonts w:ascii="Times New Roman" w:hAnsi="Times New Roman" w:cs="Times New Roman"/>
+          <w:sz w:val="24"/>
+          <w:szCs w:val="24"/>
+        </w:rPr>
+        <w:t>Query OK, 0 rows affected (1.31 sec)</w:t>
+      </w:r>
+    </w:p>
+    <w:p>
+      <w:pPr>
+        <w:rPr>
+          <w:rFonts w:ascii="Times New Roman" w:hAnsi="Times New Roman" w:cs="Times New Roman"/>
+          <w:sz w:val="24"/>
+          <w:szCs w:val="24"/>
+        </w:rPr>
+      </w:pPr>
+    </w:p>
+    <w:p>
+      <w:pPr>
+        <w:rPr>
+          <w:rFonts w:ascii="Times New Roman" w:hAnsi="Times New Roman" w:cs="Times New Roman"/>
+          <w:sz w:val="24"/>
+          <w:szCs w:val="24"/>
+        </w:rPr>
+      </w:pPr>
+      <w:proofErr w:type="spellStart"/>
+      <w:r>
+        <w:rPr>
+          <w:rFonts w:ascii="Times New Roman" w:hAnsi="Times New Roman" w:cs="Times New Roman"/>
+          <w:sz w:val="24"/>
+          <w:szCs w:val="24"/>
+        </w:rPr>
+        <w:t>mysql</w:t>
+      </w:r>
+      <w:proofErr w:type="spellEnd"/>
+      <w:r>
+        <w:rPr>
+          <w:rFonts w:ascii="Times New Roman" w:hAnsi="Times New Roman" w:cs="Times New Roman"/>
+          <w:sz w:val="24"/>
+          <w:szCs w:val="24"/>
+        </w:rPr>
+        <w:t xml:space="preserve">&gt; </w:t>
+      </w:r>
+      <w:proofErr w:type="spellStart"/>
+      <w:r>
+        <w:rPr>
+          <w:rFonts w:ascii="Times New Roman" w:hAnsi="Times New Roman" w:cs="Times New Roman"/>
+          <w:sz w:val="24"/>
+          <w:szCs w:val="24"/>
+        </w:rPr>
+        <w:t>desc</w:t>
+      </w:r>
+      <w:proofErr w:type="spellEnd"/>
+      <w:r>
+        <w:rPr>
+          <w:rFonts w:ascii="Times New Roman" w:hAnsi="Times New Roman" w:cs="Times New Roman"/>
+          <w:sz w:val="24"/>
+          <w:szCs w:val="24"/>
+        </w:rPr>
+        <w:t xml:space="preserve"> </w:t>
+      </w:r>
+      <w:proofErr w:type="spellStart"/>
+      <w:r>
+        <w:rPr>
+          <w:rFonts w:ascii="Times New Roman" w:hAnsi="Times New Roman" w:cs="Times New Roman"/>
+          <w:sz w:val="24"/>
+          <w:szCs w:val="24"/>
+        </w:rPr>
+        <w:t>employee_payroll</w:t>
+      </w:r>
+      <w:proofErr w:type="spellEnd"/>
+      <w:r>
+        <w:rPr>
+          <w:rFonts w:ascii="Times New Roman" w:hAnsi="Times New Roman" w:cs="Times New Roman"/>
+          <w:sz w:val="24"/>
+          <w:szCs w:val="24"/>
+        </w:rPr>
+        <w:t>;</w:t>
+      </w:r>
+    </w:p>
+    <w:p>
+      <w:pPr>
+        <w:rPr>
+          <w:rFonts w:ascii="Times New Roman" w:hAnsi="Times New Roman" w:cs="Times New Roman"/>
+          <w:sz w:val="24"/>
+          <w:szCs w:val="24"/>
+        </w:rPr>
+      </w:pPr>
+      <w:r>
+        <w:rPr>
+          <w:rFonts w:ascii="Times New Roman" w:hAnsi="Times New Roman" w:cs="Times New Roman"/>
+          <w:sz w:val="24"/>
+          <w:szCs w:val="24"/>
+        </w:rPr>
+        <w:t>+-------------+--------------+------+-----+---------+-------+</w:t>
+      </w:r>
+    </w:p>
+    <w:p>
+      <w:pPr>
+        <w:rPr>
+          <w:rFonts w:ascii="Times New Roman" w:hAnsi="Times New Roman" w:cs="Times New Roman"/>
+          <w:sz w:val="24"/>
+          <w:szCs w:val="24"/>
+        </w:rPr>
+      </w:pPr>
+      <w:r>
+        <w:rPr>
+          <w:rFonts w:ascii="Times New Roman" w:hAnsi="Times New Roman" w:cs="Times New Roman"/>
+          <w:sz w:val="24"/>
+          <w:szCs w:val="24"/>
+        </w:rPr>
+        <w:t>| Field       | Type         | Null | Key | Default | Extra |</w:t>
+      </w:r>
+    </w:p>
+    <w:p>
+      <w:pPr>
+        <w:rPr>
+          <w:rFonts w:ascii="Times New Roman" w:hAnsi="Times New Roman" w:cs="Times New Roman"/>
+          <w:sz w:val="24"/>
+          <w:szCs w:val="24"/>
+        </w:rPr>
+      </w:pPr>
+      <w:r>
+        <w:rPr>
+          <w:rFonts w:ascii="Times New Roman" w:hAnsi="Times New Roman" w:cs="Times New Roman"/>
+          <w:sz w:val="24"/>
+          <w:szCs w:val="24"/>
+        </w:rPr>
+        <w:t>+-------------+--------------+------+-----+---------+-------+</w:t>
+      </w:r>
+    </w:p>
+    <w:p>
+      <w:pPr>
+        <w:rPr>
+          <w:rFonts w:ascii="Times New Roman" w:hAnsi="Times New Roman" w:cs="Times New Roman"/>
+          <w:sz w:val="24"/>
+          <w:szCs w:val="24"/>
+        </w:rPr>
+      </w:pPr>
+      <w:r>
+        <w:rPr>
+          <w:rFonts w:ascii="Times New Roman" w:hAnsi="Times New Roman" w:cs="Times New Roman"/>
+          <w:sz w:val="24"/>
+          <w:szCs w:val="24"/>
+        </w:rPr>
+        <w:t xml:space="preserve">| </w:t>
+      </w:r>
+      <w:proofErr w:type="spellStart"/>
+      <w:r>
+        <w:rPr>
+          <w:rFonts w:ascii="Times New Roman" w:hAnsi="Times New Roman" w:cs="Times New Roman"/>
+          <w:sz w:val="24"/>
+          <w:szCs w:val="24"/>
+        </w:rPr>
+        <w:t>employee_id</w:t>
+      </w:r>
+      <w:proofErr w:type="spellEnd"/>
+      <w:r>
+        <w:rPr>
+          <w:rFonts w:ascii="Times New Roman" w:hAnsi="Times New Roman" w:cs="Times New Roman"/>
+          <w:sz w:val="24"/>
+          <w:szCs w:val="24"/>
+        </w:rPr>
+        <w:t xml:space="preserve"> | </w:t>
+      </w:r>
+      <w:proofErr w:type="spellStart"/>
+      <w:r>
+        <w:rPr>
+          <w:rFonts w:ascii="Times New Roman" w:hAnsi="Times New Roman" w:cs="Times New Roman"/>
+          <w:sz w:val="24"/>
+          <w:szCs w:val="24"/>
+        </w:rPr>
+        <w:t>int</w:t>
+      </w:r>
+      <w:proofErr w:type="spellEnd"/>
+      <w:r>
+        <w:rPr>
+          <w:rFonts w:ascii="Times New Roman" w:hAnsi="Times New Roman" w:cs="Times New Roman"/>
+          <w:sz w:val="24"/>
+          <w:szCs w:val="24"/>
+        </w:rPr>
+        <w:t xml:space="preserve">          | NO   |     | NULL    |       |</w:t>
+      </w:r>
+    </w:p>
+    <w:p>
+      <w:pPr>
+        <w:rPr>
+          <w:rFonts w:ascii="Times New Roman" w:hAnsi="Times New Roman" w:cs="Times New Roman"/>
+          <w:sz w:val="24"/>
+          <w:szCs w:val="24"/>
+        </w:rPr>
+      </w:pPr>
+      <w:r>
+        <w:rPr>
+          <w:rFonts w:ascii="Times New Roman" w:hAnsi="Times New Roman" w:cs="Times New Roman"/>
+          <w:sz w:val="24"/>
+          <w:szCs w:val="24"/>
+        </w:rPr>
+        <w:t xml:space="preserve">| name        | </w:t>
+      </w:r>
+      <w:proofErr w:type="spellStart"/>
+      <w:r>
+        <w:rPr>
+          <w:rFonts w:ascii="Times New Roman" w:hAnsi="Times New Roman" w:cs="Times New Roman"/>
+          <w:sz w:val="24"/>
+          <w:szCs w:val="24"/>
+        </w:rPr>
+        <w:t>varchar</w:t>
+      </w:r>
+      <w:proofErr w:type="spellEnd"/>
+      <w:r>
+        <w:rPr>
+          <w:rFonts w:ascii="Times New Roman" w:hAnsi="Times New Roman" w:cs="Times New Roman"/>
+          <w:sz w:val="24"/>
+          <w:szCs w:val="24"/>
+        </w:rPr>
+        <w:t>(150) | NO   |     | NULL    |       |</w:t>
+      </w:r>
+    </w:p>
+    <w:p>
+      <w:pPr>
+        <w:rPr>
+          <w:rFonts w:ascii="Times New Roman" w:hAnsi="Times New Roman" w:cs="Times New Roman"/>
+          <w:sz w:val="24"/>
+          <w:szCs w:val="24"/>
+        </w:rPr>
+      </w:pPr>
+      <w:r>
+        <w:rPr>
+          <w:rFonts w:ascii="Times New Roman" w:hAnsi="Times New Roman" w:cs="Times New Roman"/>
+          <w:sz w:val="24"/>
+          <w:szCs w:val="24"/>
+        </w:rPr>
+        <w:t xml:space="preserve">| salary      | </w:t>
+      </w:r>
+      <w:proofErr w:type="spellStart"/>
+      <w:r>
+        <w:rPr>
+          <w:rFonts w:ascii="Times New Roman" w:hAnsi="Times New Roman" w:cs="Times New Roman"/>
+          <w:sz w:val="24"/>
+          <w:szCs w:val="24"/>
+        </w:rPr>
+        <w:t>int</w:t>
+      </w:r>
+      <w:proofErr w:type="spellEnd"/>
+      <w:r>
+        <w:rPr>
+          <w:rFonts w:ascii="Times New Roman" w:hAnsi="Times New Roman" w:cs="Times New Roman"/>
+          <w:sz w:val="24"/>
+          <w:szCs w:val="24"/>
+        </w:rPr>
+        <w:t xml:space="preserve">          | NO   |     | NULL    |       |</w:t>
+      </w:r>
+    </w:p>
+    <w:p>
+      <w:pPr>
+        <w:rPr>
+          <w:rFonts w:ascii="Times New Roman" w:hAnsi="Times New Roman" w:cs="Times New Roman"/>
+          <w:sz w:val="24"/>
+          <w:szCs w:val="24"/>
+        </w:rPr>
+      </w:pPr>
+      <w:r>
+        <w:rPr>
+          <w:rFonts w:ascii="Times New Roman" w:hAnsi="Times New Roman" w:cs="Times New Roman"/>
+          <w:sz w:val="24"/>
+          <w:szCs w:val="24"/>
+        </w:rPr>
+        <w:t xml:space="preserve">| </w:t>
+      </w:r>
+      <w:proofErr w:type="spellStart"/>
+      <w:r>
+        <w:rPr>
+          <w:rFonts w:ascii="Times New Roman" w:hAnsi="Times New Roman" w:cs="Times New Roman"/>
+          <w:sz w:val="24"/>
+          <w:szCs w:val="24"/>
+        </w:rPr>
+        <w:t>start_date</w:t>
+      </w:r>
+      <w:proofErr w:type="spellEnd"/>
+      <w:r>
+        <w:rPr>
+          <w:rFonts w:ascii="Times New Roman" w:hAnsi="Times New Roman" w:cs="Times New Roman"/>
+          <w:sz w:val="24"/>
+          <w:szCs w:val="24"/>
+        </w:rPr>
+        <w:t xml:space="preserve">  | date         | NO   |     | NULL    |       |</w:t>
+      </w:r>
+    </w:p>
+    <w:p>
+      <w:pPr>
+        <w:rPr>
+          <w:rFonts w:ascii="Times New Roman" w:hAnsi="Times New Roman" w:cs="Times New Roman"/>
+          <w:sz w:val="24"/>
+          <w:szCs w:val="24"/>
+        </w:rPr>
+      </w:pPr>
+      <w:r>
+        <w:rPr>
+          <w:rFonts w:ascii="Times New Roman" w:hAnsi="Times New Roman" w:cs="Times New Roman"/>
+          <w:sz w:val="24"/>
+          <w:szCs w:val="24"/>
+        </w:rPr>
+        <w:t>+-------------+--------------+------+-----+---------+-------+</w:t>
+      </w:r>
+    </w:p>
+    <w:p>
+      <w:pPr>
+        <w:rPr>
+          <w:rFonts w:ascii="Times New Roman" w:hAnsi="Times New Roman" w:cs="Times New Roman"/>
+          <w:sz w:val="24"/>
+          <w:szCs w:val="24"/>
+        </w:rPr>
+      </w:pPr>
+      <w:r>
+        <w:rPr>
+          <w:rFonts w:ascii="Times New Roman" w:hAnsi="Times New Roman" w:cs="Times New Roman"/>
+          <w:sz w:val="24"/>
+          <w:szCs w:val="24"/>
+        </w:rPr>
+        <w:t>4 rows in set (0.01 sec)</w:t>
+      </w:r>
     </w:p>
     <w:p>
       <w:pPr>

</xml_diff>

<commit_message>
Added: query to retrieve data from table
</commit_message>
<xml_diff>
--- a/PayRollServiceSql.docx
+++ b/PayRollServiceSql.docx
@@ -1061,12 +1061,355 @@
       <w:pPr>
         <w:rPr>
           <w:rFonts w:ascii="Times New Roman" w:hAnsi="Times New Roman" w:cs="Times New Roman"/>
+          <w:b/>
           <w:sz w:val="28"/>
           <w:szCs w:val="28"/>
         </w:rPr>
       </w:pPr>
-    </w:p>
-    <w:p/>
+      <w:r>
+        <w:rPr>
+          <w:rFonts w:ascii="Times New Roman" w:hAnsi="Times New Roman" w:cs="Times New Roman"/>
+          <w:b/>
+          <w:sz w:val="28"/>
+          <w:szCs w:val="28"/>
+        </w:rPr>
+        <w:t xml:space="preserve">3)UC3 </w:t>
+      </w:r>
+    </w:p>
+    <w:p>
+      <w:pPr>
+        <w:rPr>
+          <w:rFonts w:ascii="Times New Roman" w:hAnsi="Times New Roman" w:cs="Times New Roman"/>
+          <w:sz w:val="24"/>
+          <w:szCs w:val="24"/>
+        </w:rPr>
+      </w:pPr>
+      <w:proofErr w:type="spellStart"/>
+      <w:r>
+        <w:rPr>
+          <w:rFonts w:ascii="Times New Roman" w:hAnsi="Times New Roman" w:cs="Times New Roman"/>
+          <w:sz w:val="24"/>
+          <w:szCs w:val="24"/>
+        </w:rPr>
+        <w:t>mysql</w:t>
+      </w:r>
+      <w:proofErr w:type="spellEnd"/>
+      <w:r>
+        <w:rPr>
+          <w:rFonts w:ascii="Times New Roman" w:hAnsi="Times New Roman" w:cs="Times New Roman"/>
+          <w:sz w:val="24"/>
+          <w:szCs w:val="24"/>
+        </w:rPr>
+        <w:t xml:space="preserve">&gt; insert into </w:t>
+      </w:r>
+      <w:proofErr w:type="spellStart"/>
+      <w:r>
+        <w:rPr>
+          <w:rFonts w:ascii="Times New Roman" w:hAnsi="Times New Roman" w:cs="Times New Roman"/>
+          <w:sz w:val="24"/>
+          <w:szCs w:val="24"/>
+        </w:rPr>
+        <w:t>employee_payroll</w:t>
+      </w:r>
+      <w:proofErr w:type="spellEnd"/>
+      <w:r>
+        <w:rPr>
+          <w:rFonts w:ascii="Times New Roman" w:hAnsi="Times New Roman" w:cs="Times New Roman"/>
+          <w:sz w:val="24"/>
+          <w:szCs w:val="24"/>
+        </w:rPr>
+        <w:t xml:space="preserve"> ( </w:t>
+      </w:r>
+      <w:proofErr w:type="spellStart"/>
+      <w:r>
+        <w:rPr>
+          <w:rFonts w:ascii="Times New Roman" w:hAnsi="Times New Roman" w:cs="Times New Roman"/>
+          <w:sz w:val="24"/>
+          <w:szCs w:val="24"/>
+        </w:rPr>
+        <w:t>employee_id,name,salary,start_date</w:t>
+      </w:r>
+      <w:proofErr w:type="spellEnd"/>
+      <w:r>
+        <w:rPr>
+          <w:rFonts w:ascii="Times New Roman" w:hAnsi="Times New Roman" w:cs="Times New Roman"/>
+          <w:sz w:val="24"/>
+          <w:szCs w:val="24"/>
+        </w:rPr>
+        <w:t xml:space="preserve"> ) values (1404,'Mark',250000,'2018-09-01'),(1504,'Bill',300000,'2018-04-03'),(1245,'Sherlock',400000,'2019-05-08');</w:t>
+      </w:r>
+    </w:p>
+    <w:p>
+      <w:pPr>
+        <w:rPr>
+          <w:rFonts w:ascii="Times New Roman" w:hAnsi="Times New Roman" w:cs="Times New Roman"/>
+          <w:sz w:val="24"/>
+          <w:szCs w:val="24"/>
+        </w:rPr>
+      </w:pPr>
+      <w:r>
+        <w:rPr>
+          <w:rFonts w:ascii="Times New Roman" w:hAnsi="Times New Roman" w:cs="Times New Roman"/>
+          <w:sz w:val="24"/>
+          <w:szCs w:val="24"/>
+        </w:rPr>
+        <w:t>Query OK, 3 rows affected (0.35 sec)</w:t>
+      </w:r>
+    </w:p>
+    <w:p>
+      <w:pPr>
+        <w:rPr>
+          <w:rFonts w:ascii="Times New Roman" w:hAnsi="Times New Roman" w:cs="Times New Roman"/>
+          <w:sz w:val="24"/>
+          <w:szCs w:val="24"/>
+        </w:rPr>
+      </w:pPr>
+      <w:r>
+        <w:rPr>
+          <w:rFonts w:ascii="Times New Roman" w:hAnsi="Times New Roman" w:cs="Times New Roman"/>
+          <w:sz w:val="24"/>
+          <w:szCs w:val="24"/>
+        </w:rPr>
+        <w:t>Records: 3  Duplicates: 0  Warnings: 0</w:t>
+      </w:r>
+    </w:p>
+    <w:p>
+      <w:pPr>
+        <w:rPr>
+          <w:rFonts w:ascii="Times New Roman" w:hAnsi="Times New Roman" w:cs="Times New Roman"/>
+          <w:b/>
+          <w:sz w:val="28"/>
+          <w:szCs w:val="28"/>
+        </w:rPr>
+      </w:pPr>
+      <w:r>
+        <w:rPr>
+          <w:rFonts w:ascii="Times New Roman" w:hAnsi="Times New Roman" w:cs="Times New Roman"/>
+          <w:b/>
+          <w:sz w:val="28"/>
+          <w:szCs w:val="28"/>
+        </w:rPr>
+        <w:t>4) UC4</w:t>
+      </w:r>
+    </w:p>
+    <w:p>
+      <w:pPr>
+        <w:rPr>
+          <w:rFonts w:ascii="Times New Roman" w:hAnsi="Times New Roman" w:cs="Times New Roman"/>
+          <w:sz w:val="24"/>
+          <w:szCs w:val="24"/>
+        </w:rPr>
+      </w:pPr>
+      <w:proofErr w:type="spellStart"/>
+      <w:r>
+        <w:rPr>
+          <w:rFonts w:ascii="Times New Roman" w:hAnsi="Times New Roman" w:cs="Times New Roman"/>
+          <w:sz w:val="24"/>
+          <w:szCs w:val="24"/>
+        </w:rPr>
+        <w:t>mysql</w:t>
+      </w:r>
+      <w:proofErr w:type="spellEnd"/>
+      <w:r>
+        <w:rPr>
+          <w:rFonts w:ascii="Times New Roman" w:hAnsi="Times New Roman" w:cs="Times New Roman"/>
+          <w:sz w:val="24"/>
+          <w:szCs w:val="24"/>
+        </w:rPr>
+        <w:t xml:space="preserve">&gt; select * from </w:t>
+      </w:r>
+      <w:proofErr w:type="spellStart"/>
+      <w:r>
+        <w:rPr>
+          <w:rFonts w:ascii="Times New Roman" w:hAnsi="Times New Roman" w:cs="Times New Roman"/>
+          <w:sz w:val="24"/>
+          <w:szCs w:val="24"/>
+        </w:rPr>
+        <w:t>employee_payroll</w:t>
+      </w:r>
+      <w:proofErr w:type="spellEnd"/>
+      <w:r>
+        <w:rPr>
+          <w:rFonts w:ascii="Times New Roman" w:hAnsi="Times New Roman" w:cs="Times New Roman"/>
+          <w:sz w:val="24"/>
+          <w:szCs w:val="24"/>
+        </w:rPr>
+        <w:t>;</w:t>
+      </w:r>
+    </w:p>
+    <w:p>
+      <w:pPr>
+        <w:rPr>
+          <w:rFonts w:ascii="Times New Roman" w:hAnsi="Times New Roman" w:cs="Times New Roman"/>
+          <w:sz w:val="24"/>
+          <w:szCs w:val="24"/>
+        </w:rPr>
+      </w:pPr>
+      <w:r>
+        <w:rPr>
+          <w:rFonts w:ascii="Times New Roman" w:hAnsi="Times New Roman" w:cs="Times New Roman"/>
+          <w:sz w:val="24"/>
+          <w:szCs w:val="24"/>
+        </w:rPr>
+        <w:t>+-------------+----------+--------+------------+</w:t>
+      </w:r>
+    </w:p>
+    <w:p>
+      <w:pPr>
+        <w:rPr>
+          <w:rFonts w:ascii="Times New Roman" w:hAnsi="Times New Roman" w:cs="Times New Roman"/>
+          <w:sz w:val="24"/>
+          <w:szCs w:val="24"/>
+        </w:rPr>
+      </w:pPr>
+      <w:r>
+        <w:rPr>
+          <w:rFonts w:ascii="Times New Roman" w:hAnsi="Times New Roman" w:cs="Times New Roman"/>
+          <w:sz w:val="24"/>
+          <w:szCs w:val="24"/>
+        </w:rPr>
+        <w:t xml:space="preserve">| </w:t>
+      </w:r>
+      <w:proofErr w:type="spellStart"/>
+      <w:r>
+        <w:rPr>
+          <w:rFonts w:ascii="Times New Roman" w:hAnsi="Times New Roman" w:cs="Times New Roman"/>
+          <w:sz w:val="24"/>
+          <w:szCs w:val="24"/>
+        </w:rPr>
+        <w:t>employee_id</w:t>
+      </w:r>
+      <w:proofErr w:type="spellEnd"/>
+      <w:r>
+        <w:rPr>
+          <w:rFonts w:ascii="Times New Roman" w:hAnsi="Times New Roman" w:cs="Times New Roman"/>
+          <w:sz w:val="24"/>
+          <w:szCs w:val="24"/>
+        </w:rPr>
+        <w:t xml:space="preserve"> | name     | salary | </w:t>
+      </w:r>
+      <w:proofErr w:type="spellStart"/>
+      <w:r>
+        <w:rPr>
+          <w:rFonts w:ascii="Times New Roman" w:hAnsi="Times New Roman" w:cs="Times New Roman"/>
+          <w:sz w:val="24"/>
+          <w:szCs w:val="24"/>
+        </w:rPr>
+        <w:t>start_date</w:t>
+      </w:r>
+      <w:proofErr w:type="spellEnd"/>
+      <w:r>
+        <w:rPr>
+          <w:rFonts w:ascii="Times New Roman" w:hAnsi="Times New Roman" w:cs="Times New Roman"/>
+          <w:sz w:val="24"/>
+          <w:szCs w:val="24"/>
+        </w:rPr>
+        <w:t xml:space="preserve"> |</w:t>
+      </w:r>
+    </w:p>
+    <w:p>
+      <w:pPr>
+        <w:rPr>
+          <w:rFonts w:ascii="Times New Roman" w:hAnsi="Times New Roman" w:cs="Times New Roman"/>
+          <w:sz w:val="24"/>
+          <w:szCs w:val="24"/>
+        </w:rPr>
+      </w:pPr>
+      <w:r>
+        <w:rPr>
+          <w:rFonts w:ascii="Times New Roman" w:hAnsi="Times New Roman" w:cs="Times New Roman"/>
+          <w:sz w:val="24"/>
+          <w:szCs w:val="24"/>
+        </w:rPr>
+        <w:t>+-------------+----------+--------+------------+</w:t>
+      </w:r>
+    </w:p>
+    <w:p>
+      <w:pPr>
+        <w:rPr>
+          <w:rFonts w:ascii="Times New Roman" w:hAnsi="Times New Roman" w:cs="Times New Roman"/>
+          <w:sz w:val="24"/>
+          <w:szCs w:val="24"/>
+        </w:rPr>
+      </w:pPr>
+      <w:r>
+        <w:rPr>
+          <w:rFonts w:ascii="Times New Roman" w:hAnsi="Times New Roman" w:cs="Times New Roman"/>
+          <w:sz w:val="24"/>
+          <w:szCs w:val="24"/>
+        </w:rPr>
+        <w:t>|        1404 | Mark     | 250000 | 2018-09-01 |</w:t>
+      </w:r>
+    </w:p>
+    <w:p>
+      <w:pPr>
+        <w:rPr>
+          <w:rFonts w:ascii="Times New Roman" w:hAnsi="Times New Roman" w:cs="Times New Roman"/>
+          <w:sz w:val="24"/>
+          <w:szCs w:val="24"/>
+        </w:rPr>
+      </w:pPr>
+      <w:r>
+        <w:rPr>
+          <w:rFonts w:ascii="Times New Roman" w:hAnsi="Times New Roman" w:cs="Times New Roman"/>
+          <w:sz w:val="24"/>
+          <w:szCs w:val="24"/>
+        </w:rPr>
+        <w:t>|        1504 | Bill     | 300000 | 2018-04-03 |</w:t>
+      </w:r>
+    </w:p>
+    <w:p>
+      <w:pPr>
+        <w:rPr>
+          <w:rFonts w:ascii="Times New Roman" w:hAnsi="Times New Roman" w:cs="Times New Roman"/>
+          <w:sz w:val="24"/>
+          <w:szCs w:val="24"/>
+        </w:rPr>
+      </w:pPr>
+      <w:r>
+        <w:rPr>
+          <w:rFonts w:ascii="Times New Roman" w:hAnsi="Times New Roman" w:cs="Times New Roman"/>
+          <w:sz w:val="24"/>
+          <w:szCs w:val="24"/>
+        </w:rPr>
+        <w:t>|        1245 | Sherlock | 400000 | 2019-05-08 |</w:t>
+      </w:r>
+    </w:p>
+    <w:p>
+      <w:pPr>
+        <w:rPr>
+          <w:rFonts w:ascii="Times New Roman" w:hAnsi="Times New Roman" w:cs="Times New Roman"/>
+          <w:sz w:val="24"/>
+          <w:szCs w:val="24"/>
+        </w:rPr>
+      </w:pPr>
+      <w:r>
+        <w:rPr>
+          <w:rFonts w:ascii="Times New Roman" w:hAnsi="Times New Roman" w:cs="Times New Roman"/>
+          <w:sz w:val="24"/>
+          <w:szCs w:val="24"/>
+        </w:rPr>
+        <w:t>+-------------+----------+--------+------------+</w:t>
+      </w:r>
+    </w:p>
+    <w:p>
+      <w:pPr>
+        <w:rPr>
+          <w:rFonts w:ascii="Times New Roman" w:hAnsi="Times New Roman" w:cs="Times New Roman"/>
+          <w:sz w:val="24"/>
+          <w:szCs w:val="24"/>
+        </w:rPr>
+      </w:pPr>
+      <w:r>
+        <w:rPr>
+          <w:rFonts w:ascii="Times New Roman" w:hAnsi="Times New Roman" w:cs="Times New Roman"/>
+          <w:sz w:val="24"/>
+          <w:szCs w:val="24"/>
+        </w:rPr>
+        <w:lastRenderedPageBreak/>
+        <w:t>3 rows in set (0.00 sec)</w:t>
+      </w:r>
+    </w:p>
     <w:p/>
     <w:sectPr>
       <w:pgSz w:w="12240" w:h="15840"/>

</xml_diff>

<commit_message>
Added: query to retrive data from table
</commit_message>
<xml_diff>
--- a/PayRollServiceSql.docx
+++ b/PayRollServiceSql.docx
@@ -1061,12 +1061,355 @@
       <w:pPr>
         <w:rPr>
           <w:rFonts w:ascii="Times New Roman" w:hAnsi="Times New Roman" w:cs="Times New Roman"/>
+          <w:b/>
           <w:sz w:val="28"/>
           <w:szCs w:val="28"/>
         </w:rPr>
       </w:pPr>
-    </w:p>
-    <w:p/>
+      <w:r>
+        <w:rPr>
+          <w:rFonts w:ascii="Times New Roman" w:hAnsi="Times New Roman" w:cs="Times New Roman"/>
+          <w:b/>
+          <w:sz w:val="28"/>
+          <w:szCs w:val="28"/>
+        </w:rPr>
+        <w:t xml:space="preserve">3)UC3 </w:t>
+      </w:r>
+    </w:p>
+    <w:p>
+      <w:pPr>
+        <w:rPr>
+          <w:rFonts w:ascii="Times New Roman" w:hAnsi="Times New Roman" w:cs="Times New Roman"/>
+          <w:sz w:val="24"/>
+          <w:szCs w:val="24"/>
+        </w:rPr>
+      </w:pPr>
+      <w:proofErr w:type="spellStart"/>
+      <w:r>
+        <w:rPr>
+          <w:rFonts w:ascii="Times New Roman" w:hAnsi="Times New Roman" w:cs="Times New Roman"/>
+          <w:sz w:val="24"/>
+          <w:szCs w:val="24"/>
+        </w:rPr>
+        <w:t>mysql</w:t>
+      </w:r>
+      <w:proofErr w:type="spellEnd"/>
+      <w:r>
+        <w:rPr>
+          <w:rFonts w:ascii="Times New Roman" w:hAnsi="Times New Roman" w:cs="Times New Roman"/>
+          <w:sz w:val="24"/>
+          <w:szCs w:val="24"/>
+        </w:rPr>
+        <w:t xml:space="preserve">&gt; insert into </w:t>
+      </w:r>
+      <w:proofErr w:type="spellStart"/>
+      <w:r>
+        <w:rPr>
+          <w:rFonts w:ascii="Times New Roman" w:hAnsi="Times New Roman" w:cs="Times New Roman"/>
+          <w:sz w:val="24"/>
+          <w:szCs w:val="24"/>
+        </w:rPr>
+        <w:t>employee_payroll</w:t>
+      </w:r>
+      <w:proofErr w:type="spellEnd"/>
+      <w:r>
+        <w:rPr>
+          <w:rFonts w:ascii="Times New Roman" w:hAnsi="Times New Roman" w:cs="Times New Roman"/>
+          <w:sz w:val="24"/>
+          <w:szCs w:val="24"/>
+        </w:rPr>
+        <w:t xml:space="preserve"> ( </w:t>
+      </w:r>
+      <w:proofErr w:type="spellStart"/>
+      <w:r>
+        <w:rPr>
+          <w:rFonts w:ascii="Times New Roman" w:hAnsi="Times New Roman" w:cs="Times New Roman"/>
+          <w:sz w:val="24"/>
+          <w:szCs w:val="24"/>
+        </w:rPr>
+        <w:t>employee_id,name,salary,start_date</w:t>
+      </w:r>
+      <w:proofErr w:type="spellEnd"/>
+      <w:r>
+        <w:rPr>
+          <w:rFonts w:ascii="Times New Roman" w:hAnsi="Times New Roman" w:cs="Times New Roman"/>
+          <w:sz w:val="24"/>
+          <w:szCs w:val="24"/>
+        </w:rPr>
+        <w:t xml:space="preserve"> ) values (1404,'Mark',250000,'2018-09-01'),(1504,'Bill',300000,'2018-04-03'),(1245,'Sherlock',400000,'2019-05-08');</w:t>
+      </w:r>
+    </w:p>
+    <w:p>
+      <w:pPr>
+        <w:rPr>
+          <w:rFonts w:ascii="Times New Roman" w:hAnsi="Times New Roman" w:cs="Times New Roman"/>
+          <w:sz w:val="24"/>
+          <w:szCs w:val="24"/>
+        </w:rPr>
+      </w:pPr>
+      <w:r>
+        <w:rPr>
+          <w:rFonts w:ascii="Times New Roman" w:hAnsi="Times New Roman" w:cs="Times New Roman"/>
+          <w:sz w:val="24"/>
+          <w:szCs w:val="24"/>
+        </w:rPr>
+        <w:t>Query OK, 3 rows affected (0.35 sec)</w:t>
+      </w:r>
+    </w:p>
+    <w:p>
+      <w:pPr>
+        <w:rPr>
+          <w:rFonts w:ascii="Times New Roman" w:hAnsi="Times New Roman" w:cs="Times New Roman"/>
+          <w:sz w:val="24"/>
+          <w:szCs w:val="24"/>
+        </w:rPr>
+      </w:pPr>
+      <w:r>
+        <w:rPr>
+          <w:rFonts w:ascii="Times New Roman" w:hAnsi="Times New Roman" w:cs="Times New Roman"/>
+          <w:sz w:val="24"/>
+          <w:szCs w:val="24"/>
+        </w:rPr>
+        <w:t>Records: 3  Duplicates: 0  Warnings: 0</w:t>
+      </w:r>
+    </w:p>
+    <w:p>
+      <w:pPr>
+        <w:rPr>
+          <w:rFonts w:ascii="Times New Roman" w:hAnsi="Times New Roman" w:cs="Times New Roman"/>
+          <w:b/>
+          <w:sz w:val="28"/>
+          <w:szCs w:val="28"/>
+        </w:rPr>
+      </w:pPr>
+      <w:r>
+        <w:rPr>
+          <w:rFonts w:ascii="Times New Roman" w:hAnsi="Times New Roman" w:cs="Times New Roman"/>
+          <w:b/>
+          <w:sz w:val="28"/>
+          <w:szCs w:val="28"/>
+        </w:rPr>
+        <w:t>4) UC4</w:t>
+      </w:r>
+    </w:p>
+    <w:p>
+      <w:pPr>
+        <w:rPr>
+          <w:rFonts w:ascii="Times New Roman" w:hAnsi="Times New Roman" w:cs="Times New Roman"/>
+          <w:sz w:val="24"/>
+          <w:szCs w:val="24"/>
+        </w:rPr>
+      </w:pPr>
+      <w:proofErr w:type="spellStart"/>
+      <w:r>
+        <w:rPr>
+          <w:rFonts w:ascii="Times New Roman" w:hAnsi="Times New Roman" w:cs="Times New Roman"/>
+          <w:sz w:val="24"/>
+          <w:szCs w:val="24"/>
+        </w:rPr>
+        <w:t>mysql</w:t>
+      </w:r>
+      <w:proofErr w:type="spellEnd"/>
+      <w:r>
+        <w:rPr>
+          <w:rFonts w:ascii="Times New Roman" w:hAnsi="Times New Roman" w:cs="Times New Roman"/>
+          <w:sz w:val="24"/>
+          <w:szCs w:val="24"/>
+        </w:rPr>
+        <w:t xml:space="preserve">&gt; select * from </w:t>
+      </w:r>
+      <w:proofErr w:type="spellStart"/>
+      <w:r>
+        <w:rPr>
+          <w:rFonts w:ascii="Times New Roman" w:hAnsi="Times New Roman" w:cs="Times New Roman"/>
+          <w:sz w:val="24"/>
+          <w:szCs w:val="24"/>
+        </w:rPr>
+        <w:t>employee_payroll</w:t>
+      </w:r>
+      <w:proofErr w:type="spellEnd"/>
+      <w:r>
+        <w:rPr>
+          <w:rFonts w:ascii="Times New Roman" w:hAnsi="Times New Roman" w:cs="Times New Roman"/>
+          <w:sz w:val="24"/>
+          <w:szCs w:val="24"/>
+        </w:rPr>
+        <w:t>;</w:t>
+      </w:r>
+    </w:p>
+    <w:p>
+      <w:pPr>
+        <w:rPr>
+          <w:rFonts w:ascii="Times New Roman" w:hAnsi="Times New Roman" w:cs="Times New Roman"/>
+          <w:sz w:val="24"/>
+          <w:szCs w:val="24"/>
+        </w:rPr>
+      </w:pPr>
+      <w:r>
+        <w:rPr>
+          <w:rFonts w:ascii="Times New Roman" w:hAnsi="Times New Roman" w:cs="Times New Roman"/>
+          <w:sz w:val="24"/>
+          <w:szCs w:val="24"/>
+        </w:rPr>
+        <w:t>+-------------+----------+--------+------------+</w:t>
+      </w:r>
+    </w:p>
+    <w:p>
+      <w:pPr>
+        <w:rPr>
+          <w:rFonts w:ascii="Times New Roman" w:hAnsi="Times New Roman" w:cs="Times New Roman"/>
+          <w:sz w:val="24"/>
+          <w:szCs w:val="24"/>
+        </w:rPr>
+      </w:pPr>
+      <w:r>
+        <w:rPr>
+          <w:rFonts w:ascii="Times New Roman" w:hAnsi="Times New Roman" w:cs="Times New Roman"/>
+          <w:sz w:val="24"/>
+          <w:szCs w:val="24"/>
+        </w:rPr>
+        <w:t xml:space="preserve">| </w:t>
+      </w:r>
+      <w:proofErr w:type="spellStart"/>
+      <w:r>
+        <w:rPr>
+          <w:rFonts w:ascii="Times New Roman" w:hAnsi="Times New Roman" w:cs="Times New Roman"/>
+          <w:sz w:val="24"/>
+          <w:szCs w:val="24"/>
+        </w:rPr>
+        <w:t>employee_id</w:t>
+      </w:r>
+      <w:proofErr w:type="spellEnd"/>
+      <w:r>
+        <w:rPr>
+          <w:rFonts w:ascii="Times New Roman" w:hAnsi="Times New Roman" w:cs="Times New Roman"/>
+          <w:sz w:val="24"/>
+          <w:szCs w:val="24"/>
+        </w:rPr>
+        <w:t xml:space="preserve"> | name     | salary | </w:t>
+      </w:r>
+      <w:proofErr w:type="spellStart"/>
+      <w:r>
+        <w:rPr>
+          <w:rFonts w:ascii="Times New Roman" w:hAnsi="Times New Roman" w:cs="Times New Roman"/>
+          <w:sz w:val="24"/>
+          <w:szCs w:val="24"/>
+        </w:rPr>
+        <w:t>start_date</w:t>
+      </w:r>
+      <w:proofErr w:type="spellEnd"/>
+      <w:r>
+        <w:rPr>
+          <w:rFonts w:ascii="Times New Roman" w:hAnsi="Times New Roman" w:cs="Times New Roman"/>
+          <w:sz w:val="24"/>
+          <w:szCs w:val="24"/>
+        </w:rPr>
+        <w:t xml:space="preserve"> |</w:t>
+      </w:r>
+    </w:p>
+    <w:p>
+      <w:pPr>
+        <w:rPr>
+          <w:rFonts w:ascii="Times New Roman" w:hAnsi="Times New Roman" w:cs="Times New Roman"/>
+          <w:sz w:val="24"/>
+          <w:szCs w:val="24"/>
+        </w:rPr>
+      </w:pPr>
+      <w:r>
+        <w:rPr>
+          <w:rFonts w:ascii="Times New Roman" w:hAnsi="Times New Roman" w:cs="Times New Roman"/>
+          <w:sz w:val="24"/>
+          <w:szCs w:val="24"/>
+        </w:rPr>
+        <w:t>+-------------+----------+--------+------------+</w:t>
+      </w:r>
+    </w:p>
+    <w:p>
+      <w:pPr>
+        <w:rPr>
+          <w:rFonts w:ascii="Times New Roman" w:hAnsi="Times New Roman" w:cs="Times New Roman"/>
+          <w:sz w:val="24"/>
+          <w:szCs w:val="24"/>
+        </w:rPr>
+      </w:pPr>
+      <w:r>
+        <w:rPr>
+          <w:rFonts w:ascii="Times New Roman" w:hAnsi="Times New Roman" w:cs="Times New Roman"/>
+          <w:sz w:val="24"/>
+          <w:szCs w:val="24"/>
+        </w:rPr>
+        <w:t>|        1404 | Mark     | 250000 | 2018-09-01 |</w:t>
+      </w:r>
+    </w:p>
+    <w:p>
+      <w:pPr>
+        <w:rPr>
+          <w:rFonts w:ascii="Times New Roman" w:hAnsi="Times New Roman" w:cs="Times New Roman"/>
+          <w:sz w:val="24"/>
+          <w:szCs w:val="24"/>
+        </w:rPr>
+      </w:pPr>
+      <w:r>
+        <w:rPr>
+          <w:rFonts w:ascii="Times New Roman" w:hAnsi="Times New Roman" w:cs="Times New Roman"/>
+          <w:sz w:val="24"/>
+          <w:szCs w:val="24"/>
+        </w:rPr>
+        <w:t>|        1504 | Bill     | 300000 | 2018-04-03 |</w:t>
+      </w:r>
+    </w:p>
+    <w:p>
+      <w:pPr>
+        <w:rPr>
+          <w:rFonts w:ascii="Times New Roman" w:hAnsi="Times New Roman" w:cs="Times New Roman"/>
+          <w:sz w:val="24"/>
+          <w:szCs w:val="24"/>
+        </w:rPr>
+      </w:pPr>
+      <w:r>
+        <w:rPr>
+          <w:rFonts w:ascii="Times New Roman" w:hAnsi="Times New Roman" w:cs="Times New Roman"/>
+          <w:sz w:val="24"/>
+          <w:szCs w:val="24"/>
+        </w:rPr>
+        <w:t>|        1245 | Sherlock | 400000 | 2019-05-08 |</w:t>
+      </w:r>
+    </w:p>
+    <w:p>
+      <w:pPr>
+        <w:rPr>
+          <w:rFonts w:ascii="Times New Roman" w:hAnsi="Times New Roman" w:cs="Times New Roman"/>
+          <w:sz w:val="24"/>
+          <w:szCs w:val="24"/>
+        </w:rPr>
+      </w:pPr>
+      <w:r>
+        <w:rPr>
+          <w:rFonts w:ascii="Times New Roman" w:hAnsi="Times New Roman" w:cs="Times New Roman"/>
+          <w:sz w:val="24"/>
+          <w:szCs w:val="24"/>
+        </w:rPr>
+        <w:t>+-------------+----------+--------+------------+</w:t>
+      </w:r>
+    </w:p>
+    <w:p>
+      <w:pPr>
+        <w:rPr>
+          <w:rFonts w:ascii="Times New Roman" w:hAnsi="Times New Roman" w:cs="Times New Roman"/>
+          <w:sz w:val="24"/>
+          <w:szCs w:val="24"/>
+        </w:rPr>
+      </w:pPr>
+      <w:r>
+        <w:rPr>
+          <w:rFonts w:ascii="Times New Roman" w:hAnsi="Times New Roman" w:cs="Times New Roman"/>
+          <w:sz w:val="24"/>
+          <w:szCs w:val="24"/>
+        </w:rPr>
+        <w:lastRenderedPageBreak/>
+        <w:t>3 rows in set (0.00 sec)</w:t>
+      </w:r>
+    </w:p>
     <w:p/>
     <w:sectPr>
       <w:pgSz w:w="12240" w:h="15840"/>

</xml_diff>

<commit_message>
Added: query using cast and where to retrieve specific data
</commit_message>
<xml_diff>
--- a/PayRollServiceSql.docx
+++ b/PayRollServiceSql.docx
@@ -1408,6 +1408,425 @@
         </w:rPr>
         <w:lastRenderedPageBreak/>
         <w:t>3 rows in set (0.00 sec)</w:t>
+      </w:r>
+    </w:p>
+    <w:p>
+      <w:pPr>
+        <w:rPr>
+          <w:rFonts w:ascii="Times New Roman" w:hAnsi="Times New Roman" w:cs="Times New Roman"/>
+          <w:sz w:val="24"/>
+          <w:szCs w:val="24"/>
+        </w:rPr>
+      </w:pPr>
+    </w:p>
+    <w:p>
+      <w:pPr>
+        <w:rPr>
+          <w:rFonts w:ascii="Times New Roman" w:hAnsi="Times New Roman" w:cs="Times New Roman"/>
+          <w:b/>
+          <w:sz w:val="28"/>
+          <w:szCs w:val="28"/>
+        </w:rPr>
+      </w:pPr>
+      <w:r>
+        <w:rPr>
+          <w:rFonts w:ascii="Times New Roman" w:hAnsi="Times New Roman" w:cs="Times New Roman"/>
+          <w:b/>
+          <w:sz w:val="28"/>
+          <w:szCs w:val="28"/>
+        </w:rPr>
+        <w:t>5)UC5</w:t>
+      </w:r>
+    </w:p>
+    <w:p>
+      <w:pPr>
+        <w:rPr>
+          <w:rFonts w:ascii="Times New Roman" w:hAnsi="Times New Roman" w:cs="Times New Roman"/>
+          <w:sz w:val="24"/>
+          <w:szCs w:val="24"/>
+        </w:rPr>
+      </w:pPr>
+      <w:proofErr w:type="spellStart"/>
+      <w:r>
+        <w:rPr>
+          <w:rFonts w:ascii="Times New Roman" w:hAnsi="Times New Roman" w:cs="Times New Roman"/>
+          <w:sz w:val="24"/>
+          <w:szCs w:val="24"/>
+        </w:rPr>
+        <w:t>mysql</w:t>
+      </w:r>
+      <w:proofErr w:type="spellEnd"/>
+      <w:r>
+        <w:rPr>
+          <w:rFonts w:ascii="Times New Roman" w:hAnsi="Times New Roman" w:cs="Times New Roman"/>
+          <w:sz w:val="24"/>
+          <w:szCs w:val="24"/>
+        </w:rPr>
+        <w:t xml:space="preserve">&gt; select salary from </w:t>
+      </w:r>
+      <w:proofErr w:type="spellStart"/>
+      <w:r>
+        <w:rPr>
+          <w:rFonts w:ascii="Times New Roman" w:hAnsi="Times New Roman" w:cs="Times New Roman"/>
+          <w:sz w:val="24"/>
+          <w:szCs w:val="24"/>
+        </w:rPr>
+        <w:t>employee_payroll</w:t>
+      </w:r>
+      <w:proofErr w:type="spellEnd"/>
+      <w:r>
+        <w:rPr>
+          <w:rFonts w:ascii="Times New Roman" w:hAnsi="Times New Roman" w:cs="Times New Roman"/>
+          <w:sz w:val="24"/>
+          <w:szCs w:val="24"/>
+        </w:rPr>
+        <w:t xml:space="preserve"> where name='Bill';</w:t>
+      </w:r>
+    </w:p>
+    <w:p>
+      <w:pPr>
+        <w:rPr>
+          <w:rFonts w:ascii="Times New Roman" w:hAnsi="Times New Roman" w:cs="Times New Roman"/>
+          <w:sz w:val="24"/>
+          <w:szCs w:val="24"/>
+        </w:rPr>
+      </w:pPr>
+      <w:r>
+        <w:rPr>
+          <w:rFonts w:ascii="Times New Roman" w:hAnsi="Times New Roman" w:cs="Times New Roman"/>
+          <w:sz w:val="24"/>
+          <w:szCs w:val="24"/>
+        </w:rPr>
+        <w:t>+--------+</w:t>
+      </w:r>
+    </w:p>
+    <w:p>
+      <w:pPr>
+        <w:rPr>
+          <w:rFonts w:ascii="Times New Roman" w:hAnsi="Times New Roman" w:cs="Times New Roman"/>
+          <w:sz w:val="24"/>
+          <w:szCs w:val="24"/>
+        </w:rPr>
+      </w:pPr>
+      <w:r>
+        <w:rPr>
+          <w:rFonts w:ascii="Times New Roman" w:hAnsi="Times New Roman" w:cs="Times New Roman"/>
+          <w:sz w:val="24"/>
+          <w:szCs w:val="24"/>
+        </w:rPr>
+        <w:t>| salary |</w:t>
+      </w:r>
+    </w:p>
+    <w:p>
+      <w:pPr>
+        <w:rPr>
+          <w:rFonts w:ascii="Times New Roman" w:hAnsi="Times New Roman" w:cs="Times New Roman"/>
+          <w:sz w:val="24"/>
+          <w:szCs w:val="24"/>
+        </w:rPr>
+      </w:pPr>
+      <w:r>
+        <w:rPr>
+          <w:rFonts w:ascii="Times New Roman" w:hAnsi="Times New Roman" w:cs="Times New Roman"/>
+          <w:sz w:val="24"/>
+          <w:szCs w:val="24"/>
+        </w:rPr>
+        <w:t>+--------+</w:t>
+      </w:r>
+    </w:p>
+    <w:p>
+      <w:pPr>
+        <w:rPr>
+          <w:rFonts w:ascii="Times New Roman" w:hAnsi="Times New Roman" w:cs="Times New Roman"/>
+          <w:sz w:val="24"/>
+          <w:szCs w:val="24"/>
+        </w:rPr>
+      </w:pPr>
+      <w:r>
+        <w:rPr>
+          <w:rFonts w:ascii="Times New Roman" w:hAnsi="Times New Roman" w:cs="Times New Roman"/>
+          <w:sz w:val="24"/>
+          <w:szCs w:val="24"/>
+        </w:rPr>
+        <w:t>| 300000 |</w:t>
+      </w:r>
+    </w:p>
+    <w:p>
+      <w:pPr>
+        <w:rPr>
+          <w:rFonts w:ascii="Times New Roman" w:hAnsi="Times New Roman" w:cs="Times New Roman"/>
+          <w:sz w:val="24"/>
+          <w:szCs w:val="24"/>
+        </w:rPr>
+      </w:pPr>
+      <w:r>
+        <w:rPr>
+          <w:rFonts w:ascii="Times New Roman" w:hAnsi="Times New Roman" w:cs="Times New Roman"/>
+          <w:sz w:val="24"/>
+          <w:szCs w:val="24"/>
+        </w:rPr>
+        <w:t>+--------+</w:t>
+      </w:r>
+    </w:p>
+    <w:p>
+      <w:pPr>
+        <w:rPr>
+          <w:rFonts w:ascii="Times New Roman" w:hAnsi="Times New Roman" w:cs="Times New Roman"/>
+          <w:sz w:val="24"/>
+          <w:szCs w:val="24"/>
+        </w:rPr>
+      </w:pPr>
+      <w:r>
+        <w:rPr>
+          <w:rFonts w:ascii="Times New Roman" w:hAnsi="Times New Roman" w:cs="Times New Roman"/>
+          <w:sz w:val="24"/>
+          <w:szCs w:val="24"/>
+        </w:rPr>
+        <w:t>1 row in set (0.00 sec)</w:t>
+      </w:r>
+    </w:p>
+    <w:p>
+      <w:pPr>
+        <w:rPr>
+          <w:rFonts w:ascii="Times New Roman" w:hAnsi="Times New Roman" w:cs="Times New Roman"/>
+          <w:sz w:val="24"/>
+          <w:szCs w:val="24"/>
+        </w:rPr>
+      </w:pPr>
+    </w:p>
+    <w:p>
+      <w:pPr>
+        <w:rPr>
+          <w:rFonts w:ascii="Times New Roman" w:hAnsi="Times New Roman" w:cs="Times New Roman"/>
+          <w:sz w:val="24"/>
+          <w:szCs w:val="24"/>
+        </w:rPr>
+      </w:pPr>
+      <w:proofErr w:type="spellStart"/>
+      <w:r>
+        <w:rPr>
+          <w:rFonts w:ascii="Times New Roman" w:hAnsi="Times New Roman" w:cs="Times New Roman"/>
+          <w:sz w:val="24"/>
+          <w:szCs w:val="24"/>
+        </w:rPr>
+        <w:t>mysql</w:t>
+      </w:r>
+      <w:proofErr w:type="spellEnd"/>
+      <w:r>
+        <w:rPr>
+          <w:rFonts w:ascii="Times New Roman" w:hAnsi="Times New Roman" w:cs="Times New Roman"/>
+          <w:sz w:val="24"/>
+          <w:szCs w:val="24"/>
+        </w:rPr>
+        <w:t xml:space="preserve">&gt; select * from </w:t>
+      </w:r>
+      <w:proofErr w:type="spellStart"/>
+      <w:r>
+        <w:rPr>
+          <w:rFonts w:ascii="Times New Roman" w:hAnsi="Times New Roman" w:cs="Times New Roman"/>
+          <w:sz w:val="24"/>
+          <w:szCs w:val="24"/>
+        </w:rPr>
+        <w:t>employee_payroll</w:t>
+      </w:r>
+      <w:proofErr w:type="spellEnd"/>
+      <w:r>
+        <w:rPr>
+          <w:rFonts w:ascii="Times New Roman" w:hAnsi="Times New Roman" w:cs="Times New Roman"/>
+          <w:sz w:val="24"/>
+          <w:szCs w:val="24"/>
+        </w:rPr>
+        <w:t xml:space="preserve"> where </w:t>
+      </w:r>
+      <w:proofErr w:type="spellStart"/>
+      <w:r>
+        <w:rPr>
+          <w:rFonts w:ascii="Times New Roman" w:hAnsi="Times New Roman" w:cs="Times New Roman"/>
+          <w:sz w:val="24"/>
+          <w:szCs w:val="24"/>
+        </w:rPr>
+        <w:t>start_date</w:t>
+      </w:r>
+      <w:proofErr w:type="spellEnd"/>
+      <w:r>
+        <w:rPr>
+          <w:rFonts w:ascii="Times New Roman" w:hAnsi="Times New Roman" w:cs="Times New Roman"/>
+          <w:sz w:val="24"/>
+          <w:szCs w:val="24"/>
+        </w:rPr>
+        <w:t xml:space="preserve"> between cast('2018-01-01' as date) and date(now());</w:t>
+      </w:r>
+    </w:p>
+    <w:p>
+      <w:pPr>
+        <w:rPr>
+          <w:rFonts w:ascii="Times New Roman" w:hAnsi="Times New Roman" w:cs="Times New Roman"/>
+          <w:sz w:val="24"/>
+          <w:szCs w:val="24"/>
+        </w:rPr>
+      </w:pPr>
+      <w:r>
+        <w:rPr>
+          <w:rFonts w:ascii="Times New Roman" w:hAnsi="Times New Roman" w:cs="Times New Roman"/>
+          <w:sz w:val="24"/>
+          <w:szCs w:val="24"/>
+        </w:rPr>
+        <w:t>+-------------+----------+--------+------------+</w:t>
+      </w:r>
+    </w:p>
+    <w:p>
+      <w:pPr>
+        <w:rPr>
+          <w:rFonts w:ascii="Times New Roman" w:hAnsi="Times New Roman" w:cs="Times New Roman"/>
+          <w:sz w:val="24"/>
+          <w:szCs w:val="24"/>
+        </w:rPr>
+      </w:pPr>
+      <w:r>
+        <w:rPr>
+          <w:rFonts w:ascii="Times New Roman" w:hAnsi="Times New Roman" w:cs="Times New Roman"/>
+          <w:sz w:val="24"/>
+          <w:szCs w:val="24"/>
+        </w:rPr>
+        <w:t xml:space="preserve">| </w:t>
+      </w:r>
+      <w:proofErr w:type="spellStart"/>
+      <w:r>
+        <w:rPr>
+          <w:rFonts w:ascii="Times New Roman" w:hAnsi="Times New Roman" w:cs="Times New Roman"/>
+          <w:sz w:val="24"/>
+          <w:szCs w:val="24"/>
+        </w:rPr>
+        <w:t>employee_id</w:t>
+      </w:r>
+      <w:proofErr w:type="spellEnd"/>
+      <w:r>
+        <w:rPr>
+          <w:rFonts w:ascii="Times New Roman" w:hAnsi="Times New Roman" w:cs="Times New Roman"/>
+          <w:sz w:val="24"/>
+          <w:szCs w:val="24"/>
+        </w:rPr>
+        <w:t xml:space="preserve"> | name     | salary | </w:t>
+      </w:r>
+      <w:proofErr w:type="spellStart"/>
+      <w:r>
+        <w:rPr>
+          <w:rFonts w:ascii="Times New Roman" w:hAnsi="Times New Roman" w:cs="Times New Roman"/>
+          <w:sz w:val="24"/>
+          <w:szCs w:val="24"/>
+        </w:rPr>
+        <w:t>start_date</w:t>
+      </w:r>
+      <w:proofErr w:type="spellEnd"/>
+      <w:r>
+        <w:rPr>
+          <w:rFonts w:ascii="Times New Roman" w:hAnsi="Times New Roman" w:cs="Times New Roman"/>
+          <w:sz w:val="24"/>
+          <w:szCs w:val="24"/>
+        </w:rPr>
+        <w:t xml:space="preserve"> |</w:t>
+      </w:r>
+    </w:p>
+    <w:p>
+      <w:pPr>
+        <w:rPr>
+          <w:rFonts w:ascii="Times New Roman" w:hAnsi="Times New Roman" w:cs="Times New Roman"/>
+          <w:sz w:val="24"/>
+          <w:szCs w:val="24"/>
+        </w:rPr>
+      </w:pPr>
+      <w:r>
+        <w:rPr>
+          <w:rFonts w:ascii="Times New Roman" w:hAnsi="Times New Roman" w:cs="Times New Roman"/>
+          <w:sz w:val="24"/>
+          <w:szCs w:val="24"/>
+        </w:rPr>
+        <w:t>+-------------+----------+--------+------------+</w:t>
+      </w:r>
+    </w:p>
+    <w:p>
+      <w:pPr>
+        <w:rPr>
+          <w:rFonts w:ascii="Times New Roman" w:hAnsi="Times New Roman" w:cs="Times New Roman"/>
+          <w:sz w:val="24"/>
+          <w:szCs w:val="24"/>
+        </w:rPr>
+      </w:pPr>
+      <w:r>
+        <w:rPr>
+          <w:rFonts w:ascii="Times New Roman" w:hAnsi="Times New Roman" w:cs="Times New Roman"/>
+          <w:sz w:val="24"/>
+          <w:szCs w:val="24"/>
+        </w:rPr>
+        <w:t>|        1404 | Mark     | 250000 | 2018-09-01 |</w:t>
+      </w:r>
+    </w:p>
+    <w:p>
+      <w:pPr>
+        <w:rPr>
+          <w:rFonts w:ascii="Times New Roman" w:hAnsi="Times New Roman" w:cs="Times New Roman"/>
+          <w:sz w:val="24"/>
+          <w:szCs w:val="24"/>
+        </w:rPr>
+      </w:pPr>
+      <w:r>
+        <w:rPr>
+          <w:rFonts w:ascii="Times New Roman" w:hAnsi="Times New Roman" w:cs="Times New Roman"/>
+          <w:sz w:val="24"/>
+          <w:szCs w:val="24"/>
+        </w:rPr>
+        <w:t>|        1504 | Bill     | 300000 | 2018-04-03 |</w:t>
+      </w:r>
+    </w:p>
+    <w:p>
+      <w:pPr>
+        <w:rPr>
+          <w:rFonts w:ascii="Times New Roman" w:hAnsi="Times New Roman" w:cs="Times New Roman"/>
+          <w:sz w:val="24"/>
+          <w:szCs w:val="24"/>
+        </w:rPr>
+      </w:pPr>
+      <w:r>
+        <w:rPr>
+          <w:rFonts w:ascii="Times New Roman" w:hAnsi="Times New Roman" w:cs="Times New Roman"/>
+          <w:sz w:val="24"/>
+          <w:szCs w:val="24"/>
+        </w:rPr>
+        <w:t>|        1245 | Sherlock | 400000 | 2019-05-08 |</w:t>
+      </w:r>
+    </w:p>
+    <w:p>
+      <w:pPr>
+        <w:rPr>
+          <w:rFonts w:ascii="Times New Roman" w:hAnsi="Times New Roman" w:cs="Times New Roman"/>
+          <w:sz w:val="24"/>
+          <w:szCs w:val="24"/>
+        </w:rPr>
+      </w:pPr>
+      <w:r>
+        <w:rPr>
+          <w:rFonts w:ascii="Times New Roman" w:hAnsi="Times New Roman" w:cs="Times New Roman"/>
+          <w:sz w:val="24"/>
+          <w:szCs w:val="24"/>
+        </w:rPr>
+        <w:t>+-------------+----------+--------+------------+</w:t>
+      </w:r>
+    </w:p>
+    <w:p>
+      <w:pPr>
+        <w:rPr>
+          <w:rFonts w:ascii="Times New Roman" w:hAnsi="Times New Roman" w:cs="Times New Roman"/>
+          <w:sz w:val="24"/>
+          <w:szCs w:val="24"/>
+        </w:rPr>
+      </w:pPr>
+      <w:r>
+        <w:rPr>
+          <w:rFonts w:ascii="Times New Roman" w:hAnsi="Times New Roman" w:cs="Times New Roman"/>
+          <w:sz w:val="24"/>
+          <w:szCs w:val="24"/>
+        </w:rPr>
+        <w:t>3 rows in set (0.05 sec)</w:t>
       </w:r>
     </w:p>
     <w:p/>

</xml_diff>

<commit_message>
Added: query to alter table and add colomn and update follwoing rows
</commit_message>
<xml_diff>
--- a/PayRollServiceSql.docx
+++ b/PayRollServiceSql.docx
@@ -1829,7 +1829,972 @@
         <w:t>3 rows in set (0.05 sec)</w:t>
       </w:r>
     </w:p>
-    <w:p/>
+    <w:p>
+      <w:pPr>
+        <w:rPr>
+          <w:rFonts w:ascii="Times New Roman" w:hAnsi="Times New Roman" w:cs="Times New Roman"/>
+          <w:b/>
+          <w:sz w:val="28"/>
+          <w:szCs w:val="28"/>
+        </w:rPr>
+      </w:pPr>
+      <w:r>
+        <w:rPr>
+          <w:rFonts w:ascii="Times New Roman" w:hAnsi="Times New Roman" w:cs="Times New Roman"/>
+          <w:b/>
+          <w:sz w:val="28"/>
+          <w:szCs w:val="28"/>
+        </w:rPr>
+        <w:t>6) UC6</w:t>
+      </w:r>
+    </w:p>
+    <w:p>
+      <w:pPr>
+        <w:rPr>
+          <w:rFonts w:ascii="Times New Roman" w:hAnsi="Times New Roman" w:cs="Times New Roman"/>
+          <w:sz w:val="24"/>
+          <w:szCs w:val="24"/>
+        </w:rPr>
+      </w:pPr>
+      <w:proofErr w:type="spellStart"/>
+      <w:r>
+        <w:rPr>
+          <w:rFonts w:ascii="Times New Roman" w:hAnsi="Times New Roman" w:cs="Times New Roman"/>
+          <w:sz w:val="24"/>
+          <w:szCs w:val="24"/>
+        </w:rPr>
+        <w:t>mysql</w:t>
+      </w:r>
+      <w:proofErr w:type="spellEnd"/>
+      <w:r>
+        <w:rPr>
+          <w:rFonts w:ascii="Times New Roman" w:hAnsi="Times New Roman" w:cs="Times New Roman"/>
+          <w:sz w:val="24"/>
+          <w:szCs w:val="24"/>
+        </w:rPr>
+        <w:t xml:space="preserve">&gt; alter table </w:t>
+      </w:r>
+      <w:proofErr w:type="spellStart"/>
+      <w:r>
+        <w:rPr>
+          <w:rFonts w:ascii="Times New Roman" w:hAnsi="Times New Roman" w:cs="Times New Roman"/>
+          <w:sz w:val="24"/>
+          <w:szCs w:val="24"/>
+        </w:rPr>
+        <w:t>employee_payroll</w:t>
+      </w:r>
+      <w:proofErr w:type="spellEnd"/>
+      <w:r>
+        <w:rPr>
+          <w:rFonts w:ascii="Times New Roman" w:hAnsi="Times New Roman" w:cs="Times New Roman"/>
+          <w:sz w:val="24"/>
+          <w:szCs w:val="24"/>
+        </w:rPr>
+        <w:t xml:space="preserve"> add gender </w:t>
+      </w:r>
+      <w:proofErr w:type="spellStart"/>
+      <w:r>
+        <w:rPr>
+          <w:rFonts w:ascii="Times New Roman" w:hAnsi="Times New Roman" w:cs="Times New Roman"/>
+          <w:sz w:val="24"/>
+          <w:szCs w:val="24"/>
+        </w:rPr>
+        <w:t>varchar</w:t>
+      </w:r>
+      <w:proofErr w:type="spellEnd"/>
+      <w:r>
+        <w:rPr>
+          <w:rFonts w:ascii="Times New Roman" w:hAnsi="Times New Roman" w:cs="Times New Roman"/>
+          <w:sz w:val="24"/>
+          <w:szCs w:val="24"/>
+        </w:rPr>
+        <w:t>(100) after name;</w:t>
+      </w:r>
+    </w:p>
+    <w:p>
+      <w:pPr>
+        <w:rPr>
+          <w:rFonts w:ascii="Times New Roman" w:hAnsi="Times New Roman" w:cs="Times New Roman"/>
+          <w:sz w:val="24"/>
+          <w:szCs w:val="24"/>
+        </w:rPr>
+      </w:pPr>
+      <w:r>
+        <w:rPr>
+          <w:rFonts w:ascii="Times New Roman" w:hAnsi="Times New Roman" w:cs="Times New Roman"/>
+          <w:sz w:val="24"/>
+          <w:szCs w:val="24"/>
+        </w:rPr>
+        <w:t>Query OK, 0 rows affected (2.01 sec)</w:t>
+      </w:r>
+    </w:p>
+    <w:p>
+      <w:pPr>
+        <w:rPr>
+          <w:rFonts w:ascii="Times New Roman" w:hAnsi="Times New Roman" w:cs="Times New Roman"/>
+          <w:sz w:val="24"/>
+          <w:szCs w:val="24"/>
+        </w:rPr>
+      </w:pPr>
+      <w:r>
+        <w:rPr>
+          <w:rFonts w:ascii="Times New Roman" w:hAnsi="Times New Roman" w:cs="Times New Roman"/>
+          <w:sz w:val="24"/>
+          <w:szCs w:val="24"/>
+        </w:rPr>
+        <w:t>Records: 0  Duplicates: 0  Warnings: 0</w:t>
+      </w:r>
+    </w:p>
+    <w:p>
+      <w:pPr>
+        <w:rPr>
+          <w:rFonts w:ascii="Times New Roman" w:hAnsi="Times New Roman" w:cs="Times New Roman"/>
+          <w:sz w:val="24"/>
+          <w:szCs w:val="24"/>
+        </w:rPr>
+      </w:pPr>
+    </w:p>
+    <w:p>
+      <w:pPr>
+        <w:rPr>
+          <w:rFonts w:ascii="Times New Roman" w:hAnsi="Times New Roman" w:cs="Times New Roman"/>
+          <w:sz w:val="24"/>
+          <w:szCs w:val="24"/>
+        </w:rPr>
+      </w:pPr>
+      <w:proofErr w:type="spellStart"/>
+      <w:r>
+        <w:rPr>
+          <w:rFonts w:ascii="Times New Roman" w:hAnsi="Times New Roman" w:cs="Times New Roman"/>
+          <w:sz w:val="24"/>
+          <w:szCs w:val="24"/>
+        </w:rPr>
+        <w:t>mysql</w:t>
+      </w:r>
+      <w:proofErr w:type="spellEnd"/>
+      <w:r>
+        <w:rPr>
+          <w:rFonts w:ascii="Times New Roman" w:hAnsi="Times New Roman" w:cs="Times New Roman"/>
+          <w:sz w:val="24"/>
+          <w:szCs w:val="24"/>
+        </w:rPr>
+        <w:t xml:space="preserve">&gt; </w:t>
+      </w:r>
+      <w:proofErr w:type="spellStart"/>
+      <w:r>
+        <w:rPr>
+          <w:rFonts w:ascii="Times New Roman" w:hAnsi="Times New Roman" w:cs="Times New Roman"/>
+          <w:sz w:val="24"/>
+          <w:szCs w:val="24"/>
+        </w:rPr>
+        <w:t>desc</w:t>
+      </w:r>
+      <w:proofErr w:type="spellEnd"/>
+      <w:r>
+        <w:rPr>
+          <w:rFonts w:ascii="Times New Roman" w:hAnsi="Times New Roman" w:cs="Times New Roman"/>
+          <w:sz w:val="24"/>
+          <w:szCs w:val="24"/>
+        </w:rPr>
+        <w:t xml:space="preserve"> </w:t>
+      </w:r>
+      <w:proofErr w:type="spellStart"/>
+      <w:r>
+        <w:rPr>
+          <w:rFonts w:ascii="Times New Roman" w:hAnsi="Times New Roman" w:cs="Times New Roman"/>
+          <w:sz w:val="24"/>
+          <w:szCs w:val="24"/>
+        </w:rPr>
+        <w:t>employee_payroll</w:t>
+      </w:r>
+      <w:proofErr w:type="spellEnd"/>
+      <w:r>
+        <w:rPr>
+          <w:rFonts w:ascii="Times New Roman" w:hAnsi="Times New Roman" w:cs="Times New Roman"/>
+          <w:sz w:val="24"/>
+          <w:szCs w:val="24"/>
+        </w:rPr>
+        <w:t>;</w:t>
+      </w:r>
+    </w:p>
+    <w:p>
+      <w:pPr>
+        <w:rPr>
+          <w:rFonts w:ascii="Times New Roman" w:hAnsi="Times New Roman" w:cs="Times New Roman"/>
+          <w:sz w:val="24"/>
+          <w:szCs w:val="24"/>
+        </w:rPr>
+      </w:pPr>
+      <w:r>
+        <w:rPr>
+          <w:rFonts w:ascii="Times New Roman" w:hAnsi="Times New Roman" w:cs="Times New Roman"/>
+          <w:sz w:val="24"/>
+          <w:szCs w:val="24"/>
+        </w:rPr>
+        <w:t>+-------------+--------------+------+-----+---------+-------+</w:t>
+      </w:r>
+    </w:p>
+    <w:p>
+      <w:pPr>
+        <w:rPr>
+          <w:rFonts w:ascii="Times New Roman" w:hAnsi="Times New Roman" w:cs="Times New Roman"/>
+          <w:sz w:val="24"/>
+          <w:szCs w:val="24"/>
+        </w:rPr>
+      </w:pPr>
+      <w:r>
+        <w:rPr>
+          <w:rFonts w:ascii="Times New Roman" w:hAnsi="Times New Roman" w:cs="Times New Roman"/>
+          <w:sz w:val="24"/>
+          <w:szCs w:val="24"/>
+        </w:rPr>
+        <w:t>| Field       | Type         | Null | Key | Default | Extra |</w:t>
+      </w:r>
+    </w:p>
+    <w:p>
+      <w:pPr>
+        <w:rPr>
+          <w:rFonts w:ascii="Times New Roman" w:hAnsi="Times New Roman" w:cs="Times New Roman"/>
+          <w:sz w:val="24"/>
+          <w:szCs w:val="24"/>
+        </w:rPr>
+      </w:pPr>
+      <w:r>
+        <w:rPr>
+          <w:rFonts w:ascii="Times New Roman" w:hAnsi="Times New Roman" w:cs="Times New Roman"/>
+          <w:sz w:val="24"/>
+          <w:szCs w:val="24"/>
+        </w:rPr>
+        <w:t>+-------------+--------------+------+-----+---------+-------+</w:t>
+      </w:r>
+    </w:p>
+    <w:p>
+      <w:pPr>
+        <w:rPr>
+          <w:rFonts w:ascii="Times New Roman" w:hAnsi="Times New Roman" w:cs="Times New Roman"/>
+          <w:sz w:val="24"/>
+          <w:szCs w:val="24"/>
+        </w:rPr>
+      </w:pPr>
+      <w:r>
+        <w:rPr>
+          <w:rFonts w:ascii="Times New Roman" w:hAnsi="Times New Roman" w:cs="Times New Roman"/>
+          <w:sz w:val="24"/>
+          <w:szCs w:val="24"/>
+        </w:rPr>
+        <w:t xml:space="preserve">| </w:t>
+      </w:r>
+      <w:proofErr w:type="spellStart"/>
+      <w:r>
+        <w:rPr>
+          <w:rFonts w:ascii="Times New Roman" w:hAnsi="Times New Roman" w:cs="Times New Roman"/>
+          <w:sz w:val="24"/>
+          <w:szCs w:val="24"/>
+        </w:rPr>
+        <w:t>employee_id</w:t>
+      </w:r>
+      <w:proofErr w:type="spellEnd"/>
+      <w:r>
+        <w:rPr>
+          <w:rFonts w:ascii="Times New Roman" w:hAnsi="Times New Roman" w:cs="Times New Roman"/>
+          <w:sz w:val="24"/>
+          <w:szCs w:val="24"/>
+        </w:rPr>
+        <w:t xml:space="preserve"> | </w:t>
+      </w:r>
+      <w:proofErr w:type="spellStart"/>
+      <w:r>
+        <w:rPr>
+          <w:rFonts w:ascii="Times New Roman" w:hAnsi="Times New Roman" w:cs="Times New Roman"/>
+          <w:sz w:val="24"/>
+          <w:szCs w:val="24"/>
+        </w:rPr>
+        <w:t>int</w:t>
+      </w:r>
+      <w:proofErr w:type="spellEnd"/>
+      <w:r>
+        <w:rPr>
+          <w:rFonts w:ascii="Times New Roman" w:hAnsi="Times New Roman" w:cs="Times New Roman"/>
+          <w:sz w:val="24"/>
+          <w:szCs w:val="24"/>
+        </w:rPr>
+        <w:t xml:space="preserve">          | NO   |     | NULL    |       |</w:t>
+      </w:r>
+    </w:p>
+    <w:p>
+      <w:pPr>
+        <w:rPr>
+          <w:rFonts w:ascii="Times New Roman" w:hAnsi="Times New Roman" w:cs="Times New Roman"/>
+          <w:sz w:val="24"/>
+          <w:szCs w:val="24"/>
+        </w:rPr>
+      </w:pPr>
+      <w:r>
+        <w:rPr>
+          <w:rFonts w:ascii="Times New Roman" w:hAnsi="Times New Roman" w:cs="Times New Roman"/>
+          <w:sz w:val="24"/>
+          <w:szCs w:val="24"/>
+        </w:rPr>
+        <w:t xml:space="preserve">| name        | </w:t>
+      </w:r>
+      <w:proofErr w:type="spellStart"/>
+      <w:r>
+        <w:rPr>
+          <w:rFonts w:ascii="Times New Roman" w:hAnsi="Times New Roman" w:cs="Times New Roman"/>
+          <w:sz w:val="24"/>
+          <w:szCs w:val="24"/>
+        </w:rPr>
+        <w:t>varchar</w:t>
+      </w:r>
+      <w:proofErr w:type="spellEnd"/>
+      <w:r>
+        <w:rPr>
+          <w:rFonts w:ascii="Times New Roman" w:hAnsi="Times New Roman" w:cs="Times New Roman"/>
+          <w:sz w:val="24"/>
+          <w:szCs w:val="24"/>
+        </w:rPr>
+        <w:t>(150) | NO   |     | NULL    |       |</w:t>
+      </w:r>
+    </w:p>
+    <w:p>
+      <w:pPr>
+        <w:rPr>
+          <w:rFonts w:ascii="Times New Roman" w:hAnsi="Times New Roman" w:cs="Times New Roman"/>
+          <w:sz w:val="24"/>
+          <w:szCs w:val="24"/>
+        </w:rPr>
+      </w:pPr>
+      <w:r>
+        <w:rPr>
+          <w:rFonts w:ascii="Times New Roman" w:hAnsi="Times New Roman" w:cs="Times New Roman"/>
+          <w:sz w:val="24"/>
+          <w:szCs w:val="24"/>
+        </w:rPr>
+        <w:t xml:space="preserve">| gender      | </w:t>
+      </w:r>
+      <w:proofErr w:type="spellStart"/>
+      <w:r>
+        <w:rPr>
+          <w:rFonts w:ascii="Times New Roman" w:hAnsi="Times New Roman" w:cs="Times New Roman"/>
+          <w:sz w:val="24"/>
+          <w:szCs w:val="24"/>
+        </w:rPr>
+        <w:t>varchar</w:t>
+      </w:r>
+      <w:proofErr w:type="spellEnd"/>
+      <w:r>
+        <w:rPr>
+          <w:rFonts w:ascii="Times New Roman" w:hAnsi="Times New Roman" w:cs="Times New Roman"/>
+          <w:sz w:val="24"/>
+          <w:szCs w:val="24"/>
+        </w:rPr>
+        <w:t>(100) | YES  |     | NULL    |       |</w:t>
+      </w:r>
+    </w:p>
+    <w:p>
+      <w:pPr>
+        <w:rPr>
+          <w:rFonts w:ascii="Times New Roman" w:hAnsi="Times New Roman" w:cs="Times New Roman"/>
+          <w:sz w:val="24"/>
+          <w:szCs w:val="24"/>
+        </w:rPr>
+      </w:pPr>
+      <w:r>
+        <w:rPr>
+          <w:rFonts w:ascii="Times New Roman" w:hAnsi="Times New Roman" w:cs="Times New Roman"/>
+          <w:sz w:val="24"/>
+          <w:szCs w:val="24"/>
+        </w:rPr>
+        <w:t xml:space="preserve">| salary      | </w:t>
+      </w:r>
+      <w:proofErr w:type="spellStart"/>
+      <w:r>
+        <w:rPr>
+          <w:rFonts w:ascii="Times New Roman" w:hAnsi="Times New Roman" w:cs="Times New Roman"/>
+          <w:sz w:val="24"/>
+          <w:szCs w:val="24"/>
+        </w:rPr>
+        <w:t>int</w:t>
+      </w:r>
+      <w:proofErr w:type="spellEnd"/>
+      <w:r>
+        <w:rPr>
+          <w:rFonts w:ascii="Times New Roman" w:hAnsi="Times New Roman" w:cs="Times New Roman"/>
+          <w:sz w:val="24"/>
+          <w:szCs w:val="24"/>
+        </w:rPr>
+        <w:t xml:space="preserve">          | NO   |     | NULL    |       |</w:t>
+      </w:r>
+    </w:p>
+    <w:p>
+      <w:pPr>
+        <w:rPr>
+          <w:rFonts w:ascii="Times New Roman" w:hAnsi="Times New Roman" w:cs="Times New Roman"/>
+          <w:sz w:val="24"/>
+          <w:szCs w:val="24"/>
+        </w:rPr>
+      </w:pPr>
+      <w:r>
+        <w:rPr>
+          <w:rFonts w:ascii="Times New Roman" w:hAnsi="Times New Roman" w:cs="Times New Roman"/>
+          <w:sz w:val="24"/>
+          <w:szCs w:val="24"/>
+        </w:rPr>
+        <w:t xml:space="preserve">| </w:t>
+      </w:r>
+      <w:proofErr w:type="spellStart"/>
+      <w:r>
+        <w:rPr>
+          <w:rFonts w:ascii="Times New Roman" w:hAnsi="Times New Roman" w:cs="Times New Roman"/>
+          <w:sz w:val="24"/>
+          <w:szCs w:val="24"/>
+        </w:rPr>
+        <w:t>start_date</w:t>
+      </w:r>
+      <w:proofErr w:type="spellEnd"/>
+      <w:r>
+        <w:rPr>
+          <w:rFonts w:ascii="Times New Roman" w:hAnsi="Times New Roman" w:cs="Times New Roman"/>
+          <w:sz w:val="24"/>
+          <w:szCs w:val="24"/>
+        </w:rPr>
+        <w:t xml:space="preserve">  | date         | NO   |     | NULL    |       |</w:t>
+      </w:r>
+    </w:p>
+    <w:p>
+      <w:pPr>
+        <w:rPr>
+          <w:rFonts w:ascii="Times New Roman" w:hAnsi="Times New Roman" w:cs="Times New Roman"/>
+          <w:sz w:val="24"/>
+          <w:szCs w:val="24"/>
+        </w:rPr>
+      </w:pPr>
+      <w:r>
+        <w:rPr>
+          <w:rFonts w:ascii="Times New Roman" w:hAnsi="Times New Roman" w:cs="Times New Roman"/>
+          <w:sz w:val="24"/>
+          <w:szCs w:val="24"/>
+        </w:rPr>
+        <w:t>+-------------+--------------+------+-----+---------+-------+</w:t>
+      </w:r>
+    </w:p>
+    <w:p>
+      <w:pPr>
+        <w:rPr>
+          <w:rFonts w:ascii="Times New Roman" w:hAnsi="Times New Roman" w:cs="Times New Roman"/>
+          <w:sz w:val="24"/>
+          <w:szCs w:val="24"/>
+        </w:rPr>
+      </w:pPr>
+      <w:r>
+        <w:rPr>
+          <w:rFonts w:ascii="Times New Roman" w:hAnsi="Times New Roman" w:cs="Times New Roman"/>
+          <w:sz w:val="24"/>
+          <w:szCs w:val="24"/>
+        </w:rPr>
+        <w:t>5 rows in set (0.01 sec)</w:t>
+      </w:r>
+    </w:p>
+    <w:p>
+      <w:pPr>
+        <w:rPr>
+          <w:rFonts w:ascii="Times New Roman" w:hAnsi="Times New Roman" w:cs="Times New Roman"/>
+          <w:sz w:val="24"/>
+          <w:szCs w:val="24"/>
+        </w:rPr>
+      </w:pPr>
+    </w:p>
+    <w:p>
+      <w:pPr>
+        <w:rPr>
+          <w:rFonts w:ascii="Times New Roman" w:hAnsi="Times New Roman" w:cs="Times New Roman"/>
+          <w:sz w:val="24"/>
+          <w:szCs w:val="24"/>
+        </w:rPr>
+      </w:pPr>
+      <w:proofErr w:type="spellStart"/>
+      <w:r>
+        <w:rPr>
+          <w:rFonts w:ascii="Times New Roman" w:hAnsi="Times New Roman" w:cs="Times New Roman"/>
+          <w:sz w:val="24"/>
+          <w:szCs w:val="24"/>
+        </w:rPr>
+        <w:t>mysql</w:t>
+      </w:r>
+      <w:proofErr w:type="spellEnd"/>
+      <w:r>
+        <w:rPr>
+          <w:rFonts w:ascii="Times New Roman" w:hAnsi="Times New Roman" w:cs="Times New Roman"/>
+          <w:sz w:val="24"/>
+          <w:szCs w:val="24"/>
+        </w:rPr>
+        <w:t xml:space="preserve">&gt; update </w:t>
+      </w:r>
+      <w:proofErr w:type="spellStart"/>
+      <w:r>
+        <w:rPr>
+          <w:rFonts w:ascii="Times New Roman" w:hAnsi="Times New Roman" w:cs="Times New Roman"/>
+          <w:sz w:val="24"/>
+          <w:szCs w:val="24"/>
+        </w:rPr>
+        <w:t>employee_payroll</w:t>
+      </w:r>
+      <w:proofErr w:type="spellEnd"/>
+      <w:r>
+        <w:rPr>
+          <w:rFonts w:ascii="Times New Roman" w:hAnsi="Times New Roman" w:cs="Times New Roman"/>
+          <w:sz w:val="24"/>
+          <w:szCs w:val="24"/>
+        </w:rPr>
+        <w:t xml:space="preserve"> set gender='M' where name='Bill';</w:t>
+      </w:r>
+    </w:p>
+    <w:p>
+      <w:pPr>
+        <w:rPr>
+          <w:rFonts w:ascii="Times New Roman" w:hAnsi="Times New Roman" w:cs="Times New Roman"/>
+          <w:sz w:val="24"/>
+          <w:szCs w:val="24"/>
+        </w:rPr>
+      </w:pPr>
+      <w:r>
+        <w:rPr>
+          <w:rFonts w:ascii="Times New Roman" w:hAnsi="Times New Roman" w:cs="Times New Roman"/>
+          <w:sz w:val="24"/>
+          <w:szCs w:val="24"/>
+        </w:rPr>
+        <w:t>Query OK, 1 row affected (0.09 sec)</w:t>
+      </w:r>
+    </w:p>
+    <w:p>
+      <w:pPr>
+        <w:rPr>
+          <w:rFonts w:ascii="Times New Roman" w:hAnsi="Times New Roman" w:cs="Times New Roman"/>
+          <w:sz w:val="24"/>
+          <w:szCs w:val="24"/>
+        </w:rPr>
+      </w:pPr>
+      <w:r>
+        <w:rPr>
+          <w:rFonts w:ascii="Times New Roman" w:hAnsi="Times New Roman" w:cs="Times New Roman"/>
+          <w:sz w:val="24"/>
+          <w:szCs w:val="24"/>
+        </w:rPr>
+        <w:t>Rows matched: 1  Changed: 1  Warnings: 0</w:t>
+      </w:r>
+    </w:p>
+    <w:p>
+      <w:pPr>
+        <w:rPr>
+          <w:rFonts w:ascii="Times New Roman" w:hAnsi="Times New Roman" w:cs="Times New Roman"/>
+          <w:sz w:val="24"/>
+          <w:szCs w:val="24"/>
+        </w:rPr>
+      </w:pPr>
+    </w:p>
+    <w:p>
+      <w:pPr>
+        <w:rPr>
+          <w:rFonts w:ascii="Times New Roman" w:hAnsi="Times New Roman" w:cs="Times New Roman"/>
+          <w:sz w:val="24"/>
+          <w:szCs w:val="24"/>
+        </w:rPr>
+      </w:pPr>
+      <w:proofErr w:type="spellStart"/>
+      <w:r>
+        <w:rPr>
+          <w:rFonts w:ascii="Times New Roman" w:hAnsi="Times New Roman" w:cs="Times New Roman"/>
+          <w:sz w:val="24"/>
+          <w:szCs w:val="24"/>
+        </w:rPr>
+        <w:t>mysql</w:t>
+      </w:r>
+      <w:proofErr w:type="spellEnd"/>
+      <w:r>
+        <w:rPr>
+          <w:rFonts w:ascii="Times New Roman" w:hAnsi="Times New Roman" w:cs="Times New Roman"/>
+          <w:sz w:val="24"/>
+          <w:szCs w:val="24"/>
+        </w:rPr>
+        <w:t xml:space="preserve">&gt; update </w:t>
+      </w:r>
+      <w:proofErr w:type="spellStart"/>
+      <w:r>
+        <w:rPr>
+          <w:rFonts w:ascii="Times New Roman" w:hAnsi="Times New Roman" w:cs="Times New Roman"/>
+          <w:sz w:val="24"/>
+          <w:szCs w:val="24"/>
+        </w:rPr>
+        <w:t>employee_payroll</w:t>
+      </w:r>
+      <w:proofErr w:type="spellEnd"/>
+      <w:r>
+        <w:rPr>
+          <w:rFonts w:ascii="Times New Roman" w:hAnsi="Times New Roman" w:cs="Times New Roman"/>
+          <w:sz w:val="24"/>
+          <w:szCs w:val="24"/>
+        </w:rPr>
+        <w:t xml:space="preserve"> set gender='M' where name='Mark';</w:t>
+      </w:r>
+    </w:p>
+    <w:p>
+      <w:pPr>
+        <w:rPr>
+          <w:rFonts w:ascii="Times New Roman" w:hAnsi="Times New Roman" w:cs="Times New Roman"/>
+          <w:sz w:val="24"/>
+          <w:szCs w:val="24"/>
+        </w:rPr>
+      </w:pPr>
+      <w:r>
+        <w:rPr>
+          <w:rFonts w:ascii="Times New Roman" w:hAnsi="Times New Roman" w:cs="Times New Roman"/>
+          <w:sz w:val="24"/>
+          <w:szCs w:val="24"/>
+        </w:rPr>
+        <w:t>Query OK, 1 row affected (0.17 sec)</w:t>
+      </w:r>
+    </w:p>
+    <w:p>
+      <w:pPr>
+        <w:rPr>
+          <w:rFonts w:ascii="Times New Roman" w:hAnsi="Times New Roman" w:cs="Times New Roman"/>
+          <w:sz w:val="24"/>
+          <w:szCs w:val="24"/>
+        </w:rPr>
+      </w:pPr>
+      <w:r>
+        <w:rPr>
+          <w:rFonts w:ascii="Times New Roman" w:hAnsi="Times New Roman" w:cs="Times New Roman"/>
+          <w:sz w:val="24"/>
+          <w:szCs w:val="24"/>
+        </w:rPr>
+        <w:t>Rows matched: 1  Changed: 1  Warnings: 0</w:t>
+      </w:r>
+    </w:p>
+    <w:p>
+      <w:pPr>
+        <w:rPr>
+          <w:rFonts w:ascii="Times New Roman" w:hAnsi="Times New Roman" w:cs="Times New Roman"/>
+          <w:sz w:val="24"/>
+          <w:szCs w:val="24"/>
+        </w:rPr>
+      </w:pPr>
+    </w:p>
+    <w:p>
+      <w:pPr>
+        <w:rPr>
+          <w:rFonts w:ascii="Times New Roman" w:hAnsi="Times New Roman" w:cs="Times New Roman"/>
+          <w:sz w:val="24"/>
+          <w:szCs w:val="24"/>
+        </w:rPr>
+      </w:pPr>
+      <w:proofErr w:type="spellStart"/>
+      <w:r>
+        <w:rPr>
+          <w:rFonts w:ascii="Times New Roman" w:hAnsi="Times New Roman" w:cs="Times New Roman"/>
+          <w:sz w:val="24"/>
+          <w:szCs w:val="24"/>
+        </w:rPr>
+        <w:t>mysql</w:t>
+      </w:r>
+      <w:proofErr w:type="spellEnd"/>
+      <w:r>
+        <w:rPr>
+          <w:rFonts w:ascii="Times New Roman" w:hAnsi="Times New Roman" w:cs="Times New Roman"/>
+          <w:sz w:val="24"/>
+          <w:szCs w:val="24"/>
+        </w:rPr>
+        <w:t xml:space="preserve">&gt; update </w:t>
+      </w:r>
+      <w:proofErr w:type="spellStart"/>
+      <w:r>
+        <w:rPr>
+          <w:rFonts w:ascii="Times New Roman" w:hAnsi="Times New Roman" w:cs="Times New Roman"/>
+          <w:sz w:val="24"/>
+          <w:szCs w:val="24"/>
+        </w:rPr>
+        <w:t>employee_payroll</w:t>
+      </w:r>
+      <w:proofErr w:type="spellEnd"/>
+      <w:r>
+        <w:rPr>
+          <w:rFonts w:ascii="Times New Roman" w:hAnsi="Times New Roman" w:cs="Times New Roman"/>
+          <w:sz w:val="24"/>
+          <w:szCs w:val="24"/>
+        </w:rPr>
+        <w:t xml:space="preserve"> set gender='M' where name='Sherlock';</w:t>
+      </w:r>
+    </w:p>
+    <w:p>
+      <w:pPr>
+        <w:rPr>
+          <w:rFonts w:ascii="Times New Roman" w:hAnsi="Times New Roman" w:cs="Times New Roman"/>
+          <w:sz w:val="24"/>
+          <w:szCs w:val="24"/>
+        </w:rPr>
+      </w:pPr>
+      <w:r>
+        <w:rPr>
+          <w:rFonts w:ascii="Times New Roman" w:hAnsi="Times New Roman" w:cs="Times New Roman"/>
+          <w:sz w:val="24"/>
+          <w:szCs w:val="24"/>
+        </w:rPr>
+        <w:t>Query OK, 1 row affected (0.14 sec)</w:t>
+      </w:r>
+    </w:p>
+    <w:p>
+      <w:pPr>
+        <w:rPr>
+          <w:rFonts w:ascii="Times New Roman" w:hAnsi="Times New Roman" w:cs="Times New Roman"/>
+          <w:sz w:val="24"/>
+          <w:szCs w:val="24"/>
+        </w:rPr>
+      </w:pPr>
+      <w:r>
+        <w:rPr>
+          <w:rFonts w:ascii="Times New Roman" w:hAnsi="Times New Roman" w:cs="Times New Roman"/>
+          <w:sz w:val="24"/>
+          <w:szCs w:val="24"/>
+        </w:rPr>
+        <w:t>Rows matched: 1  Changed: 1  Warnings: 0</w:t>
+      </w:r>
+    </w:p>
+    <w:p>
+      <w:pPr>
+        <w:rPr>
+          <w:rFonts w:ascii="Times New Roman" w:hAnsi="Times New Roman" w:cs="Times New Roman"/>
+          <w:sz w:val="24"/>
+          <w:szCs w:val="24"/>
+        </w:rPr>
+      </w:pPr>
+    </w:p>
+    <w:p>
+      <w:pPr>
+        <w:rPr>
+          <w:rFonts w:ascii="Times New Roman" w:hAnsi="Times New Roman" w:cs="Times New Roman"/>
+          <w:sz w:val="24"/>
+          <w:szCs w:val="24"/>
+        </w:rPr>
+      </w:pPr>
+      <w:proofErr w:type="spellStart"/>
+      <w:r>
+        <w:rPr>
+          <w:rFonts w:ascii="Times New Roman" w:hAnsi="Times New Roman" w:cs="Times New Roman"/>
+          <w:sz w:val="24"/>
+          <w:szCs w:val="24"/>
+        </w:rPr>
+        <w:lastRenderedPageBreak/>
+        <w:t>mysql</w:t>
+      </w:r>
+      <w:proofErr w:type="spellEnd"/>
+      <w:r>
+        <w:rPr>
+          <w:rFonts w:ascii="Times New Roman" w:hAnsi="Times New Roman" w:cs="Times New Roman"/>
+          <w:sz w:val="24"/>
+          <w:szCs w:val="24"/>
+        </w:rPr>
+        <w:t xml:space="preserve">&gt; select * from </w:t>
+      </w:r>
+      <w:proofErr w:type="spellStart"/>
+      <w:r>
+        <w:rPr>
+          <w:rFonts w:ascii="Times New Roman" w:hAnsi="Times New Roman" w:cs="Times New Roman"/>
+          <w:sz w:val="24"/>
+          <w:szCs w:val="24"/>
+        </w:rPr>
+        <w:t>employee_payroll</w:t>
+      </w:r>
+      <w:proofErr w:type="spellEnd"/>
+      <w:r>
+        <w:rPr>
+          <w:rFonts w:ascii="Times New Roman" w:hAnsi="Times New Roman" w:cs="Times New Roman"/>
+          <w:sz w:val="24"/>
+          <w:szCs w:val="24"/>
+        </w:rPr>
+        <w:t>;</w:t>
+      </w:r>
+    </w:p>
+    <w:p>
+      <w:pPr>
+        <w:rPr>
+          <w:rFonts w:ascii="Times New Roman" w:hAnsi="Times New Roman" w:cs="Times New Roman"/>
+          <w:sz w:val="24"/>
+          <w:szCs w:val="24"/>
+        </w:rPr>
+      </w:pPr>
+      <w:r>
+        <w:rPr>
+          <w:rFonts w:ascii="Times New Roman" w:hAnsi="Times New Roman" w:cs="Times New Roman"/>
+          <w:sz w:val="24"/>
+          <w:szCs w:val="24"/>
+        </w:rPr>
+        <w:t>+-------------+----------+--------+--------+------------+</w:t>
+      </w:r>
+    </w:p>
+    <w:p>
+      <w:pPr>
+        <w:rPr>
+          <w:rFonts w:ascii="Times New Roman" w:hAnsi="Times New Roman" w:cs="Times New Roman"/>
+          <w:sz w:val="24"/>
+          <w:szCs w:val="24"/>
+        </w:rPr>
+      </w:pPr>
+      <w:r>
+        <w:rPr>
+          <w:rFonts w:ascii="Times New Roman" w:hAnsi="Times New Roman" w:cs="Times New Roman"/>
+          <w:sz w:val="24"/>
+          <w:szCs w:val="24"/>
+        </w:rPr>
+        <w:t xml:space="preserve">| </w:t>
+      </w:r>
+      <w:proofErr w:type="spellStart"/>
+      <w:r>
+        <w:rPr>
+          <w:rFonts w:ascii="Times New Roman" w:hAnsi="Times New Roman" w:cs="Times New Roman"/>
+          <w:sz w:val="24"/>
+          <w:szCs w:val="24"/>
+        </w:rPr>
+        <w:t>employee_id</w:t>
+      </w:r>
+      <w:proofErr w:type="spellEnd"/>
+      <w:r>
+        <w:rPr>
+          <w:rFonts w:ascii="Times New Roman" w:hAnsi="Times New Roman" w:cs="Times New Roman"/>
+          <w:sz w:val="24"/>
+          <w:szCs w:val="24"/>
+        </w:rPr>
+        <w:t xml:space="preserve"> | name     | gender | salary | </w:t>
+      </w:r>
+      <w:proofErr w:type="spellStart"/>
+      <w:r>
+        <w:rPr>
+          <w:rFonts w:ascii="Times New Roman" w:hAnsi="Times New Roman" w:cs="Times New Roman"/>
+          <w:sz w:val="24"/>
+          <w:szCs w:val="24"/>
+        </w:rPr>
+        <w:t>start_date</w:t>
+      </w:r>
+      <w:proofErr w:type="spellEnd"/>
+      <w:r>
+        <w:rPr>
+          <w:rFonts w:ascii="Times New Roman" w:hAnsi="Times New Roman" w:cs="Times New Roman"/>
+          <w:sz w:val="24"/>
+          <w:szCs w:val="24"/>
+        </w:rPr>
+        <w:t xml:space="preserve"> |</w:t>
+      </w:r>
+    </w:p>
+    <w:p>
+      <w:pPr>
+        <w:rPr>
+          <w:rFonts w:ascii="Times New Roman" w:hAnsi="Times New Roman" w:cs="Times New Roman"/>
+          <w:sz w:val="24"/>
+          <w:szCs w:val="24"/>
+        </w:rPr>
+      </w:pPr>
+      <w:r>
+        <w:rPr>
+          <w:rFonts w:ascii="Times New Roman" w:hAnsi="Times New Roman" w:cs="Times New Roman"/>
+          <w:sz w:val="24"/>
+          <w:szCs w:val="24"/>
+        </w:rPr>
+        <w:t>+-------------+----------+--------+--------+------------+</w:t>
+      </w:r>
+    </w:p>
+    <w:p>
+      <w:pPr>
+        <w:rPr>
+          <w:rFonts w:ascii="Times New Roman" w:hAnsi="Times New Roman" w:cs="Times New Roman"/>
+          <w:sz w:val="24"/>
+          <w:szCs w:val="24"/>
+        </w:rPr>
+      </w:pPr>
+      <w:r>
+        <w:rPr>
+          <w:rFonts w:ascii="Times New Roman" w:hAnsi="Times New Roman" w:cs="Times New Roman"/>
+          <w:sz w:val="24"/>
+          <w:szCs w:val="24"/>
+        </w:rPr>
+        <w:t>|        1404 | Mark     | M      | 250000 | 2018-09-01 |</w:t>
+      </w:r>
+    </w:p>
+    <w:p>
+      <w:pPr>
+        <w:rPr>
+          <w:rFonts w:ascii="Times New Roman" w:hAnsi="Times New Roman" w:cs="Times New Roman"/>
+          <w:sz w:val="24"/>
+          <w:szCs w:val="24"/>
+        </w:rPr>
+      </w:pPr>
+      <w:r>
+        <w:rPr>
+          <w:rFonts w:ascii="Times New Roman" w:hAnsi="Times New Roman" w:cs="Times New Roman"/>
+          <w:sz w:val="24"/>
+          <w:szCs w:val="24"/>
+        </w:rPr>
+        <w:t>|        1504 | Bill     | M      | 300000 | 2018-04-03 |</w:t>
+      </w:r>
+    </w:p>
+    <w:p>
+      <w:pPr>
+        <w:rPr>
+          <w:rFonts w:ascii="Times New Roman" w:hAnsi="Times New Roman" w:cs="Times New Roman"/>
+          <w:sz w:val="24"/>
+          <w:szCs w:val="24"/>
+        </w:rPr>
+      </w:pPr>
+      <w:r>
+        <w:rPr>
+          <w:rFonts w:ascii="Times New Roman" w:hAnsi="Times New Roman" w:cs="Times New Roman"/>
+          <w:sz w:val="24"/>
+          <w:szCs w:val="24"/>
+        </w:rPr>
+        <w:t>|        1245 | Sherlock | M      | 400000 | 2019-05-08 |</w:t>
+      </w:r>
+    </w:p>
+    <w:p>
+      <w:pPr>
+        <w:rPr>
+          <w:rFonts w:ascii="Times New Roman" w:hAnsi="Times New Roman" w:cs="Times New Roman"/>
+          <w:sz w:val="24"/>
+          <w:szCs w:val="24"/>
+        </w:rPr>
+      </w:pPr>
+      <w:r>
+        <w:rPr>
+          <w:rFonts w:ascii="Times New Roman" w:hAnsi="Times New Roman" w:cs="Times New Roman"/>
+          <w:sz w:val="24"/>
+          <w:szCs w:val="24"/>
+        </w:rPr>
+        <w:t>+-------------+----------+--------+--------+------------+</w:t>
+      </w:r>
+    </w:p>
+    <w:p>
+      <w:pPr>
+        <w:rPr>
+          <w:rFonts w:ascii="Times New Roman" w:hAnsi="Times New Roman" w:cs="Times New Roman"/>
+          <w:sz w:val="24"/>
+          <w:szCs w:val="24"/>
+        </w:rPr>
+      </w:pPr>
+      <w:r>
+        <w:rPr>
+          <w:rFonts w:ascii="Times New Roman" w:hAnsi="Times New Roman" w:cs="Times New Roman"/>
+          <w:sz w:val="24"/>
+          <w:szCs w:val="24"/>
+        </w:rPr>
+        <w:t>3 rows in set (0.00 sec)</w:t>
+      </w:r>
+    </w:p>
+    <w:p>
+      <w:pPr>
+        <w:rPr>
+          <w:rFonts w:ascii="Times New Roman" w:hAnsi="Times New Roman" w:cs="Times New Roman"/>
+          <w:sz w:val="24"/>
+          <w:szCs w:val="24"/>
+        </w:rPr>
+      </w:pPr>
+    </w:p>
     <w:sectPr>
       <w:pgSz w:w="12240" w:h="15840"/>
       <w:pgMar w:top="1440" w:right="1440" w:bottom="1440" w:left="1440" w:header="720" w:footer="720" w:gutter="0"/>

</xml_diff>

<commit_message>
Added: queries to operate on salary of employess
</commit_message>
<xml_diff>
--- a/PayRollServiceSql.docx
+++ b/PayRollServiceSql.docx
@@ -2790,10 +2790,2101 @@
       <w:pPr>
         <w:rPr>
           <w:rFonts w:ascii="Times New Roman" w:hAnsi="Times New Roman" w:cs="Times New Roman"/>
-          <w:sz w:val="24"/>
-          <w:szCs w:val="24"/>
-        </w:rPr>
-      </w:pPr>
+          <w:b/>
+          <w:sz w:val="28"/>
+          <w:szCs w:val="28"/>
+        </w:rPr>
+      </w:pPr>
+      <w:r>
+        <w:rPr>
+          <w:rFonts w:ascii="Times New Roman" w:hAnsi="Times New Roman" w:cs="Times New Roman"/>
+          <w:b/>
+          <w:sz w:val="28"/>
+          <w:szCs w:val="28"/>
+        </w:rPr>
+        <w:t>7)UC7</w:t>
+      </w:r>
+    </w:p>
+    <w:p>
+      <w:pPr>
+        <w:rPr>
+          <w:rFonts w:ascii="Times New Roman" w:hAnsi="Times New Roman" w:cs="Times New Roman"/>
+          <w:sz w:val="24"/>
+          <w:szCs w:val="24"/>
+        </w:rPr>
+      </w:pPr>
+      <w:proofErr w:type="spellStart"/>
+      <w:r>
+        <w:rPr>
+          <w:rFonts w:ascii="Times New Roman" w:hAnsi="Times New Roman" w:cs="Times New Roman"/>
+          <w:sz w:val="24"/>
+          <w:szCs w:val="24"/>
+        </w:rPr>
+        <w:t>mysql</w:t>
+      </w:r>
+      <w:proofErr w:type="spellEnd"/>
+      <w:r>
+        <w:rPr>
+          <w:rFonts w:ascii="Times New Roman" w:hAnsi="Times New Roman" w:cs="Times New Roman"/>
+          <w:sz w:val="24"/>
+          <w:szCs w:val="24"/>
+        </w:rPr>
+        <w:t xml:space="preserve">&gt; insert into </w:t>
+      </w:r>
+      <w:proofErr w:type="spellStart"/>
+      <w:r>
+        <w:rPr>
+          <w:rFonts w:ascii="Times New Roman" w:hAnsi="Times New Roman" w:cs="Times New Roman"/>
+          <w:sz w:val="24"/>
+          <w:szCs w:val="24"/>
+        </w:rPr>
+        <w:t>employee_payroll</w:t>
+      </w:r>
+      <w:proofErr w:type="spellEnd"/>
+      <w:r>
+        <w:rPr>
+          <w:rFonts w:ascii="Times New Roman" w:hAnsi="Times New Roman" w:cs="Times New Roman"/>
+          <w:sz w:val="24"/>
+          <w:szCs w:val="24"/>
+        </w:rPr>
+        <w:t xml:space="preserve"> ( </w:t>
+      </w:r>
+      <w:proofErr w:type="spellStart"/>
+      <w:r>
+        <w:rPr>
+          <w:rFonts w:ascii="Times New Roman" w:hAnsi="Times New Roman" w:cs="Times New Roman"/>
+          <w:sz w:val="24"/>
+          <w:szCs w:val="24"/>
+        </w:rPr>
+        <w:t>employee_id,name,gender,salary,start_date</w:t>
+      </w:r>
+      <w:proofErr w:type="spellEnd"/>
+      <w:r>
+        <w:rPr>
+          <w:rFonts w:ascii="Times New Roman" w:hAnsi="Times New Roman" w:cs="Times New Roman"/>
+          <w:sz w:val="24"/>
+          <w:szCs w:val="24"/>
+        </w:rPr>
+        <w:t xml:space="preserve"> ) values (1475,'Juli','F',250000,'2018-08-01'),(1604,'Marry','F',305000,'2019-04-03'),(1249,'Radha','F',420000,'20</w:t>
+      </w:r>
+    </w:p>
+    <w:p>
+      <w:pPr>
+        <w:rPr>
+          <w:rFonts w:ascii="Times New Roman" w:hAnsi="Times New Roman" w:cs="Times New Roman"/>
+          <w:sz w:val="24"/>
+          <w:szCs w:val="24"/>
+        </w:rPr>
+      </w:pPr>
+      <w:r>
+        <w:rPr>
+          <w:rFonts w:ascii="Times New Roman" w:hAnsi="Times New Roman" w:cs="Times New Roman"/>
+          <w:sz w:val="24"/>
+          <w:szCs w:val="24"/>
+        </w:rPr>
+        <w:t>Query OK, 3 rows affected (0.15 sec)</w:t>
+      </w:r>
+    </w:p>
+    <w:p>
+      <w:pPr>
+        <w:rPr>
+          <w:rFonts w:ascii="Times New Roman" w:hAnsi="Times New Roman" w:cs="Times New Roman"/>
+          <w:sz w:val="24"/>
+          <w:szCs w:val="24"/>
+        </w:rPr>
+      </w:pPr>
+      <w:r>
+        <w:rPr>
+          <w:rFonts w:ascii="Times New Roman" w:hAnsi="Times New Roman" w:cs="Times New Roman"/>
+          <w:sz w:val="24"/>
+          <w:szCs w:val="24"/>
+        </w:rPr>
+        <w:t>Records: 3  Duplicates: 0  Warnings: 0</w:t>
+      </w:r>
+    </w:p>
+    <w:p>
+      <w:pPr>
+        <w:rPr>
+          <w:rFonts w:ascii="Times New Roman" w:hAnsi="Times New Roman" w:cs="Times New Roman"/>
+          <w:sz w:val="24"/>
+          <w:szCs w:val="24"/>
+        </w:rPr>
+      </w:pPr>
+    </w:p>
+    <w:p>
+      <w:pPr>
+        <w:rPr>
+          <w:rFonts w:ascii="Times New Roman" w:hAnsi="Times New Roman" w:cs="Times New Roman"/>
+          <w:sz w:val="24"/>
+          <w:szCs w:val="24"/>
+        </w:rPr>
+      </w:pPr>
+      <w:proofErr w:type="spellStart"/>
+      <w:r>
+        <w:rPr>
+          <w:rFonts w:ascii="Times New Roman" w:hAnsi="Times New Roman" w:cs="Times New Roman"/>
+          <w:sz w:val="24"/>
+          <w:szCs w:val="24"/>
+        </w:rPr>
+        <w:t>mysql</w:t>
+      </w:r>
+      <w:proofErr w:type="spellEnd"/>
+      <w:r>
+        <w:rPr>
+          <w:rFonts w:ascii="Times New Roman" w:hAnsi="Times New Roman" w:cs="Times New Roman"/>
+          <w:sz w:val="24"/>
+          <w:szCs w:val="24"/>
+        </w:rPr>
+        <w:t xml:space="preserve">&gt; select sum(salary) from </w:t>
+      </w:r>
+      <w:proofErr w:type="spellStart"/>
+      <w:r>
+        <w:rPr>
+          <w:rFonts w:ascii="Times New Roman" w:hAnsi="Times New Roman" w:cs="Times New Roman"/>
+          <w:sz w:val="24"/>
+          <w:szCs w:val="24"/>
+        </w:rPr>
+        <w:t>employee_payroll</w:t>
+      </w:r>
+      <w:proofErr w:type="spellEnd"/>
+      <w:r>
+        <w:rPr>
+          <w:rFonts w:ascii="Times New Roman" w:hAnsi="Times New Roman" w:cs="Times New Roman"/>
+          <w:sz w:val="24"/>
+          <w:szCs w:val="24"/>
+        </w:rPr>
+        <w:t xml:space="preserve"> where gender='F' group by gender;</w:t>
+      </w:r>
+    </w:p>
+    <w:p>
+      <w:pPr>
+        <w:rPr>
+          <w:rFonts w:ascii="Times New Roman" w:hAnsi="Times New Roman" w:cs="Times New Roman"/>
+          <w:sz w:val="24"/>
+          <w:szCs w:val="24"/>
+        </w:rPr>
+      </w:pPr>
+      <w:r>
+        <w:rPr>
+          <w:rFonts w:ascii="Times New Roman" w:hAnsi="Times New Roman" w:cs="Times New Roman"/>
+          <w:sz w:val="24"/>
+          <w:szCs w:val="24"/>
+        </w:rPr>
+        <w:t>+-------------+</w:t>
+      </w:r>
+    </w:p>
+    <w:p>
+      <w:pPr>
+        <w:rPr>
+          <w:rFonts w:ascii="Times New Roman" w:hAnsi="Times New Roman" w:cs="Times New Roman"/>
+          <w:sz w:val="24"/>
+          <w:szCs w:val="24"/>
+        </w:rPr>
+      </w:pPr>
+      <w:r>
+        <w:rPr>
+          <w:rFonts w:ascii="Times New Roman" w:hAnsi="Times New Roman" w:cs="Times New Roman"/>
+          <w:sz w:val="24"/>
+          <w:szCs w:val="24"/>
+        </w:rPr>
+        <w:t>| sum(salary) |</w:t>
+      </w:r>
+    </w:p>
+    <w:p>
+      <w:pPr>
+        <w:rPr>
+          <w:rFonts w:ascii="Times New Roman" w:hAnsi="Times New Roman" w:cs="Times New Roman"/>
+          <w:sz w:val="24"/>
+          <w:szCs w:val="24"/>
+        </w:rPr>
+      </w:pPr>
+      <w:r>
+        <w:rPr>
+          <w:rFonts w:ascii="Times New Roman" w:hAnsi="Times New Roman" w:cs="Times New Roman"/>
+          <w:sz w:val="24"/>
+          <w:szCs w:val="24"/>
+        </w:rPr>
+        <w:t>+-------------+</w:t>
+      </w:r>
+    </w:p>
+    <w:p>
+      <w:pPr>
+        <w:rPr>
+          <w:rFonts w:ascii="Times New Roman" w:hAnsi="Times New Roman" w:cs="Times New Roman"/>
+          <w:sz w:val="24"/>
+          <w:szCs w:val="24"/>
+        </w:rPr>
+      </w:pPr>
+      <w:r>
+        <w:rPr>
+          <w:rFonts w:ascii="Times New Roman" w:hAnsi="Times New Roman" w:cs="Times New Roman"/>
+          <w:sz w:val="24"/>
+          <w:szCs w:val="24"/>
+        </w:rPr>
+        <w:t>|      975000 |</w:t>
+      </w:r>
+    </w:p>
+    <w:p>
+      <w:pPr>
+        <w:rPr>
+          <w:rFonts w:ascii="Times New Roman" w:hAnsi="Times New Roman" w:cs="Times New Roman"/>
+          <w:sz w:val="24"/>
+          <w:szCs w:val="24"/>
+        </w:rPr>
+      </w:pPr>
+      <w:r>
+        <w:rPr>
+          <w:rFonts w:ascii="Times New Roman" w:hAnsi="Times New Roman" w:cs="Times New Roman"/>
+          <w:sz w:val="24"/>
+          <w:szCs w:val="24"/>
+        </w:rPr>
+        <w:t>+-------------+</w:t>
+      </w:r>
+    </w:p>
+    <w:p>
+      <w:pPr>
+        <w:rPr>
+          <w:rFonts w:ascii="Times New Roman" w:hAnsi="Times New Roman" w:cs="Times New Roman"/>
+          <w:sz w:val="24"/>
+          <w:szCs w:val="24"/>
+        </w:rPr>
+      </w:pPr>
+      <w:r>
+        <w:rPr>
+          <w:rFonts w:ascii="Times New Roman" w:hAnsi="Times New Roman" w:cs="Times New Roman"/>
+          <w:sz w:val="24"/>
+          <w:szCs w:val="24"/>
+        </w:rPr>
+        <w:t>1 row in set (0.06 sec)</w:t>
+      </w:r>
+    </w:p>
+    <w:p>
+      <w:pPr>
+        <w:rPr>
+          <w:rFonts w:ascii="Times New Roman" w:hAnsi="Times New Roman" w:cs="Times New Roman"/>
+          <w:sz w:val="24"/>
+          <w:szCs w:val="24"/>
+        </w:rPr>
+      </w:pPr>
+    </w:p>
+    <w:p>
+      <w:pPr>
+        <w:rPr>
+          <w:rFonts w:ascii="Times New Roman" w:hAnsi="Times New Roman" w:cs="Times New Roman"/>
+          <w:sz w:val="24"/>
+          <w:szCs w:val="24"/>
+        </w:rPr>
+      </w:pPr>
+      <w:proofErr w:type="spellStart"/>
+      <w:r>
+        <w:rPr>
+          <w:rFonts w:ascii="Times New Roman" w:hAnsi="Times New Roman" w:cs="Times New Roman"/>
+          <w:sz w:val="24"/>
+          <w:szCs w:val="24"/>
+        </w:rPr>
+        <w:t>mysql</w:t>
+      </w:r>
+      <w:proofErr w:type="spellEnd"/>
+      <w:r>
+        <w:rPr>
+          <w:rFonts w:ascii="Times New Roman" w:hAnsi="Times New Roman" w:cs="Times New Roman"/>
+          <w:sz w:val="24"/>
+          <w:szCs w:val="24"/>
+        </w:rPr>
+        <w:t xml:space="preserve">&gt; select sum(salary) from </w:t>
+      </w:r>
+      <w:proofErr w:type="spellStart"/>
+      <w:r>
+        <w:rPr>
+          <w:rFonts w:ascii="Times New Roman" w:hAnsi="Times New Roman" w:cs="Times New Roman"/>
+          <w:sz w:val="24"/>
+          <w:szCs w:val="24"/>
+        </w:rPr>
+        <w:t>employee_payroll</w:t>
+      </w:r>
+      <w:proofErr w:type="spellEnd"/>
+      <w:r>
+        <w:rPr>
+          <w:rFonts w:ascii="Times New Roman" w:hAnsi="Times New Roman" w:cs="Times New Roman"/>
+          <w:sz w:val="24"/>
+          <w:szCs w:val="24"/>
+        </w:rPr>
+        <w:t xml:space="preserve"> where gender='F' ;</w:t>
+      </w:r>
+    </w:p>
+    <w:p>
+      <w:pPr>
+        <w:rPr>
+          <w:rFonts w:ascii="Times New Roman" w:hAnsi="Times New Roman" w:cs="Times New Roman"/>
+          <w:sz w:val="24"/>
+          <w:szCs w:val="24"/>
+        </w:rPr>
+      </w:pPr>
+      <w:r>
+        <w:rPr>
+          <w:rFonts w:ascii="Times New Roman" w:hAnsi="Times New Roman" w:cs="Times New Roman"/>
+          <w:sz w:val="24"/>
+          <w:szCs w:val="24"/>
+        </w:rPr>
+        <w:t>+-------------+</w:t>
+      </w:r>
+    </w:p>
+    <w:p>
+      <w:pPr>
+        <w:rPr>
+          <w:rFonts w:ascii="Times New Roman" w:hAnsi="Times New Roman" w:cs="Times New Roman"/>
+          <w:sz w:val="24"/>
+          <w:szCs w:val="24"/>
+        </w:rPr>
+      </w:pPr>
+      <w:r>
+        <w:rPr>
+          <w:rFonts w:ascii="Times New Roman" w:hAnsi="Times New Roman" w:cs="Times New Roman"/>
+          <w:sz w:val="24"/>
+          <w:szCs w:val="24"/>
+        </w:rPr>
+        <w:lastRenderedPageBreak/>
+        <w:t>| sum(salary) |</w:t>
+      </w:r>
+    </w:p>
+    <w:p>
+      <w:pPr>
+        <w:rPr>
+          <w:rFonts w:ascii="Times New Roman" w:hAnsi="Times New Roman" w:cs="Times New Roman"/>
+          <w:sz w:val="24"/>
+          <w:szCs w:val="24"/>
+        </w:rPr>
+      </w:pPr>
+      <w:r>
+        <w:rPr>
+          <w:rFonts w:ascii="Times New Roman" w:hAnsi="Times New Roman" w:cs="Times New Roman"/>
+          <w:sz w:val="24"/>
+          <w:szCs w:val="24"/>
+        </w:rPr>
+        <w:t>+-------------+</w:t>
+      </w:r>
+    </w:p>
+    <w:p>
+      <w:pPr>
+        <w:rPr>
+          <w:rFonts w:ascii="Times New Roman" w:hAnsi="Times New Roman" w:cs="Times New Roman"/>
+          <w:sz w:val="24"/>
+          <w:szCs w:val="24"/>
+        </w:rPr>
+      </w:pPr>
+      <w:r>
+        <w:rPr>
+          <w:rFonts w:ascii="Times New Roman" w:hAnsi="Times New Roman" w:cs="Times New Roman"/>
+          <w:sz w:val="24"/>
+          <w:szCs w:val="24"/>
+        </w:rPr>
+        <w:t>|      975000 |</w:t>
+      </w:r>
+    </w:p>
+    <w:p>
+      <w:pPr>
+        <w:rPr>
+          <w:rFonts w:ascii="Times New Roman" w:hAnsi="Times New Roman" w:cs="Times New Roman"/>
+          <w:sz w:val="24"/>
+          <w:szCs w:val="24"/>
+        </w:rPr>
+      </w:pPr>
+      <w:r>
+        <w:rPr>
+          <w:rFonts w:ascii="Times New Roman" w:hAnsi="Times New Roman" w:cs="Times New Roman"/>
+          <w:sz w:val="24"/>
+          <w:szCs w:val="24"/>
+        </w:rPr>
+        <w:t>+-------------+</w:t>
+      </w:r>
+    </w:p>
+    <w:p>
+      <w:pPr>
+        <w:rPr>
+          <w:rFonts w:ascii="Times New Roman" w:hAnsi="Times New Roman" w:cs="Times New Roman"/>
+          <w:sz w:val="24"/>
+          <w:szCs w:val="24"/>
+        </w:rPr>
+      </w:pPr>
+      <w:r>
+        <w:rPr>
+          <w:rFonts w:ascii="Times New Roman" w:hAnsi="Times New Roman" w:cs="Times New Roman"/>
+          <w:sz w:val="24"/>
+          <w:szCs w:val="24"/>
+        </w:rPr>
+        <w:t>1 row in set (0.00 sec)</w:t>
+      </w:r>
+    </w:p>
+    <w:p>
+      <w:pPr>
+        <w:rPr>
+          <w:rFonts w:ascii="Times New Roman" w:hAnsi="Times New Roman" w:cs="Times New Roman"/>
+          <w:sz w:val="24"/>
+          <w:szCs w:val="24"/>
+        </w:rPr>
+      </w:pPr>
+    </w:p>
+    <w:p>
+      <w:pPr>
+        <w:rPr>
+          <w:rFonts w:ascii="Times New Roman" w:hAnsi="Times New Roman" w:cs="Times New Roman"/>
+          <w:sz w:val="24"/>
+          <w:szCs w:val="24"/>
+        </w:rPr>
+      </w:pPr>
+      <w:proofErr w:type="spellStart"/>
+      <w:r>
+        <w:rPr>
+          <w:rFonts w:ascii="Times New Roman" w:hAnsi="Times New Roman" w:cs="Times New Roman"/>
+          <w:sz w:val="24"/>
+          <w:szCs w:val="24"/>
+        </w:rPr>
+        <w:t>mysql</w:t>
+      </w:r>
+      <w:proofErr w:type="spellEnd"/>
+      <w:r>
+        <w:rPr>
+          <w:rFonts w:ascii="Times New Roman" w:hAnsi="Times New Roman" w:cs="Times New Roman"/>
+          <w:sz w:val="24"/>
+          <w:szCs w:val="24"/>
+        </w:rPr>
+        <w:t xml:space="preserve">&gt; select sum(salary) from </w:t>
+      </w:r>
+      <w:proofErr w:type="spellStart"/>
+      <w:r>
+        <w:rPr>
+          <w:rFonts w:ascii="Times New Roman" w:hAnsi="Times New Roman" w:cs="Times New Roman"/>
+          <w:sz w:val="24"/>
+          <w:szCs w:val="24"/>
+        </w:rPr>
+        <w:t>employee_payroll</w:t>
+      </w:r>
+      <w:proofErr w:type="spellEnd"/>
+      <w:r>
+        <w:rPr>
+          <w:rFonts w:ascii="Times New Roman" w:hAnsi="Times New Roman" w:cs="Times New Roman"/>
+          <w:sz w:val="24"/>
+          <w:szCs w:val="24"/>
+        </w:rPr>
+        <w:t xml:space="preserve"> where gender='F' group by gender;</w:t>
+      </w:r>
+    </w:p>
+    <w:p>
+      <w:pPr>
+        <w:rPr>
+          <w:rFonts w:ascii="Times New Roman" w:hAnsi="Times New Roman" w:cs="Times New Roman"/>
+          <w:sz w:val="24"/>
+          <w:szCs w:val="24"/>
+        </w:rPr>
+      </w:pPr>
+      <w:r>
+        <w:rPr>
+          <w:rFonts w:ascii="Times New Roman" w:hAnsi="Times New Roman" w:cs="Times New Roman"/>
+          <w:sz w:val="24"/>
+          <w:szCs w:val="24"/>
+        </w:rPr>
+        <w:t>+-------------+</w:t>
+      </w:r>
+    </w:p>
+    <w:p>
+      <w:pPr>
+        <w:rPr>
+          <w:rFonts w:ascii="Times New Roman" w:hAnsi="Times New Roman" w:cs="Times New Roman"/>
+          <w:sz w:val="24"/>
+          <w:szCs w:val="24"/>
+        </w:rPr>
+      </w:pPr>
+      <w:r>
+        <w:rPr>
+          <w:rFonts w:ascii="Times New Roman" w:hAnsi="Times New Roman" w:cs="Times New Roman"/>
+          <w:sz w:val="24"/>
+          <w:szCs w:val="24"/>
+        </w:rPr>
+        <w:t>| sum(salary) |</w:t>
+      </w:r>
+    </w:p>
+    <w:p>
+      <w:pPr>
+        <w:rPr>
+          <w:rFonts w:ascii="Times New Roman" w:hAnsi="Times New Roman" w:cs="Times New Roman"/>
+          <w:sz w:val="24"/>
+          <w:szCs w:val="24"/>
+        </w:rPr>
+      </w:pPr>
+      <w:r>
+        <w:rPr>
+          <w:rFonts w:ascii="Times New Roman" w:hAnsi="Times New Roman" w:cs="Times New Roman"/>
+          <w:sz w:val="24"/>
+          <w:szCs w:val="24"/>
+        </w:rPr>
+        <w:t>+-------------+</w:t>
+      </w:r>
+    </w:p>
+    <w:p>
+      <w:pPr>
+        <w:rPr>
+          <w:rFonts w:ascii="Times New Roman" w:hAnsi="Times New Roman" w:cs="Times New Roman"/>
+          <w:sz w:val="24"/>
+          <w:szCs w:val="24"/>
+        </w:rPr>
+      </w:pPr>
+      <w:r>
+        <w:rPr>
+          <w:rFonts w:ascii="Times New Roman" w:hAnsi="Times New Roman" w:cs="Times New Roman"/>
+          <w:sz w:val="24"/>
+          <w:szCs w:val="24"/>
+        </w:rPr>
+        <w:t>|      975000 |</w:t>
+      </w:r>
+    </w:p>
+    <w:p>
+      <w:pPr>
+        <w:rPr>
+          <w:rFonts w:ascii="Times New Roman" w:hAnsi="Times New Roman" w:cs="Times New Roman"/>
+          <w:sz w:val="24"/>
+          <w:szCs w:val="24"/>
+        </w:rPr>
+      </w:pPr>
+      <w:r>
+        <w:rPr>
+          <w:rFonts w:ascii="Times New Roman" w:hAnsi="Times New Roman" w:cs="Times New Roman"/>
+          <w:sz w:val="24"/>
+          <w:szCs w:val="24"/>
+        </w:rPr>
+        <w:t>+-------------+</w:t>
+      </w:r>
+    </w:p>
+    <w:p>
+      <w:pPr>
+        <w:rPr>
+          <w:rFonts w:ascii="Times New Roman" w:hAnsi="Times New Roman" w:cs="Times New Roman"/>
+          <w:sz w:val="24"/>
+          <w:szCs w:val="24"/>
+        </w:rPr>
+      </w:pPr>
+      <w:r>
+        <w:rPr>
+          <w:rFonts w:ascii="Times New Roman" w:hAnsi="Times New Roman" w:cs="Times New Roman"/>
+          <w:sz w:val="24"/>
+          <w:szCs w:val="24"/>
+        </w:rPr>
+        <w:t>1 row in set (0.00 sec)</w:t>
+      </w:r>
+    </w:p>
+    <w:p>
+      <w:pPr>
+        <w:rPr>
+          <w:rFonts w:ascii="Times New Roman" w:hAnsi="Times New Roman" w:cs="Times New Roman"/>
+          <w:sz w:val="24"/>
+          <w:szCs w:val="24"/>
+        </w:rPr>
+      </w:pPr>
+    </w:p>
+    <w:p>
+      <w:pPr>
+        <w:rPr>
+          <w:rFonts w:ascii="Times New Roman" w:hAnsi="Times New Roman" w:cs="Times New Roman"/>
+          <w:sz w:val="24"/>
+          <w:szCs w:val="24"/>
+        </w:rPr>
+      </w:pPr>
+      <w:proofErr w:type="spellStart"/>
+      <w:r>
+        <w:rPr>
+          <w:rFonts w:ascii="Times New Roman" w:hAnsi="Times New Roman" w:cs="Times New Roman"/>
+          <w:sz w:val="24"/>
+          <w:szCs w:val="24"/>
+        </w:rPr>
+        <w:t>mysql</w:t>
+      </w:r>
+      <w:proofErr w:type="spellEnd"/>
+      <w:r>
+        <w:rPr>
+          <w:rFonts w:ascii="Times New Roman" w:hAnsi="Times New Roman" w:cs="Times New Roman"/>
+          <w:sz w:val="24"/>
+          <w:szCs w:val="24"/>
+        </w:rPr>
+        <w:t xml:space="preserve">&gt; select </w:t>
+      </w:r>
+      <w:proofErr w:type="spellStart"/>
+      <w:r>
+        <w:rPr>
+          <w:rFonts w:ascii="Times New Roman" w:hAnsi="Times New Roman" w:cs="Times New Roman"/>
+          <w:sz w:val="24"/>
+          <w:szCs w:val="24"/>
+        </w:rPr>
+        <w:t>avg</w:t>
+      </w:r>
+      <w:proofErr w:type="spellEnd"/>
+      <w:r>
+        <w:rPr>
+          <w:rFonts w:ascii="Times New Roman" w:hAnsi="Times New Roman" w:cs="Times New Roman"/>
+          <w:sz w:val="24"/>
+          <w:szCs w:val="24"/>
+        </w:rPr>
+        <w:t xml:space="preserve">(salary) from </w:t>
+      </w:r>
+      <w:proofErr w:type="spellStart"/>
+      <w:r>
+        <w:rPr>
+          <w:rFonts w:ascii="Times New Roman" w:hAnsi="Times New Roman" w:cs="Times New Roman"/>
+          <w:sz w:val="24"/>
+          <w:szCs w:val="24"/>
+        </w:rPr>
+        <w:t>employee_payroll</w:t>
+      </w:r>
+      <w:proofErr w:type="spellEnd"/>
+      <w:r>
+        <w:rPr>
+          <w:rFonts w:ascii="Times New Roman" w:hAnsi="Times New Roman" w:cs="Times New Roman"/>
+          <w:sz w:val="24"/>
+          <w:szCs w:val="24"/>
+        </w:rPr>
+        <w:t xml:space="preserve"> where gender='F' group by gender;</w:t>
+      </w:r>
+    </w:p>
+    <w:p>
+      <w:pPr>
+        <w:rPr>
+          <w:rFonts w:ascii="Times New Roman" w:hAnsi="Times New Roman" w:cs="Times New Roman"/>
+          <w:sz w:val="24"/>
+          <w:szCs w:val="24"/>
+        </w:rPr>
+      </w:pPr>
+      <w:r>
+        <w:rPr>
+          <w:rFonts w:ascii="Times New Roman" w:hAnsi="Times New Roman" w:cs="Times New Roman"/>
+          <w:sz w:val="24"/>
+          <w:szCs w:val="24"/>
+        </w:rPr>
+        <w:t>+-------------+</w:t>
+      </w:r>
+    </w:p>
+    <w:p>
+      <w:pPr>
+        <w:rPr>
+          <w:rFonts w:ascii="Times New Roman" w:hAnsi="Times New Roman" w:cs="Times New Roman"/>
+          <w:sz w:val="24"/>
+          <w:szCs w:val="24"/>
+        </w:rPr>
+      </w:pPr>
+      <w:r>
+        <w:rPr>
+          <w:rFonts w:ascii="Times New Roman" w:hAnsi="Times New Roman" w:cs="Times New Roman"/>
+          <w:sz w:val="24"/>
+          <w:szCs w:val="24"/>
+        </w:rPr>
+        <w:t xml:space="preserve">| </w:t>
+      </w:r>
+      <w:proofErr w:type="spellStart"/>
+      <w:r>
+        <w:rPr>
+          <w:rFonts w:ascii="Times New Roman" w:hAnsi="Times New Roman" w:cs="Times New Roman"/>
+          <w:sz w:val="24"/>
+          <w:szCs w:val="24"/>
+        </w:rPr>
+        <w:t>avg</w:t>
+      </w:r>
+      <w:proofErr w:type="spellEnd"/>
+      <w:r>
+        <w:rPr>
+          <w:rFonts w:ascii="Times New Roman" w:hAnsi="Times New Roman" w:cs="Times New Roman"/>
+          <w:sz w:val="24"/>
+          <w:szCs w:val="24"/>
+        </w:rPr>
+        <w:t>(salary) |</w:t>
+      </w:r>
+    </w:p>
+    <w:p>
+      <w:pPr>
+        <w:rPr>
+          <w:rFonts w:ascii="Times New Roman" w:hAnsi="Times New Roman" w:cs="Times New Roman"/>
+          <w:sz w:val="24"/>
+          <w:szCs w:val="24"/>
+        </w:rPr>
+      </w:pPr>
+      <w:r>
+        <w:rPr>
+          <w:rFonts w:ascii="Times New Roman" w:hAnsi="Times New Roman" w:cs="Times New Roman"/>
+          <w:sz w:val="24"/>
+          <w:szCs w:val="24"/>
+        </w:rPr>
+        <w:t>+-------------+</w:t>
+      </w:r>
+    </w:p>
+    <w:p>
+      <w:pPr>
+        <w:rPr>
+          <w:rFonts w:ascii="Times New Roman" w:hAnsi="Times New Roman" w:cs="Times New Roman"/>
+          <w:sz w:val="24"/>
+          <w:szCs w:val="24"/>
+        </w:rPr>
+      </w:pPr>
+      <w:r>
+        <w:rPr>
+          <w:rFonts w:ascii="Times New Roman" w:hAnsi="Times New Roman" w:cs="Times New Roman"/>
+          <w:sz w:val="24"/>
+          <w:szCs w:val="24"/>
+        </w:rPr>
+        <w:t>| 325000.0000 |</w:t>
+      </w:r>
+    </w:p>
+    <w:p>
+      <w:pPr>
+        <w:rPr>
+          <w:rFonts w:ascii="Times New Roman" w:hAnsi="Times New Roman" w:cs="Times New Roman"/>
+          <w:sz w:val="24"/>
+          <w:szCs w:val="24"/>
+        </w:rPr>
+      </w:pPr>
+      <w:r>
+        <w:rPr>
+          <w:rFonts w:ascii="Times New Roman" w:hAnsi="Times New Roman" w:cs="Times New Roman"/>
+          <w:sz w:val="24"/>
+          <w:szCs w:val="24"/>
+        </w:rPr>
+        <w:t>+-------------+</w:t>
+      </w:r>
+    </w:p>
+    <w:p>
+      <w:pPr>
+        <w:rPr>
+          <w:rFonts w:ascii="Times New Roman" w:hAnsi="Times New Roman" w:cs="Times New Roman"/>
+          <w:sz w:val="24"/>
+          <w:szCs w:val="24"/>
+        </w:rPr>
+      </w:pPr>
+      <w:r>
+        <w:rPr>
+          <w:rFonts w:ascii="Times New Roman" w:hAnsi="Times New Roman" w:cs="Times New Roman"/>
+          <w:sz w:val="24"/>
+          <w:szCs w:val="24"/>
+        </w:rPr>
+        <w:t>1 row in set (0.00 sec)</w:t>
+      </w:r>
+    </w:p>
+    <w:p>
+      <w:pPr>
+        <w:rPr>
+          <w:rFonts w:ascii="Times New Roman" w:hAnsi="Times New Roman" w:cs="Times New Roman"/>
+          <w:sz w:val="24"/>
+          <w:szCs w:val="24"/>
+        </w:rPr>
+      </w:pPr>
+    </w:p>
+    <w:p>
+      <w:pPr>
+        <w:rPr>
+          <w:rFonts w:ascii="Times New Roman" w:hAnsi="Times New Roman" w:cs="Times New Roman"/>
+          <w:sz w:val="24"/>
+          <w:szCs w:val="24"/>
+        </w:rPr>
+      </w:pPr>
+      <w:proofErr w:type="spellStart"/>
+      <w:r>
+        <w:rPr>
+          <w:rFonts w:ascii="Times New Roman" w:hAnsi="Times New Roman" w:cs="Times New Roman"/>
+          <w:sz w:val="24"/>
+          <w:szCs w:val="24"/>
+        </w:rPr>
+        <w:t>mysql</w:t>
+      </w:r>
+      <w:proofErr w:type="spellEnd"/>
+      <w:r>
+        <w:rPr>
+          <w:rFonts w:ascii="Times New Roman" w:hAnsi="Times New Roman" w:cs="Times New Roman"/>
+          <w:sz w:val="24"/>
+          <w:szCs w:val="24"/>
+        </w:rPr>
+        <w:t xml:space="preserve">&gt; select min(salary) from </w:t>
+      </w:r>
+      <w:proofErr w:type="spellStart"/>
+      <w:r>
+        <w:rPr>
+          <w:rFonts w:ascii="Times New Roman" w:hAnsi="Times New Roman" w:cs="Times New Roman"/>
+          <w:sz w:val="24"/>
+          <w:szCs w:val="24"/>
+        </w:rPr>
+        <w:t>employee_payroll</w:t>
+      </w:r>
+      <w:proofErr w:type="spellEnd"/>
+      <w:r>
+        <w:rPr>
+          <w:rFonts w:ascii="Times New Roman" w:hAnsi="Times New Roman" w:cs="Times New Roman"/>
+          <w:sz w:val="24"/>
+          <w:szCs w:val="24"/>
+        </w:rPr>
+        <w:t xml:space="preserve"> where gender='F' group by gender;</w:t>
+      </w:r>
+    </w:p>
+    <w:p>
+      <w:pPr>
+        <w:rPr>
+          <w:rFonts w:ascii="Times New Roman" w:hAnsi="Times New Roman" w:cs="Times New Roman"/>
+          <w:sz w:val="24"/>
+          <w:szCs w:val="24"/>
+        </w:rPr>
+      </w:pPr>
+      <w:r>
+        <w:rPr>
+          <w:rFonts w:ascii="Times New Roman" w:hAnsi="Times New Roman" w:cs="Times New Roman"/>
+          <w:sz w:val="24"/>
+          <w:szCs w:val="24"/>
+        </w:rPr>
+        <w:t>+-------------+</w:t>
+      </w:r>
+    </w:p>
+    <w:p>
+      <w:pPr>
+        <w:rPr>
+          <w:rFonts w:ascii="Times New Roman" w:hAnsi="Times New Roman" w:cs="Times New Roman"/>
+          <w:sz w:val="24"/>
+          <w:szCs w:val="24"/>
+        </w:rPr>
+      </w:pPr>
+      <w:r>
+        <w:rPr>
+          <w:rFonts w:ascii="Times New Roman" w:hAnsi="Times New Roman" w:cs="Times New Roman"/>
+          <w:sz w:val="24"/>
+          <w:szCs w:val="24"/>
+        </w:rPr>
+        <w:t>| min(salary) |</w:t>
+      </w:r>
+    </w:p>
+    <w:p>
+      <w:pPr>
+        <w:rPr>
+          <w:rFonts w:ascii="Times New Roman" w:hAnsi="Times New Roman" w:cs="Times New Roman"/>
+          <w:sz w:val="24"/>
+          <w:szCs w:val="24"/>
+        </w:rPr>
+      </w:pPr>
+      <w:r>
+        <w:rPr>
+          <w:rFonts w:ascii="Times New Roman" w:hAnsi="Times New Roman" w:cs="Times New Roman"/>
+          <w:sz w:val="24"/>
+          <w:szCs w:val="24"/>
+        </w:rPr>
+        <w:lastRenderedPageBreak/>
+        <w:t>+-------------+</w:t>
+      </w:r>
+    </w:p>
+    <w:p>
+      <w:pPr>
+        <w:rPr>
+          <w:rFonts w:ascii="Times New Roman" w:hAnsi="Times New Roman" w:cs="Times New Roman"/>
+          <w:sz w:val="24"/>
+          <w:szCs w:val="24"/>
+        </w:rPr>
+      </w:pPr>
+      <w:r>
+        <w:rPr>
+          <w:rFonts w:ascii="Times New Roman" w:hAnsi="Times New Roman" w:cs="Times New Roman"/>
+          <w:sz w:val="24"/>
+          <w:szCs w:val="24"/>
+        </w:rPr>
+        <w:t>|      250000 |</w:t>
+      </w:r>
+    </w:p>
+    <w:p>
+      <w:pPr>
+        <w:rPr>
+          <w:rFonts w:ascii="Times New Roman" w:hAnsi="Times New Roman" w:cs="Times New Roman"/>
+          <w:sz w:val="24"/>
+          <w:szCs w:val="24"/>
+        </w:rPr>
+      </w:pPr>
+      <w:r>
+        <w:rPr>
+          <w:rFonts w:ascii="Times New Roman" w:hAnsi="Times New Roman" w:cs="Times New Roman"/>
+          <w:sz w:val="24"/>
+          <w:szCs w:val="24"/>
+        </w:rPr>
+        <w:t>+-------------+</w:t>
+      </w:r>
+    </w:p>
+    <w:p>
+      <w:pPr>
+        <w:rPr>
+          <w:rFonts w:ascii="Times New Roman" w:hAnsi="Times New Roman" w:cs="Times New Roman"/>
+          <w:sz w:val="24"/>
+          <w:szCs w:val="24"/>
+        </w:rPr>
+      </w:pPr>
+      <w:r>
+        <w:rPr>
+          <w:rFonts w:ascii="Times New Roman" w:hAnsi="Times New Roman" w:cs="Times New Roman"/>
+          <w:sz w:val="24"/>
+          <w:szCs w:val="24"/>
+        </w:rPr>
+        <w:t>1 row in set (0.04 sec)</w:t>
+      </w:r>
+    </w:p>
+    <w:p>
+      <w:pPr>
+        <w:rPr>
+          <w:rFonts w:ascii="Times New Roman" w:hAnsi="Times New Roman" w:cs="Times New Roman"/>
+          <w:sz w:val="24"/>
+          <w:szCs w:val="24"/>
+        </w:rPr>
+      </w:pPr>
+    </w:p>
+    <w:p>
+      <w:pPr>
+        <w:rPr>
+          <w:rFonts w:ascii="Times New Roman" w:hAnsi="Times New Roman" w:cs="Times New Roman"/>
+          <w:sz w:val="24"/>
+          <w:szCs w:val="24"/>
+        </w:rPr>
+      </w:pPr>
+      <w:proofErr w:type="spellStart"/>
+      <w:r>
+        <w:rPr>
+          <w:rFonts w:ascii="Times New Roman" w:hAnsi="Times New Roman" w:cs="Times New Roman"/>
+          <w:sz w:val="24"/>
+          <w:szCs w:val="24"/>
+        </w:rPr>
+        <w:t>mysql</w:t>
+      </w:r>
+      <w:proofErr w:type="spellEnd"/>
+      <w:r>
+        <w:rPr>
+          <w:rFonts w:ascii="Times New Roman" w:hAnsi="Times New Roman" w:cs="Times New Roman"/>
+          <w:sz w:val="24"/>
+          <w:szCs w:val="24"/>
+        </w:rPr>
+        <w:t xml:space="preserve">&gt; select max(salary) from </w:t>
+      </w:r>
+      <w:proofErr w:type="spellStart"/>
+      <w:r>
+        <w:rPr>
+          <w:rFonts w:ascii="Times New Roman" w:hAnsi="Times New Roman" w:cs="Times New Roman"/>
+          <w:sz w:val="24"/>
+          <w:szCs w:val="24"/>
+        </w:rPr>
+        <w:t>employee_payroll</w:t>
+      </w:r>
+      <w:proofErr w:type="spellEnd"/>
+      <w:r>
+        <w:rPr>
+          <w:rFonts w:ascii="Times New Roman" w:hAnsi="Times New Roman" w:cs="Times New Roman"/>
+          <w:sz w:val="24"/>
+          <w:szCs w:val="24"/>
+        </w:rPr>
+        <w:t xml:space="preserve"> where gender='F' group by gender;</w:t>
+      </w:r>
+    </w:p>
+    <w:p>
+      <w:pPr>
+        <w:rPr>
+          <w:rFonts w:ascii="Times New Roman" w:hAnsi="Times New Roman" w:cs="Times New Roman"/>
+          <w:sz w:val="24"/>
+          <w:szCs w:val="24"/>
+        </w:rPr>
+      </w:pPr>
+      <w:r>
+        <w:rPr>
+          <w:rFonts w:ascii="Times New Roman" w:hAnsi="Times New Roman" w:cs="Times New Roman"/>
+          <w:sz w:val="24"/>
+          <w:szCs w:val="24"/>
+        </w:rPr>
+        <w:t>+-------------+</w:t>
+      </w:r>
+    </w:p>
+    <w:p>
+      <w:pPr>
+        <w:rPr>
+          <w:rFonts w:ascii="Times New Roman" w:hAnsi="Times New Roman" w:cs="Times New Roman"/>
+          <w:sz w:val="24"/>
+          <w:szCs w:val="24"/>
+        </w:rPr>
+      </w:pPr>
+      <w:r>
+        <w:rPr>
+          <w:rFonts w:ascii="Times New Roman" w:hAnsi="Times New Roman" w:cs="Times New Roman"/>
+          <w:sz w:val="24"/>
+          <w:szCs w:val="24"/>
+        </w:rPr>
+        <w:t>| max(salary) |</w:t>
+      </w:r>
+    </w:p>
+    <w:p>
+      <w:pPr>
+        <w:rPr>
+          <w:rFonts w:ascii="Times New Roman" w:hAnsi="Times New Roman" w:cs="Times New Roman"/>
+          <w:sz w:val="24"/>
+          <w:szCs w:val="24"/>
+        </w:rPr>
+      </w:pPr>
+      <w:r>
+        <w:rPr>
+          <w:rFonts w:ascii="Times New Roman" w:hAnsi="Times New Roman" w:cs="Times New Roman"/>
+          <w:sz w:val="24"/>
+          <w:szCs w:val="24"/>
+        </w:rPr>
+        <w:t>+-------------+</w:t>
+      </w:r>
+    </w:p>
+    <w:p>
+      <w:pPr>
+        <w:rPr>
+          <w:rFonts w:ascii="Times New Roman" w:hAnsi="Times New Roman" w:cs="Times New Roman"/>
+          <w:sz w:val="24"/>
+          <w:szCs w:val="24"/>
+        </w:rPr>
+      </w:pPr>
+      <w:r>
+        <w:rPr>
+          <w:rFonts w:ascii="Times New Roman" w:hAnsi="Times New Roman" w:cs="Times New Roman"/>
+          <w:sz w:val="24"/>
+          <w:szCs w:val="24"/>
+        </w:rPr>
+        <w:t>|      420000 |</w:t>
+      </w:r>
+    </w:p>
+    <w:p>
+      <w:pPr>
+        <w:rPr>
+          <w:rFonts w:ascii="Times New Roman" w:hAnsi="Times New Roman" w:cs="Times New Roman"/>
+          <w:sz w:val="24"/>
+          <w:szCs w:val="24"/>
+        </w:rPr>
+      </w:pPr>
+      <w:r>
+        <w:rPr>
+          <w:rFonts w:ascii="Times New Roman" w:hAnsi="Times New Roman" w:cs="Times New Roman"/>
+          <w:sz w:val="24"/>
+          <w:szCs w:val="24"/>
+        </w:rPr>
+        <w:t>+-------------+</w:t>
+      </w:r>
+    </w:p>
+    <w:p>
+      <w:pPr>
+        <w:rPr>
+          <w:rFonts w:ascii="Times New Roman" w:hAnsi="Times New Roman" w:cs="Times New Roman"/>
+          <w:sz w:val="24"/>
+          <w:szCs w:val="24"/>
+        </w:rPr>
+      </w:pPr>
+      <w:r>
+        <w:rPr>
+          <w:rFonts w:ascii="Times New Roman" w:hAnsi="Times New Roman" w:cs="Times New Roman"/>
+          <w:sz w:val="24"/>
+          <w:szCs w:val="24"/>
+        </w:rPr>
+        <w:t>1 row in set (0.00 sec)</w:t>
+      </w:r>
+    </w:p>
+    <w:p>
+      <w:pPr>
+        <w:rPr>
+          <w:rFonts w:ascii="Times New Roman" w:hAnsi="Times New Roman" w:cs="Times New Roman"/>
+          <w:sz w:val="24"/>
+          <w:szCs w:val="24"/>
+        </w:rPr>
+      </w:pPr>
+    </w:p>
+    <w:p>
+      <w:pPr>
+        <w:rPr>
+          <w:rFonts w:ascii="Times New Roman" w:hAnsi="Times New Roman" w:cs="Times New Roman"/>
+          <w:sz w:val="24"/>
+          <w:szCs w:val="24"/>
+        </w:rPr>
+      </w:pPr>
+      <w:proofErr w:type="spellStart"/>
+      <w:r>
+        <w:rPr>
+          <w:rFonts w:ascii="Times New Roman" w:hAnsi="Times New Roman" w:cs="Times New Roman"/>
+          <w:sz w:val="24"/>
+          <w:szCs w:val="24"/>
+        </w:rPr>
+        <w:t>mysql</w:t>
+      </w:r>
+      <w:proofErr w:type="spellEnd"/>
+      <w:r>
+        <w:rPr>
+          <w:rFonts w:ascii="Times New Roman" w:hAnsi="Times New Roman" w:cs="Times New Roman"/>
+          <w:sz w:val="24"/>
+          <w:szCs w:val="24"/>
+        </w:rPr>
+        <w:t xml:space="preserve">&gt; select count(salary) from </w:t>
+      </w:r>
+      <w:proofErr w:type="spellStart"/>
+      <w:r>
+        <w:rPr>
+          <w:rFonts w:ascii="Times New Roman" w:hAnsi="Times New Roman" w:cs="Times New Roman"/>
+          <w:sz w:val="24"/>
+          <w:szCs w:val="24"/>
+        </w:rPr>
+        <w:t>employee_payroll</w:t>
+      </w:r>
+      <w:proofErr w:type="spellEnd"/>
+      <w:r>
+        <w:rPr>
+          <w:rFonts w:ascii="Times New Roman" w:hAnsi="Times New Roman" w:cs="Times New Roman"/>
+          <w:sz w:val="24"/>
+          <w:szCs w:val="24"/>
+        </w:rPr>
+        <w:t xml:space="preserve"> where gender='F' group by gender;</w:t>
+      </w:r>
+    </w:p>
+    <w:p>
+      <w:pPr>
+        <w:rPr>
+          <w:rFonts w:ascii="Times New Roman" w:hAnsi="Times New Roman" w:cs="Times New Roman"/>
+          <w:sz w:val="24"/>
+          <w:szCs w:val="24"/>
+        </w:rPr>
+      </w:pPr>
+      <w:r>
+        <w:rPr>
+          <w:rFonts w:ascii="Times New Roman" w:hAnsi="Times New Roman" w:cs="Times New Roman"/>
+          <w:sz w:val="24"/>
+          <w:szCs w:val="24"/>
+        </w:rPr>
+        <w:t>+---------------+</w:t>
+      </w:r>
+    </w:p>
+    <w:p>
+      <w:pPr>
+        <w:rPr>
+          <w:rFonts w:ascii="Times New Roman" w:hAnsi="Times New Roman" w:cs="Times New Roman"/>
+          <w:sz w:val="24"/>
+          <w:szCs w:val="24"/>
+        </w:rPr>
+      </w:pPr>
+      <w:r>
+        <w:rPr>
+          <w:rFonts w:ascii="Times New Roman" w:hAnsi="Times New Roman" w:cs="Times New Roman"/>
+          <w:sz w:val="24"/>
+          <w:szCs w:val="24"/>
+        </w:rPr>
+        <w:t>| count(salary) |</w:t>
+      </w:r>
+    </w:p>
+    <w:p>
+      <w:pPr>
+        <w:rPr>
+          <w:rFonts w:ascii="Times New Roman" w:hAnsi="Times New Roman" w:cs="Times New Roman"/>
+          <w:sz w:val="24"/>
+          <w:szCs w:val="24"/>
+        </w:rPr>
+      </w:pPr>
+      <w:r>
+        <w:rPr>
+          <w:rFonts w:ascii="Times New Roman" w:hAnsi="Times New Roman" w:cs="Times New Roman"/>
+          <w:sz w:val="24"/>
+          <w:szCs w:val="24"/>
+        </w:rPr>
+        <w:t>+---------------+</w:t>
+      </w:r>
+    </w:p>
+    <w:p>
+      <w:pPr>
+        <w:rPr>
+          <w:rFonts w:ascii="Times New Roman" w:hAnsi="Times New Roman" w:cs="Times New Roman"/>
+          <w:sz w:val="24"/>
+          <w:szCs w:val="24"/>
+        </w:rPr>
+      </w:pPr>
+      <w:r>
+        <w:rPr>
+          <w:rFonts w:ascii="Times New Roman" w:hAnsi="Times New Roman" w:cs="Times New Roman"/>
+          <w:sz w:val="24"/>
+          <w:szCs w:val="24"/>
+        </w:rPr>
+        <w:t>|             3 |</w:t>
+      </w:r>
+    </w:p>
+    <w:p>
+      <w:pPr>
+        <w:rPr>
+          <w:rFonts w:ascii="Times New Roman" w:hAnsi="Times New Roman" w:cs="Times New Roman"/>
+          <w:sz w:val="24"/>
+          <w:szCs w:val="24"/>
+        </w:rPr>
+      </w:pPr>
+      <w:r>
+        <w:rPr>
+          <w:rFonts w:ascii="Times New Roman" w:hAnsi="Times New Roman" w:cs="Times New Roman"/>
+          <w:sz w:val="24"/>
+          <w:szCs w:val="24"/>
+        </w:rPr>
+        <w:t>+---------------+</w:t>
+      </w:r>
+    </w:p>
+    <w:p>
+      <w:pPr>
+        <w:rPr>
+          <w:rFonts w:ascii="Times New Roman" w:hAnsi="Times New Roman" w:cs="Times New Roman"/>
+          <w:sz w:val="24"/>
+          <w:szCs w:val="24"/>
+        </w:rPr>
+      </w:pPr>
+      <w:r>
+        <w:rPr>
+          <w:rFonts w:ascii="Times New Roman" w:hAnsi="Times New Roman" w:cs="Times New Roman"/>
+          <w:sz w:val="24"/>
+          <w:szCs w:val="24"/>
+        </w:rPr>
+        <w:t>1 row in set (0.00 sec)</w:t>
+      </w:r>
+    </w:p>
+    <w:p>
+      <w:pPr>
+        <w:rPr>
+          <w:rFonts w:ascii="Times New Roman" w:hAnsi="Times New Roman" w:cs="Times New Roman"/>
+          <w:sz w:val="24"/>
+          <w:szCs w:val="24"/>
+        </w:rPr>
+      </w:pPr>
+    </w:p>
+    <w:p>
+      <w:pPr>
+        <w:rPr>
+          <w:rFonts w:ascii="Times New Roman" w:hAnsi="Times New Roman" w:cs="Times New Roman"/>
+          <w:sz w:val="24"/>
+          <w:szCs w:val="24"/>
+        </w:rPr>
+      </w:pPr>
+      <w:proofErr w:type="spellStart"/>
+      <w:r>
+        <w:rPr>
+          <w:rFonts w:ascii="Times New Roman" w:hAnsi="Times New Roman" w:cs="Times New Roman"/>
+          <w:sz w:val="24"/>
+          <w:szCs w:val="24"/>
+        </w:rPr>
+        <w:t>mysql</w:t>
+      </w:r>
+      <w:proofErr w:type="spellEnd"/>
+      <w:r>
+        <w:rPr>
+          <w:rFonts w:ascii="Times New Roman" w:hAnsi="Times New Roman" w:cs="Times New Roman"/>
+          <w:sz w:val="24"/>
+          <w:szCs w:val="24"/>
+        </w:rPr>
+        <w:t xml:space="preserve">&gt; select count(salary) from </w:t>
+      </w:r>
+      <w:proofErr w:type="spellStart"/>
+      <w:r>
+        <w:rPr>
+          <w:rFonts w:ascii="Times New Roman" w:hAnsi="Times New Roman" w:cs="Times New Roman"/>
+          <w:sz w:val="24"/>
+          <w:szCs w:val="24"/>
+        </w:rPr>
+        <w:t>employee_payroll</w:t>
+      </w:r>
+      <w:proofErr w:type="spellEnd"/>
+      <w:r>
+        <w:rPr>
+          <w:rFonts w:ascii="Times New Roman" w:hAnsi="Times New Roman" w:cs="Times New Roman"/>
+          <w:sz w:val="24"/>
+          <w:szCs w:val="24"/>
+        </w:rPr>
+        <w:t xml:space="preserve"> where gender='M' group by gender;</w:t>
+      </w:r>
+    </w:p>
+    <w:p>
+      <w:pPr>
+        <w:rPr>
+          <w:rFonts w:ascii="Times New Roman" w:hAnsi="Times New Roman" w:cs="Times New Roman"/>
+          <w:sz w:val="24"/>
+          <w:szCs w:val="24"/>
+        </w:rPr>
+      </w:pPr>
+      <w:r>
+        <w:rPr>
+          <w:rFonts w:ascii="Times New Roman" w:hAnsi="Times New Roman" w:cs="Times New Roman"/>
+          <w:sz w:val="24"/>
+          <w:szCs w:val="24"/>
+        </w:rPr>
+        <w:t>+---------------+</w:t>
+      </w:r>
+    </w:p>
+    <w:p>
+      <w:pPr>
+        <w:rPr>
+          <w:rFonts w:ascii="Times New Roman" w:hAnsi="Times New Roman" w:cs="Times New Roman"/>
+          <w:sz w:val="24"/>
+          <w:szCs w:val="24"/>
+        </w:rPr>
+      </w:pPr>
+      <w:r>
+        <w:rPr>
+          <w:rFonts w:ascii="Times New Roman" w:hAnsi="Times New Roman" w:cs="Times New Roman"/>
+          <w:sz w:val="24"/>
+          <w:szCs w:val="24"/>
+        </w:rPr>
+        <w:t>| count(salary) |</w:t>
+      </w:r>
+    </w:p>
+    <w:p>
+      <w:pPr>
+        <w:rPr>
+          <w:rFonts w:ascii="Times New Roman" w:hAnsi="Times New Roman" w:cs="Times New Roman"/>
+          <w:sz w:val="24"/>
+          <w:szCs w:val="24"/>
+        </w:rPr>
+      </w:pPr>
+      <w:r>
+        <w:rPr>
+          <w:rFonts w:ascii="Times New Roman" w:hAnsi="Times New Roman" w:cs="Times New Roman"/>
+          <w:sz w:val="24"/>
+          <w:szCs w:val="24"/>
+        </w:rPr>
+        <w:t>+---------------+</w:t>
+      </w:r>
+    </w:p>
+    <w:p>
+      <w:pPr>
+        <w:rPr>
+          <w:rFonts w:ascii="Times New Roman" w:hAnsi="Times New Roman" w:cs="Times New Roman"/>
+          <w:sz w:val="24"/>
+          <w:szCs w:val="24"/>
+        </w:rPr>
+      </w:pPr>
+      <w:r>
+        <w:rPr>
+          <w:rFonts w:ascii="Times New Roman" w:hAnsi="Times New Roman" w:cs="Times New Roman"/>
+          <w:sz w:val="24"/>
+          <w:szCs w:val="24"/>
+        </w:rPr>
+        <w:lastRenderedPageBreak/>
+        <w:t>|             3 |</w:t>
+      </w:r>
+    </w:p>
+    <w:p>
+      <w:pPr>
+        <w:rPr>
+          <w:rFonts w:ascii="Times New Roman" w:hAnsi="Times New Roman" w:cs="Times New Roman"/>
+          <w:sz w:val="24"/>
+          <w:szCs w:val="24"/>
+        </w:rPr>
+      </w:pPr>
+      <w:r>
+        <w:rPr>
+          <w:rFonts w:ascii="Times New Roman" w:hAnsi="Times New Roman" w:cs="Times New Roman"/>
+          <w:sz w:val="24"/>
+          <w:szCs w:val="24"/>
+        </w:rPr>
+        <w:t>+---------------+</w:t>
+      </w:r>
+    </w:p>
+    <w:p>
+      <w:pPr>
+        <w:rPr>
+          <w:rFonts w:ascii="Times New Roman" w:hAnsi="Times New Roman" w:cs="Times New Roman"/>
+          <w:sz w:val="24"/>
+          <w:szCs w:val="24"/>
+        </w:rPr>
+      </w:pPr>
+      <w:r>
+        <w:rPr>
+          <w:rFonts w:ascii="Times New Roman" w:hAnsi="Times New Roman" w:cs="Times New Roman"/>
+          <w:sz w:val="24"/>
+          <w:szCs w:val="24"/>
+        </w:rPr>
+        <w:t>1 row in set (0.00 sec)</w:t>
+      </w:r>
+    </w:p>
+    <w:p>
+      <w:pPr>
+        <w:rPr>
+          <w:rFonts w:ascii="Times New Roman" w:hAnsi="Times New Roman" w:cs="Times New Roman"/>
+          <w:sz w:val="24"/>
+          <w:szCs w:val="24"/>
+        </w:rPr>
+      </w:pPr>
+    </w:p>
+    <w:p>
+      <w:pPr>
+        <w:rPr>
+          <w:rFonts w:ascii="Times New Roman" w:hAnsi="Times New Roman" w:cs="Times New Roman"/>
+          <w:sz w:val="24"/>
+          <w:szCs w:val="24"/>
+        </w:rPr>
+      </w:pPr>
+      <w:proofErr w:type="spellStart"/>
+      <w:r>
+        <w:rPr>
+          <w:rFonts w:ascii="Times New Roman" w:hAnsi="Times New Roman" w:cs="Times New Roman"/>
+          <w:sz w:val="24"/>
+          <w:szCs w:val="24"/>
+        </w:rPr>
+        <w:t>mysql</w:t>
+      </w:r>
+      <w:proofErr w:type="spellEnd"/>
+      <w:r>
+        <w:rPr>
+          <w:rFonts w:ascii="Times New Roman" w:hAnsi="Times New Roman" w:cs="Times New Roman"/>
+          <w:sz w:val="24"/>
+          <w:szCs w:val="24"/>
+        </w:rPr>
+        <w:t xml:space="preserve">&gt; select max(salary) from </w:t>
+      </w:r>
+      <w:proofErr w:type="spellStart"/>
+      <w:r>
+        <w:rPr>
+          <w:rFonts w:ascii="Times New Roman" w:hAnsi="Times New Roman" w:cs="Times New Roman"/>
+          <w:sz w:val="24"/>
+          <w:szCs w:val="24"/>
+        </w:rPr>
+        <w:t>employee_payroll</w:t>
+      </w:r>
+      <w:proofErr w:type="spellEnd"/>
+      <w:r>
+        <w:rPr>
+          <w:rFonts w:ascii="Times New Roman" w:hAnsi="Times New Roman" w:cs="Times New Roman"/>
+          <w:sz w:val="24"/>
+          <w:szCs w:val="24"/>
+        </w:rPr>
+        <w:t xml:space="preserve"> where gender='M' group by gender;</w:t>
+      </w:r>
+    </w:p>
+    <w:p>
+      <w:pPr>
+        <w:rPr>
+          <w:rFonts w:ascii="Times New Roman" w:hAnsi="Times New Roman" w:cs="Times New Roman"/>
+          <w:sz w:val="24"/>
+          <w:szCs w:val="24"/>
+        </w:rPr>
+      </w:pPr>
+      <w:r>
+        <w:rPr>
+          <w:rFonts w:ascii="Times New Roman" w:hAnsi="Times New Roman" w:cs="Times New Roman"/>
+          <w:sz w:val="24"/>
+          <w:szCs w:val="24"/>
+        </w:rPr>
+        <w:t>+-------------+</w:t>
+      </w:r>
+    </w:p>
+    <w:p>
+      <w:pPr>
+        <w:rPr>
+          <w:rFonts w:ascii="Times New Roman" w:hAnsi="Times New Roman" w:cs="Times New Roman"/>
+          <w:sz w:val="24"/>
+          <w:szCs w:val="24"/>
+        </w:rPr>
+      </w:pPr>
+      <w:r>
+        <w:rPr>
+          <w:rFonts w:ascii="Times New Roman" w:hAnsi="Times New Roman" w:cs="Times New Roman"/>
+          <w:sz w:val="24"/>
+          <w:szCs w:val="24"/>
+        </w:rPr>
+        <w:t>| max(salary) |</w:t>
+      </w:r>
+    </w:p>
+    <w:p>
+      <w:pPr>
+        <w:rPr>
+          <w:rFonts w:ascii="Times New Roman" w:hAnsi="Times New Roman" w:cs="Times New Roman"/>
+          <w:sz w:val="24"/>
+          <w:szCs w:val="24"/>
+        </w:rPr>
+      </w:pPr>
+      <w:r>
+        <w:rPr>
+          <w:rFonts w:ascii="Times New Roman" w:hAnsi="Times New Roman" w:cs="Times New Roman"/>
+          <w:sz w:val="24"/>
+          <w:szCs w:val="24"/>
+        </w:rPr>
+        <w:t>+-------------+</w:t>
+      </w:r>
+    </w:p>
+    <w:p>
+      <w:pPr>
+        <w:rPr>
+          <w:rFonts w:ascii="Times New Roman" w:hAnsi="Times New Roman" w:cs="Times New Roman"/>
+          <w:sz w:val="24"/>
+          <w:szCs w:val="24"/>
+        </w:rPr>
+      </w:pPr>
+      <w:r>
+        <w:rPr>
+          <w:rFonts w:ascii="Times New Roman" w:hAnsi="Times New Roman" w:cs="Times New Roman"/>
+          <w:sz w:val="24"/>
+          <w:szCs w:val="24"/>
+        </w:rPr>
+        <w:t>|      400000 |</w:t>
+      </w:r>
+    </w:p>
+    <w:p>
+      <w:pPr>
+        <w:rPr>
+          <w:rFonts w:ascii="Times New Roman" w:hAnsi="Times New Roman" w:cs="Times New Roman"/>
+          <w:sz w:val="24"/>
+          <w:szCs w:val="24"/>
+        </w:rPr>
+      </w:pPr>
+      <w:r>
+        <w:rPr>
+          <w:rFonts w:ascii="Times New Roman" w:hAnsi="Times New Roman" w:cs="Times New Roman"/>
+          <w:sz w:val="24"/>
+          <w:szCs w:val="24"/>
+        </w:rPr>
+        <w:t>+-------------+</w:t>
+      </w:r>
+    </w:p>
+    <w:p>
+      <w:pPr>
+        <w:rPr>
+          <w:rFonts w:ascii="Times New Roman" w:hAnsi="Times New Roman" w:cs="Times New Roman"/>
+          <w:sz w:val="24"/>
+          <w:szCs w:val="24"/>
+        </w:rPr>
+      </w:pPr>
+      <w:r>
+        <w:rPr>
+          <w:rFonts w:ascii="Times New Roman" w:hAnsi="Times New Roman" w:cs="Times New Roman"/>
+          <w:sz w:val="24"/>
+          <w:szCs w:val="24"/>
+        </w:rPr>
+        <w:t>1 row in set (0.00 sec)</w:t>
+      </w:r>
+    </w:p>
+    <w:p>
+      <w:pPr>
+        <w:rPr>
+          <w:rFonts w:ascii="Times New Roman" w:hAnsi="Times New Roman" w:cs="Times New Roman"/>
+          <w:sz w:val="24"/>
+          <w:szCs w:val="24"/>
+        </w:rPr>
+      </w:pPr>
+    </w:p>
+    <w:p>
+      <w:pPr>
+        <w:rPr>
+          <w:rFonts w:ascii="Times New Roman" w:hAnsi="Times New Roman" w:cs="Times New Roman"/>
+          <w:sz w:val="24"/>
+          <w:szCs w:val="24"/>
+        </w:rPr>
+      </w:pPr>
+      <w:proofErr w:type="spellStart"/>
+      <w:r>
+        <w:rPr>
+          <w:rFonts w:ascii="Times New Roman" w:hAnsi="Times New Roman" w:cs="Times New Roman"/>
+          <w:sz w:val="24"/>
+          <w:szCs w:val="24"/>
+        </w:rPr>
+        <w:t>mysql</w:t>
+      </w:r>
+      <w:proofErr w:type="spellEnd"/>
+      <w:r>
+        <w:rPr>
+          <w:rFonts w:ascii="Times New Roman" w:hAnsi="Times New Roman" w:cs="Times New Roman"/>
+          <w:sz w:val="24"/>
+          <w:szCs w:val="24"/>
+        </w:rPr>
+        <w:t xml:space="preserve">&gt; select min(salary) from </w:t>
+      </w:r>
+      <w:proofErr w:type="spellStart"/>
+      <w:r>
+        <w:rPr>
+          <w:rFonts w:ascii="Times New Roman" w:hAnsi="Times New Roman" w:cs="Times New Roman"/>
+          <w:sz w:val="24"/>
+          <w:szCs w:val="24"/>
+        </w:rPr>
+        <w:t>employee_payroll</w:t>
+      </w:r>
+      <w:proofErr w:type="spellEnd"/>
+      <w:r>
+        <w:rPr>
+          <w:rFonts w:ascii="Times New Roman" w:hAnsi="Times New Roman" w:cs="Times New Roman"/>
+          <w:sz w:val="24"/>
+          <w:szCs w:val="24"/>
+        </w:rPr>
+        <w:t xml:space="preserve"> where gender='M' group by gender;</w:t>
+      </w:r>
+    </w:p>
+    <w:p>
+      <w:pPr>
+        <w:rPr>
+          <w:rFonts w:ascii="Times New Roman" w:hAnsi="Times New Roman" w:cs="Times New Roman"/>
+          <w:sz w:val="24"/>
+          <w:szCs w:val="24"/>
+        </w:rPr>
+      </w:pPr>
+      <w:r>
+        <w:rPr>
+          <w:rFonts w:ascii="Times New Roman" w:hAnsi="Times New Roman" w:cs="Times New Roman"/>
+          <w:sz w:val="24"/>
+          <w:szCs w:val="24"/>
+        </w:rPr>
+        <w:t>+-------------+</w:t>
+      </w:r>
+    </w:p>
+    <w:p>
+      <w:pPr>
+        <w:rPr>
+          <w:rFonts w:ascii="Times New Roman" w:hAnsi="Times New Roman" w:cs="Times New Roman"/>
+          <w:sz w:val="24"/>
+          <w:szCs w:val="24"/>
+        </w:rPr>
+      </w:pPr>
+      <w:r>
+        <w:rPr>
+          <w:rFonts w:ascii="Times New Roman" w:hAnsi="Times New Roman" w:cs="Times New Roman"/>
+          <w:sz w:val="24"/>
+          <w:szCs w:val="24"/>
+        </w:rPr>
+        <w:t>| min(salary) |</w:t>
+      </w:r>
+    </w:p>
+    <w:p>
+      <w:pPr>
+        <w:rPr>
+          <w:rFonts w:ascii="Times New Roman" w:hAnsi="Times New Roman" w:cs="Times New Roman"/>
+          <w:sz w:val="24"/>
+          <w:szCs w:val="24"/>
+        </w:rPr>
+      </w:pPr>
+      <w:r>
+        <w:rPr>
+          <w:rFonts w:ascii="Times New Roman" w:hAnsi="Times New Roman" w:cs="Times New Roman"/>
+          <w:sz w:val="24"/>
+          <w:szCs w:val="24"/>
+        </w:rPr>
+        <w:t>+-------------+</w:t>
+      </w:r>
+    </w:p>
+    <w:p>
+      <w:pPr>
+        <w:rPr>
+          <w:rFonts w:ascii="Times New Roman" w:hAnsi="Times New Roman" w:cs="Times New Roman"/>
+          <w:sz w:val="24"/>
+          <w:szCs w:val="24"/>
+        </w:rPr>
+      </w:pPr>
+      <w:r>
+        <w:rPr>
+          <w:rFonts w:ascii="Times New Roman" w:hAnsi="Times New Roman" w:cs="Times New Roman"/>
+          <w:sz w:val="24"/>
+          <w:szCs w:val="24"/>
+        </w:rPr>
+        <w:t>|      250000 |</w:t>
+      </w:r>
+    </w:p>
+    <w:p>
+      <w:pPr>
+        <w:rPr>
+          <w:rFonts w:ascii="Times New Roman" w:hAnsi="Times New Roman" w:cs="Times New Roman"/>
+          <w:sz w:val="24"/>
+          <w:szCs w:val="24"/>
+        </w:rPr>
+      </w:pPr>
+      <w:r>
+        <w:rPr>
+          <w:rFonts w:ascii="Times New Roman" w:hAnsi="Times New Roman" w:cs="Times New Roman"/>
+          <w:sz w:val="24"/>
+          <w:szCs w:val="24"/>
+        </w:rPr>
+        <w:t>+-------------+</w:t>
+      </w:r>
+    </w:p>
+    <w:p>
+      <w:pPr>
+        <w:rPr>
+          <w:rFonts w:ascii="Times New Roman" w:hAnsi="Times New Roman" w:cs="Times New Roman"/>
+          <w:sz w:val="24"/>
+          <w:szCs w:val="24"/>
+        </w:rPr>
+      </w:pPr>
+      <w:r>
+        <w:rPr>
+          <w:rFonts w:ascii="Times New Roman" w:hAnsi="Times New Roman" w:cs="Times New Roman"/>
+          <w:sz w:val="24"/>
+          <w:szCs w:val="24"/>
+        </w:rPr>
+        <w:t>1 row in set (0.00 sec)</w:t>
+      </w:r>
+    </w:p>
+    <w:p>
+      <w:pPr>
+        <w:rPr>
+          <w:rFonts w:ascii="Times New Roman" w:hAnsi="Times New Roman" w:cs="Times New Roman"/>
+          <w:sz w:val="24"/>
+          <w:szCs w:val="24"/>
+        </w:rPr>
+      </w:pPr>
+    </w:p>
+    <w:p>
+      <w:pPr>
+        <w:rPr>
+          <w:rFonts w:ascii="Times New Roman" w:hAnsi="Times New Roman" w:cs="Times New Roman"/>
+          <w:sz w:val="24"/>
+          <w:szCs w:val="24"/>
+        </w:rPr>
+      </w:pPr>
+      <w:proofErr w:type="spellStart"/>
+      <w:r>
+        <w:rPr>
+          <w:rFonts w:ascii="Times New Roman" w:hAnsi="Times New Roman" w:cs="Times New Roman"/>
+          <w:sz w:val="24"/>
+          <w:szCs w:val="24"/>
+        </w:rPr>
+        <w:t>mysql</w:t>
+      </w:r>
+      <w:proofErr w:type="spellEnd"/>
+      <w:r>
+        <w:rPr>
+          <w:rFonts w:ascii="Times New Roman" w:hAnsi="Times New Roman" w:cs="Times New Roman"/>
+          <w:sz w:val="24"/>
+          <w:szCs w:val="24"/>
+        </w:rPr>
+        <w:t xml:space="preserve">&gt; select sum(salary) from </w:t>
+      </w:r>
+      <w:proofErr w:type="spellStart"/>
+      <w:r>
+        <w:rPr>
+          <w:rFonts w:ascii="Times New Roman" w:hAnsi="Times New Roman" w:cs="Times New Roman"/>
+          <w:sz w:val="24"/>
+          <w:szCs w:val="24"/>
+        </w:rPr>
+        <w:t>employee_payroll</w:t>
+      </w:r>
+      <w:proofErr w:type="spellEnd"/>
+      <w:r>
+        <w:rPr>
+          <w:rFonts w:ascii="Times New Roman" w:hAnsi="Times New Roman" w:cs="Times New Roman"/>
+          <w:sz w:val="24"/>
+          <w:szCs w:val="24"/>
+        </w:rPr>
+        <w:t xml:space="preserve"> where gender='M' group by gender;</w:t>
+      </w:r>
+    </w:p>
+    <w:p>
+      <w:pPr>
+        <w:rPr>
+          <w:rFonts w:ascii="Times New Roman" w:hAnsi="Times New Roman" w:cs="Times New Roman"/>
+          <w:sz w:val="24"/>
+          <w:szCs w:val="24"/>
+        </w:rPr>
+      </w:pPr>
+      <w:r>
+        <w:rPr>
+          <w:rFonts w:ascii="Times New Roman" w:hAnsi="Times New Roman" w:cs="Times New Roman"/>
+          <w:sz w:val="24"/>
+          <w:szCs w:val="24"/>
+        </w:rPr>
+        <w:t>+-------------+</w:t>
+      </w:r>
+    </w:p>
+    <w:p>
+      <w:pPr>
+        <w:rPr>
+          <w:rFonts w:ascii="Times New Roman" w:hAnsi="Times New Roman" w:cs="Times New Roman"/>
+          <w:sz w:val="24"/>
+          <w:szCs w:val="24"/>
+        </w:rPr>
+      </w:pPr>
+      <w:r>
+        <w:rPr>
+          <w:rFonts w:ascii="Times New Roman" w:hAnsi="Times New Roman" w:cs="Times New Roman"/>
+          <w:sz w:val="24"/>
+          <w:szCs w:val="24"/>
+        </w:rPr>
+        <w:t>| sum(salary) |</w:t>
+      </w:r>
+    </w:p>
+    <w:p>
+      <w:pPr>
+        <w:rPr>
+          <w:rFonts w:ascii="Times New Roman" w:hAnsi="Times New Roman" w:cs="Times New Roman"/>
+          <w:sz w:val="24"/>
+          <w:szCs w:val="24"/>
+        </w:rPr>
+      </w:pPr>
+      <w:r>
+        <w:rPr>
+          <w:rFonts w:ascii="Times New Roman" w:hAnsi="Times New Roman" w:cs="Times New Roman"/>
+          <w:sz w:val="24"/>
+          <w:szCs w:val="24"/>
+        </w:rPr>
+        <w:t>+-------------+</w:t>
+      </w:r>
+    </w:p>
+    <w:p>
+      <w:pPr>
+        <w:rPr>
+          <w:rFonts w:ascii="Times New Roman" w:hAnsi="Times New Roman" w:cs="Times New Roman"/>
+          <w:sz w:val="24"/>
+          <w:szCs w:val="24"/>
+        </w:rPr>
+      </w:pPr>
+      <w:r>
+        <w:rPr>
+          <w:rFonts w:ascii="Times New Roman" w:hAnsi="Times New Roman" w:cs="Times New Roman"/>
+          <w:sz w:val="24"/>
+          <w:szCs w:val="24"/>
+        </w:rPr>
+        <w:t>|      950000 |</w:t>
+      </w:r>
+    </w:p>
+    <w:p>
+      <w:pPr>
+        <w:rPr>
+          <w:rFonts w:ascii="Times New Roman" w:hAnsi="Times New Roman" w:cs="Times New Roman"/>
+          <w:sz w:val="24"/>
+          <w:szCs w:val="24"/>
+        </w:rPr>
+      </w:pPr>
+      <w:r>
+        <w:rPr>
+          <w:rFonts w:ascii="Times New Roman" w:hAnsi="Times New Roman" w:cs="Times New Roman"/>
+          <w:sz w:val="24"/>
+          <w:szCs w:val="24"/>
+        </w:rPr>
+        <w:lastRenderedPageBreak/>
+        <w:t>+-------------+</w:t>
+      </w:r>
+    </w:p>
+    <w:p>
+      <w:pPr>
+        <w:rPr>
+          <w:rFonts w:ascii="Times New Roman" w:hAnsi="Times New Roman" w:cs="Times New Roman"/>
+          <w:sz w:val="24"/>
+          <w:szCs w:val="24"/>
+        </w:rPr>
+      </w:pPr>
+      <w:r>
+        <w:rPr>
+          <w:rFonts w:ascii="Times New Roman" w:hAnsi="Times New Roman" w:cs="Times New Roman"/>
+          <w:sz w:val="24"/>
+          <w:szCs w:val="24"/>
+        </w:rPr>
+        <w:t>1 row in set (0.00 sec)</w:t>
+      </w:r>
+    </w:p>
+    <w:p>
+      <w:pPr>
+        <w:rPr>
+          <w:rFonts w:ascii="Times New Roman" w:hAnsi="Times New Roman" w:cs="Times New Roman"/>
+          <w:sz w:val="24"/>
+          <w:szCs w:val="24"/>
+        </w:rPr>
+      </w:pPr>
+    </w:p>
+    <w:p>
+      <w:pPr>
+        <w:rPr>
+          <w:rFonts w:ascii="Times New Roman" w:hAnsi="Times New Roman" w:cs="Times New Roman"/>
+          <w:sz w:val="24"/>
+          <w:szCs w:val="24"/>
+        </w:rPr>
+      </w:pPr>
+      <w:proofErr w:type="spellStart"/>
+      <w:r>
+        <w:rPr>
+          <w:rFonts w:ascii="Times New Roman" w:hAnsi="Times New Roman" w:cs="Times New Roman"/>
+          <w:sz w:val="24"/>
+          <w:szCs w:val="24"/>
+        </w:rPr>
+        <w:t>mysql</w:t>
+      </w:r>
+      <w:proofErr w:type="spellEnd"/>
+      <w:r>
+        <w:rPr>
+          <w:rFonts w:ascii="Times New Roman" w:hAnsi="Times New Roman" w:cs="Times New Roman"/>
+          <w:sz w:val="24"/>
+          <w:szCs w:val="24"/>
+        </w:rPr>
+        <w:t xml:space="preserve">&gt; select </w:t>
+      </w:r>
+      <w:proofErr w:type="spellStart"/>
+      <w:r>
+        <w:rPr>
+          <w:rFonts w:ascii="Times New Roman" w:hAnsi="Times New Roman" w:cs="Times New Roman"/>
+          <w:sz w:val="24"/>
+          <w:szCs w:val="24"/>
+        </w:rPr>
+        <w:t>avg</w:t>
+      </w:r>
+      <w:proofErr w:type="spellEnd"/>
+      <w:r>
+        <w:rPr>
+          <w:rFonts w:ascii="Times New Roman" w:hAnsi="Times New Roman" w:cs="Times New Roman"/>
+          <w:sz w:val="24"/>
+          <w:szCs w:val="24"/>
+        </w:rPr>
+        <w:t xml:space="preserve">(salary) from </w:t>
+      </w:r>
+      <w:proofErr w:type="spellStart"/>
+      <w:r>
+        <w:rPr>
+          <w:rFonts w:ascii="Times New Roman" w:hAnsi="Times New Roman" w:cs="Times New Roman"/>
+          <w:sz w:val="24"/>
+          <w:szCs w:val="24"/>
+        </w:rPr>
+        <w:t>employee_payroll</w:t>
+      </w:r>
+      <w:proofErr w:type="spellEnd"/>
+      <w:r>
+        <w:rPr>
+          <w:rFonts w:ascii="Times New Roman" w:hAnsi="Times New Roman" w:cs="Times New Roman"/>
+          <w:sz w:val="24"/>
+          <w:szCs w:val="24"/>
+        </w:rPr>
+        <w:t xml:space="preserve"> where gender='M' group by gender;</w:t>
+      </w:r>
+    </w:p>
+    <w:p>
+      <w:pPr>
+        <w:rPr>
+          <w:rFonts w:ascii="Times New Roman" w:hAnsi="Times New Roman" w:cs="Times New Roman"/>
+          <w:sz w:val="24"/>
+          <w:szCs w:val="24"/>
+        </w:rPr>
+      </w:pPr>
+      <w:r>
+        <w:rPr>
+          <w:rFonts w:ascii="Times New Roman" w:hAnsi="Times New Roman" w:cs="Times New Roman"/>
+          <w:sz w:val="24"/>
+          <w:szCs w:val="24"/>
+        </w:rPr>
+        <w:t>+-------------+</w:t>
+      </w:r>
+    </w:p>
+    <w:p>
+      <w:pPr>
+        <w:rPr>
+          <w:rFonts w:ascii="Times New Roman" w:hAnsi="Times New Roman" w:cs="Times New Roman"/>
+          <w:sz w:val="24"/>
+          <w:szCs w:val="24"/>
+        </w:rPr>
+      </w:pPr>
+      <w:r>
+        <w:rPr>
+          <w:rFonts w:ascii="Times New Roman" w:hAnsi="Times New Roman" w:cs="Times New Roman"/>
+          <w:sz w:val="24"/>
+          <w:szCs w:val="24"/>
+        </w:rPr>
+        <w:t xml:space="preserve">| </w:t>
+      </w:r>
+      <w:proofErr w:type="spellStart"/>
+      <w:r>
+        <w:rPr>
+          <w:rFonts w:ascii="Times New Roman" w:hAnsi="Times New Roman" w:cs="Times New Roman"/>
+          <w:sz w:val="24"/>
+          <w:szCs w:val="24"/>
+        </w:rPr>
+        <w:t>avg</w:t>
+      </w:r>
+      <w:proofErr w:type="spellEnd"/>
+      <w:r>
+        <w:rPr>
+          <w:rFonts w:ascii="Times New Roman" w:hAnsi="Times New Roman" w:cs="Times New Roman"/>
+          <w:sz w:val="24"/>
+          <w:szCs w:val="24"/>
+        </w:rPr>
+        <w:t>(salary) |</w:t>
+      </w:r>
+    </w:p>
+    <w:p>
+      <w:pPr>
+        <w:rPr>
+          <w:rFonts w:ascii="Times New Roman" w:hAnsi="Times New Roman" w:cs="Times New Roman"/>
+          <w:sz w:val="24"/>
+          <w:szCs w:val="24"/>
+        </w:rPr>
+      </w:pPr>
+      <w:r>
+        <w:rPr>
+          <w:rFonts w:ascii="Times New Roman" w:hAnsi="Times New Roman" w:cs="Times New Roman"/>
+          <w:sz w:val="24"/>
+          <w:szCs w:val="24"/>
+        </w:rPr>
+        <w:t>+-------------+</w:t>
+      </w:r>
+    </w:p>
+    <w:p>
+      <w:pPr>
+        <w:rPr>
+          <w:rFonts w:ascii="Times New Roman" w:hAnsi="Times New Roman" w:cs="Times New Roman"/>
+          <w:sz w:val="24"/>
+          <w:szCs w:val="24"/>
+        </w:rPr>
+      </w:pPr>
+      <w:r>
+        <w:rPr>
+          <w:rFonts w:ascii="Times New Roman" w:hAnsi="Times New Roman" w:cs="Times New Roman"/>
+          <w:sz w:val="24"/>
+          <w:szCs w:val="24"/>
+        </w:rPr>
+        <w:t>| 316666.6667 |</w:t>
+      </w:r>
+    </w:p>
+    <w:p>
+      <w:pPr>
+        <w:rPr>
+          <w:rFonts w:ascii="Times New Roman" w:hAnsi="Times New Roman" w:cs="Times New Roman"/>
+          <w:sz w:val="24"/>
+          <w:szCs w:val="24"/>
+        </w:rPr>
+      </w:pPr>
+      <w:r>
+        <w:rPr>
+          <w:rFonts w:ascii="Times New Roman" w:hAnsi="Times New Roman" w:cs="Times New Roman"/>
+          <w:sz w:val="24"/>
+          <w:szCs w:val="24"/>
+        </w:rPr>
+        <w:t>+-------------+</w:t>
+      </w:r>
+    </w:p>
+    <w:p>
+      <w:pPr>
+        <w:rPr>
+          <w:rFonts w:ascii="Times New Roman" w:hAnsi="Times New Roman" w:cs="Times New Roman"/>
+          <w:sz w:val="24"/>
+          <w:szCs w:val="24"/>
+        </w:rPr>
+      </w:pPr>
+      <w:r>
+        <w:rPr>
+          <w:rFonts w:ascii="Times New Roman" w:hAnsi="Times New Roman" w:cs="Times New Roman"/>
+          <w:sz w:val="24"/>
+          <w:szCs w:val="24"/>
+        </w:rPr>
+        <w:t>1 row in set (0.00 sec)</w:t>
+      </w:r>
+    </w:p>
+    <w:p>
+      <w:pPr>
+        <w:rPr>
+          <w:rFonts w:ascii="Times New Roman" w:hAnsi="Times New Roman" w:cs="Times New Roman"/>
+          <w:sz w:val="24"/>
+          <w:szCs w:val="24"/>
+        </w:rPr>
+      </w:pPr>
+    </w:p>
+    <w:p>
+      <w:pPr>
+        <w:rPr>
+          <w:rFonts w:ascii="Times New Roman" w:hAnsi="Times New Roman" w:cs="Times New Roman"/>
+          <w:sz w:val="24"/>
+          <w:szCs w:val="24"/>
+        </w:rPr>
+      </w:pPr>
+      <w:proofErr w:type="spellStart"/>
+      <w:r>
+        <w:rPr>
+          <w:rFonts w:ascii="Times New Roman" w:hAnsi="Times New Roman" w:cs="Times New Roman"/>
+          <w:sz w:val="24"/>
+          <w:szCs w:val="24"/>
+        </w:rPr>
+        <w:t>mysql</w:t>
+      </w:r>
+      <w:proofErr w:type="spellEnd"/>
+      <w:r>
+        <w:rPr>
+          <w:rFonts w:ascii="Times New Roman" w:hAnsi="Times New Roman" w:cs="Times New Roman"/>
+          <w:sz w:val="24"/>
+          <w:szCs w:val="24"/>
+        </w:rPr>
+        <w:t>&gt;</w:t>
+      </w:r>
     </w:p>
     <w:sectPr>
       <w:pgSz w:w="12240" w:h="15840"/>

</xml_diff>

<commit_message>
Added: queries to alter table to extend attributes
</commit_message>
<xml_diff>
--- a/PayRollServiceSql.docx
+++ b/PayRollServiceSql.docx
@@ -4854,10 +4854,20 @@
       <w:pPr>
         <w:rPr>
           <w:rFonts w:ascii="Times New Roman" w:hAnsi="Times New Roman" w:cs="Times New Roman"/>
-          <w:sz w:val="24"/>
-          <w:szCs w:val="24"/>
-        </w:rPr>
-      </w:pPr>
+          <w:b/>
+          <w:sz w:val="28"/>
+          <w:szCs w:val="28"/>
+        </w:rPr>
+      </w:pPr>
+      <w:r>
+        <w:rPr>
+          <w:rFonts w:ascii="Times New Roman" w:hAnsi="Times New Roman" w:cs="Times New Roman"/>
+          <w:b/>
+          <w:sz w:val="28"/>
+          <w:szCs w:val="28"/>
+        </w:rPr>
+        <w:t>8)UC8</w:t>
+      </w:r>
     </w:p>
     <w:p>
       <w:pPr>
@@ -4883,7 +4893,745 @@
           <w:sz w:val="24"/>
           <w:szCs w:val="24"/>
         </w:rPr>
-        <w:t>&gt;</w:t>
+        <w:t xml:space="preserve">&gt; alter table </w:t>
+      </w:r>
+      <w:proofErr w:type="spellStart"/>
+      <w:r>
+        <w:rPr>
+          <w:rFonts w:ascii="Times New Roman" w:hAnsi="Times New Roman" w:cs="Times New Roman"/>
+          <w:sz w:val="24"/>
+          <w:szCs w:val="24"/>
+        </w:rPr>
+        <w:t>employee_payroll</w:t>
+      </w:r>
+      <w:proofErr w:type="spellEnd"/>
+      <w:r>
+        <w:rPr>
+          <w:rFonts w:ascii="Times New Roman" w:hAnsi="Times New Roman" w:cs="Times New Roman"/>
+          <w:sz w:val="24"/>
+          <w:szCs w:val="24"/>
+        </w:rPr>
+        <w:t xml:space="preserve"> add address </w:t>
+      </w:r>
+      <w:proofErr w:type="spellStart"/>
+      <w:r>
+        <w:rPr>
+          <w:rFonts w:ascii="Times New Roman" w:hAnsi="Times New Roman" w:cs="Times New Roman"/>
+          <w:sz w:val="24"/>
+          <w:szCs w:val="24"/>
+        </w:rPr>
+        <w:t>varchar</w:t>
+      </w:r>
+      <w:proofErr w:type="spellEnd"/>
+      <w:r>
+        <w:rPr>
+          <w:rFonts w:ascii="Times New Roman" w:hAnsi="Times New Roman" w:cs="Times New Roman"/>
+          <w:sz w:val="24"/>
+          <w:szCs w:val="24"/>
+        </w:rPr>
+        <w:t>(150) default 'TBD' after gender;</w:t>
+      </w:r>
+    </w:p>
+    <w:p>
+      <w:pPr>
+        <w:rPr>
+          <w:rFonts w:ascii="Times New Roman" w:hAnsi="Times New Roman" w:cs="Times New Roman"/>
+          <w:sz w:val="24"/>
+          <w:szCs w:val="24"/>
+        </w:rPr>
+      </w:pPr>
+      <w:r>
+        <w:rPr>
+          <w:rFonts w:ascii="Times New Roman" w:hAnsi="Times New Roman" w:cs="Times New Roman"/>
+          <w:sz w:val="24"/>
+          <w:szCs w:val="24"/>
+        </w:rPr>
+        <w:t>Query OK, 0 rows affected (1.57 sec)</w:t>
+      </w:r>
+    </w:p>
+    <w:p>
+      <w:pPr>
+        <w:rPr>
+          <w:rFonts w:ascii="Times New Roman" w:hAnsi="Times New Roman" w:cs="Times New Roman"/>
+          <w:sz w:val="24"/>
+          <w:szCs w:val="24"/>
+        </w:rPr>
+      </w:pPr>
+      <w:r>
+        <w:rPr>
+          <w:rFonts w:ascii="Times New Roman" w:hAnsi="Times New Roman" w:cs="Times New Roman"/>
+          <w:sz w:val="24"/>
+          <w:szCs w:val="24"/>
+        </w:rPr>
+        <w:t>Records: 0  Duplicates: 0  Warnings: 0</w:t>
+      </w:r>
+    </w:p>
+    <w:p>
+      <w:pPr>
+        <w:rPr>
+          <w:rFonts w:ascii="Times New Roman" w:hAnsi="Times New Roman" w:cs="Times New Roman"/>
+          <w:sz w:val="24"/>
+          <w:szCs w:val="24"/>
+        </w:rPr>
+      </w:pPr>
+    </w:p>
+    <w:p>
+      <w:pPr>
+        <w:rPr>
+          <w:rFonts w:ascii="Times New Roman" w:hAnsi="Times New Roman" w:cs="Times New Roman"/>
+          <w:sz w:val="24"/>
+          <w:szCs w:val="24"/>
+        </w:rPr>
+      </w:pPr>
+      <w:proofErr w:type="spellStart"/>
+      <w:r>
+        <w:rPr>
+          <w:rFonts w:ascii="Times New Roman" w:hAnsi="Times New Roman" w:cs="Times New Roman"/>
+          <w:sz w:val="24"/>
+          <w:szCs w:val="24"/>
+        </w:rPr>
+        <w:t>mysql</w:t>
+      </w:r>
+      <w:proofErr w:type="spellEnd"/>
+      <w:r>
+        <w:rPr>
+          <w:rFonts w:ascii="Times New Roman" w:hAnsi="Times New Roman" w:cs="Times New Roman"/>
+          <w:sz w:val="24"/>
+          <w:szCs w:val="24"/>
+        </w:rPr>
+        <w:t xml:space="preserve">&gt; alter table </w:t>
+      </w:r>
+      <w:proofErr w:type="spellStart"/>
+      <w:r>
+        <w:rPr>
+          <w:rFonts w:ascii="Times New Roman" w:hAnsi="Times New Roman" w:cs="Times New Roman"/>
+          <w:sz w:val="24"/>
+          <w:szCs w:val="24"/>
+        </w:rPr>
+        <w:t>employee_payroll</w:t>
+      </w:r>
+      <w:proofErr w:type="spellEnd"/>
+      <w:r>
+        <w:rPr>
+          <w:rFonts w:ascii="Times New Roman" w:hAnsi="Times New Roman" w:cs="Times New Roman"/>
+          <w:sz w:val="24"/>
+          <w:szCs w:val="24"/>
+        </w:rPr>
+        <w:t xml:space="preserve"> add phone </w:t>
+      </w:r>
+      <w:proofErr w:type="spellStart"/>
+      <w:r>
+        <w:rPr>
+          <w:rFonts w:ascii="Times New Roman" w:hAnsi="Times New Roman" w:cs="Times New Roman"/>
+          <w:sz w:val="24"/>
+          <w:szCs w:val="24"/>
+        </w:rPr>
+        <w:t>bigint</w:t>
+      </w:r>
+      <w:proofErr w:type="spellEnd"/>
+      <w:r>
+        <w:rPr>
+          <w:rFonts w:ascii="Times New Roman" w:hAnsi="Times New Roman" w:cs="Times New Roman"/>
+          <w:sz w:val="24"/>
+          <w:szCs w:val="24"/>
+        </w:rPr>
+        <w:t xml:space="preserve"> after gender;</w:t>
+      </w:r>
+    </w:p>
+    <w:p>
+      <w:pPr>
+        <w:rPr>
+          <w:rFonts w:ascii="Times New Roman" w:hAnsi="Times New Roman" w:cs="Times New Roman"/>
+          <w:sz w:val="24"/>
+          <w:szCs w:val="24"/>
+        </w:rPr>
+      </w:pPr>
+      <w:r>
+        <w:rPr>
+          <w:rFonts w:ascii="Times New Roman" w:hAnsi="Times New Roman" w:cs="Times New Roman"/>
+          <w:sz w:val="24"/>
+          <w:szCs w:val="24"/>
+        </w:rPr>
+        <w:t>Query OK, 0 rows affected (1.55 sec)</w:t>
+      </w:r>
+    </w:p>
+    <w:p>
+      <w:pPr>
+        <w:rPr>
+          <w:rFonts w:ascii="Times New Roman" w:hAnsi="Times New Roman" w:cs="Times New Roman"/>
+          <w:sz w:val="24"/>
+          <w:szCs w:val="24"/>
+        </w:rPr>
+      </w:pPr>
+      <w:r>
+        <w:rPr>
+          <w:rFonts w:ascii="Times New Roman" w:hAnsi="Times New Roman" w:cs="Times New Roman"/>
+          <w:sz w:val="24"/>
+          <w:szCs w:val="24"/>
+        </w:rPr>
+        <w:t>Records: 0  Duplicates: 0  Warnings: 0</w:t>
+      </w:r>
+    </w:p>
+    <w:p>
+      <w:pPr>
+        <w:rPr>
+          <w:rFonts w:ascii="Times New Roman" w:hAnsi="Times New Roman" w:cs="Times New Roman"/>
+          <w:sz w:val="24"/>
+          <w:szCs w:val="24"/>
+        </w:rPr>
+      </w:pPr>
+    </w:p>
+    <w:p>
+      <w:pPr>
+        <w:rPr>
+          <w:rFonts w:ascii="Times New Roman" w:hAnsi="Times New Roman" w:cs="Times New Roman"/>
+          <w:sz w:val="24"/>
+          <w:szCs w:val="24"/>
+        </w:rPr>
+      </w:pPr>
+      <w:proofErr w:type="spellStart"/>
+      <w:r>
+        <w:rPr>
+          <w:rFonts w:ascii="Times New Roman" w:hAnsi="Times New Roman" w:cs="Times New Roman"/>
+          <w:sz w:val="24"/>
+          <w:szCs w:val="24"/>
+        </w:rPr>
+        <w:t>mysql</w:t>
+      </w:r>
+      <w:proofErr w:type="spellEnd"/>
+      <w:r>
+        <w:rPr>
+          <w:rFonts w:ascii="Times New Roman" w:hAnsi="Times New Roman" w:cs="Times New Roman"/>
+          <w:sz w:val="24"/>
+          <w:szCs w:val="24"/>
+        </w:rPr>
+        <w:t xml:space="preserve">&gt; alter table </w:t>
+      </w:r>
+      <w:proofErr w:type="spellStart"/>
+      <w:r>
+        <w:rPr>
+          <w:rFonts w:ascii="Times New Roman" w:hAnsi="Times New Roman" w:cs="Times New Roman"/>
+          <w:sz w:val="24"/>
+          <w:szCs w:val="24"/>
+        </w:rPr>
+        <w:t>employee_payroll</w:t>
+      </w:r>
+      <w:proofErr w:type="spellEnd"/>
+      <w:r>
+        <w:rPr>
+          <w:rFonts w:ascii="Times New Roman" w:hAnsi="Times New Roman" w:cs="Times New Roman"/>
+          <w:sz w:val="24"/>
+          <w:szCs w:val="24"/>
+        </w:rPr>
+        <w:t xml:space="preserve"> add department </w:t>
+      </w:r>
+      <w:proofErr w:type="spellStart"/>
+      <w:r>
+        <w:rPr>
+          <w:rFonts w:ascii="Times New Roman" w:hAnsi="Times New Roman" w:cs="Times New Roman"/>
+          <w:sz w:val="24"/>
+          <w:szCs w:val="24"/>
+        </w:rPr>
+        <w:t>varchar</w:t>
+      </w:r>
+      <w:proofErr w:type="spellEnd"/>
+      <w:r>
+        <w:rPr>
+          <w:rFonts w:ascii="Times New Roman" w:hAnsi="Times New Roman" w:cs="Times New Roman"/>
+          <w:sz w:val="24"/>
+          <w:szCs w:val="24"/>
+        </w:rPr>
+        <w:t>(150) not null after gender;</w:t>
+      </w:r>
+    </w:p>
+    <w:p>
+      <w:pPr>
+        <w:rPr>
+          <w:rFonts w:ascii="Times New Roman" w:hAnsi="Times New Roman" w:cs="Times New Roman"/>
+          <w:sz w:val="24"/>
+          <w:szCs w:val="24"/>
+        </w:rPr>
+      </w:pPr>
+      <w:r>
+        <w:rPr>
+          <w:rFonts w:ascii="Times New Roman" w:hAnsi="Times New Roman" w:cs="Times New Roman"/>
+          <w:sz w:val="24"/>
+          <w:szCs w:val="24"/>
+        </w:rPr>
+        <w:t>Query OK, 0 rows affected (1.43 sec)</w:t>
+      </w:r>
+    </w:p>
+    <w:p>
+      <w:pPr>
+        <w:rPr>
+          <w:rFonts w:ascii="Times New Roman" w:hAnsi="Times New Roman" w:cs="Times New Roman"/>
+          <w:sz w:val="24"/>
+          <w:szCs w:val="24"/>
+        </w:rPr>
+      </w:pPr>
+      <w:r>
+        <w:rPr>
+          <w:rFonts w:ascii="Times New Roman" w:hAnsi="Times New Roman" w:cs="Times New Roman"/>
+          <w:sz w:val="24"/>
+          <w:szCs w:val="24"/>
+        </w:rPr>
+        <w:t>Records: 0  Duplicates: 0  Warnings: 0</w:t>
+      </w:r>
+    </w:p>
+    <w:p>
+      <w:pPr>
+        <w:rPr>
+          <w:rFonts w:ascii="Times New Roman" w:hAnsi="Times New Roman" w:cs="Times New Roman"/>
+          <w:sz w:val="24"/>
+          <w:szCs w:val="24"/>
+        </w:rPr>
+      </w:pPr>
+    </w:p>
+    <w:p>
+      <w:pPr>
+        <w:rPr>
+          <w:rFonts w:ascii="Times New Roman" w:hAnsi="Times New Roman" w:cs="Times New Roman"/>
+          <w:sz w:val="24"/>
+          <w:szCs w:val="24"/>
+        </w:rPr>
+      </w:pPr>
+      <w:proofErr w:type="spellStart"/>
+      <w:r>
+        <w:rPr>
+          <w:rFonts w:ascii="Times New Roman" w:hAnsi="Times New Roman" w:cs="Times New Roman"/>
+          <w:sz w:val="24"/>
+          <w:szCs w:val="24"/>
+        </w:rPr>
+        <w:t>mysql</w:t>
+      </w:r>
+      <w:proofErr w:type="spellEnd"/>
+      <w:r>
+        <w:rPr>
+          <w:rFonts w:ascii="Times New Roman" w:hAnsi="Times New Roman" w:cs="Times New Roman"/>
+          <w:sz w:val="24"/>
+          <w:szCs w:val="24"/>
+        </w:rPr>
+        <w:t xml:space="preserve">&gt; </w:t>
+      </w:r>
+      <w:proofErr w:type="spellStart"/>
+      <w:r>
+        <w:rPr>
+          <w:rFonts w:ascii="Times New Roman" w:hAnsi="Times New Roman" w:cs="Times New Roman"/>
+          <w:sz w:val="24"/>
+          <w:szCs w:val="24"/>
+        </w:rPr>
+        <w:t>desc</w:t>
+      </w:r>
+      <w:proofErr w:type="spellEnd"/>
+      <w:r>
+        <w:rPr>
+          <w:rFonts w:ascii="Times New Roman" w:hAnsi="Times New Roman" w:cs="Times New Roman"/>
+          <w:sz w:val="24"/>
+          <w:szCs w:val="24"/>
+        </w:rPr>
+        <w:t xml:space="preserve"> </w:t>
+      </w:r>
+      <w:proofErr w:type="spellStart"/>
+      <w:r>
+        <w:rPr>
+          <w:rFonts w:ascii="Times New Roman" w:hAnsi="Times New Roman" w:cs="Times New Roman"/>
+          <w:sz w:val="24"/>
+          <w:szCs w:val="24"/>
+        </w:rPr>
+        <w:t>employee_payroll</w:t>
+      </w:r>
+      <w:proofErr w:type="spellEnd"/>
+      <w:r>
+        <w:rPr>
+          <w:rFonts w:ascii="Times New Roman" w:hAnsi="Times New Roman" w:cs="Times New Roman"/>
+          <w:sz w:val="24"/>
+          <w:szCs w:val="24"/>
+        </w:rPr>
+        <w:t>;</w:t>
+      </w:r>
+    </w:p>
+    <w:p>
+      <w:pPr>
+        <w:rPr>
+          <w:rFonts w:ascii="Times New Roman" w:hAnsi="Times New Roman" w:cs="Times New Roman"/>
+          <w:sz w:val="24"/>
+          <w:szCs w:val="24"/>
+        </w:rPr>
+      </w:pPr>
+      <w:r>
+        <w:rPr>
+          <w:rFonts w:ascii="Times New Roman" w:hAnsi="Times New Roman" w:cs="Times New Roman"/>
+          <w:sz w:val="24"/>
+          <w:szCs w:val="24"/>
+        </w:rPr>
+        <w:t>+-------------+--------------+------+-----+---------+-------+</w:t>
+      </w:r>
+    </w:p>
+    <w:p>
+      <w:pPr>
+        <w:rPr>
+          <w:rFonts w:ascii="Times New Roman" w:hAnsi="Times New Roman" w:cs="Times New Roman"/>
+          <w:sz w:val="24"/>
+          <w:szCs w:val="24"/>
+        </w:rPr>
+      </w:pPr>
+      <w:r>
+        <w:rPr>
+          <w:rFonts w:ascii="Times New Roman" w:hAnsi="Times New Roman" w:cs="Times New Roman"/>
+          <w:sz w:val="24"/>
+          <w:szCs w:val="24"/>
+        </w:rPr>
+        <w:lastRenderedPageBreak/>
+        <w:t>| Field       | Type         | Null | Key | Default | Extra |</w:t>
+      </w:r>
+    </w:p>
+    <w:p>
+      <w:pPr>
+        <w:rPr>
+          <w:rFonts w:ascii="Times New Roman" w:hAnsi="Times New Roman" w:cs="Times New Roman"/>
+          <w:sz w:val="24"/>
+          <w:szCs w:val="24"/>
+        </w:rPr>
+      </w:pPr>
+      <w:r>
+        <w:rPr>
+          <w:rFonts w:ascii="Times New Roman" w:hAnsi="Times New Roman" w:cs="Times New Roman"/>
+          <w:sz w:val="24"/>
+          <w:szCs w:val="24"/>
+        </w:rPr>
+        <w:t>+-------------+--------------+------+-----+---------+-------+</w:t>
+      </w:r>
+    </w:p>
+    <w:p>
+      <w:pPr>
+        <w:rPr>
+          <w:rFonts w:ascii="Times New Roman" w:hAnsi="Times New Roman" w:cs="Times New Roman"/>
+          <w:sz w:val="24"/>
+          <w:szCs w:val="24"/>
+        </w:rPr>
+      </w:pPr>
+      <w:r>
+        <w:rPr>
+          <w:rFonts w:ascii="Times New Roman" w:hAnsi="Times New Roman" w:cs="Times New Roman"/>
+          <w:sz w:val="24"/>
+          <w:szCs w:val="24"/>
+        </w:rPr>
+        <w:t xml:space="preserve">| </w:t>
+      </w:r>
+      <w:proofErr w:type="spellStart"/>
+      <w:r>
+        <w:rPr>
+          <w:rFonts w:ascii="Times New Roman" w:hAnsi="Times New Roman" w:cs="Times New Roman"/>
+          <w:sz w:val="24"/>
+          <w:szCs w:val="24"/>
+        </w:rPr>
+        <w:t>employee_id</w:t>
+      </w:r>
+      <w:proofErr w:type="spellEnd"/>
+      <w:r>
+        <w:rPr>
+          <w:rFonts w:ascii="Times New Roman" w:hAnsi="Times New Roman" w:cs="Times New Roman"/>
+          <w:sz w:val="24"/>
+          <w:szCs w:val="24"/>
+        </w:rPr>
+        <w:t xml:space="preserve"> | </w:t>
+      </w:r>
+      <w:proofErr w:type="spellStart"/>
+      <w:r>
+        <w:rPr>
+          <w:rFonts w:ascii="Times New Roman" w:hAnsi="Times New Roman" w:cs="Times New Roman"/>
+          <w:sz w:val="24"/>
+          <w:szCs w:val="24"/>
+        </w:rPr>
+        <w:t>int</w:t>
+      </w:r>
+      <w:proofErr w:type="spellEnd"/>
+      <w:r>
+        <w:rPr>
+          <w:rFonts w:ascii="Times New Roman" w:hAnsi="Times New Roman" w:cs="Times New Roman"/>
+          <w:sz w:val="24"/>
+          <w:szCs w:val="24"/>
+        </w:rPr>
+        <w:t xml:space="preserve">          | NO   |     | NULL    |       |</w:t>
+      </w:r>
+    </w:p>
+    <w:p>
+      <w:pPr>
+        <w:rPr>
+          <w:rFonts w:ascii="Times New Roman" w:hAnsi="Times New Roman" w:cs="Times New Roman"/>
+          <w:sz w:val="24"/>
+          <w:szCs w:val="24"/>
+        </w:rPr>
+      </w:pPr>
+      <w:r>
+        <w:rPr>
+          <w:rFonts w:ascii="Times New Roman" w:hAnsi="Times New Roman" w:cs="Times New Roman"/>
+          <w:sz w:val="24"/>
+          <w:szCs w:val="24"/>
+        </w:rPr>
+        <w:t xml:space="preserve">| name        | </w:t>
+      </w:r>
+      <w:proofErr w:type="spellStart"/>
+      <w:r>
+        <w:rPr>
+          <w:rFonts w:ascii="Times New Roman" w:hAnsi="Times New Roman" w:cs="Times New Roman"/>
+          <w:sz w:val="24"/>
+          <w:szCs w:val="24"/>
+        </w:rPr>
+        <w:t>varchar</w:t>
+      </w:r>
+      <w:proofErr w:type="spellEnd"/>
+      <w:r>
+        <w:rPr>
+          <w:rFonts w:ascii="Times New Roman" w:hAnsi="Times New Roman" w:cs="Times New Roman"/>
+          <w:sz w:val="24"/>
+          <w:szCs w:val="24"/>
+        </w:rPr>
+        <w:t>(150) | NO   |     | NULL    |       |</w:t>
+      </w:r>
+    </w:p>
+    <w:p>
+      <w:pPr>
+        <w:rPr>
+          <w:rFonts w:ascii="Times New Roman" w:hAnsi="Times New Roman" w:cs="Times New Roman"/>
+          <w:sz w:val="24"/>
+          <w:szCs w:val="24"/>
+        </w:rPr>
+      </w:pPr>
+      <w:r>
+        <w:rPr>
+          <w:rFonts w:ascii="Times New Roman" w:hAnsi="Times New Roman" w:cs="Times New Roman"/>
+          <w:sz w:val="24"/>
+          <w:szCs w:val="24"/>
+        </w:rPr>
+        <w:t xml:space="preserve">| gender      | </w:t>
+      </w:r>
+      <w:proofErr w:type="spellStart"/>
+      <w:r>
+        <w:rPr>
+          <w:rFonts w:ascii="Times New Roman" w:hAnsi="Times New Roman" w:cs="Times New Roman"/>
+          <w:sz w:val="24"/>
+          <w:szCs w:val="24"/>
+        </w:rPr>
+        <w:t>varchar</w:t>
+      </w:r>
+      <w:proofErr w:type="spellEnd"/>
+      <w:r>
+        <w:rPr>
+          <w:rFonts w:ascii="Times New Roman" w:hAnsi="Times New Roman" w:cs="Times New Roman"/>
+          <w:sz w:val="24"/>
+          <w:szCs w:val="24"/>
+        </w:rPr>
+        <w:t>(100) | YES  |     | NULL    |       |</w:t>
+      </w:r>
+    </w:p>
+    <w:p>
+      <w:pPr>
+        <w:rPr>
+          <w:rFonts w:ascii="Times New Roman" w:hAnsi="Times New Roman" w:cs="Times New Roman"/>
+          <w:sz w:val="24"/>
+          <w:szCs w:val="24"/>
+        </w:rPr>
+      </w:pPr>
+      <w:r>
+        <w:rPr>
+          <w:rFonts w:ascii="Times New Roman" w:hAnsi="Times New Roman" w:cs="Times New Roman"/>
+          <w:sz w:val="24"/>
+          <w:szCs w:val="24"/>
+        </w:rPr>
+        <w:t xml:space="preserve">| department  | </w:t>
+      </w:r>
+      <w:proofErr w:type="spellStart"/>
+      <w:r>
+        <w:rPr>
+          <w:rFonts w:ascii="Times New Roman" w:hAnsi="Times New Roman" w:cs="Times New Roman"/>
+          <w:sz w:val="24"/>
+          <w:szCs w:val="24"/>
+        </w:rPr>
+        <w:t>varchar</w:t>
+      </w:r>
+      <w:proofErr w:type="spellEnd"/>
+      <w:r>
+        <w:rPr>
+          <w:rFonts w:ascii="Times New Roman" w:hAnsi="Times New Roman" w:cs="Times New Roman"/>
+          <w:sz w:val="24"/>
+          <w:szCs w:val="24"/>
+        </w:rPr>
+        <w:t>(150) | NO   |     | NULL    |       |</w:t>
+      </w:r>
+    </w:p>
+    <w:p>
+      <w:pPr>
+        <w:rPr>
+          <w:rFonts w:ascii="Times New Roman" w:hAnsi="Times New Roman" w:cs="Times New Roman"/>
+          <w:sz w:val="24"/>
+          <w:szCs w:val="24"/>
+        </w:rPr>
+      </w:pPr>
+      <w:r>
+        <w:rPr>
+          <w:rFonts w:ascii="Times New Roman" w:hAnsi="Times New Roman" w:cs="Times New Roman"/>
+          <w:sz w:val="24"/>
+          <w:szCs w:val="24"/>
+        </w:rPr>
+        <w:t xml:space="preserve">| phone       | </w:t>
+      </w:r>
+      <w:proofErr w:type="spellStart"/>
+      <w:r>
+        <w:rPr>
+          <w:rFonts w:ascii="Times New Roman" w:hAnsi="Times New Roman" w:cs="Times New Roman"/>
+          <w:sz w:val="24"/>
+          <w:szCs w:val="24"/>
+        </w:rPr>
+        <w:t>bigint</w:t>
+      </w:r>
+      <w:proofErr w:type="spellEnd"/>
+      <w:r>
+        <w:rPr>
+          <w:rFonts w:ascii="Times New Roman" w:hAnsi="Times New Roman" w:cs="Times New Roman"/>
+          <w:sz w:val="24"/>
+          <w:szCs w:val="24"/>
+        </w:rPr>
+        <w:t xml:space="preserve">       | YES  |     | NULL    |       |</w:t>
+      </w:r>
+    </w:p>
+    <w:p>
+      <w:pPr>
+        <w:rPr>
+          <w:rFonts w:ascii="Times New Roman" w:hAnsi="Times New Roman" w:cs="Times New Roman"/>
+          <w:sz w:val="24"/>
+          <w:szCs w:val="24"/>
+        </w:rPr>
+      </w:pPr>
+      <w:r>
+        <w:rPr>
+          <w:rFonts w:ascii="Times New Roman" w:hAnsi="Times New Roman" w:cs="Times New Roman"/>
+          <w:sz w:val="24"/>
+          <w:szCs w:val="24"/>
+        </w:rPr>
+        <w:t xml:space="preserve">| address     | </w:t>
+      </w:r>
+      <w:proofErr w:type="spellStart"/>
+      <w:r>
+        <w:rPr>
+          <w:rFonts w:ascii="Times New Roman" w:hAnsi="Times New Roman" w:cs="Times New Roman"/>
+          <w:sz w:val="24"/>
+          <w:szCs w:val="24"/>
+        </w:rPr>
+        <w:t>varchar</w:t>
+      </w:r>
+      <w:proofErr w:type="spellEnd"/>
+      <w:r>
+        <w:rPr>
+          <w:rFonts w:ascii="Times New Roman" w:hAnsi="Times New Roman" w:cs="Times New Roman"/>
+          <w:sz w:val="24"/>
+          <w:szCs w:val="24"/>
+        </w:rPr>
+        <w:t>(150) | YES  |     | TBD     |       |</w:t>
+      </w:r>
+    </w:p>
+    <w:p>
+      <w:pPr>
+        <w:rPr>
+          <w:rFonts w:ascii="Times New Roman" w:hAnsi="Times New Roman" w:cs="Times New Roman"/>
+          <w:sz w:val="24"/>
+          <w:szCs w:val="24"/>
+        </w:rPr>
+      </w:pPr>
+      <w:r>
+        <w:rPr>
+          <w:rFonts w:ascii="Times New Roman" w:hAnsi="Times New Roman" w:cs="Times New Roman"/>
+          <w:sz w:val="24"/>
+          <w:szCs w:val="24"/>
+        </w:rPr>
+        <w:t xml:space="preserve">| salary      | </w:t>
+      </w:r>
+      <w:proofErr w:type="spellStart"/>
+      <w:r>
+        <w:rPr>
+          <w:rFonts w:ascii="Times New Roman" w:hAnsi="Times New Roman" w:cs="Times New Roman"/>
+          <w:sz w:val="24"/>
+          <w:szCs w:val="24"/>
+        </w:rPr>
+        <w:t>int</w:t>
+      </w:r>
+      <w:proofErr w:type="spellEnd"/>
+      <w:r>
+        <w:rPr>
+          <w:rFonts w:ascii="Times New Roman" w:hAnsi="Times New Roman" w:cs="Times New Roman"/>
+          <w:sz w:val="24"/>
+          <w:szCs w:val="24"/>
+        </w:rPr>
+        <w:t xml:space="preserve">          | NO   |     | NULL    |       |</w:t>
+      </w:r>
+    </w:p>
+    <w:p>
+      <w:pPr>
+        <w:rPr>
+          <w:rFonts w:ascii="Times New Roman" w:hAnsi="Times New Roman" w:cs="Times New Roman"/>
+          <w:sz w:val="24"/>
+          <w:szCs w:val="24"/>
+        </w:rPr>
+      </w:pPr>
+      <w:r>
+        <w:rPr>
+          <w:rFonts w:ascii="Times New Roman" w:hAnsi="Times New Roman" w:cs="Times New Roman"/>
+          <w:sz w:val="24"/>
+          <w:szCs w:val="24"/>
+        </w:rPr>
+        <w:t xml:space="preserve">| </w:t>
+      </w:r>
+      <w:proofErr w:type="spellStart"/>
+      <w:r>
+        <w:rPr>
+          <w:rFonts w:ascii="Times New Roman" w:hAnsi="Times New Roman" w:cs="Times New Roman"/>
+          <w:sz w:val="24"/>
+          <w:szCs w:val="24"/>
+        </w:rPr>
+        <w:t>start_date</w:t>
+      </w:r>
+      <w:proofErr w:type="spellEnd"/>
+      <w:r>
+        <w:rPr>
+          <w:rFonts w:ascii="Times New Roman" w:hAnsi="Times New Roman" w:cs="Times New Roman"/>
+          <w:sz w:val="24"/>
+          <w:szCs w:val="24"/>
+        </w:rPr>
+        <w:t xml:space="preserve">  | date         | NO   |     | NULL    |       |</w:t>
+      </w:r>
+    </w:p>
+    <w:p>
+      <w:pPr>
+        <w:rPr>
+          <w:rFonts w:ascii="Times New Roman" w:hAnsi="Times New Roman" w:cs="Times New Roman"/>
+          <w:sz w:val="24"/>
+          <w:szCs w:val="24"/>
+        </w:rPr>
+      </w:pPr>
+      <w:r>
+        <w:rPr>
+          <w:rFonts w:ascii="Times New Roman" w:hAnsi="Times New Roman" w:cs="Times New Roman"/>
+          <w:sz w:val="24"/>
+          <w:szCs w:val="24"/>
+        </w:rPr>
+        <w:t>+-------------+--------------+------+-----+---------+-------+</w:t>
+      </w:r>
+    </w:p>
+    <w:p>
+      <w:pPr>
+        <w:rPr>
+          <w:rFonts w:ascii="Times New Roman" w:hAnsi="Times New Roman" w:cs="Times New Roman"/>
+          <w:sz w:val="24"/>
+          <w:szCs w:val="24"/>
+        </w:rPr>
+      </w:pPr>
+      <w:r>
+        <w:rPr>
+          <w:rFonts w:ascii="Times New Roman" w:hAnsi="Times New Roman" w:cs="Times New Roman"/>
+          <w:sz w:val="24"/>
+          <w:szCs w:val="24"/>
+        </w:rPr>
+        <w:t>8 rows in set (0.07 sec)</w:t>
       </w:r>
     </w:p>
     <w:sectPr>

</xml_diff>

<commit_message>
Added: queries to further extend payroll table
</commit_message>
<xml_diff>
--- a/PayRollServiceSql.docx
+++ b/PayRollServiceSql.docx
@@ -4974,15 +4974,6 @@
           <w:szCs w:val="24"/>
         </w:rPr>
       </w:pPr>
-    </w:p>
-    <w:p>
-      <w:pPr>
-        <w:rPr>
-          <w:rFonts w:ascii="Times New Roman" w:hAnsi="Times New Roman" w:cs="Times New Roman"/>
-          <w:sz w:val="24"/>
-          <w:szCs w:val="24"/>
-        </w:rPr>
-      </w:pPr>
       <w:proofErr w:type="spellStart"/>
       <w:r>
         <w:rPr>
@@ -5080,15 +5071,6 @@
           <w:szCs w:val="24"/>
         </w:rPr>
       </w:pPr>
-    </w:p>
-    <w:p>
-      <w:pPr>
-        <w:rPr>
-          <w:rFonts w:ascii="Times New Roman" w:hAnsi="Times New Roman" w:cs="Times New Roman"/>
-          <w:sz w:val="24"/>
-          <w:szCs w:val="24"/>
-        </w:rPr>
-      </w:pPr>
       <w:proofErr w:type="spellStart"/>
       <w:r>
         <w:rPr>
@@ -5186,15 +5168,6 @@
           <w:szCs w:val="24"/>
         </w:rPr>
       </w:pPr>
-    </w:p>
-    <w:p>
-      <w:pPr>
-        <w:rPr>
-          <w:rFonts w:ascii="Times New Roman" w:hAnsi="Times New Roman" w:cs="Times New Roman"/>
-          <w:sz w:val="24"/>
-          <w:szCs w:val="24"/>
-        </w:rPr>
-      </w:pPr>
       <w:proofErr w:type="spellStart"/>
       <w:r>
         <w:rPr>
@@ -5281,7 +5254,1128 @@
           <w:sz w:val="24"/>
           <w:szCs w:val="24"/>
         </w:rPr>
+        <w:t>| Field       | Type         | Null | Key | Default | Extra |</w:t>
+      </w:r>
+    </w:p>
+    <w:p>
+      <w:pPr>
+        <w:rPr>
+          <w:rFonts w:ascii="Times New Roman" w:hAnsi="Times New Roman" w:cs="Times New Roman"/>
+          <w:sz w:val="24"/>
+          <w:szCs w:val="24"/>
+        </w:rPr>
+      </w:pPr>
+      <w:r>
+        <w:rPr>
+          <w:rFonts w:ascii="Times New Roman" w:hAnsi="Times New Roman" w:cs="Times New Roman"/>
+          <w:sz w:val="24"/>
+          <w:szCs w:val="24"/>
+        </w:rPr>
+        <w:t>+-------------+--------------+------+-----+---------+-------+</w:t>
+      </w:r>
+    </w:p>
+    <w:p>
+      <w:pPr>
+        <w:rPr>
+          <w:rFonts w:ascii="Times New Roman" w:hAnsi="Times New Roman" w:cs="Times New Roman"/>
+          <w:sz w:val="24"/>
+          <w:szCs w:val="24"/>
+        </w:rPr>
+      </w:pPr>
+      <w:r>
+        <w:rPr>
+          <w:rFonts w:ascii="Times New Roman" w:hAnsi="Times New Roman" w:cs="Times New Roman"/>
+          <w:sz w:val="24"/>
+          <w:szCs w:val="24"/>
+        </w:rPr>
+        <w:t xml:space="preserve">| </w:t>
+      </w:r>
+      <w:proofErr w:type="spellStart"/>
+      <w:r>
+        <w:rPr>
+          <w:rFonts w:ascii="Times New Roman" w:hAnsi="Times New Roman" w:cs="Times New Roman"/>
+          <w:sz w:val="24"/>
+          <w:szCs w:val="24"/>
+        </w:rPr>
+        <w:t>employee_id</w:t>
+      </w:r>
+      <w:proofErr w:type="spellEnd"/>
+      <w:r>
+        <w:rPr>
+          <w:rFonts w:ascii="Times New Roman" w:hAnsi="Times New Roman" w:cs="Times New Roman"/>
+          <w:sz w:val="24"/>
+          <w:szCs w:val="24"/>
+        </w:rPr>
+        <w:t xml:space="preserve"> | </w:t>
+      </w:r>
+      <w:proofErr w:type="spellStart"/>
+      <w:r>
+        <w:rPr>
+          <w:rFonts w:ascii="Times New Roman" w:hAnsi="Times New Roman" w:cs="Times New Roman"/>
+          <w:sz w:val="24"/>
+          <w:szCs w:val="24"/>
+        </w:rPr>
+        <w:t>int</w:t>
+      </w:r>
+      <w:proofErr w:type="spellEnd"/>
+      <w:r>
+        <w:rPr>
+          <w:rFonts w:ascii="Times New Roman" w:hAnsi="Times New Roman" w:cs="Times New Roman"/>
+          <w:sz w:val="24"/>
+          <w:szCs w:val="24"/>
+        </w:rPr>
+        <w:t xml:space="preserve">          | NO   |     | NULL    |       |</w:t>
+      </w:r>
+    </w:p>
+    <w:p>
+      <w:pPr>
+        <w:rPr>
+          <w:rFonts w:ascii="Times New Roman" w:hAnsi="Times New Roman" w:cs="Times New Roman"/>
+          <w:sz w:val="24"/>
+          <w:szCs w:val="24"/>
+        </w:rPr>
+      </w:pPr>
+      <w:r>
+        <w:rPr>
+          <w:rFonts w:ascii="Times New Roman" w:hAnsi="Times New Roman" w:cs="Times New Roman"/>
+          <w:sz w:val="24"/>
+          <w:szCs w:val="24"/>
+        </w:rPr>
         <w:lastRenderedPageBreak/>
+        <w:t xml:space="preserve">| name        | </w:t>
+      </w:r>
+      <w:proofErr w:type="spellStart"/>
+      <w:r>
+        <w:rPr>
+          <w:rFonts w:ascii="Times New Roman" w:hAnsi="Times New Roman" w:cs="Times New Roman"/>
+          <w:sz w:val="24"/>
+          <w:szCs w:val="24"/>
+        </w:rPr>
+        <w:t>varchar</w:t>
+      </w:r>
+      <w:proofErr w:type="spellEnd"/>
+      <w:r>
+        <w:rPr>
+          <w:rFonts w:ascii="Times New Roman" w:hAnsi="Times New Roman" w:cs="Times New Roman"/>
+          <w:sz w:val="24"/>
+          <w:szCs w:val="24"/>
+        </w:rPr>
+        <w:t>(150) | NO   |     | NULL    |       |</w:t>
+      </w:r>
+    </w:p>
+    <w:p>
+      <w:pPr>
+        <w:rPr>
+          <w:rFonts w:ascii="Times New Roman" w:hAnsi="Times New Roman" w:cs="Times New Roman"/>
+          <w:sz w:val="24"/>
+          <w:szCs w:val="24"/>
+        </w:rPr>
+      </w:pPr>
+      <w:r>
+        <w:rPr>
+          <w:rFonts w:ascii="Times New Roman" w:hAnsi="Times New Roman" w:cs="Times New Roman"/>
+          <w:sz w:val="24"/>
+          <w:szCs w:val="24"/>
+        </w:rPr>
+        <w:t xml:space="preserve">| gender      | </w:t>
+      </w:r>
+      <w:proofErr w:type="spellStart"/>
+      <w:r>
+        <w:rPr>
+          <w:rFonts w:ascii="Times New Roman" w:hAnsi="Times New Roman" w:cs="Times New Roman"/>
+          <w:sz w:val="24"/>
+          <w:szCs w:val="24"/>
+        </w:rPr>
+        <w:t>varchar</w:t>
+      </w:r>
+      <w:proofErr w:type="spellEnd"/>
+      <w:r>
+        <w:rPr>
+          <w:rFonts w:ascii="Times New Roman" w:hAnsi="Times New Roman" w:cs="Times New Roman"/>
+          <w:sz w:val="24"/>
+          <w:szCs w:val="24"/>
+        </w:rPr>
+        <w:t>(100) | YES  |     | NULL    |       |</w:t>
+      </w:r>
+    </w:p>
+    <w:p>
+      <w:pPr>
+        <w:rPr>
+          <w:rFonts w:ascii="Times New Roman" w:hAnsi="Times New Roman" w:cs="Times New Roman"/>
+          <w:sz w:val="24"/>
+          <w:szCs w:val="24"/>
+        </w:rPr>
+      </w:pPr>
+      <w:r>
+        <w:rPr>
+          <w:rFonts w:ascii="Times New Roman" w:hAnsi="Times New Roman" w:cs="Times New Roman"/>
+          <w:sz w:val="24"/>
+          <w:szCs w:val="24"/>
+        </w:rPr>
+        <w:t xml:space="preserve">| department  | </w:t>
+      </w:r>
+      <w:proofErr w:type="spellStart"/>
+      <w:r>
+        <w:rPr>
+          <w:rFonts w:ascii="Times New Roman" w:hAnsi="Times New Roman" w:cs="Times New Roman"/>
+          <w:sz w:val="24"/>
+          <w:szCs w:val="24"/>
+        </w:rPr>
+        <w:t>varchar</w:t>
+      </w:r>
+      <w:proofErr w:type="spellEnd"/>
+      <w:r>
+        <w:rPr>
+          <w:rFonts w:ascii="Times New Roman" w:hAnsi="Times New Roman" w:cs="Times New Roman"/>
+          <w:sz w:val="24"/>
+          <w:szCs w:val="24"/>
+        </w:rPr>
+        <w:t>(150) | NO   |     | NULL    |       |</w:t>
+      </w:r>
+    </w:p>
+    <w:p>
+      <w:pPr>
+        <w:rPr>
+          <w:rFonts w:ascii="Times New Roman" w:hAnsi="Times New Roman" w:cs="Times New Roman"/>
+          <w:sz w:val="24"/>
+          <w:szCs w:val="24"/>
+        </w:rPr>
+      </w:pPr>
+      <w:r>
+        <w:rPr>
+          <w:rFonts w:ascii="Times New Roman" w:hAnsi="Times New Roman" w:cs="Times New Roman"/>
+          <w:sz w:val="24"/>
+          <w:szCs w:val="24"/>
+        </w:rPr>
+        <w:t xml:space="preserve">| phone       | </w:t>
+      </w:r>
+      <w:proofErr w:type="spellStart"/>
+      <w:r>
+        <w:rPr>
+          <w:rFonts w:ascii="Times New Roman" w:hAnsi="Times New Roman" w:cs="Times New Roman"/>
+          <w:sz w:val="24"/>
+          <w:szCs w:val="24"/>
+        </w:rPr>
+        <w:t>bigint</w:t>
+      </w:r>
+      <w:proofErr w:type="spellEnd"/>
+      <w:r>
+        <w:rPr>
+          <w:rFonts w:ascii="Times New Roman" w:hAnsi="Times New Roman" w:cs="Times New Roman"/>
+          <w:sz w:val="24"/>
+          <w:szCs w:val="24"/>
+        </w:rPr>
+        <w:t xml:space="preserve">       | YES  |     | NULL    |       |</w:t>
+      </w:r>
+    </w:p>
+    <w:p>
+      <w:pPr>
+        <w:rPr>
+          <w:rFonts w:ascii="Times New Roman" w:hAnsi="Times New Roman" w:cs="Times New Roman"/>
+          <w:sz w:val="24"/>
+          <w:szCs w:val="24"/>
+        </w:rPr>
+      </w:pPr>
+      <w:r>
+        <w:rPr>
+          <w:rFonts w:ascii="Times New Roman" w:hAnsi="Times New Roman" w:cs="Times New Roman"/>
+          <w:sz w:val="24"/>
+          <w:szCs w:val="24"/>
+        </w:rPr>
+        <w:t xml:space="preserve">| address     | </w:t>
+      </w:r>
+      <w:proofErr w:type="spellStart"/>
+      <w:r>
+        <w:rPr>
+          <w:rFonts w:ascii="Times New Roman" w:hAnsi="Times New Roman" w:cs="Times New Roman"/>
+          <w:sz w:val="24"/>
+          <w:szCs w:val="24"/>
+        </w:rPr>
+        <w:t>varchar</w:t>
+      </w:r>
+      <w:proofErr w:type="spellEnd"/>
+      <w:r>
+        <w:rPr>
+          <w:rFonts w:ascii="Times New Roman" w:hAnsi="Times New Roman" w:cs="Times New Roman"/>
+          <w:sz w:val="24"/>
+          <w:szCs w:val="24"/>
+        </w:rPr>
+        <w:t>(150) | YES  |     | TBD     |       |</w:t>
+      </w:r>
+    </w:p>
+    <w:p>
+      <w:pPr>
+        <w:rPr>
+          <w:rFonts w:ascii="Times New Roman" w:hAnsi="Times New Roman" w:cs="Times New Roman"/>
+          <w:sz w:val="24"/>
+          <w:szCs w:val="24"/>
+        </w:rPr>
+      </w:pPr>
+      <w:r>
+        <w:rPr>
+          <w:rFonts w:ascii="Times New Roman" w:hAnsi="Times New Roman" w:cs="Times New Roman"/>
+          <w:sz w:val="24"/>
+          <w:szCs w:val="24"/>
+        </w:rPr>
+        <w:t xml:space="preserve">| salary      | </w:t>
+      </w:r>
+      <w:proofErr w:type="spellStart"/>
+      <w:r>
+        <w:rPr>
+          <w:rFonts w:ascii="Times New Roman" w:hAnsi="Times New Roman" w:cs="Times New Roman"/>
+          <w:sz w:val="24"/>
+          <w:szCs w:val="24"/>
+        </w:rPr>
+        <w:t>int</w:t>
+      </w:r>
+      <w:proofErr w:type="spellEnd"/>
+      <w:r>
+        <w:rPr>
+          <w:rFonts w:ascii="Times New Roman" w:hAnsi="Times New Roman" w:cs="Times New Roman"/>
+          <w:sz w:val="24"/>
+          <w:szCs w:val="24"/>
+        </w:rPr>
+        <w:t xml:space="preserve">          | NO   |     | NULL    |       |</w:t>
+      </w:r>
+    </w:p>
+    <w:p>
+      <w:pPr>
+        <w:rPr>
+          <w:rFonts w:ascii="Times New Roman" w:hAnsi="Times New Roman" w:cs="Times New Roman"/>
+          <w:sz w:val="24"/>
+          <w:szCs w:val="24"/>
+        </w:rPr>
+      </w:pPr>
+      <w:r>
+        <w:rPr>
+          <w:rFonts w:ascii="Times New Roman" w:hAnsi="Times New Roman" w:cs="Times New Roman"/>
+          <w:sz w:val="24"/>
+          <w:szCs w:val="24"/>
+        </w:rPr>
+        <w:t xml:space="preserve">| </w:t>
+      </w:r>
+      <w:proofErr w:type="spellStart"/>
+      <w:r>
+        <w:rPr>
+          <w:rFonts w:ascii="Times New Roman" w:hAnsi="Times New Roman" w:cs="Times New Roman"/>
+          <w:sz w:val="24"/>
+          <w:szCs w:val="24"/>
+        </w:rPr>
+        <w:t>start_date</w:t>
+      </w:r>
+      <w:proofErr w:type="spellEnd"/>
+      <w:r>
+        <w:rPr>
+          <w:rFonts w:ascii="Times New Roman" w:hAnsi="Times New Roman" w:cs="Times New Roman"/>
+          <w:sz w:val="24"/>
+          <w:szCs w:val="24"/>
+        </w:rPr>
+        <w:t xml:space="preserve">  | date         | NO   |     | NULL    |       |</w:t>
+      </w:r>
+    </w:p>
+    <w:p>
+      <w:pPr>
+        <w:rPr>
+          <w:rFonts w:ascii="Times New Roman" w:hAnsi="Times New Roman" w:cs="Times New Roman"/>
+          <w:sz w:val="24"/>
+          <w:szCs w:val="24"/>
+        </w:rPr>
+      </w:pPr>
+      <w:r>
+        <w:rPr>
+          <w:rFonts w:ascii="Times New Roman" w:hAnsi="Times New Roman" w:cs="Times New Roman"/>
+          <w:sz w:val="24"/>
+          <w:szCs w:val="24"/>
+        </w:rPr>
+        <w:t>+-------------+--------------+------+-----+---------+-------+</w:t>
+      </w:r>
+    </w:p>
+    <w:p>
+      <w:pPr>
+        <w:rPr>
+          <w:rFonts w:ascii="Times New Roman" w:hAnsi="Times New Roman" w:cs="Times New Roman"/>
+          <w:sz w:val="24"/>
+          <w:szCs w:val="24"/>
+        </w:rPr>
+      </w:pPr>
+      <w:r>
+        <w:rPr>
+          <w:rFonts w:ascii="Times New Roman" w:hAnsi="Times New Roman" w:cs="Times New Roman"/>
+          <w:sz w:val="24"/>
+          <w:szCs w:val="24"/>
+        </w:rPr>
+        <w:t>8 rows in set (0.07 sec)</w:t>
+      </w:r>
+    </w:p>
+    <w:p>
+      <w:pPr>
+        <w:rPr>
+          <w:rFonts w:ascii="Times New Roman" w:hAnsi="Times New Roman" w:cs="Times New Roman"/>
+          <w:b/>
+          <w:sz w:val="28"/>
+          <w:szCs w:val="28"/>
+        </w:rPr>
+      </w:pPr>
+      <w:r>
+        <w:rPr>
+          <w:rFonts w:ascii="Times New Roman" w:hAnsi="Times New Roman" w:cs="Times New Roman"/>
+          <w:b/>
+          <w:sz w:val="28"/>
+          <w:szCs w:val="28"/>
+        </w:rPr>
+        <w:t>9)UC9</w:t>
+      </w:r>
+    </w:p>
+    <w:p>
+      <w:pPr>
+        <w:rPr>
+          <w:rFonts w:ascii="Times New Roman" w:hAnsi="Times New Roman" w:cs="Times New Roman"/>
+          <w:sz w:val="24"/>
+          <w:szCs w:val="24"/>
+        </w:rPr>
+      </w:pPr>
+      <w:proofErr w:type="spellStart"/>
+      <w:r>
+        <w:rPr>
+          <w:rFonts w:ascii="Times New Roman" w:hAnsi="Times New Roman" w:cs="Times New Roman"/>
+          <w:sz w:val="24"/>
+          <w:szCs w:val="24"/>
+        </w:rPr>
+        <w:t>mysql</w:t>
+      </w:r>
+      <w:proofErr w:type="spellEnd"/>
+      <w:r>
+        <w:rPr>
+          <w:rFonts w:ascii="Times New Roman" w:hAnsi="Times New Roman" w:cs="Times New Roman"/>
+          <w:sz w:val="24"/>
+          <w:szCs w:val="24"/>
+        </w:rPr>
+        <w:t xml:space="preserve">&gt; alter table </w:t>
+      </w:r>
+      <w:proofErr w:type="spellStart"/>
+      <w:r>
+        <w:rPr>
+          <w:rFonts w:ascii="Times New Roman" w:hAnsi="Times New Roman" w:cs="Times New Roman"/>
+          <w:sz w:val="24"/>
+          <w:szCs w:val="24"/>
+        </w:rPr>
+        <w:t>employee_payroll</w:t>
+      </w:r>
+      <w:proofErr w:type="spellEnd"/>
+      <w:r>
+        <w:rPr>
+          <w:rFonts w:ascii="Times New Roman" w:hAnsi="Times New Roman" w:cs="Times New Roman"/>
+          <w:sz w:val="24"/>
+          <w:szCs w:val="24"/>
+        </w:rPr>
+        <w:t xml:space="preserve"> add </w:t>
+      </w:r>
+      <w:proofErr w:type="spellStart"/>
+      <w:r>
+        <w:rPr>
+          <w:rFonts w:ascii="Times New Roman" w:hAnsi="Times New Roman" w:cs="Times New Roman"/>
+          <w:sz w:val="24"/>
+          <w:szCs w:val="24"/>
+        </w:rPr>
+        <w:t>basic_pay</w:t>
+      </w:r>
+      <w:proofErr w:type="spellEnd"/>
+      <w:r>
+        <w:rPr>
+          <w:rFonts w:ascii="Times New Roman" w:hAnsi="Times New Roman" w:cs="Times New Roman"/>
+          <w:sz w:val="24"/>
+          <w:szCs w:val="24"/>
+        </w:rPr>
+        <w:t xml:space="preserve"> </w:t>
+      </w:r>
+      <w:proofErr w:type="spellStart"/>
+      <w:r>
+        <w:rPr>
+          <w:rFonts w:ascii="Times New Roman" w:hAnsi="Times New Roman" w:cs="Times New Roman"/>
+          <w:sz w:val="24"/>
+          <w:szCs w:val="24"/>
+        </w:rPr>
+        <w:t>int</w:t>
+      </w:r>
+      <w:proofErr w:type="spellEnd"/>
+      <w:r>
+        <w:rPr>
+          <w:rFonts w:ascii="Times New Roman" w:hAnsi="Times New Roman" w:cs="Times New Roman"/>
+          <w:sz w:val="24"/>
+          <w:szCs w:val="24"/>
+        </w:rPr>
+        <w:t xml:space="preserve"> not null after </w:t>
+      </w:r>
+      <w:proofErr w:type="spellStart"/>
+      <w:r>
+        <w:rPr>
+          <w:rFonts w:ascii="Times New Roman" w:hAnsi="Times New Roman" w:cs="Times New Roman"/>
+          <w:sz w:val="24"/>
+          <w:szCs w:val="24"/>
+        </w:rPr>
+        <w:t>start_date</w:t>
+      </w:r>
+      <w:proofErr w:type="spellEnd"/>
+      <w:r>
+        <w:rPr>
+          <w:rFonts w:ascii="Times New Roman" w:hAnsi="Times New Roman" w:cs="Times New Roman"/>
+          <w:sz w:val="24"/>
+          <w:szCs w:val="24"/>
+        </w:rPr>
+        <w:t>;</w:t>
+      </w:r>
+    </w:p>
+    <w:p>
+      <w:pPr>
+        <w:rPr>
+          <w:rFonts w:ascii="Times New Roman" w:hAnsi="Times New Roman" w:cs="Times New Roman"/>
+          <w:sz w:val="24"/>
+          <w:szCs w:val="24"/>
+        </w:rPr>
+      </w:pPr>
+      <w:r>
+        <w:rPr>
+          <w:rFonts w:ascii="Times New Roman" w:hAnsi="Times New Roman" w:cs="Times New Roman"/>
+          <w:sz w:val="24"/>
+          <w:szCs w:val="24"/>
+        </w:rPr>
+        <w:t>Query OK, 0 rows affected (1.60 sec)</w:t>
+      </w:r>
+    </w:p>
+    <w:p>
+      <w:pPr>
+        <w:rPr>
+          <w:rFonts w:ascii="Times New Roman" w:hAnsi="Times New Roman" w:cs="Times New Roman"/>
+          <w:sz w:val="24"/>
+          <w:szCs w:val="24"/>
+        </w:rPr>
+      </w:pPr>
+      <w:r>
+        <w:rPr>
+          <w:rFonts w:ascii="Times New Roman" w:hAnsi="Times New Roman" w:cs="Times New Roman"/>
+          <w:sz w:val="24"/>
+          <w:szCs w:val="24"/>
+        </w:rPr>
+        <w:t>Records: 0  Duplicates: 0  Warnings: 0</w:t>
+      </w:r>
+    </w:p>
+    <w:p>
+      <w:pPr>
+        <w:rPr>
+          <w:rFonts w:ascii="Times New Roman" w:hAnsi="Times New Roman" w:cs="Times New Roman"/>
+          <w:sz w:val="24"/>
+          <w:szCs w:val="24"/>
+        </w:rPr>
+      </w:pPr>
+      <w:proofErr w:type="spellStart"/>
+      <w:r>
+        <w:rPr>
+          <w:rFonts w:ascii="Times New Roman" w:hAnsi="Times New Roman" w:cs="Times New Roman"/>
+          <w:sz w:val="24"/>
+          <w:szCs w:val="24"/>
+        </w:rPr>
+        <w:t>mysql</w:t>
+      </w:r>
+      <w:proofErr w:type="spellEnd"/>
+      <w:r>
+        <w:rPr>
+          <w:rFonts w:ascii="Times New Roman" w:hAnsi="Times New Roman" w:cs="Times New Roman"/>
+          <w:sz w:val="24"/>
+          <w:szCs w:val="24"/>
+        </w:rPr>
+        <w:t xml:space="preserve">&gt; alter table </w:t>
+      </w:r>
+      <w:proofErr w:type="spellStart"/>
+      <w:r>
+        <w:rPr>
+          <w:rFonts w:ascii="Times New Roman" w:hAnsi="Times New Roman" w:cs="Times New Roman"/>
+          <w:sz w:val="24"/>
+          <w:szCs w:val="24"/>
+        </w:rPr>
+        <w:t>employee_payroll</w:t>
+      </w:r>
+      <w:proofErr w:type="spellEnd"/>
+      <w:r>
+        <w:rPr>
+          <w:rFonts w:ascii="Times New Roman" w:hAnsi="Times New Roman" w:cs="Times New Roman"/>
+          <w:sz w:val="24"/>
+          <w:szCs w:val="24"/>
+        </w:rPr>
+        <w:t xml:space="preserve"> add deductions </w:t>
+      </w:r>
+      <w:proofErr w:type="spellStart"/>
+      <w:r>
+        <w:rPr>
+          <w:rFonts w:ascii="Times New Roman" w:hAnsi="Times New Roman" w:cs="Times New Roman"/>
+          <w:sz w:val="24"/>
+          <w:szCs w:val="24"/>
+        </w:rPr>
+        <w:t>int</w:t>
+      </w:r>
+      <w:proofErr w:type="spellEnd"/>
+      <w:r>
+        <w:rPr>
+          <w:rFonts w:ascii="Times New Roman" w:hAnsi="Times New Roman" w:cs="Times New Roman"/>
+          <w:sz w:val="24"/>
+          <w:szCs w:val="24"/>
+        </w:rPr>
+        <w:t xml:space="preserve"> not null after </w:t>
+      </w:r>
+      <w:proofErr w:type="spellStart"/>
+      <w:r>
+        <w:rPr>
+          <w:rFonts w:ascii="Times New Roman" w:hAnsi="Times New Roman" w:cs="Times New Roman"/>
+          <w:sz w:val="24"/>
+          <w:szCs w:val="24"/>
+        </w:rPr>
+        <w:t>start_date</w:t>
+      </w:r>
+      <w:proofErr w:type="spellEnd"/>
+      <w:r>
+        <w:rPr>
+          <w:rFonts w:ascii="Times New Roman" w:hAnsi="Times New Roman" w:cs="Times New Roman"/>
+          <w:sz w:val="24"/>
+          <w:szCs w:val="24"/>
+        </w:rPr>
+        <w:t>;</w:t>
+      </w:r>
+    </w:p>
+    <w:p>
+      <w:pPr>
+        <w:rPr>
+          <w:rFonts w:ascii="Times New Roman" w:hAnsi="Times New Roman" w:cs="Times New Roman"/>
+          <w:sz w:val="24"/>
+          <w:szCs w:val="24"/>
+        </w:rPr>
+      </w:pPr>
+      <w:r>
+        <w:rPr>
+          <w:rFonts w:ascii="Times New Roman" w:hAnsi="Times New Roman" w:cs="Times New Roman"/>
+          <w:sz w:val="24"/>
+          <w:szCs w:val="24"/>
+        </w:rPr>
+        <w:t>Query OK, 0 rows affected (1.74 sec)</w:t>
+      </w:r>
+    </w:p>
+    <w:p>
+      <w:pPr>
+        <w:rPr>
+          <w:rFonts w:ascii="Times New Roman" w:hAnsi="Times New Roman" w:cs="Times New Roman"/>
+          <w:sz w:val="24"/>
+          <w:szCs w:val="24"/>
+        </w:rPr>
+      </w:pPr>
+      <w:r>
+        <w:rPr>
+          <w:rFonts w:ascii="Times New Roman" w:hAnsi="Times New Roman" w:cs="Times New Roman"/>
+          <w:sz w:val="24"/>
+          <w:szCs w:val="24"/>
+        </w:rPr>
+        <w:t>Records: 0  Duplicates: 0  Warnings: 0</w:t>
+      </w:r>
+    </w:p>
+    <w:p>
+      <w:pPr>
+        <w:rPr>
+          <w:rFonts w:ascii="Times New Roman" w:hAnsi="Times New Roman" w:cs="Times New Roman"/>
+          <w:sz w:val="24"/>
+          <w:szCs w:val="24"/>
+        </w:rPr>
+      </w:pPr>
+      <w:proofErr w:type="spellStart"/>
+      <w:r>
+        <w:rPr>
+          <w:rFonts w:ascii="Times New Roman" w:hAnsi="Times New Roman" w:cs="Times New Roman"/>
+          <w:sz w:val="24"/>
+          <w:szCs w:val="24"/>
+        </w:rPr>
+        <w:t>mysql</w:t>
+      </w:r>
+      <w:proofErr w:type="spellEnd"/>
+      <w:r>
+        <w:rPr>
+          <w:rFonts w:ascii="Times New Roman" w:hAnsi="Times New Roman" w:cs="Times New Roman"/>
+          <w:sz w:val="24"/>
+          <w:szCs w:val="24"/>
+        </w:rPr>
+        <w:t xml:space="preserve">&gt; alter table </w:t>
+      </w:r>
+      <w:proofErr w:type="spellStart"/>
+      <w:r>
+        <w:rPr>
+          <w:rFonts w:ascii="Times New Roman" w:hAnsi="Times New Roman" w:cs="Times New Roman"/>
+          <w:sz w:val="24"/>
+          <w:szCs w:val="24"/>
+        </w:rPr>
+        <w:t>employee_payroll</w:t>
+      </w:r>
+      <w:proofErr w:type="spellEnd"/>
+      <w:r>
+        <w:rPr>
+          <w:rFonts w:ascii="Times New Roman" w:hAnsi="Times New Roman" w:cs="Times New Roman"/>
+          <w:sz w:val="24"/>
+          <w:szCs w:val="24"/>
+        </w:rPr>
+        <w:t xml:space="preserve"> add </w:t>
+      </w:r>
+      <w:proofErr w:type="spellStart"/>
+      <w:r>
+        <w:rPr>
+          <w:rFonts w:ascii="Times New Roman" w:hAnsi="Times New Roman" w:cs="Times New Roman"/>
+          <w:sz w:val="24"/>
+          <w:szCs w:val="24"/>
+        </w:rPr>
+        <w:t>taxable_pay</w:t>
+      </w:r>
+      <w:proofErr w:type="spellEnd"/>
+      <w:r>
+        <w:rPr>
+          <w:rFonts w:ascii="Times New Roman" w:hAnsi="Times New Roman" w:cs="Times New Roman"/>
+          <w:sz w:val="24"/>
+          <w:szCs w:val="24"/>
+        </w:rPr>
+        <w:t xml:space="preserve"> </w:t>
+      </w:r>
+      <w:proofErr w:type="spellStart"/>
+      <w:r>
+        <w:rPr>
+          <w:rFonts w:ascii="Times New Roman" w:hAnsi="Times New Roman" w:cs="Times New Roman"/>
+          <w:sz w:val="24"/>
+          <w:szCs w:val="24"/>
+        </w:rPr>
+        <w:t>int</w:t>
+      </w:r>
+      <w:proofErr w:type="spellEnd"/>
+      <w:r>
+        <w:rPr>
+          <w:rFonts w:ascii="Times New Roman" w:hAnsi="Times New Roman" w:cs="Times New Roman"/>
+          <w:sz w:val="24"/>
+          <w:szCs w:val="24"/>
+        </w:rPr>
+        <w:t xml:space="preserve"> not null after </w:t>
+      </w:r>
+      <w:proofErr w:type="spellStart"/>
+      <w:r>
+        <w:rPr>
+          <w:rFonts w:ascii="Times New Roman" w:hAnsi="Times New Roman" w:cs="Times New Roman"/>
+          <w:sz w:val="24"/>
+          <w:szCs w:val="24"/>
+        </w:rPr>
+        <w:t>start_date</w:t>
+      </w:r>
+      <w:proofErr w:type="spellEnd"/>
+      <w:r>
+        <w:rPr>
+          <w:rFonts w:ascii="Times New Roman" w:hAnsi="Times New Roman" w:cs="Times New Roman"/>
+          <w:sz w:val="24"/>
+          <w:szCs w:val="24"/>
+        </w:rPr>
+        <w:t>;</w:t>
+      </w:r>
+    </w:p>
+    <w:p>
+      <w:pPr>
+        <w:rPr>
+          <w:rFonts w:ascii="Times New Roman" w:hAnsi="Times New Roman" w:cs="Times New Roman"/>
+          <w:sz w:val="24"/>
+          <w:szCs w:val="24"/>
+        </w:rPr>
+      </w:pPr>
+      <w:r>
+        <w:rPr>
+          <w:rFonts w:ascii="Times New Roman" w:hAnsi="Times New Roman" w:cs="Times New Roman"/>
+          <w:sz w:val="24"/>
+          <w:szCs w:val="24"/>
+        </w:rPr>
+        <w:t>Query OK, 0 rows affected (1.58 sec)</w:t>
+      </w:r>
+    </w:p>
+    <w:p>
+      <w:pPr>
+        <w:rPr>
+          <w:rFonts w:ascii="Times New Roman" w:hAnsi="Times New Roman" w:cs="Times New Roman"/>
+          <w:sz w:val="24"/>
+          <w:szCs w:val="24"/>
+        </w:rPr>
+      </w:pPr>
+      <w:r>
+        <w:rPr>
+          <w:rFonts w:ascii="Times New Roman" w:hAnsi="Times New Roman" w:cs="Times New Roman"/>
+          <w:sz w:val="24"/>
+          <w:szCs w:val="24"/>
+        </w:rPr>
+        <w:t>Records: 0  Duplicates: 0  Warnings: 0</w:t>
+      </w:r>
+    </w:p>
+    <w:p>
+      <w:pPr>
+        <w:rPr>
+          <w:rFonts w:ascii="Times New Roman" w:hAnsi="Times New Roman" w:cs="Times New Roman"/>
+          <w:sz w:val="24"/>
+          <w:szCs w:val="24"/>
+        </w:rPr>
+      </w:pPr>
+      <w:proofErr w:type="spellStart"/>
+      <w:r>
+        <w:rPr>
+          <w:rFonts w:ascii="Times New Roman" w:hAnsi="Times New Roman" w:cs="Times New Roman"/>
+          <w:sz w:val="24"/>
+          <w:szCs w:val="24"/>
+        </w:rPr>
+        <w:t>mysql</w:t>
+      </w:r>
+      <w:proofErr w:type="spellEnd"/>
+      <w:r>
+        <w:rPr>
+          <w:rFonts w:ascii="Times New Roman" w:hAnsi="Times New Roman" w:cs="Times New Roman"/>
+          <w:sz w:val="24"/>
+          <w:szCs w:val="24"/>
+        </w:rPr>
+        <w:t xml:space="preserve">&gt; alter table </w:t>
+      </w:r>
+      <w:proofErr w:type="spellStart"/>
+      <w:r>
+        <w:rPr>
+          <w:rFonts w:ascii="Times New Roman" w:hAnsi="Times New Roman" w:cs="Times New Roman"/>
+          <w:sz w:val="24"/>
+          <w:szCs w:val="24"/>
+        </w:rPr>
+        <w:t>employee_payroll</w:t>
+      </w:r>
+      <w:proofErr w:type="spellEnd"/>
+      <w:r>
+        <w:rPr>
+          <w:rFonts w:ascii="Times New Roman" w:hAnsi="Times New Roman" w:cs="Times New Roman"/>
+          <w:sz w:val="24"/>
+          <w:szCs w:val="24"/>
+        </w:rPr>
+        <w:t xml:space="preserve"> add </w:t>
+      </w:r>
+      <w:proofErr w:type="spellStart"/>
+      <w:r>
+        <w:rPr>
+          <w:rFonts w:ascii="Times New Roman" w:hAnsi="Times New Roman" w:cs="Times New Roman"/>
+          <w:sz w:val="24"/>
+          <w:szCs w:val="24"/>
+        </w:rPr>
+        <w:t>income_tax</w:t>
+      </w:r>
+      <w:proofErr w:type="spellEnd"/>
+      <w:r>
+        <w:rPr>
+          <w:rFonts w:ascii="Times New Roman" w:hAnsi="Times New Roman" w:cs="Times New Roman"/>
+          <w:sz w:val="24"/>
+          <w:szCs w:val="24"/>
+        </w:rPr>
+        <w:t xml:space="preserve"> </w:t>
+      </w:r>
+      <w:proofErr w:type="spellStart"/>
+      <w:r>
+        <w:rPr>
+          <w:rFonts w:ascii="Times New Roman" w:hAnsi="Times New Roman" w:cs="Times New Roman"/>
+          <w:sz w:val="24"/>
+          <w:szCs w:val="24"/>
+        </w:rPr>
+        <w:t>int</w:t>
+      </w:r>
+      <w:proofErr w:type="spellEnd"/>
+      <w:r>
+        <w:rPr>
+          <w:rFonts w:ascii="Times New Roman" w:hAnsi="Times New Roman" w:cs="Times New Roman"/>
+          <w:sz w:val="24"/>
+          <w:szCs w:val="24"/>
+        </w:rPr>
+        <w:t xml:space="preserve"> not null after </w:t>
+      </w:r>
+      <w:proofErr w:type="spellStart"/>
+      <w:r>
+        <w:rPr>
+          <w:rFonts w:ascii="Times New Roman" w:hAnsi="Times New Roman" w:cs="Times New Roman"/>
+          <w:sz w:val="24"/>
+          <w:szCs w:val="24"/>
+        </w:rPr>
+        <w:t>start_date</w:t>
+      </w:r>
+      <w:proofErr w:type="spellEnd"/>
+      <w:r>
+        <w:rPr>
+          <w:rFonts w:ascii="Times New Roman" w:hAnsi="Times New Roman" w:cs="Times New Roman"/>
+          <w:sz w:val="24"/>
+          <w:szCs w:val="24"/>
+        </w:rPr>
+        <w:t>;</w:t>
+      </w:r>
+    </w:p>
+    <w:p>
+      <w:pPr>
+        <w:rPr>
+          <w:rFonts w:ascii="Times New Roman" w:hAnsi="Times New Roman" w:cs="Times New Roman"/>
+          <w:sz w:val="24"/>
+          <w:szCs w:val="24"/>
+        </w:rPr>
+      </w:pPr>
+      <w:r>
+        <w:rPr>
+          <w:rFonts w:ascii="Times New Roman" w:hAnsi="Times New Roman" w:cs="Times New Roman"/>
+          <w:sz w:val="24"/>
+          <w:szCs w:val="24"/>
+        </w:rPr>
+        <w:t>Query OK, 0 rows affected (1.62 sec)</w:t>
+      </w:r>
+    </w:p>
+    <w:p>
+      <w:pPr>
+        <w:rPr>
+          <w:rFonts w:ascii="Times New Roman" w:hAnsi="Times New Roman" w:cs="Times New Roman"/>
+          <w:sz w:val="24"/>
+          <w:szCs w:val="24"/>
+        </w:rPr>
+      </w:pPr>
+      <w:r>
+        <w:rPr>
+          <w:rFonts w:ascii="Times New Roman" w:hAnsi="Times New Roman" w:cs="Times New Roman"/>
+          <w:sz w:val="24"/>
+          <w:szCs w:val="24"/>
+        </w:rPr>
+        <w:t>Records: 0  Duplicates: 0  Warnings: 0</w:t>
+      </w:r>
+    </w:p>
+    <w:p>
+      <w:pPr>
+        <w:rPr>
+          <w:rFonts w:ascii="Times New Roman" w:hAnsi="Times New Roman" w:cs="Times New Roman"/>
+          <w:sz w:val="24"/>
+          <w:szCs w:val="24"/>
+        </w:rPr>
+      </w:pPr>
+      <w:proofErr w:type="spellStart"/>
+      <w:r>
+        <w:rPr>
+          <w:rFonts w:ascii="Times New Roman" w:hAnsi="Times New Roman" w:cs="Times New Roman"/>
+          <w:sz w:val="24"/>
+          <w:szCs w:val="24"/>
+        </w:rPr>
+        <w:t>mysql</w:t>
+      </w:r>
+      <w:proofErr w:type="spellEnd"/>
+      <w:r>
+        <w:rPr>
+          <w:rFonts w:ascii="Times New Roman" w:hAnsi="Times New Roman" w:cs="Times New Roman"/>
+          <w:sz w:val="24"/>
+          <w:szCs w:val="24"/>
+        </w:rPr>
+        <w:t xml:space="preserve">&gt; alter table </w:t>
+      </w:r>
+      <w:proofErr w:type="spellStart"/>
+      <w:r>
+        <w:rPr>
+          <w:rFonts w:ascii="Times New Roman" w:hAnsi="Times New Roman" w:cs="Times New Roman"/>
+          <w:sz w:val="24"/>
+          <w:szCs w:val="24"/>
+        </w:rPr>
+        <w:t>employee_payroll</w:t>
+      </w:r>
+      <w:proofErr w:type="spellEnd"/>
+      <w:r>
+        <w:rPr>
+          <w:rFonts w:ascii="Times New Roman" w:hAnsi="Times New Roman" w:cs="Times New Roman"/>
+          <w:sz w:val="24"/>
+          <w:szCs w:val="24"/>
+        </w:rPr>
+        <w:t xml:space="preserve"> add </w:t>
+      </w:r>
+      <w:proofErr w:type="spellStart"/>
+      <w:r>
+        <w:rPr>
+          <w:rFonts w:ascii="Times New Roman" w:hAnsi="Times New Roman" w:cs="Times New Roman"/>
+          <w:sz w:val="24"/>
+          <w:szCs w:val="24"/>
+        </w:rPr>
+        <w:t>net_pay</w:t>
+      </w:r>
+      <w:proofErr w:type="spellEnd"/>
+      <w:r>
+        <w:rPr>
+          <w:rFonts w:ascii="Times New Roman" w:hAnsi="Times New Roman" w:cs="Times New Roman"/>
+          <w:sz w:val="24"/>
+          <w:szCs w:val="24"/>
+        </w:rPr>
+        <w:t xml:space="preserve"> </w:t>
+      </w:r>
+      <w:proofErr w:type="spellStart"/>
+      <w:r>
+        <w:rPr>
+          <w:rFonts w:ascii="Times New Roman" w:hAnsi="Times New Roman" w:cs="Times New Roman"/>
+          <w:sz w:val="24"/>
+          <w:szCs w:val="24"/>
+        </w:rPr>
+        <w:t>int</w:t>
+      </w:r>
+      <w:proofErr w:type="spellEnd"/>
+      <w:r>
+        <w:rPr>
+          <w:rFonts w:ascii="Times New Roman" w:hAnsi="Times New Roman" w:cs="Times New Roman"/>
+          <w:sz w:val="24"/>
+          <w:szCs w:val="24"/>
+        </w:rPr>
+        <w:t xml:space="preserve"> not null after </w:t>
+      </w:r>
+      <w:proofErr w:type="spellStart"/>
+      <w:r>
+        <w:rPr>
+          <w:rFonts w:ascii="Times New Roman" w:hAnsi="Times New Roman" w:cs="Times New Roman"/>
+          <w:sz w:val="24"/>
+          <w:szCs w:val="24"/>
+        </w:rPr>
+        <w:t>start_date</w:t>
+      </w:r>
+      <w:proofErr w:type="spellEnd"/>
+      <w:r>
+        <w:rPr>
+          <w:rFonts w:ascii="Times New Roman" w:hAnsi="Times New Roman" w:cs="Times New Roman"/>
+          <w:sz w:val="24"/>
+          <w:szCs w:val="24"/>
+        </w:rPr>
+        <w:t>;</w:t>
+      </w:r>
+    </w:p>
+    <w:p>
+      <w:pPr>
+        <w:rPr>
+          <w:rFonts w:ascii="Times New Roman" w:hAnsi="Times New Roman" w:cs="Times New Roman"/>
+          <w:sz w:val="24"/>
+          <w:szCs w:val="24"/>
+        </w:rPr>
+      </w:pPr>
+      <w:r>
+        <w:rPr>
+          <w:rFonts w:ascii="Times New Roman" w:hAnsi="Times New Roman" w:cs="Times New Roman"/>
+          <w:sz w:val="24"/>
+          <w:szCs w:val="24"/>
+        </w:rPr>
+        <w:t>Query OK, 0 rows affected (1.95 sec)</w:t>
+      </w:r>
+    </w:p>
+    <w:p>
+      <w:pPr>
+        <w:rPr>
+          <w:rFonts w:ascii="Times New Roman" w:hAnsi="Times New Roman" w:cs="Times New Roman"/>
+          <w:sz w:val="24"/>
+          <w:szCs w:val="24"/>
+        </w:rPr>
+      </w:pPr>
+      <w:r>
+        <w:rPr>
+          <w:rFonts w:ascii="Times New Roman" w:hAnsi="Times New Roman" w:cs="Times New Roman"/>
+          <w:sz w:val="24"/>
+          <w:szCs w:val="24"/>
+        </w:rPr>
+        <w:t>Records: 0  Duplicates: 0  Warnings: 0</w:t>
+      </w:r>
+    </w:p>
+    <w:p>
+      <w:pPr>
+        <w:rPr>
+          <w:rFonts w:ascii="Times New Roman" w:hAnsi="Times New Roman" w:cs="Times New Roman"/>
+          <w:sz w:val="24"/>
+          <w:szCs w:val="24"/>
+        </w:rPr>
+      </w:pPr>
+    </w:p>
+    <w:p>
+      <w:pPr>
+        <w:rPr>
+          <w:rFonts w:ascii="Times New Roman" w:hAnsi="Times New Roman" w:cs="Times New Roman"/>
+          <w:sz w:val="24"/>
+          <w:szCs w:val="24"/>
+        </w:rPr>
+      </w:pPr>
+      <w:proofErr w:type="spellStart"/>
+      <w:r>
+        <w:rPr>
+          <w:rFonts w:ascii="Times New Roman" w:hAnsi="Times New Roman" w:cs="Times New Roman"/>
+          <w:sz w:val="24"/>
+          <w:szCs w:val="24"/>
+        </w:rPr>
+        <w:t>mysql</w:t>
+      </w:r>
+      <w:proofErr w:type="spellEnd"/>
+      <w:r>
+        <w:rPr>
+          <w:rFonts w:ascii="Times New Roman" w:hAnsi="Times New Roman" w:cs="Times New Roman"/>
+          <w:sz w:val="24"/>
+          <w:szCs w:val="24"/>
+        </w:rPr>
+        <w:t xml:space="preserve">&gt; </w:t>
+      </w:r>
+      <w:proofErr w:type="spellStart"/>
+      <w:r>
+        <w:rPr>
+          <w:rFonts w:ascii="Times New Roman" w:hAnsi="Times New Roman" w:cs="Times New Roman"/>
+          <w:sz w:val="24"/>
+          <w:szCs w:val="24"/>
+        </w:rPr>
+        <w:t>desc</w:t>
+      </w:r>
+      <w:proofErr w:type="spellEnd"/>
+      <w:r>
+        <w:rPr>
+          <w:rFonts w:ascii="Times New Roman" w:hAnsi="Times New Roman" w:cs="Times New Roman"/>
+          <w:sz w:val="24"/>
+          <w:szCs w:val="24"/>
+        </w:rPr>
+        <w:t xml:space="preserve"> </w:t>
+      </w:r>
+      <w:proofErr w:type="spellStart"/>
+      <w:r>
+        <w:rPr>
+          <w:rFonts w:ascii="Times New Roman" w:hAnsi="Times New Roman" w:cs="Times New Roman"/>
+          <w:sz w:val="24"/>
+          <w:szCs w:val="24"/>
+        </w:rPr>
+        <w:t>employee_payroll</w:t>
+      </w:r>
+      <w:proofErr w:type="spellEnd"/>
+      <w:r>
+        <w:rPr>
+          <w:rFonts w:ascii="Times New Roman" w:hAnsi="Times New Roman" w:cs="Times New Roman"/>
+          <w:sz w:val="24"/>
+          <w:szCs w:val="24"/>
+        </w:rPr>
+        <w:t>;</w:t>
+      </w:r>
+    </w:p>
+    <w:p>
+      <w:pPr>
+        <w:rPr>
+          <w:rFonts w:ascii="Times New Roman" w:hAnsi="Times New Roman" w:cs="Times New Roman"/>
+          <w:sz w:val="24"/>
+          <w:szCs w:val="24"/>
+        </w:rPr>
+      </w:pPr>
+      <w:r>
+        <w:rPr>
+          <w:rFonts w:ascii="Times New Roman" w:hAnsi="Times New Roman" w:cs="Times New Roman"/>
+          <w:sz w:val="24"/>
+          <w:szCs w:val="24"/>
+        </w:rPr>
+        <w:t>+-------------+--------------+------+-----+---------+-------+</w:t>
+      </w:r>
+    </w:p>
+    <w:p>
+      <w:pPr>
+        <w:rPr>
+          <w:rFonts w:ascii="Times New Roman" w:hAnsi="Times New Roman" w:cs="Times New Roman"/>
+          <w:sz w:val="24"/>
+          <w:szCs w:val="24"/>
+        </w:rPr>
+      </w:pPr>
+      <w:r>
+        <w:rPr>
+          <w:rFonts w:ascii="Times New Roman" w:hAnsi="Times New Roman" w:cs="Times New Roman"/>
+          <w:sz w:val="24"/>
+          <w:szCs w:val="24"/>
+        </w:rPr>
         <w:t>| Field       | Type         | Null | Key | Default | Extra |</w:t>
       </w:r>
     </w:p>
@@ -5614,6 +6708,253 @@
           <w:sz w:val="24"/>
           <w:szCs w:val="24"/>
         </w:rPr>
+        <w:t xml:space="preserve">| </w:t>
+      </w:r>
+      <w:proofErr w:type="spellStart"/>
+      <w:r>
+        <w:rPr>
+          <w:rFonts w:ascii="Times New Roman" w:hAnsi="Times New Roman" w:cs="Times New Roman"/>
+          <w:sz w:val="24"/>
+          <w:szCs w:val="24"/>
+        </w:rPr>
+        <w:t>net_pay</w:t>
+      </w:r>
+      <w:proofErr w:type="spellEnd"/>
+      <w:r>
+        <w:rPr>
+          <w:rFonts w:ascii="Times New Roman" w:hAnsi="Times New Roman" w:cs="Times New Roman"/>
+          <w:sz w:val="24"/>
+          <w:szCs w:val="24"/>
+        </w:rPr>
+        <w:t xml:space="preserve">     | </w:t>
+      </w:r>
+      <w:proofErr w:type="spellStart"/>
+      <w:r>
+        <w:rPr>
+          <w:rFonts w:ascii="Times New Roman" w:hAnsi="Times New Roman" w:cs="Times New Roman"/>
+          <w:sz w:val="24"/>
+          <w:szCs w:val="24"/>
+        </w:rPr>
+        <w:t>int</w:t>
+      </w:r>
+      <w:proofErr w:type="spellEnd"/>
+      <w:r>
+        <w:rPr>
+          <w:rFonts w:ascii="Times New Roman" w:hAnsi="Times New Roman" w:cs="Times New Roman"/>
+          <w:sz w:val="24"/>
+          <w:szCs w:val="24"/>
+        </w:rPr>
+        <w:t xml:space="preserve">          | NO   |     | NULL    |       |</w:t>
+      </w:r>
+    </w:p>
+    <w:p>
+      <w:pPr>
+        <w:rPr>
+          <w:rFonts w:ascii="Times New Roman" w:hAnsi="Times New Roman" w:cs="Times New Roman"/>
+          <w:sz w:val="24"/>
+          <w:szCs w:val="24"/>
+        </w:rPr>
+      </w:pPr>
+      <w:r>
+        <w:rPr>
+          <w:rFonts w:ascii="Times New Roman" w:hAnsi="Times New Roman" w:cs="Times New Roman"/>
+          <w:sz w:val="24"/>
+          <w:szCs w:val="24"/>
+        </w:rPr>
+        <w:t xml:space="preserve">| </w:t>
+      </w:r>
+      <w:proofErr w:type="spellStart"/>
+      <w:r>
+        <w:rPr>
+          <w:rFonts w:ascii="Times New Roman" w:hAnsi="Times New Roman" w:cs="Times New Roman"/>
+          <w:sz w:val="24"/>
+          <w:szCs w:val="24"/>
+        </w:rPr>
+        <w:t>income_tax</w:t>
+      </w:r>
+      <w:proofErr w:type="spellEnd"/>
+      <w:r>
+        <w:rPr>
+          <w:rFonts w:ascii="Times New Roman" w:hAnsi="Times New Roman" w:cs="Times New Roman"/>
+          <w:sz w:val="24"/>
+          <w:szCs w:val="24"/>
+        </w:rPr>
+        <w:t xml:space="preserve">  | </w:t>
+      </w:r>
+      <w:proofErr w:type="spellStart"/>
+      <w:r>
+        <w:rPr>
+          <w:rFonts w:ascii="Times New Roman" w:hAnsi="Times New Roman" w:cs="Times New Roman"/>
+          <w:sz w:val="24"/>
+          <w:szCs w:val="24"/>
+        </w:rPr>
+        <w:t>int</w:t>
+      </w:r>
+      <w:proofErr w:type="spellEnd"/>
+      <w:r>
+        <w:rPr>
+          <w:rFonts w:ascii="Times New Roman" w:hAnsi="Times New Roman" w:cs="Times New Roman"/>
+          <w:sz w:val="24"/>
+          <w:szCs w:val="24"/>
+        </w:rPr>
+        <w:t xml:space="preserve">          | NO   |     | NULL    |       |</w:t>
+      </w:r>
+    </w:p>
+    <w:p>
+      <w:pPr>
+        <w:rPr>
+          <w:rFonts w:ascii="Times New Roman" w:hAnsi="Times New Roman" w:cs="Times New Roman"/>
+          <w:sz w:val="24"/>
+          <w:szCs w:val="24"/>
+        </w:rPr>
+      </w:pPr>
+      <w:r>
+        <w:rPr>
+          <w:rFonts w:ascii="Times New Roman" w:hAnsi="Times New Roman" w:cs="Times New Roman"/>
+          <w:sz w:val="24"/>
+          <w:szCs w:val="24"/>
+        </w:rPr>
+        <w:t xml:space="preserve">| </w:t>
+      </w:r>
+      <w:proofErr w:type="spellStart"/>
+      <w:r>
+        <w:rPr>
+          <w:rFonts w:ascii="Times New Roman" w:hAnsi="Times New Roman" w:cs="Times New Roman"/>
+          <w:sz w:val="24"/>
+          <w:szCs w:val="24"/>
+        </w:rPr>
+        <w:t>taxable_pay</w:t>
+      </w:r>
+      <w:proofErr w:type="spellEnd"/>
+      <w:r>
+        <w:rPr>
+          <w:rFonts w:ascii="Times New Roman" w:hAnsi="Times New Roman" w:cs="Times New Roman"/>
+          <w:sz w:val="24"/>
+          <w:szCs w:val="24"/>
+        </w:rPr>
+        <w:t xml:space="preserve"> | </w:t>
+      </w:r>
+      <w:proofErr w:type="spellStart"/>
+      <w:r>
+        <w:rPr>
+          <w:rFonts w:ascii="Times New Roman" w:hAnsi="Times New Roman" w:cs="Times New Roman"/>
+          <w:sz w:val="24"/>
+          <w:szCs w:val="24"/>
+        </w:rPr>
+        <w:t>int</w:t>
+      </w:r>
+      <w:proofErr w:type="spellEnd"/>
+      <w:r>
+        <w:rPr>
+          <w:rFonts w:ascii="Times New Roman" w:hAnsi="Times New Roman" w:cs="Times New Roman"/>
+          <w:sz w:val="24"/>
+          <w:szCs w:val="24"/>
+        </w:rPr>
+        <w:t xml:space="preserve">          | NO   |     | NULL    |       |</w:t>
+      </w:r>
+    </w:p>
+    <w:p>
+      <w:pPr>
+        <w:rPr>
+          <w:rFonts w:ascii="Times New Roman" w:hAnsi="Times New Roman" w:cs="Times New Roman"/>
+          <w:sz w:val="24"/>
+          <w:szCs w:val="24"/>
+        </w:rPr>
+      </w:pPr>
+      <w:r>
+        <w:rPr>
+          <w:rFonts w:ascii="Times New Roman" w:hAnsi="Times New Roman" w:cs="Times New Roman"/>
+          <w:sz w:val="24"/>
+          <w:szCs w:val="24"/>
+        </w:rPr>
+        <w:t xml:space="preserve">| deductions  | </w:t>
+      </w:r>
+      <w:proofErr w:type="spellStart"/>
+      <w:r>
+        <w:rPr>
+          <w:rFonts w:ascii="Times New Roman" w:hAnsi="Times New Roman" w:cs="Times New Roman"/>
+          <w:sz w:val="24"/>
+          <w:szCs w:val="24"/>
+        </w:rPr>
+        <w:t>int</w:t>
+      </w:r>
+      <w:proofErr w:type="spellEnd"/>
+      <w:r>
+        <w:rPr>
+          <w:rFonts w:ascii="Times New Roman" w:hAnsi="Times New Roman" w:cs="Times New Roman"/>
+          <w:sz w:val="24"/>
+          <w:szCs w:val="24"/>
+        </w:rPr>
+        <w:t xml:space="preserve">          | NO   |     | NULL    |       |</w:t>
+      </w:r>
+    </w:p>
+    <w:p>
+      <w:pPr>
+        <w:rPr>
+          <w:rFonts w:ascii="Times New Roman" w:hAnsi="Times New Roman" w:cs="Times New Roman"/>
+          <w:sz w:val="24"/>
+          <w:szCs w:val="24"/>
+        </w:rPr>
+      </w:pPr>
+      <w:r>
+        <w:rPr>
+          <w:rFonts w:ascii="Times New Roman" w:hAnsi="Times New Roman" w:cs="Times New Roman"/>
+          <w:sz w:val="24"/>
+          <w:szCs w:val="24"/>
+        </w:rPr>
+        <w:t xml:space="preserve">| </w:t>
+      </w:r>
+      <w:proofErr w:type="spellStart"/>
+      <w:r>
+        <w:rPr>
+          <w:rFonts w:ascii="Times New Roman" w:hAnsi="Times New Roman" w:cs="Times New Roman"/>
+          <w:sz w:val="24"/>
+          <w:szCs w:val="24"/>
+        </w:rPr>
+        <w:t>basic_pay</w:t>
+      </w:r>
+      <w:proofErr w:type="spellEnd"/>
+      <w:r>
+        <w:rPr>
+          <w:rFonts w:ascii="Times New Roman" w:hAnsi="Times New Roman" w:cs="Times New Roman"/>
+          <w:sz w:val="24"/>
+          <w:szCs w:val="24"/>
+        </w:rPr>
+        <w:t xml:space="preserve">   | </w:t>
+      </w:r>
+      <w:proofErr w:type="spellStart"/>
+      <w:r>
+        <w:rPr>
+          <w:rFonts w:ascii="Times New Roman" w:hAnsi="Times New Roman" w:cs="Times New Roman"/>
+          <w:sz w:val="24"/>
+          <w:szCs w:val="24"/>
+        </w:rPr>
+        <w:t>int</w:t>
+      </w:r>
+      <w:proofErr w:type="spellEnd"/>
+      <w:r>
+        <w:rPr>
+          <w:rFonts w:ascii="Times New Roman" w:hAnsi="Times New Roman" w:cs="Times New Roman"/>
+          <w:sz w:val="24"/>
+          <w:szCs w:val="24"/>
+        </w:rPr>
+        <w:t xml:space="preserve">          | NO   |     | NULL    |       |</w:t>
+      </w:r>
+    </w:p>
+    <w:p>
+      <w:pPr>
+        <w:rPr>
+          <w:rFonts w:ascii="Times New Roman" w:hAnsi="Times New Roman" w:cs="Times New Roman"/>
+          <w:sz w:val="24"/>
+          <w:szCs w:val="24"/>
+        </w:rPr>
+      </w:pPr>
+      <w:r>
+        <w:rPr>
+          <w:rFonts w:ascii="Times New Roman" w:hAnsi="Times New Roman" w:cs="Times New Roman"/>
+          <w:sz w:val="24"/>
+          <w:szCs w:val="24"/>
+        </w:rPr>
         <w:t>+-------------+--------------+------+-----+---------+-------+</w:t>
       </w:r>
     </w:p>
@@ -5631,7 +6972,7 @@
           <w:sz w:val="24"/>
           <w:szCs w:val="24"/>
         </w:rPr>
-        <w:t>8 rows in set (0.07 sec)</w:t>
+        <w:t>13 rows in set (0.01 sec)</w:t>
       </w:r>
     </w:p>
     <w:sectPr>

</xml_diff>

<commit_message>
Added: queries to extendd payroll table attributes
</commit_message>
<xml_diff>
--- a/PayRollServiceSql.docx
+++ b/PayRollServiceSql.docx
@@ -6974,6 +6974,782 @@
         </w:rPr>
         <w:t>13 rows in set (0.01 sec)</w:t>
       </w:r>
+    </w:p>
+    <w:p>
+      <w:pPr>
+        <w:rPr>
+          <w:rFonts w:ascii="Times New Roman" w:hAnsi="Times New Roman" w:cs="Times New Roman"/>
+          <w:b/>
+          <w:sz w:val="24"/>
+          <w:szCs w:val="24"/>
+        </w:rPr>
+      </w:pPr>
+      <w:r>
+        <w:rPr>
+          <w:rFonts w:ascii="Times New Roman" w:hAnsi="Times New Roman" w:cs="Times New Roman"/>
+          <w:b/>
+          <w:sz w:val="24"/>
+          <w:szCs w:val="24"/>
+        </w:rPr>
+        <w:t>10)UC10</w:t>
+      </w:r>
+    </w:p>
+    <w:p>
+      <w:pPr>
+        <w:rPr>
+          <w:rFonts w:ascii="Times New Roman" w:hAnsi="Times New Roman" w:cs="Times New Roman"/>
+          <w:sz w:val="24"/>
+          <w:szCs w:val="24"/>
+        </w:rPr>
+      </w:pPr>
+      <w:proofErr w:type="spellStart"/>
+      <w:r>
+        <w:rPr>
+          <w:rFonts w:ascii="Times New Roman" w:hAnsi="Times New Roman" w:cs="Times New Roman"/>
+          <w:sz w:val="24"/>
+          <w:szCs w:val="24"/>
+        </w:rPr>
+        <w:t>mysql</w:t>
+      </w:r>
+      <w:proofErr w:type="spellEnd"/>
+      <w:r>
+        <w:rPr>
+          <w:rFonts w:ascii="Times New Roman" w:hAnsi="Times New Roman" w:cs="Times New Roman"/>
+          <w:sz w:val="24"/>
+          <w:szCs w:val="24"/>
+        </w:rPr>
+        <w:t xml:space="preserve">&gt; insert into </w:t>
+      </w:r>
+      <w:proofErr w:type="spellStart"/>
+      <w:r>
+        <w:rPr>
+          <w:rFonts w:ascii="Times New Roman" w:hAnsi="Times New Roman" w:cs="Times New Roman"/>
+          <w:sz w:val="24"/>
+          <w:szCs w:val="24"/>
+        </w:rPr>
+        <w:t>employee_payroll</w:t>
+      </w:r>
+      <w:proofErr w:type="spellEnd"/>
+      <w:r>
+        <w:rPr>
+          <w:rFonts w:ascii="Times New Roman" w:hAnsi="Times New Roman" w:cs="Times New Roman"/>
+          <w:sz w:val="24"/>
+          <w:szCs w:val="24"/>
+        </w:rPr>
+        <w:t xml:space="preserve"> ( employee_id,name,gender,department,phone,address,salary,start_date,net_pay,income_tax,taxable_pay,deductions,basic_pay ) values (1475,'Juli','F',250000,'2018-08-01')</w:t>
+      </w:r>
+    </w:p>
+    <w:p>
+      <w:pPr>
+        <w:rPr>
+          <w:rFonts w:ascii="Times New Roman" w:hAnsi="Times New Roman" w:cs="Times New Roman"/>
+          <w:sz w:val="24"/>
+          <w:szCs w:val="24"/>
+        </w:rPr>
+      </w:pPr>
+      <w:r>
+        <w:rPr>
+          <w:rFonts w:ascii="Times New Roman" w:hAnsi="Times New Roman" w:cs="Times New Roman"/>
+          <w:sz w:val="24"/>
+          <w:szCs w:val="24"/>
+        </w:rPr>
+        <w:t xml:space="preserve">    -&gt; ^C</w:t>
+      </w:r>
+    </w:p>
+    <w:p>
+      <w:pPr>
+        <w:rPr>
+          <w:rFonts w:ascii="Times New Roman" w:hAnsi="Times New Roman" w:cs="Times New Roman"/>
+          <w:sz w:val="24"/>
+          <w:szCs w:val="24"/>
+        </w:rPr>
+      </w:pPr>
+      <w:proofErr w:type="spellStart"/>
+      <w:r>
+        <w:rPr>
+          <w:rFonts w:ascii="Times New Roman" w:hAnsi="Times New Roman" w:cs="Times New Roman"/>
+          <w:sz w:val="24"/>
+          <w:szCs w:val="24"/>
+        </w:rPr>
+        <w:lastRenderedPageBreak/>
+        <w:t>mysql</w:t>
+      </w:r>
+      <w:proofErr w:type="spellEnd"/>
+      <w:r>
+        <w:rPr>
+          <w:rFonts w:ascii="Times New Roman" w:hAnsi="Times New Roman" w:cs="Times New Roman"/>
+          <w:sz w:val="24"/>
+          <w:szCs w:val="24"/>
+        </w:rPr>
+        <w:t xml:space="preserve">&gt; insert into </w:t>
+      </w:r>
+      <w:proofErr w:type="spellStart"/>
+      <w:r>
+        <w:rPr>
+          <w:rFonts w:ascii="Times New Roman" w:hAnsi="Times New Roman" w:cs="Times New Roman"/>
+          <w:sz w:val="24"/>
+          <w:szCs w:val="24"/>
+        </w:rPr>
+        <w:t>employee_payroll</w:t>
+      </w:r>
+      <w:proofErr w:type="spellEnd"/>
+      <w:r>
+        <w:rPr>
+          <w:rFonts w:ascii="Times New Roman" w:hAnsi="Times New Roman" w:cs="Times New Roman"/>
+          <w:sz w:val="24"/>
+          <w:szCs w:val="24"/>
+        </w:rPr>
+        <w:t xml:space="preserve"> ( employee_id,name,gender,department,phone,address,salary,start_date,net_pay,income_tax,taxable_pay,deductions,basic_pay )</w:t>
+      </w:r>
+    </w:p>
+    <w:p>
+      <w:pPr>
+        <w:rPr>
+          <w:rFonts w:ascii="Times New Roman" w:hAnsi="Times New Roman" w:cs="Times New Roman"/>
+          <w:sz w:val="24"/>
+          <w:szCs w:val="24"/>
+        </w:rPr>
+      </w:pPr>
+      <w:r>
+        <w:rPr>
+          <w:rFonts w:ascii="Times New Roman" w:hAnsi="Times New Roman" w:cs="Times New Roman"/>
+          <w:sz w:val="24"/>
+          <w:szCs w:val="24"/>
+        </w:rPr>
+        <w:t xml:space="preserve">    -&gt; values (1890,'Terisa','F','Sales',778855214,'ShyamNagr',400000,'2018-04-05',390000,14000,250000,1500,385000);</w:t>
+      </w:r>
+    </w:p>
+    <w:p>
+      <w:pPr>
+        <w:rPr>
+          <w:rFonts w:ascii="Times New Roman" w:hAnsi="Times New Roman" w:cs="Times New Roman"/>
+          <w:sz w:val="24"/>
+          <w:szCs w:val="24"/>
+        </w:rPr>
+      </w:pPr>
+      <w:r>
+        <w:rPr>
+          <w:rFonts w:ascii="Times New Roman" w:hAnsi="Times New Roman" w:cs="Times New Roman"/>
+          <w:sz w:val="24"/>
+          <w:szCs w:val="24"/>
+        </w:rPr>
+        <w:t>Query OK, 1 row affected (0.11 sec)</w:t>
+      </w:r>
+    </w:p>
+    <w:p>
+      <w:pPr>
+        <w:rPr>
+          <w:rFonts w:ascii="Times New Roman" w:hAnsi="Times New Roman" w:cs="Times New Roman"/>
+          <w:sz w:val="24"/>
+          <w:szCs w:val="24"/>
+        </w:rPr>
+      </w:pPr>
+      <w:proofErr w:type="spellStart"/>
+      <w:r>
+        <w:rPr>
+          <w:rFonts w:ascii="Times New Roman" w:hAnsi="Times New Roman" w:cs="Times New Roman"/>
+          <w:sz w:val="24"/>
+          <w:szCs w:val="24"/>
+        </w:rPr>
+        <w:t>mysql</w:t>
+      </w:r>
+      <w:proofErr w:type="spellEnd"/>
+      <w:r>
+        <w:rPr>
+          <w:rFonts w:ascii="Times New Roman" w:hAnsi="Times New Roman" w:cs="Times New Roman"/>
+          <w:sz w:val="24"/>
+          <w:szCs w:val="24"/>
+        </w:rPr>
+        <w:t xml:space="preserve">&gt; insert into </w:t>
+      </w:r>
+      <w:proofErr w:type="spellStart"/>
+      <w:r>
+        <w:rPr>
+          <w:rFonts w:ascii="Times New Roman" w:hAnsi="Times New Roman" w:cs="Times New Roman"/>
+          <w:sz w:val="24"/>
+          <w:szCs w:val="24"/>
+        </w:rPr>
+        <w:t>employee_payroll</w:t>
+      </w:r>
+      <w:proofErr w:type="spellEnd"/>
+      <w:r>
+        <w:rPr>
+          <w:rFonts w:ascii="Times New Roman" w:hAnsi="Times New Roman" w:cs="Times New Roman"/>
+          <w:sz w:val="24"/>
+          <w:szCs w:val="24"/>
+        </w:rPr>
+        <w:t xml:space="preserve"> ( employee_id,name,gender,department,phone,address,salary,start_date,net_pay,income_tax,taxable_pay,deductions,basic_pay )</w:t>
+      </w:r>
+    </w:p>
+    <w:p>
+      <w:pPr>
+        <w:rPr>
+          <w:rFonts w:ascii="Times New Roman" w:hAnsi="Times New Roman" w:cs="Times New Roman"/>
+          <w:sz w:val="24"/>
+          <w:szCs w:val="24"/>
+        </w:rPr>
+      </w:pPr>
+      <w:r>
+        <w:rPr>
+          <w:rFonts w:ascii="Times New Roman" w:hAnsi="Times New Roman" w:cs="Times New Roman"/>
+          <w:sz w:val="24"/>
+          <w:szCs w:val="24"/>
+        </w:rPr>
+        <w:t xml:space="preserve">    -&gt; values (1891,'Terisa','F','Marketing',778855214,'ShyamNagr',400000,'2018-04-05',390000,14000,250000,1500,385000);</w:t>
+      </w:r>
+    </w:p>
+    <w:p>
+      <w:pPr>
+        <w:rPr>
+          <w:rFonts w:ascii="Times New Roman" w:hAnsi="Times New Roman" w:cs="Times New Roman"/>
+          <w:sz w:val="24"/>
+          <w:szCs w:val="24"/>
+        </w:rPr>
+      </w:pPr>
+      <w:r>
+        <w:rPr>
+          <w:rFonts w:ascii="Times New Roman" w:hAnsi="Times New Roman" w:cs="Times New Roman"/>
+          <w:sz w:val="24"/>
+          <w:szCs w:val="24"/>
+        </w:rPr>
+        <w:t>Query OK, 1 row affected (0.13 sec)</w:t>
+      </w:r>
+    </w:p>
+    <w:p>
+      <w:pPr>
+        <w:rPr>
+          <w:rFonts w:ascii="Times New Roman" w:hAnsi="Times New Roman" w:cs="Times New Roman"/>
+          <w:sz w:val="24"/>
+          <w:szCs w:val="24"/>
+        </w:rPr>
+      </w:pPr>
+    </w:p>
+    <w:p>
+      <w:pPr>
+        <w:rPr>
+          <w:rFonts w:ascii="Times New Roman" w:hAnsi="Times New Roman" w:cs="Times New Roman"/>
+          <w:sz w:val="16"/>
+          <w:szCs w:val="16"/>
+        </w:rPr>
+      </w:pPr>
+      <w:proofErr w:type="spellStart"/>
+      <w:r>
+        <w:rPr>
+          <w:rFonts w:ascii="Times New Roman" w:hAnsi="Times New Roman" w:cs="Times New Roman"/>
+          <w:sz w:val="16"/>
+          <w:szCs w:val="16"/>
+        </w:rPr>
+        <w:t>mysql</w:t>
+      </w:r>
+      <w:proofErr w:type="spellEnd"/>
+      <w:r>
+        <w:rPr>
+          <w:rFonts w:ascii="Times New Roman" w:hAnsi="Times New Roman" w:cs="Times New Roman"/>
+          <w:sz w:val="16"/>
+          <w:szCs w:val="16"/>
+        </w:rPr>
+        <w:t xml:space="preserve">&gt; select * from </w:t>
+      </w:r>
+      <w:proofErr w:type="spellStart"/>
+      <w:r>
+        <w:rPr>
+          <w:rFonts w:ascii="Times New Roman" w:hAnsi="Times New Roman" w:cs="Times New Roman"/>
+          <w:sz w:val="16"/>
+          <w:szCs w:val="16"/>
+        </w:rPr>
+        <w:t>employee_payroll</w:t>
+      </w:r>
+      <w:proofErr w:type="spellEnd"/>
+      <w:r>
+        <w:rPr>
+          <w:rFonts w:ascii="Times New Roman" w:hAnsi="Times New Roman" w:cs="Times New Roman"/>
+          <w:sz w:val="16"/>
+          <w:szCs w:val="16"/>
+        </w:rPr>
+        <w:t>;</w:t>
+      </w:r>
+    </w:p>
+    <w:p>
+      <w:pPr>
+        <w:rPr>
+          <w:rFonts w:ascii="Times New Roman" w:hAnsi="Times New Roman" w:cs="Times New Roman"/>
+          <w:sz w:val="16"/>
+          <w:szCs w:val="16"/>
+        </w:rPr>
+      </w:pPr>
+      <w:r>
+        <w:rPr>
+          <w:rFonts w:ascii="Times New Roman" w:hAnsi="Times New Roman" w:cs="Times New Roman"/>
+          <w:sz w:val="16"/>
+          <w:szCs w:val="16"/>
+        </w:rPr>
+        <w:t>+-------------+----------+--------+------------+-----------+-----------+--------+------------+---------+------------+-------------+------------+-----------+</w:t>
+      </w:r>
+    </w:p>
+    <w:p>
+      <w:pPr>
+        <w:rPr>
+          <w:rFonts w:ascii="Times New Roman" w:hAnsi="Times New Roman" w:cs="Times New Roman"/>
+          <w:sz w:val="16"/>
+          <w:szCs w:val="16"/>
+        </w:rPr>
+      </w:pPr>
+      <w:r>
+        <w:rPr>
+          <w:rFonts w:ascii="Times New Roman" w:hAnsi="Times New Roman" w:cs="Times New Roman"/>
+          <w:sz w:val="16"/>
+          <w:szCs w:val="16"/>
+        </w:rPr>
+        <w:t xml:space="preserve">| </w:t>
+      </w:r>
+      <w:proofErr w:type="spellStart"/>
+      <w:r>
+        <w:rPr>
+          <w:rFonts w:ascii="Times New Roman" w:hAnsi="Times New Roman" w:cs="Times New Roman"/>
+          <w:sz w:val="16"/>
+          <w:szCs w:val="16"/>
+        </w:rPr>
+        <w:t>employee_id</w:t>
+      </w:r>
+      <w:proofErr w:type="spellEnd"/>
+      <w:r>
+        <w:rPr>
+          <w:rFonts w:ascii="Times New Roman" w:hAnsi="Times New Roman" w:cs="Times New Roman"/>
+          <w:sz w:val="16"/>
+          <w:szCs w:val="16"/>
+        </w:rPr>
+        <w:t xml:space="preserve"> | name     | gender | department | phone     | address   | salary | </w:t>
+      </w:r>
+      <w:proofErr w:type="spellStart"/>
+      <w:r>
+        <w:rPr>
+          <w:rFonts w:ascii="Times New Roman" w:hAnsi="Times New Roman" w:cs="Times New Roman"/>
+          <w:sz w:val="16"/>
+          <w:szCs w:val="16"/>
+        </w:rPr>
+        <w:t>start_date</w:t>
+      </w:r>
+      <w:proofErr w:type="spellEnd"/>
+      <w:r>
+        <w:rPr>
+          <w:rFonts w:ascii="Times New Roman" w:hAnsi="Times New Roman" w:cs="Times New Roman"/>
+          <w:sz w:val="16"/>
+          <w:szCs w:val="16"/>
+        </w:rPr>
+        <w:t xml:space="preserve"> | </w:t>
+      </w:r>
+      <w:proofErr w:type="spellStart"/>
+      <w:r>
+        <w:rPr>
+          <w:rFonts w:ascii="Times New Roman" w:hAnsi="Times New Roman" w:cs="Times New Roman"/>
+          <w:sz w:val="16"/>
+          <w:szCs w:val="16"/>
+        </w:rPr>
+        <w:t>net_pay</w:t>
+      </w:r>
+      <w:proofErr w:type="spellEnd"/>
+      <w:r>
+        <w:rPr>
+          <w:rFonts w:ascii="Times New Roman" w:hAnsi="Times New Roman" w:cs="Times New Roman"/>
+          <w:sz w:val="16"/>
+          <w:szCs w:val="16"/>
+        </w:rPr>
+        <w:t xml:space="preserve"> | </w:t>
+      </w:r>
+      <w:proofErr w:type="spellStart"/>
+      <w:r>
+        <w:rPr>
+          <w:rFonts w:ascii="Times New Roman" w:hAnsi="Times New Roman" w:cs="Times New Roman"/>
+          <w:sz w:val="16"/>
+          <w:szCs w:val="16"/>
+        </w:rPr>
+        <w:t>income_tax</w:t>
+      </w:r>
+      <w:proofErr w:type="spellEnd"/>
+      <w:r>
+        <w:rPr>
+          <w:rFonts w:ascii="Times New Roman" w:hAnsi="Times New Roman" w:cs="Times New Roman"/>
+          <w:sz w:val="16"/>
+          <w:szCs w:val="16"/>
+        </w:rPr>
+        <w:t xml:space="preserve"> | </w:t>
+      </w:r>
+      <w:proofErr w:type="spellStart"/>
+      <w:r>
+        <w:rPr>
+          <w:rFonts w:ascii="Times New Roman" w:hAnsi="Times New Roman" w:cs="Times New Roman"/>
+          <w:sz w:val="16"/>
+          <w:szCs w:val="16"/>
+        </w:rPr>
+        <w:t>taxable_pay</w:t>
+      </w:r>
+      <w:proofErr w:type="spellEnd"/>
+      <w:r>
+        <w:rPr>
+          <w:rFonts w:ascii="Times New Roman" w:hAnsi="Times New Roman" w:cs="Times New Roman"/>
+          <w:sz w:val="16"/>
+          <w:szCs w:val="16"/>
+        </w:rPr>
+        <w:t xml:space="preserve"> | deductions | </w:t>
+      </w:r>
+      <w:proofErr w:type="spellStart"/>
+      <w:r>
+        <w:rPr>
+          <w:rFonts w:ascii="Times New Roman" w:hAnsi="Times New Roman" w:cs="Times New Roman"/>
+          <w:sz w:val="16"/>
+          <w:szCs w:val="16"/>
+        </w:rPr>
+        <w:t>basic_pay</w:t>
+      </w:r>
+      <w:proofErr w:type="spellEnd"/>
+      <w:r>
+        <w:rPr>
+          <w:rFonts w:ascii="Times New Roman" w:hAnsi="Times New Roman" w:cs="Times New Roman"/>
+          <w:sz w:val="16"/>
+          <w:szCs w:val="16"/>
+        </w:rPr>
+        <w:t xml:space="preserve"> |</w:t>
+      </w:r>
+    </w:p>
+    <w:p>
+      <w:pPr>
+        <w:rPr>
+          <w:rFonts w:ascii="Times New Roman" w:hAnsi="Times New Roman" w:cs="Times New Roman"/>
+          <w:sz w:val="16"/>
+          <w:szCs w:val="16"/>
+        </w:rPr>
+      </w:pPr>
+      <w:r>
+        <w:rPr>
+          <w:rFonts w:ascii="Times New Roman" w:hAnsi="Times New Roman" w:cs="Times New Roman"/>
+          <w:sz w:val="16"/>
+          <w:szCs w:val="16"/>
+        </w:rPr>
+        <w:t>+-------------+----------+--------+------------+-----------+-----------+--------+------------+---------+------------+-------------+------------+-----------+</w:t>
+      </w:r>
+    </w:p>
+    <w:p>
+      <w:pPr>
+        <w:rPr>
+          <w:rFonts w:ascii="Times New Roman" w:hAnsi="Times New Roman" w:cs="Times New Roman"/>
+          <w:sz w:val="16"/>
+          <w:szCs w:val="16"/>
+        </w:rPr>
+      </w:pPr>
+      <w:r>
+        <w:rPr>
+          <w:rFonts w:ascii="Times New Roman" w:hAnsi="Times New Roman" w:cs="Times New Roman"/>
+          <w:sz w:val="16"/>
+          <w:szCs w:val="16"/>
+        </w:rPr>
+        <w:t>|        1404 | Mark     | M      |            |      NULL | TBD       | 250000 | 2018-09-01 |       0 |          0 |           0 |          0 |         0 |</w:t>
+      </w:r>
+    </w:p>
+    <w:p>
+      <w:pPr>
+        <w:rPr>
+          <w:rFonts w:ascii="Times New Roman" w:hAnsi="Times New Roman" w:cs="Times New Roman"/>
+          <w:sz w:val="16"/>
+          <w:szCs w:val="16"/>
+        </w:rPr>
+      </w:pPr>
+      <w:r>
+        <w:rPr>
+          <w:rFonts w:ascii="Times New Roman" w:hAnsi="Times New Roman" w:cs="Times New Roman"/>
+          <w:sz w:val="16"/>
+          <w:szCs w:val="16"/>
+        </w:rPr>
+        <w:t>|        1504 | Bill     | M      |            |      NULL | TBD       | 300000 | 2018-04-03 |       0 |          0 |           0 |          0 |         0 |</w:t>
+      </w:r>
+    </w:p>
+    <w:p>
+      <w:pPr>
+        <w:rPr>
+          <w:rFonts w:ascii="Times New Roman" w:hAnsi="Times New Roman" w:cs="Times New Roman"/>
+          <w:sz w:val="16"/>
+          <w:szCs w:val="16"/>
+        </w:rPr>
+      </w:pPr>
+      <w:r>
+        <w:rPr>
+          <w:rFonts w:ascii="Times New Roman" w:hAnsi="Times New Roman" w:cs="Times New Roman"/>
+          <w:sz w:val="16"/>
+          <w:szCs w:val="16"/>
+        </w:rPr>
+        <w:t>|        1245 | Sherlock | M      |            |      NULL | TBD       | 400000 | 2019-05-08 |       0 |          0 |           0 |          0 |         0 |</w:t>
+      </w:r>
+    </w:p>
+    <w:p>
+      <w:pPr>
+        <w:rPr>
+          <w:rFonts w:ascii="Times New Roman" w:hAnsi="Times New Roman" w:cs="Times New Roman"/>
+          <w:sz w:val="16"/>
+          <w:szCs w:val="16"/>
+        </w:rPr>
+      </w:pPr>
+      <w:r>
+        <w:rPr>
+          <w:rFonts w:ascii="Times New Roman" w:hAnsi="Times New Roman" w:cs="Times New Roman"/>
+          <w:sz w:val="16"/>
+          <w:szCs w:val="16"/>
+        </w:rPr>
+        <w:t xml:space="preserve">|        1475 | </w:t>
+      </w:r>
+      <w:proofErr w:type="spellStart"/>
+      <w:r>
+        <w:rPr>
+          <w:rFonts w:ascii="Times New Roman" w:hAnsi="Times New Roman" w:cs="Times New Roman"/>
+          <w:sz w:val="16"/>
+          <w:szCs w:val="16"/>
+        </w:rPr>
+        <w:t>Juli</w:t>
+      </w:r>
+      <w:proofErr w:type="spellEnd"/>
+      <w:r>
+        <w:rPr>
+          <w:rFonts w:ascii="Times New Roman" w:hAnsi="Times New Roman" w:cs="Times New Roman"/>
+          <w:sz w:val="16"/>
+          <w:szCs w:val="16"/>
+        </w:rPr>
+        <w:t xml:space="preserve">     | F      |            |      NULL | TBD       | 250000 | 2018-08-01 |       0 |          0 |           0 |          0 |         0 |</w:t>
+      </w:r>
+    </w:p>
+    <w:p>
+      <w:pPr>
+        <w:rPr>
+          <w:rFonts w:ascii="Times New Roman" w:hAnsi="Times New Roman" w:cs="Times New Roman"/>
+          <w:sz w:val="16"/>
+          <w:szCs w:val="16"/>
+        </w:rPr>
+      </w:pPr>
+      <w:r>
+        <w:rPr>
+          <w:rFonts w:ascii="Times New Roman" w:hAnsi="Times New Roman" w:cs="Times New Roman"/>
+          <w:sz w:val="16"/>
+          <w:szCs w:val="16"/>
+        </w:rPr>
+        <w:t>|        1604 | Marry    | F      |            |      NULL | TBD       | 305000 | 2019-04-03 |       0 |          0 |           0 |          0 |         0 |</w:t>
+      </w:r>
+    </w:p>
+    <w:p>
+      <w:pPr>
+        <w:rPr>
+          <w:rFonts w:ascii="Times New Roman" w:hAnsi="Times New Roman" w:cs="Times New Roman"/>
+          <w:sz w:val="16"/>
+          <w:szCs w:val="16"/>
+        </w:rPr>
+      </w:pPr>
+      <w:r>
+        <w:rPr>
+          <w:rFonts w:ascii="Times New Roman" w:hAnsi="Times New Roman" w:cs="Times New Roman"/>
+          <w:sz w:val="16"/>
+          <w:szCs w:val="16"/>
+        </w:rPr>
+        <w:t xml:space="preserve">|        1249 | </w:t>
+      </w:r>
+      <w:proofErr w:type="spellStart"/>
+      <w:r>
+        <w:rPr>
+          <w:rFonts w:ascii="Times New Roman" w:hAnsi="Times New Roman" w:cs="Times New Roman"/>
+          <w:sz w:val="16"/>
+          <w:szCs w:val="16"/>
+        </w:rPr>
+        <w:t>Radha</w:t>
+      </w:r>
+      <w:proofErr w:type="spellEnd"/>
+      <w:r>
+        <w:rPr>
+          <w:rFonts w:ascii="Times New Roman" w:hAnsi="Times New Roman" w:cs="Times New Roman"/>
+          <w:sz w:val="16"/>
+          <w:szCs w:val="16"/>
+        </w:rPr>
+        <w:t xml:space="preserve">    | F      |            |      NULL | TBD       | 420000 | 2019-05-08 |       0 |          0 |           0 |          0 |         0 |</w:t>
+      </w:r>
+    </w:p>
+    <w:p>
+      <w:pPr>
+        <w:rPr>
+          <w:rFonts w:ascii="Times New Roman" w:hAnsi="Times New Roman" w:cs="Times New Roman"/>
+          <w:sz w:val="16"/>
+          <w:szCs w:val="16"/>
+        </w:rPr>
+      </w:pPr>
+      <w:r>
+        <w:rPr>
+          <w:rFonts w:ascii="Times New Roman" w:hAnsi="Times New Roman" w:cs="Times New Roman"/>
+          <w:sz w:val="16"/>
+          <w:szCs w:val="16"/>
+        </w:rPr>
+        <w:t xml:space="preserve">|        1890 | </w:t>
+      </w:r>
+      <w:proofErr w:type="spellStart"/>
+      <w:r>
+        <w:rPr>
+          <w:rFonts w:ascii="Times New Roman" w:hAnsi="Times New Roman" w:cs="Times New Roman"/>
+          <w:sz w:val="16"/>
+          <w:szCs w:val="16"/>
+        </w:rPr>
+        <w:t>Terisa</w:t>
+      </w:r>
+      <w:proofErr w:type="spellEnd"/>
+      <w:r>
+        <w:rPr>
+          <w:rFonts w:ascii="Times New Roman" w:hAnsi="Times New Roman" w:cs="Times New Roman"/>
+          <w:sz w:val="16"/>
+          <w:szCs w:val="16"/>
+        </w:rPr>
+        <w:t xml:space="preserve">   | F      | Sales      | 778855214 | </w:t>
+      </w:r>
+      <w:proofErr w:type="spellStart"/>
+      <w:r>
+        <w:rPr>
+          <w:rFonts w:ascii="Times New Roman" w:hAnsi="Times New Roman" w:cs="Times New Roman"/>
+          <w:sz w:val="16"/>
+          <w:szCs w:val="16"/>
+        </w:rPr>
+        <w:t>ShyamNagr</w:t>
+      </w:r>
+      <w:proofErr w:type="spellEnd"/>
+      <w:r>
+        <w:rPr>
+          <w:rFonts w:ascii="Times New Roman" w:hAnsi="Times New Roman" w:cs="Times New Roman"/>
+          <w:sz w:val="16"/>
+          <w:szCs w:val="16"/>
+        </w:rPr>
+        <w:t xml:space="preserve"> | 400000 | 2018-04-05 |  390000 |      14000 |      250000 |       1500 |    385000 |</w:t>
+      </w:r>
+    </w:p>
+    <w:p>
+      <w:pPr>
+        <w:rPr>
+          <w:rFonts w:ascii="Times New Roman" w:hAnsi="Times New Roman" w:cs="Times New Roman"/>
+          <w:sz w:val="16"/>
+          <w:szCs w:val="16"/>
+        </w:rPr>
+      </w:pPr>
+      <w:r>
+        <w:rPr>
+          <w:rFonts w:ascii="Times New Roman" w:hAnsi="Times New Roman" w:cs="Times New Roman"/>
+          <w:sz w:val="16"/>
+          <w:szCs w:val="16"/>
+        </w:rPr>
+        <w:t xml:space="preserve">|        1891 | </w:t>
+      </w:r>
+      <w:proofErr w:type="spellStart"/>
+      <w:r>
+        <w:rPr>
+          <w:rFonts w:ascii="Times New Roman" w:hAnsi="Times New Roman" w:cs="Times New Roman"/>
+          <w:sz w:val="16"/>
+          <w:szCs w:val="16"/>
+        </w:rPr>
+        <w:t>Terisa</w:t>
+      </w:r>
+      <w:proofErr w:type="spellEnd"/>
+      <w:r>
+        <w:rPr>
+          <w:rFonts w:ascii="Times New Roman" w:hAnsi="Times New Roman" w:cs="Times New Roman"/>
+          <w:sz w:val="16"/>
+          <w:szCs w:val="16"/>
+        </w:rPr>
+        <w:t xml:space="preserve">   | F      | Marketing  | 778855214 | </w:t>
+      </w:r>
+      <w:proofErr w:type="spellStart"/>
+      <w:r>
+        <w:rPr>
+          <w:rFonts w:ascii="Times New Roman" w:hAnsi="Times New Roman" w:cs="Times New Roman"/>
+          <w:sz w:val="16"/>
+          <w:szCs w:val="16"/>
+        </w:rPr>
+        <w:t>ShyamNagr</w:t>
+      </w:r>
+      <w:proofErr w:type="spellEnd"/>
+      <w:r>
+        <w:rPr>
+          <w:rFonts w:ascii="Times New Roman" w:hAnsi="Times New Roman" w:cs="Times New Roman"/>
+          <w:sz w:val="16"/>
+          <w:szCs w:val="16"/>
+        </w:rPr>
+        <w:t xml:space="preserve"> | 400000 | 2018-04-05 |  390000 |      14000 |      250000 |       1500 |    385000 |</w:t>
+      </w:r>
+    </w:p>
+    <w:p>
+      <w:pPr>
+        <w:rPr>
+          <w:rFonts w:ascii="Times New Roman" w:hAnsi="Times New Roman" w:cs="Times New Roman"/>
+          <w:sz w:val="16"/>
+          <w:szCs w:val="16"/>
+        </w:rPr>
+      </w:pPr>
+      <w:r>
+        <w:rPr>
+          <w:rFonts w:ascii="Times New Roman" w:hAnsi="Times New Roman" w:cs="Times New Roman"/>
+          <w:sz w:val="16"/>
+          <w:szCs w:val="16"/>
+        </w:rPr>
+        <w:t>+-------------+----------+--------+------------+-----------+-----------+--------+------------+---------+------------+-------------+------------+-----------+</w:t>
+      </w:r>
+    </w:p>
+    <w:p>
+      <w:pPr>
+        <w:rPr>
+          <w:rFonts w:ascii="Times New Roman" w:hAnsi="Times New Roman" w:cs="Times New Roman"/>
+          <w:sz w:val="16"/>
+          <w:szCs w:val="16"/>
+        </w:rPr>
+      </w:pPr>
+      <w:r>
+        <w:rPr>
+          <w:rFonts w:ascii="Times New Roman" w:hAnsi="Times New Roman" w:cs="Times New Roman"/>
+          <w:sz w:val="16"/>
+          <w:szCs w:val="16"/>
+        </w:rPr>
+        <w:t>8 rows in set (0.00 sec)</w:t>
+      </w:r>
+    </w:p>
+    <w:p>
+      <w:pPr>
+        <w:rPr>
+          <w:rFonts w:ascii="Times New Roman" w:hAnsi="Times New Roman" w:cs="Times New Roman"/>
+          <w:sz w:val="16"/>
+          <w:szCs w:val="16"/>
+        </w:rPr>
+      </w:pPr>
+    </w:p>
+    <w:p>
+      <w:pPr>
+        <w:rPr>
+          <w:rFonts w:ascii="Times New Roman" w:hAnsi="Times New Roman" w:cs="Times New Roman"/>
+          <w:sz w:val="16"/>
+          <w:szCs w:val="16"/>
+        </w:rPr>
+      </w:pPr>
+      <w:proofErr w:type="spellStart"/>
+      <w:r>
+        <w:rPr>
+          <w:rFonts w:ascii="Times New Roman" w:hAnsi="Times New Roman" w:cs="Times New Roman"/>
+          <w:sz w:val="16"/>
+          <w:szCs w:val="16"/>
+        </w:rPr>
+        <w:t>mysql</w:t>
+      </w:r>
+      <w:proofErr w:type="spellEnd"/>
+      <w:r>
+        <w:rPr>
+          <w:rFonts w:ascii="Times New Roman" w:hAnsi="Times New Roman" w:cs="Times New Roman"/>
+          <w:sz w:val="16"/>
+          <w:szCs w:val="16"/>
+        </w:rPr>
+        <w:t>&gt;</w:t>
+      </w:r>
+    </w:p>
+    <w:p>
+      <w:pPr>
+        <w:rPr>
+          <w:rFonts w:ascii="Times New Roman" w:hAnsi="Times New Roman" w:cs="Times New Roman"/>
+          <w:sz w:val="16"/>
+          <w:szCs w:val="16"/>
+        </w:rPr>
+      </w:pPr>
     </w:p>
     <w:sectPr>
       <w:pgSz w:w="12240" w:h="15840"/>

</xml_diff>

<commit_message>
Added: normalization techniques by dividing payroll table into several tables and implemente ER diagram
</commit_message>
<xml_diff>
--- a/PayRollServiceSql.docx
+++ b/PayRollServiceSql.docx
@@ -7053,7 +7053,7 @@
           <w:sz w:val="24"/>
           <w:szCs w:val="24"/>
         </w:rPr>
-        <w:t xml:space="preserve">    -&gt; ^C</w:t>
+        <w:t xml:space="preserve">   </w:t>
       </w:r>
     </w:p>
     <w:p>
@@ -7746,10 +7746,1355 @@
       <w:pPr>
         <w:rPr>
           <w:rFonts w:ascii="Times New Roman" w:hAnsi="Times New Roman" w:cs="Times New Roman"/>
-          <w:sz w:val="16"/>
-          <w:szCs w:val="16"/>
-        </w:rPr>
-      </w:pPr>
+          <w:b/>
+          <w:sz w:val="28"/>
+          <w:szCs w:val="28"/>
+        </w:rPr>
+      </w:pPr>
+      <w:r>
+        <w:rPr>
+          <w:rFonts w:ascii="Times New Roman" w:hAnsi="Times New Roman" w:cs="Times New Roman"/>
+          <w:b/>
+          <w:sz w:val="28"/>
+          <w:szCs w:val="28"/>
+        </w:rPr>
+        <w:t>11)UC11</w:t>
+      </w:r>
+    </w:p>
+    <w:p>
+      <w:pPr>
+        <w:rPr>
+          <w:rFonts w:ascii="Times New Roman" w:hAnsi="Times New Roman" w:cs="Times New Roman"/>
+          <w:sz w:val="24"/>
+          <w:szCs w:val="24"/>
+        </w:rPr>
+      </w:pPr>
+      <w:proofErr w:type="spellStart"/>
+      <w:r>
+        <w:rPr>
+          <w:rFonts w:ascii="Times New Roman" w:hAnsi="Times New Roman" w:cs="Times New Roman"/>
+          <w:sz w:val="24"/>
+          <w:szCs w:val="24"/>
+        </w:rPr>
+        <w:lastRenderedPageBreak/>
+        <w:t>mysql</w:t>
+      </w:r>
+      <w:proofErr w:type="spellEnd"/>
+      <w:r>
+        <w:rPr>
+          <w:rFonts w:ascii="Times New Roman" w:hAnsi="Times New Roman" w:cs="Times New Roman"/>
+          <w:sz w:val="24"/>
+          <w:szCs w:val="24"/>
+        </w:rPr>
+        <w:t xml:space="preserve">&gt; create table </w:t>
+      </w:r>
+      <w:proofErr w:type="spellStart"/>
+      <w:r>
+        <w:rPr>
+          <w:rFonts w:ascii="Times New Roman" w:hAnsi="Times New Roman" w:cs="Times New Roman"/>
+          <w:sz w:val="24"/>
+          <w:szCs w:val="24"/>
+        </w:rPr>
+        <w:t>employee_details</w:t>
+      </w:r>
+      <w:proofErr w:type="spellEnd"/>
+      <w:r>
+        <w:rPr>
+          <w:rFonts w:ascii="Times New Roman" w:hAnsi="Times New Roman" w:cs="Times New Roman"/>
+          <w:sz w:val="24"/>
+          <w:szCs w:val="24"/>
+        </w:rPr>
+        <w:t xml:space="preserve"> ( </w:t>
+      </w:r>
+      <w:proofErr w:type="spellStart"/>
+      <w:r>
+        <w:rPr>
+          <w:rFonts w:ascii="Times New Roman" w:hAnsi="Times New Roman" w:cs="Times New Roman"/>
+          <w:sz w:val="24"/>
+          <w:szCs w:val="24"/>
+        </w:rPr>
+        <w:t>employee_id</w:t>
+      </w:r>
+      <w:proofErr w:type="spellEnd"/>
+      <w:r>
+        <w:rPr>
+          <w:rFonts w:ascii="Times New Roman" w:hAnsi="Times New Roman" w:cs="Times New Roman"/>
+          <w:sz w:val="24"/>
+          <w:szCs w:val="24"/>
+        </w:rPr>
+        <w:t xml:space="preserve"> </w:t>
+      </w:r>
+      <w:proofErr w:type="spellStart"/>
+      <w:r>
+        <w:rPr>
+          <w:rFonts w:ascii="Times New Roman" w:hAnsi="Times New Roman" w:cs="Times New Roman"/>
+          <w:sz w:val="24"/>
+          <w:szCs w:val="24"/>
+        </w:rPr>
+        <w:t>int</w:t>
+      </w:r>
+      <w:proofErr w:type="spellEnd"/>
+      <w:r>
+        <w:rPr>
+          <w:rFonts w:ascii="Times New Roman" w:hAnsi="Times New Roman" w:cs="Times New Roman"/>
+          <w:sz w:val="24"/>
+          <w:szCs w:val="24"/>
+        </w:rPr>
+        <w:t xml:space="preserve"> not null, phone </w:t>
+      </w:r>
+      <w:proofErr w:type="spellStart"/>
+      <w:r>
+        <w:rPr>
+          <w:rFonts w:ascii="Times New Roman" w:hAnsi="Times New Roman" w:cs="Times New Roman"/>
+          <w:sz w:val="24"/>
+          <w:szCs w:val="24"/>
+        </w:rPr>
+        <w:t>bigint</w:t>
+      </w:r>
+      <w:proofErr w:type="spellEnd"/>
+      <w:r>
+        <w:rPr>
+          <w:rFonts w:ascii="Times New Roman" w:hAnsi="Times New Roman" w:cs="Times New Roman"/>
+          <w:sz w:val="24"/>
+          <w:szCs w:val="24"/>
+        </w:rPr>
+        <w:t xml:space="preserve">, address </w:t>
+      </w:r>
+      <w:proofErr w:type="spellStart"/>
+      <w:r>
+        <w:rPr>
+          <w:rFonts w:ascii="Times New Roman" w:hAnsi="Times New Roman" w:cs="Times New Roman"/>
+          <w:sz w:val="24"/>
+          <w:szCs w:val="24"/>
+        </w:rPr>
+        <w:t>varchar</w:t>
+      </w:r>
+      <w:proofErr w:type="spellEnd"/>
+      <w:r>
+        <w:rPr>
+          <w:rFonts w:ascii="Times New Roman" w:hAnsi="Times New Roman" w:cs="Times New Roman"/>
+          <w:sz w:val="24"/>
+          <w:szCs w:val="24"/>
+        </w:rPr>
+        <w:t xml:space="preserve">(150) , gender </w:t>
+      </w:r>
+      <w:proofErr w:type="spellStart"/>
+      <w:r>
+        <w:rPr>
+          <w:rFonts w:ascii="Times New Roman" w:hAnsi="Times New Roman" w:cs="Times New Roman"/>
+          <w:sz w:val="24"/>
+          <w:szCs w:val="24"/>
+        </w:rPr>
+        <w:t>varchar</w:t>
+      </w:r>
+      <w:proofErr w:type="spellEnd"/>
+      <w:r>
+        <w:rPr>
+          <w:rFonts w:ascii="Times New Roman" w:hAnsi="Times New Roman" w:cs="Times New Roman"/>
+          <w:sz w:val="24"/>
+          <w:szCs w:val="24"/>
+        </w:rPr>
+        <w:t xml:space="preserve">(100), </w:t>
+      </w:r>
+      <w:proofErr w:type="spellStart"/>
+      <w:r>
+        <w:rPr>
+          <w:rFonts w:ascii="Times New Roman" w:hAnsi="Times New Roman" w:cs="Times New Roman"/>
+          <w:sz w:val="24"/>
+          <w:szCs w:val="24"/>
+        </w:rPr>
+        <w:t>start_date</w:t>
+      </w:r>
+      <w:proofErr w:type="spellEnd"/>
+      <w:r>
+        <w:rPr>
+          <w:rFonts w:ascii="Times New Roman" w:hAnsi="Times New Roman" w:cs="Times New Roman"/>
+          <w:sz w:val="24"/>
+          <w:szCs w:val="24"/>
+        </w:rPr>
+        <w:t xml:space="preserve"> date, name </w:t>
+      </w:r>
+      <w:proofErr w:type="spellStart"/>
+      <w:r>
+        <w:rPr>
+          <w:rFonts w:ascii="Times New Roman" w:hAnsi="Times New Roman" w:cs="Times New Roman"/>
+          <w:sz w:val="24"/>
+          <w:szCs w:val="24"/>
+        </w:rPr>
+        <w:t>varchar</w:t>
+      </w:r>
+      <w:proofErr w:type="spellEnd"/>
+      <w:r>
+        <w:rPr>
+          <w:rFonts w:ascii="Times New Roman" w:hAnsi="Times New Roman" w:cs="Times New Roman"/>
+          <w:sz w:val="24"/>
+          <w:szCs w:val="24"/>
+        </w:rPr>
+        <w:t>(150),primary key(</w:t>
+      </w:r>
+      <w:proofErr w:type="spellStart"/>
+      <w:r>
+        <w:rPr>
+          <w:rFonts w:ascii="Times New Roman" w:hAnsi="Times New Roman" w:cs="Times New Roman"/>
+          <w:sz w:val="24"/>
+          <w:szCs w:val="24"/>
+        </w:rPr>
+        <w:t>employee_id</w:t>
+      </w:r>
+      <w:proofErr w:type="spellEnd"/>
+      <w:r>
+        <w:rPr>
+          <w:rFonts w:ascii="Times New Roman" w:hAnsi="Times New Roman" w:cs="Times New Roman"/>
+          <w:sz w:val="24"/>
+          <w:szCs w:val="24"/>
+        </w:rPr>
+        <w:t>));</w:t>
+      </w:r>
+    </w:p>
+    <w:p>
+      <w:pPr>
+        <w:rPr>
+          <w:rFonts w:ascii="Times New Roman" w:hAnsi="Times New Roman" w:cs="Times New Roman"/>
+          <w:sz w:val="24"/>
+          <w:szCs w:val="24"/>
+        </w:rPr>
+      </w:pPr>
+      <w:r>
+        <w:rPr>
+          <w:rFonts w:ascii="Times New Roman" w:hAnsi="Times New Roman" w:cs="Times New Roman"/>
+          <w:sz w:val="24"/>
+          <w:szCs w:val="24"/>
+        </w:rPr>
+        <w:t>Query OK, 0 rows affected (0.94 sec)</w:t>
+      </w:r>
+    </w:p>
+    <w:p>
+      <w:pPr>
+        <w:rPr>
+          <w:rFonts w:ascii="Times New Roman" w:hAnsi="Times New Roman" w:cs="Times New Roman"/>
+          <w:sz w:val="24"/>
+          <w:szCs w:val="24"/>
+        </w:rPr>
+      </w:pPr>
+      <w:proofErr w:type="spellStart"/>
+      <w:r>
+        <w:rPr>
+          <w:rFonts w:ascii="Times New Roman" w:hAnsi="Times New Roman" w:cs="Times New Roman"/>
+          <w:sz w:val="24"/>
+          <w:szCs w:val="24"/>
+        </w:rPr>
+        <w:t>mysql</w:t>
+      </w:r>
+      <w:proofErr w:type="spellEnd"/>
+      <w:r>
+        <w:rPr>
+          <w:rFonts w:ascii="Times New Roman" w:hAnsi="Times New Roman" w:cs="Times New Roman"/>
+          <w:sz w:val="24"/>
+          <w:szCs w:val="24"/>
+        </w:rPr>
+        <w:t xml:space="preserve">&gt; create table departments ( name </w:t>
+      </w:r>
+      <w:proofErr w:type="spellStart"/>
+      <w:r>
+        <w:rPr>
+          <w:rFonts w:ascii="Times New Roman" w:hAnsi="Times New Roman" w:cs="Times New Roman"/>
+          <w:sz w:val="24"/>
+          <w:szCs w:val="24"/>
+        </w:rPr>
+        <w:t>varchar</w:t>
+      </w:r>
+      <w:proofErr w:type="spellEnd"/>
+      <w:r>
+        <w:rPr>
+          <w:rFonts w:ascii="Times New Roman" w:hAnsi="Times New Roman" w:cs="Times New Roman"/>
+          <w:sz w:val="24"/>
+          <w:szCs w:val="24"/>
+        </w:rPr>
+        <w:t xml:space="preserve">(150) not null, </w:t>
+      </w:r>
+      <w:proofErr w:type="spellStart"/>
+      <w:r>
+        <w:rPr>
+          <w:rFonts w:ascii="Times New Roman" w:hAnsi="Times New Roman" w:cs="Times New Roman"/>
+          <w:sz w:val="24"/>
+          <w:szCs w:val="24"/>
+        </w:rPr>
+        <w:t>department_id</w:t>
+      </w:r>
+      <w:proofErr w:type="spellEnd"/>
+      <w:r>
+        <w:rPr>
+          <w:rFonts w:ascii="Times New Roman" w:hAnsi="Times New Roman" w:cs="Times New Roman"/>
+          <w:sz w:val="24"/>
+          <w:szCs w:val="24"/>
+        </w:rPr>
+        <w:t xml:space="preserve"> </w:t>
+      </w:r>
+      <w:proofErr w:type="spellStart"/>
+      <w:r>
+        <w:rPr>
+          <w:rFonts w:ascii="Times New Roman" w:hAnsi="Times New Roman" w:cs="Times New Roman"/>
+          <w:sz w:val="24"/>
+          <w:szCs w:val="24"/>
+        </w:rPr>
+        <w:t>int</w:t>
+      </w:r>
+      <w:proofErr w:type="spellEnd"/>
+      <w:r>
+        <w:rPr>
+          <w:rFonts w:ascii="Times New Roman" w:hAnsi="Times New Roman" w:cs="Times New Roman"/>
+          <w:sz w:val="24"/>
+          <w:szCs w:val="24"/>
+        </w:rPr>
+        <w:t xml:space="preserve"> unsigned not </w:t>
+      </w:r>
+      <w:proofErr w:type="spellStart"/>
+      <w:r>
+        <w:rPr>
+          <w:rFonts w:ascii="Times New Roman" w:hAnsi="Times New Roman" w:cs="Times New Roman"/>
+          <w:sz w:val="24"/>
+          <w:szCs w:val="24"/>
+        </w:rPr>
+        <w:t>null,primary</w:t>
+      </w:r>
+      <w:proofErr w:type="spellEnd"/>
+      <w:r>
+        <w:rPr>
+          <w:rFonts w:ascii="Times New Roman" w:hAnsi="Times New Roman" w:cs="Times New Roman"/>
+          <w:sz w:val="24"/>
+          <w:szCs w:val="24"/>
+        </w:rPr>
+        <w:t xml:space="preserve"> key(</w:t>
+      </w:r>
+      <w:proofErr w:type="spellStart"/>
+      <w:r>
+        <w:rPr>
+          <w:rFonts w:ascii="Times New Roman" w:hAnsi="Times New Roman" w:cs="Times New Roman"/>
+          <w:sz w:val="24"/>
+          <w:szCs w:val="24"/>
+        </w:rPr>
+        <w:t>department_id</w:t>
+      </w:r>
+      <w:proofErr w:type="spellEnd"/>
+      <w:r>
+        <w:rPr>
+          <w:rFonts w:ascii="Times New Roman" w:hAnsi="Times New Roman" w:cs="Times New Roman"/>
+          <w:sz w:val="24"/>
+          <w:szCs w:val="24"/>
+        </w:rPr>
+        <w:t>) );</w:t>
+      </w:r>
+    </w:p>
+    <w:p>
+      <w:pPr>
+        <w:rPr>
+          <w:rFonts w:ascii="Times New Roman" w:hAnsi="Times New Roman" w:cs="Times New Roman"/>
+          <w:sz w:val="24"/>
+          <w:szCs w:val="24"/>
+        </w:rPr>
+      </w:pPr>
+      <w:r>
+        <w:rPr>
+          <w:rFonts w:ascii="Times New Roman" w:hAnsi="Times New Roman" w:cs="Times New Roman"/>
+          <w:sz w:val="24"/>
+          <w:szCs w:val="24"/>
+        </w:rPr>
+        <w:t>Query OK, 0 rows affected (0.85 sec)</w:t>
+      </w:r>
+    </w:p>
+    <w:p>
+      <w:pPr>
+        <w:rPr>
+          <w:rFonts w:ascii="Times New Roman" w:hAnsi="Times New Roman" w:cs="Times New Roman"/>
+          <w:sz w:val="24"/>
+          <w:szCs w:val="24"/>
+        </w:rPr>
+      </w:pPr>
+      <w:proofErr w:type="spellStart"/>
+      <w:r>
+        <w:rPr>
+          <w:rFonts w:ascii="Times New Roman" w:hAnsi="Times New Roman" w:cs="Times New Roman"/>
+          <w:sz w:val="24"/>
+          <w:szCs w:val="24"/>
+        </w:rPr>
+        <w:t>mysql</w:t>
+      </w:r>
+      <w:proofErr w:type="spellEnd"/>
+      <w:r>
+        <w:rPr>
+          <w:rFonts w:ascii="Times New Roman" w:hAnsi="Times New Roman" w:cs="Times New Roman"/>
+          <w:sz w:val="24"/>
+          <w:szCs w:val="24"/>
+        </w:rPr>
+        <w:t xml:space="preserve">&gt; create table </w:t>
+      </w:r>
+      <w:proofErr w:type="spellStart"/>
+      <w:r>
+        <w:rPr>
+          <w:rFonts w:ascii="Times New Roman" w:hAnsi="Times New Roman" w:cs="Times New Roman"/>
+          <w:sz w:val="24"/>
+          <w:szCs w:val="24"/>
+        </w:rPr>
+        <w:t>employee_departments</w:t>
+      </w:r>
+      <w:proofErr w:type="spellEnd"/>
+      <w:r>
+        <w:rPr>
+          <w:rFonts w:ascii="Times New Roman" w:hAnsi="Times New Roman" w:cs="Times New Roman"/>
+          <w:sz w:val="24"/>
+          <w:szCs w:val="24"/>
+        </w:rPr>
+        <w:t xml:space="preserve">( </w:t>
+      </w:r>
+      <w:proofErr w:type="spellStart"/>
+      <w:r>
+        <w:rPr>
+          <w:rFonts w:ascii="Times New Roman" w:hAnsi="Times New Roman" w:cs="Times New Roman"/>
+          <w:sz w:val="24"/>
+          <w:szCs w:val="24"/>
+        </w:rPr>
+        <w:t>employee_id</w:t>
+      </w:r>
+      <w:proofErr w:type="spellEnd"/>
+      <w:r>
+        <w:rPr>
+          <w:rFonts w:ascii="Times New Roman" w:hAnsi="Times New Roman" w:cs="Times New Roman"/>
+          <w:sz w:val="24"/>
+          <w:szCs w:val="24"/>
+        </w:rPr>
+        <w:t xml:space="preserve"> </w:t>
+      </w:r>
+      <w:proofErr w:type="spellStart"/>
+      <w:r>
+        <w:rPr>
+          <w:rFonts w:ascii="Times New Roman" w:hAnsi="Times New Roman" w:cs="Times New Roman"/>
+          <w:sz w:val="24"/>
+          <w:szCs w:val="24"/>
+        </w:rPr>
+        <w:t>int</w:t>
+      </w:r>
+      <w:proofErr w:type="spellEnd"/>
+      <w:r>
+        <w:rPr>
+          <w:rFonts w:ascii="Times New Roman" w:hAnsi="Times New Roman" w:cs="Times New Roman"/>
+          <w:sz w:val="24"/>
+          <w:szCs w:val="24"/>
+        </w:rPr>
+        <w:t xml:space="preserve"> not null, </w:t>
+      </w:r>
+      <w:proofErr w:type="spellStart"/>
+      <w:r>
+        <w:rPr>
+          <w:rFonts w:ascii="Times New Roman" w:hAnsi="Times New Roman" w:cs="Times New Roman"/>
+          <w:sz w:val="24"/>
+          <w:szCs w:val="24"/>
+        </w:rPr>
+        <w:t>department_id</w:t>
+      </w:r>
+      <w:proofErr w:type="spellEnd"/>
+      <w:r>
+        <w:rPr>
+          <w:rFonts w:ascii="Times New Roman" w:hAnsi="Times New Roman" w:cs="Times New Roman"/>
+          <w:sz w:val="24"/>
+          <w:szCs w:val="24"/>
+        </w:rPr>
+        <w:t xml:space="preserve"> </w:t>
+      </w:r>
+      <w:proofErr w:type="spellStart"/>
+      <w:r>
+        <w:rPr>
+          <w:rFonts w:ascii="Times New Roman" w:hAnsi="Times New Roman" w:cs="Times New Roman"/>
+          <w:sz w:val="24"/>
+          <w:szCs w:val="24"/>
+        </w:rPr>
+        <w:t>int</w:t>
+      </w:r>
+      <w:proofErr w:type="spellEnd"/>
+      <w:r>
+        <w:rPr>
+          <w:rFonts w:ascii="Times New Roman" w:hAnsi="Times New Roman" w:cs="Times New Roman"/>
+          <w:sz w:val="24"/>
+          <w:szCs w:val="24"/>
+        </w:rPr>
+        <w:t xml:space="preserve"> unsigned not null, primary key(</w:t>
+      </w:r>
+      <w:proofErr w:type="spellStart"/>
+      <w:r>
+        <w:rPr>
+          <w:rFonts w:ascii="Times New Roman" w:hAnsi="Times New Roman" w:cs="Times New Roman"/>
+          <w:sz w:val="24"/>
+          <w:szCs w:val="24"/>
+        </w:rPr>
+        <w:t>employee_id,department_id</w:t>
+      </w:r>
+      <w:proofErr w:type="spellEnd"/>
+      <w:r>
+        <w:rPr>
+          <w:rFonts w:ascii="Times New Roman" w:hAnsi="Times New Roman" w:cs="Times New Roman"/>
+          <w:sz w:val="24"/>
+          <w:szCs w:val="24"/>
+        </w:rPr>
+        <w:t>),foreign key(</w:t>
+      </w:r>
+      <w:proofErr w:type="spellStart"/>
+      <w:r>
+        <w:rPr>
+          <w:rFonts w:ascii="Times New Roman" w:hAnsi="Times New Roman" w:cs="Times New Roman"/>
+          <w:sz w:val="24"/>
+          <w:szCs w:val="24"/>
+        </w:rPr>
+        <w:t>employee_id</w:t>
+      </w:r>
+      <w:proofErr w:type="spellEnd"/>
+      <w:r>
+        <w:rPr>
+          <w:rFonts w:ascii="Times New Roman" w:hAnsi="Times New Roman" w:cs="Times New Roman"/>
+          <w:sz w:val="24"/>
+          <w:szCs w:val="24"/>
+        </w:rPr>
+        <w:t>) references</w:t>
+      </w:r>
+    </w:p>
+    <w:p>
+      <w:pPr>
+        <w:rPr>
+          <w:rFonts w:ascii="Times New Roman" w:hAnsi="Times New Roman" w:cs="Times New Roman"/>
+          <w:sz w:val="24"/>
+          <w:szCs w:val="24"/>
+        </w:rPr>
+      </w:pPr>
+      <w:r>
+        <w:rPr>
+          <w:rFonts w:ascii="Times New Roman" w:hAnsi="Times New Roman" w:cs="Times New Roman"/>
+          <w:sz w:val="24"/>
+          <w:szCs w:val="24"/>
+        </w:rPr>
+        <w:t xml:space="preserve">    -&gt; </w:t>
+      </w:r>
+      <w:proofErr w:type="spellStart"/>
+      <w:r>
+        <w:rPr>
+          <w:rFonts w:ascii="Times New Roman" w:hAnsi="Times New Roman" w:cs="Times New Roman"/>
+          <w:sz w:val="24"/>
+          <w:szCs w:val="24"/>
+        </w:rPr>
+        <w:t>employee_details</w:t>
+      </w:r>
+      <w:proofErr w:type="spellEnd"/>
+      <w:r>
+        <w:rPr>
+          <w:rFonts w:ascii="Times New Roman" w:hAnsi="Times New Roman" w:cs="Times New Roman"/>
+          <w:sz w:val="24"/>
+          <w:szCs w:val="24"/>
+        </w:rPr>
+        <w:t>(</w:t>
+      </w:r>
+      <w:proofErr w:type="spellStart"/>
+      <w:r>
+        <w:rPr>
+          <w:rFonts w:ascii="Times New Roman" w:hAnsi="Times New Roman" w:cs="Times New Roman"/>
+          <w:sz w:val="24"/>
+          <w:szCs w:val="24"/>
+        </w:rPr>
+        <w:t>employee_id</w:t>
+      </w:r>
+      <w:proofErr w:type="spellEnd"/>
+      <w:r>
+        <w:rPr>
+          <w:rFonts w:ascii="Times New Roman" w:hAnsi="Times New Roman" w:cs="Times New Roman"/>
+          <w:sz w:val="24"/>
+          <w:szCs w:val="24"/>
+        </w:rPr>
+        <w:t>),foreign key(</w:t>
+      </w:r>
+      <w:proofErr w:type="spellStart"/>
+      <w:r>
+        <w:rPr>
+          <w:rFonts w:ascii="Times New Roman" w:hAnsi="Times New Roman" w:cs="Times New Roman"/>
+          <w:sz w:val="24"/>
+          <w:szCs w:val="24"/>
+        </w:rPr>
+        <w:t>department_id</w:t>
+      </w:r>
+      <w:proofErr w:type="spellEnd"/>
+      <w:r>
+        <w:rPr>
+          <w:rFonts w:ascii="Times New Roman" w:hAnsi="Times New Roman" w:cs="Times New Roman"/>
+          <w:sz w:val="24"/>
+          <w:szCs w:val="24"/>
+        </w:rPr>
+        <w:t>) references departments(</w:t>
+      </w:r>
+      <w:proofErr w:type="spellStart"/>
+      <w:r>
+        <w:rPr>
+          <w:rFonts w:ascii="Times New Roman" w:hAnsi="Times New Roman" w:cs="Times New Roman"/>
+          <w:sz w:val="24"/>
+          <w:szCs w:val="24"/>
+        </w:rPr>
+        <w:t>department_id</w:t>
+      </w:r>
+      <w:proofErr w:type="spellEnd"/>
+      <w:r>
+        <w:rPr>
+          <w:rFonts w:ascii="Times New Roman" w:hAnsi="Times New Roman" w:cs="Times New Roman"/>
+          <w:sz w:val="24"/>
+          <w:szCs w:val="24"/>
+        </w:rPr>
+        <w:t>));</w:t>
+      </w:r>
+    </w:p>
+    <w:p>
+      <w:pPr>
+        <w:rPr>
+          <w:rFonts w:ascii="Times New Roman" w:hAnsi="Times New Roman" w:cs="Times New Roman"/>
+          <w:sz w:val="24"/>
+          <w:szCs w:val="24"/>
+        </w:rPr>
+      </w:pPr>
+      <w:r>
+        <w:rPr>
+          <w:rFonts w:ascii="Times New Roman" w:hAnsi="Times New Roman" w:cs="Times New Roman"/>
+          <w:sz w:val="24"/>
+          <w:szCs w:val="24"/>
+        </w:rPr>
+        <w:t>Query OK, 0 rows affected (1.46 sec)</w:t>
+      </w:r>
+    </w:p>
+    <w:p>
+      <w:pPr>
+        <w:rPr>
+          <w:rFonts w:ascii="Times New Roman" w:hAnsi="Times New Roman" w:cs="Times New Roman"/>
+          <w:sz w:val="24"/>
+          <w:szCs w:val="24"/>
+        </w:rPr>
+      </w:pPr>
+      <w:proofErr w:type="spellStart"/>
+      <w:r>
+        <w:rPr>
+          <w:rFonts w:ascii="Times New Roman" w:hAnsi="Times New Roman" w:cs="Times New Roman"/>
+          <w:sz w:val="24"/>
+          <w:szCs w:val="24"/>
+        </w:rPr>
+        <w:t>mysql</w:t>
+      </w:r>
+      <w:proofErr w:type="spellEnd"/>
+      <w:r>
+        <w:rPr>
+          <w:rFonts w:ascii="Times New Roman" w:hAnsi="Times New Roman" w:cs="Times New Roman"/>
+          <w:sz w:val="24"/>
+          <w:szCs w:val="24"/>
+        </w:rPr>
+        <w:t xml:space="preserve">&gt; create table payroll ( </w:t>
+      </w:r>
+      <w:proofErr w:type="spellStart"/>
+      <w:r>
+        <w:rPr>
+          <w:rFonts w:ascii="Times New Roman" w:hAnsi="Times New Roman" w:cs="Times New Roman"/>
+          <w:sz w:val="24"/>
+          <w:szCs w:val="24"/>
+        </w:rPr>
+        <w:t>employee_id</w:t>
+      </w:r>
+      <w:proofErr w:type="spellEnd"/>
+      <w:r>
+        <w:rPr>
+          <w:rFonts w:ascii="Times New Roman" w:hAnsi="Times New Roman" w:cs="Times New Roman"/>
+          <w:sz w:val="24"/>
+          <w:szCs w:val="24"/>
+        </w:rPr>
+        <w:t xml:space="preserve"> </w:t>
+      </w:r>
+      <w:proofErr w:type="spellStart"/>
+      <w:r>
+        <w:rPr>
+          <w:rFonts w:ascii="Times New Roman" w:hAnsi="Times New Roman" w:cs="Times New Roman"/>
+          <w:sz w:val="24"/>
+          <w:szCs w:val="24"/>
+        </w:rPr>
+        <w:t>int</w:t>
+      </w:r>
+      <w:proofErr w:type="spellEnd"/>
+      <w:r>
+        <w:rPr>
+          <w:rFonts w:ascii="Times New Roman" w:hAnsi="Times New Roman" w:cs="Times New Roman"/>
+          <w:sz w:val="24"/>
+          <w:szCs w:val="24"/>
+        </w:rPr>
+        <w:t xml:space="preserve"> unique not null, </w:t>
+      </w:r>
+      <w:proofErr w:type="spellStart"/>
+      <w:r>
+        <w:rPr>
+          <w:rFonts w:ascii="Times New Roman" w:hAnsi="Times New Roman" w:cs="Times New Roman"/>
+          <w:sz w:val="24"/>
+          <w:szCs w:val="24"/>
+        </w:rPr>
+        <w:t>basic_pay</w:t>
+      </w:r>
+      <w:proofErr w:type="spellEnd"/>
+      <w:r>
+        <w:rPr>
+          <w:rFonts w:ascii="Times New Roman" w:hAnsi="Times New Roman" w:cs="Times New Roman"/>
+          <w:sz w:val="24"/>
+          <w:szCs w:val="24"/>
+        </w:rPr>
+        <w:t xml:space="preserve"> </w:t>
+      </w:r>
+      <w:proofErr w:type="spellStart"/>
+      <w:r>
+        <w:rPr>
+          <w:rFonts w:ascii="Times New Roman" w:hAnsi="Times New Roman" w:cs="Times New Roman"/>
+          <w:sz w:val="24"/>
+          <w:szCs w:val="24"/>
+        </w:rPr>
+        <w:t>int</w:t>
+      </w:r>
+      <w:proofErr w:type="spellEnd"/>
+      <w:r>
+        <w:rPr>
+          <w:rFonts w:ascii="Times New Roman" w:hAnsi="Times New Roman" w:cs="Times New Roman"/>
+          <w:sz w:val="24"/>
+          <w:szCs w:val="24"/>
+        </w:rPr>
+        <w:t xml:space="preserve"> not </w:t>
+      </w:r>
+      <w:proofErr w:type="spellStart"/>
+      <w:r>
+        <w:rPr>
+          <w:rFonts w:ascii="Times New Roman" w:hAnsi="Times New Roman" w:cs="Times New Roman"/>
+          <w:sz w:val="24"/>
+          <w:szCs w:val="24"/>
+        </w:rPr>
+        <w:t>null,net_pay</w:t>
+      </w:r>
+      <w:proofErr w:type="spellEnd"/>
+      <w:r>
+        <w:rPr>
+          <w:rFonts w:ascii="Times New Roman" w:hAnsi="Times New Roman" w:cs="Times New Roman"/>
+          <w:sz w:val="24"/>
+          <w:szCs w:val="24"/>
+        </w:rPr>
+        <w:t xml:space="preserve"> </w:t>
+      </w:r>
+      <w:proofErr w:type="spellStart"/>
+      <w:r>
+        <w:rPr>
+          <w:rFonts w:ascii="Times New Roman" w:hAnsi="Times New Roman" w:cs="Times New Roman"/>
+          <w:sz w:val="24"/>
+          <w:szCs w:val="24"/>
+        </w:rPr>
+        <w:t>int</w:t>
+      </w:r>
+      <w:proofErr w:type="spellEnd"/>
+      <w:r>
+        <w:rPr>
+          <w:rFonts w:ascii="Times New Roman" w:hAnsi="Times New Roman" w:cs="Times New Roman"/>
+          <w:sz w:val="24"/>
+          <w:szCs w:val="24"/>
+        </w:rPr>
+        <w:t xml:space="preserve"> not </w:t>
+      </w:r>
+      <w:proofErr w:type="spellStart"/>
+      <w:r>
+        <w:rPr>
+          <w:rFonts w:ascii="Times New Roman" w:hAnsi="Times New Roman" w:cs="Times New Roman"/>
+          <w:sz w:val="24"/>
+          <w:szCs w:val="24"/>
+        </w:rPr>
+        <w:t>null,taxabale_pay</w:t>
+      </w:r>
+      <w:proofErr w:type="spellEnd"/>
+      <w:r>
+        <w:rPr>
+          <w:rFonts w:ascii="Times New Roman" w:hAnsi="Times New Roman" w:cs="Times New Roman"/>
+          <w:sz w:val="24"/>
+          <w:szCs w:val="24"/>
+        </w:rPr>
+        <w:t xml:space="preserve"> </w:t>
+      </w:r>
+      <w:proofErr w:type="spellStart"/>
+      <w:r>
+        <w:rPr>
+          <w:rFonts w:ascii="Times New Roman" w:hAnsi="Times New Roman" w:cs="Times New Roman"/>
+          <w:sz w:val="24"/>
+          <w:szCs w:val="24"/>
+        </w:rPr>
+        <w:t>int</w:t>
+      </w:r>
+      <w:proofErr w:type="spellEnd"/>
+      <w:r>
+        <w:rPr>
+          <w:rFonts w:ascii="Times New Roman" w:hAnsi="Times New Roman" w:cs="Times New Roman"/>
+          <w:sz w:val="24"/>
+          <w:szCs w:val="24"/>
+        </w:rPr>
+        <w:t xml:space="preserve"> not </w:t>
+      </w:r>
+      <w:proofErr w:type="spellStart"/>
+      <w:r>
+        <w:rPr>
+          <w:rFonts w:ascii="Times New Roman" w:hAnsi="Times New Roman" w:cs="Times New Roman"/>
+          <w:sz w:val="24"/>
+          <w:szCs w:val="24"/>
+        </w:rPr>
+        <w:t>null,deductions</w:t>
+      </w:r>
+      <w:proofErr w:type="spellEnd"/>
+      <w:r>
+        <w:rPr>
+          <w:rFonts w:ascii="Times New Roman" w:hAnsi="Times New Roman" w:cs="Times New Roman"/>
+          <w:sz w:val="24"/>
+          <w:szCs w:val="24"/>
+        </w:rPr>
+        <w:t xml:space="preserve"> </w:t>
+      </w:r>
+      <w:proofErr w:type="spellStart"/>
+      <w:r>
+        <w:rPr>
+          <w:rFonts w:ascii="Times New Roman" w:hAnsi="Times New Roman" w:cs="Times New Roman"/>
+          <w:sz w:val="24"/>
+          <w:szCs w:val="24"/>
+        </w:rPr>
+        <w:t>int</w:t>
+      </w:r>
+      <w:proofErr w:type="spellEnd"/>
+      <w:r>
+        <w:rPr>
+          <w:rFonts w:ascii="Times New Roman" w:hAnsi="Times New Roman" w:cs="Times New Roman"/>
+          <w:sz w:val="24"/>
+          <w:szCs w:val="24"/>
+        </w:rPr>
+        <w:t xml:space="preserve"> not </w:t>
+      </w:r>
+      <w:proofErr w:type="spellStart"/>
+      <w:r>
+        <w:rPr>
+          <w:rFonts w:ascii="Times New Roman" w:hAnsi="Times New Roman" w:cs="Times New Roman"/>
+          <w:sz w:val="24"/>
+          <w:szCs w:val="24"/>
+        </w:rPr>
+        <w:t>null,income_tax</w:t>
+      </w:r>
+      <w:proofErr w:type="spellEnd"/>
+      <w:r>
+        <w:rPr>
+          <w:rFonts w:ascii="Times New Roman" w:hAnsi="Times New Roman" w:cs="Times New Roman"/>
+          <w:sz w:val="24"/>
+          <w:szCs w:val="24"/>
+        </w:rPr>
+        <w:t xml:space="preserve"> </w:t>
+      </w:r>
+      <w:proofErr w:type="spellStart"/>
+      <w:r>
+        <w:rPr>
+          <w:rFonts w:ascii="Times New Roman" w:hAnsi="Times New Roman" w:cs="Times New Roman"/>
+          <w:sz w:val="24"/>
+          <w:szCs w:val="24"/>
+        </w:rPr>
+        <w:t>int</w:t>
+      </w:r>
+      <w:proofErr w:type="spellEnd"/>
+      <w:r>
+        <w:rPr>
+          <w:rFonts w:ascii="Times New Roman" w:hAnsi="Times New Roman" w:cs="Times New Roman"/>
+          <w:sz w:val="24"/>
+          <w:szCs w:val="24"/>
+        </w:rPr>
+        <w:t xml:space="preserve"> not null,</w:t>
+      </w:r>
+    </w:p>
+    <w:p>
+      <w:pPr>
+        <w:rPr>
+          <w:rFonts w:ascii="Times New Roman" w:hAnsi="Times New Roman" w:cs="Times New Roman"/>
+          <w:sz w:val="24"/>
+          <w:szCs w:val="24"/>
+        </w:rPr>
+      </w:pPr>
+      <w:r>
+        <w:rPr>
+          <w:rFonts w:ascii="Times New Roman" w:hAnsi="Times New Roman" w:cs="Times New Roman"/>
+          <w:sz w:val="24"/>
+          <w:szCs w:val="24"/>
+        </w:rPr>
+        <w:t xml:space="preserve">    -&gt; foreign key(</w:t>
+      </w:r>
+      <w:proofErr w:type="spellStart"/>
+      <w:r>
+        <w:rPr>
+          <w:rFonts w:ascii="Times New Roman" w:hAnsi="Times New Roman" w:cs="Times New Roman"/>
+          <w:sz w:val="24"/>
+          <w:szCs w:val="24"/>
+        </w:rPr>
+        <w:t>employee_id</w:t>
+      </w:r>
+      <w:proofErr w:type="spellEnd"/>
+      <w:r>
+        <w:rPr>
+          <w:rFonts w:ascii="Times New Roman" w:hAnsi="Times New Roman" w:cs="Times New Roman"/>
+          <w:sz w:val="24"/>
+          <w:szCs w:val="24"/>
+        </w:rPr>
+        <w:t xml:space="preserve">) references </w:t>
+      </w:r>
+      <w:proofErr w:type="spellStart"/>
+      <w:r>
+        <w:rPr>
+          <w:rFonts w:ascii="Times New Roman" w:hAnsi="Times New Roman" w:cs="Times New Roman"/>
+          <w:sz w:val="24"/>
+          <w:szCs w:val="24"/>
+        </w:rPr>
+        <w:t>employee_details</w:t>
+      </w:r>
+      <w:proofErr w:type="spellEnd"/>
+      <w:r>
+        <w:rPr>
+          <w:rFonts w:ascii="Times New Roman" w:hAnsi="Times New Roman" w:cs="Times New Roman"/>
+          <w:sz w:val="24"/>
+          <w:szCs w:val="24"/>
+        </w:rPr>
+        <w:t>(</w:t>
+      </w:r>
+      <w:proofErr w:type="spellStart"/>
+      <w:r>
+        <w:rPr>
+          <w:rFonts w:ascii="Times New Roman" w:hAnsi="Times New Roman" w:cs="Times New Roman"/>
+          <w:sz w:val="24"/>
+          <w:szCs w:val="24"/>
+        </w:rPr>
+        <w:t>employee_id</w:t>
+      </w:r>
+      <w:proofErr w:type="spellEnd"/>
+      <w:r>
+        <w:rPr>
+          <w:rFonts w:ascii="Times New Roman" w:hAnsi="Times New Roman" w:cs="Times New Roman"/>
+          <w:sz w:val="24"/>
+          <w:szCs w:val="24"/>
+        </w:rPr>
+        <w:t>));</w:t>
+      </w:r>
+    </w:p>
+    <w:p>
+      <w:pPr>
+        <w:rPr>
+          <w:rFonts w:ascii="Times New Roman" w:hAnsi="Times New Roman" w:cs="Times New Roman"/>
+          <w:sz w:val="24"/>
+          <w:szCs w:val="24"/>
+        </w:rPr>
+      </w:pPr>
+      <w:r>
+        <w:rPr>
+          <w:rFonts w:ascii="Times New Roman" w:hAnsi="Times New Roman" w:cs="Times New Roman"/>
+          <w:sz w:val="24"/>
+          <w:szCs w:val="24"/>
+        </w:rPr>
+        <w:t>Query OK, 0 rows affected (1.38 sec)</w:t>
+      </w:r>
+    </w:p>
+    <w:p>
+      <w:pPr>
+        <w:rPr>
+          <w:rFonts w:ascii="Times New Roman" w:hAnsi="Times New Roman" w:cs="Times New Roman"/>
+          <w:sz w:val="24"/>
+          <w:szCs w:val="24"/>
+        </w:rPr>
+      </w:pPr>
+      <w:proofErr w:type="spellStart"/>
+      <w:r>
+        <w:rPr>
+          <w:rFonts w:ascii="Times New Roman" w:hAnsi="Times New Roman" w:cs="Times New Roman"/>
+          <w:sz w:val="24"/>
+          <w:szCs w:val="24"/>
+        </w:rPr>
+        <w:t>mysql</w:t>
+      </w:r>
+      <w:proofErr w:type="spellEnd"/>
+      <w:r>
+        <w:rPr>
+          <w:rFonts w:ascii="Times New Roman" w:hAnsi="Times New Roman" w:cs="Times New Roman"/>
+          <w:sz w:val="24"/>
+          <w:szCs w:val="24"/>
+        </w:rPr>
+        <w:t xml:space="preserve">&gt; create table company(name </w:t>
+      </w:r>
+      <w:proofErr w:type="spellStart"/>
+      <w:r>
+        <w:rPr>
+          <w:rFonts w:ascii="Times New Roman" w:hAnsi="Times New Roman" w:cs="Times New Roman"/>
+          <w:sz w:val="24"/>
+          <w:szCs w:val="24"/>
+        </w:rPr>
+        <w:t>varchar</w:t>
+      </w:r>
+      <w:proofErr w:type="spellEnd"/>
+      <w:r>
+        <w:rPr>
+          <w:rFonts w:ascii="Times New Roman" w:hAnsi="Times New Roman" w:cs="Times New Roman"/>
+          <w:sz w:val="24"/>
+          <w:szCs w:val="24"/>
+        </w:rPr>
+        <w:t xml:space="preserve">(150), </w:t>
+      </w:r>
+      <w:proofErr w:type="spellStart"/>
+      <w:r>
+        <w:rPr>
+          <w:rFonts w:ascii="Times New Roman" w:hAnsi="Times New Roman" w:cs="Times New Roman"/>
+          <w:sz w:val="24"/>
+          <w:szCs w:val="24"/>
+        </w:rPr>
+        <w:t>employee_id</w:t>
+      </w:r>
+      <w:proofErr w:type="spellEnd"/>
+      <w:r>
+        <w:rPr>
+          <w:rFonts w:ascii="Times New Roman" w:hAnsi="Times New Roman" w:cs="Times New Roman"/>
+          <w:sz w:val="24"/>
+          <w:szCs w:val="24"/>
+        </w:rPr>
+        <w:t xml:space="preserve"> </w:t>
+      </w:r>
+      <w:proofErr w:type="spellStart"/>
+      <w:r>
+        <w:rPr>
+          <w:rFonts w:ascii="Times New Roman" w:hAnsi="Times New Roman" w:cs="Times New Roman"/>
+          <w:sz w:val="24"/>
+          <w:szCs w:val="24"/>
+        </w:rPr>
+        <w:t>int</w:t>
+      </w:r>
+      <w:proofErr w:type="spellEnd"/>
+      <w:r>
+        <w:rPr>
+          <w:rFonts w:ascii="Times New Roman" w:hAnsi="Times New Roman" w:cs="Times New Roman"/>
+          <w:sz w:val="24"/>
+          <w:szCs w:val="24"/>
+        </w:rPr>
+        <w:t xml:space="preserve"> unique not null, foreign key(</w:t>
+      </w:r>
+      <w:proofErr w:type="spellStart"/>
+      <w:r>
+        <w:rPr>
+          <w:rFonts w:ascii="Times New Roman" w:hAnsi="Times New Roman" w:cs="Times New Roman"/>
+          <w:sz w:val="24"/>
+          <w:szCs w:val="24"/>
+        </w:rPr>
+        <w:t>employee_id</w:t>
+      </w:r>
+      <w:proofErr w:type="spellEnd"/>
+      <w:r>
+        <w:rPr>
+          <w:rFonts w:ascii="Times New Roman" w:hAnsi="Times New Roman" w:cs="Times New Roman"/>
+          <w:sz w:val="24"/>
+          <w:szCs w:val="24"/>
+        </w:rPr>
+        <w:t xml:space="preserve">) references </w:t>
+      </w:r>
+      <w:proofErr w:type="spellStart"/>
+      <w:r>
+        <w:rPr>
+          <w:rFonts w:ascii="Times New Roman" w:hAnsi="Times New Roman" w:cs="Times New Roman"/>
+          <w:sz w:val="24"/>
+          <w:szCs w:val="24"/>
+        </w:rPr>
+        <w:t>employee_details</w:t>
+      </w:r>
+      <w:proofErr w:type="spellEnd"/>
+      <w:r>
+        <w:rPr>
+          <w:rFonts w:ascii="Times New Roman" w:hAnsi="Times New Roman" w:cs="Times New Roman"/>
+          <w:sz w:val="24"/>
+          <w:szCs w:val="24"/>
+        </w:rPr>
+        <w:t>(</w:t>
+      </w:r>
+      <w:proofErr w:type="spellStart"/>
+      <w:r>
+        <w:rPr>
+          <w:rFonts w:ascii="Times New Roman" w:hAnsi="Times New Roman" w:cs="Times New Roman"/>
+          <w:sz w:val="24"/>
+          <w:szCs w:val="24"/>
+        </w:rPr>
+        <w:t>employee_id</w:t>
+      </w:r>
+      <w:proofErr w:type="spellEnd"/>
+      <w:r>
+        <w:rPr>
+          <w:rFonts w:ascii="Times New Roman" w:hAnsi="Times New Roman" w:cs="Times New Roman"/>
+          <w:sz w:val="24"/>
+          <w:szCs w:val="24"/>
+        </w:rPr>
+        <w:t>));</w:t>
+      </w:r>
+    </w:p>
+    <w:p>
+      <w:pPr>
+        <w:rPr>
+          <w:rFonts w:ascii="Times New Roman" w:hAnsi="Times New Roman" w:cs="Times New Roman"/>
+          <w:sz w:val="24"/>
+          <w:szCs w:val="24"/>
+        </w:rPr>
+      </w:pPr>
+      <w:r>
+        <w:rPr>
+          <w:rFonts w:ascii="Times New Roman" w:hAnsi="Times New Roman" w:cs="Times New Roman"/>
+          <w:sz w:val="24"/>
+          <w:szCs w:val="24"/>
+        </w:rPr>
+        <w:t>Query OK, 0 rows affected (0.57 sec)</w:t>
+      </w:r>
+    </w:p>
+    <w:p>
+      <w:pPr>
+        <w:rPr>
+          <w:rFonts w:ascii="Times New Roman" w:hAnsi="Times New Roman" w:cs="Times New Roman"/>
+          <w:sz w:val="24"/>
+          <w:szCs w:val="24"/>
+        </w:rPr>
+      </w:pPr>
+      <w:proofErr w:type="spellStart"/>
+      <w:r>
+        <w:rPr>
+          <w:rFonts w:ascii="Times New Roman" w:hAnsi="Times New Roman" w:cs="Times New Roman"/>
+          <w:sz w:val="24"/>
+          <w:szCs w:val="24"/>
+        </w:rPr>
+        <w:t>mysql</w:t>
+      </w:r>
+      <w:proofErr w:type="spellEnd"/>
+      <w:r>
+        <w:rPr>
+          <w:rFonts w:ascii="Times New Roman" w:hAnsi="Times New Roman" w:cs="Times New Roman"/>
+          <w:sz w:val="24"/>
+          <w:szCs w:val="24"/>
+        </w:rPr>
+        <w:t>&gt; show tables;</w:t>
+      </w:r>
+    </w:p>
+    <w:p>
+      <w:pPr>
+        <w:rPr>
+          <w:rFonts w:ascii="Times New Roman" w:hAnsi="Times New Roman" w:cs="Times New Roman"/>
+          <w:sz w:val="24"/>
+          <w:szCs w:val="24"/>
+        </w:rPr>
+      </w:pPr>
+      <w:r>
+        <w:rPr>
+          <w:rFonts w:ascii="Times New Roman" w:hAnsi="Times New Roman" w:cs="Times New Roman"/>
+          <w:sz w:val="24"/>
+          <w:szCs w:val="24"/>
+        </w:rPr>
+        <w:t>+----------------------------+</w:t>
+      </w:r>
+    </w:p>
+    <w:p>
+      <w:pPr>
+        <w:rPr>
+          <w:rFonts w:ascii="Times New Roman" w:hAnsi="Times New Roman" w:cs="Times New Roman"/>
+          <w:sz w:val="24"/>
+          <w:szCs w:val="24"/>
+        </w:rPr>
+      </w:pPr>
+      <w:r>
+        <w:rPr>
+          <w:rFonts w:ascii="Times New Roman" w:hAnsi="Times New Roman" w:cs="Times New Roman"/>
+          <w:sz w:val="24"/>
+          <w:szCs w:val="24"/>
+        </w:rPr>
+        <w:t xml:space="preserve">| </w:t>
+      </w:r>
+      <w:proofErr w:type="spellStart"/>
+      <w:r>
+        <w:rPr>
+          <w:rFonts w:ascii="Times New Roman" w:hAnsi="Times New Roman" w:cs="Times New Roman"/>
+          <w:sz w:val="24"/>
+          <w:szCs w:val="24"/>
+        </w:rPr>
+        <w:t>Tables_in_payroll_services</w:t>
+      </w:r>
+      <w:proofErr w:type="spellEnd"/>
+      <w:r>
+        <w:rPr>
+          <w:rFonts w:ascii="Times New Roman" w:hAnsi="Times New Roman" w:cs="Times New Roman"/>
+          <w:sz w:val="24"/>
+          <w:szCs w:val="24"/>
+        </w:rPr>
+        <w:t xml:space="preserve"> |</w:t>
+      </w:r>
+    </w:p>
+    <w:p>
+      <w:pPr>
+        <w:rPr>
+          <w:rFonts w:ascii="Times New Roman" w:hAnsi="Times New Roman" w:cs="Times New Roman"/>
+          <w:sz w:val="24"/>
+          <w:szCs w:val="24"/>
+        </w:rPr>
+      </w:pPr>
+      <w:r>
+        <w:rPr>
+          <w:rFonts w:ascii="Times New Roman" w:hAnsi="Times New Roman" w:cs="Times New Roman"/>
+          <w:sz w:val="24"/>
+          <w:szCs w:val="24"/>
+        </w:rPr>
+        <w:t>+----------------------------+</w:t>
+      </w:r>
+    </w:p>
+    <w:p>
+      <w:pPr>
+        <w:rPr>
+          <w:rFonts w:ascii="Times New Roman" w:hAnsi="Times New Roman" w:cs="Times New Roman"/>
+          <w:sz w:val="24"/>
+          <w:szCs w:val="24"/>
+        </w:rPr>
+      </w:pPr>
+      <w:r>
+        <w:rPr>
+          <w:rFonts w:ascii="Times New Roman" w:hAnsi="Times New Roman" w:cs="Times New Roman"/>
+          <w:sz w:val="24"/>
+          <w:szCs w:val="24"/>
+        </w:rPr>
+        <w:t>| company                    |</w:t>
+      </w:r>
+    </w:p>
+    <w:p>
+      <w:pPr>
+        <w:rPr>
+          <w:rFonts w:ascii="Times New Roman" w:hAnsi="Times New Roman" w:cs="Times New Roman"/>
+          <w:sz w:val="24"/>
+          <w:szCs w:val="24"/>
+        </w:rPr>
+      </w:pPr>
+      <w:r>
+        <w:rPr>
+          <w:rFonts w:ascii="Times New Roman" w:hAnsi="Times New Roman" w:cs="Times New Roman"/>
+          <w:sz w:val="24"/>
+          <w:szCs w:val="24"/>
+        </w:rPr>
+        <w:t>| departments                |</w:t>
+      </w:r>
+    </w:p>
+    <w:p>
+      <w:pPr>
+        <w:rPr>
+          <w:rFonts w:ascii="Times New Roman" w:hAnsi="Times New Roman" w:cs="Times New Roman"/>
+          <w:sz w:val="24"/>
+          <w:szCs w:val="24"/>
+        </w:rPr>
+      </w:pPr>
+      <w:r>
+        <w:rPr>
+          <w:rFonts w:ascii="Times New Roman" w:hAnsi="Times New Roman" w:cs="Times New Roman"/>
+          <w:sz w:val="24"/>
+          <w:szCs w:val="24"/>
+        </w:rPr>
+        <w:t xml:space="preserve">| </w:t>
+      </w:r>
+      <w:proofErr w:type="spellStart"/>
+      <w:r>
+        <w:rPr>
+          <w:rFonts w:ascii="Times New Roman" w:hAnsi="Times New Roman" w:cs="Times New Roman"/>
+          <w:sz w:val="24"/>
+          <w:szCs w:val="24"/>
+        </w:rPr>
+        <w:t>employee_departments</w:t>
+      </w:r>
+      <w:proofErr w:type="spellEnd"/>
+      <w:r>
+        <w:rPr>
+          <w:rFonts w:ascii="Times New Roman" w:hAnsi="Times New Roman" w:cs="Times New Roman"/>
+          <w:sz w:val="24"/>
+          <w:szCs w:val="24"/>
+        </w:rPr>
+        <w:t xml:space="preserve">       |</w:t>
+      </w:r>
+    </w:p>
+    <w:p>
+      <w:pPr>
+        <w:rPr>
+          <w:rFonts w:ascii="Times New Roman" w:hAnsi="Times New Roman" w:cs="Times New Roman"/>
+          <w:sz w:val="24"/>
+          <w:szCs w:val="24"/>
+        </w:rPr>
+      </w:pPr>
+      <w:r>
+        <w:rPr>
+          <w:rFonts w:ascii="Times New Roman" w:hAnsi="Times New Roman" w:cs="Times New Roman"/>
+          <w:sz w:val="24"/>
+          <w:szCs w:val="24"/>
+        </w:rPr>
+        <w:t xml:space="preserve">| </w:t>
+      </w:r>
+      <w:proofErr w:type="spellStart"/>
+      <w:r>
+        <w:rPr>
+          <w:rFonts w:ascii="Times New Roman" w:hAnsi="Times New Roman" w:cs="Times New Roman"/>
+          <w:sz w:val="24"/>
+          <w:szCs w:val="24"/>
+        </w:rPr>
+        <w:t>employee_details</w:t>
+      </w:r>
+      <w:proofErr w:type="spellEnd"/>
+      <w:r>
+        <w:rPr>
+          <w:rFonts w:ascii="Times New Roman" w:hAnsi="Times New Roman" w:cs="Times New Roman"/>
+          <w:sz w:val="24"/>
+          <w:szCs w:val="24"/>
+        </w:rPr>
+        <w:t xml:space="preserve">           |</w:t>
+      </w:r>
+    </w:p>
+    <w:p>
+      <w:pPr>
+        <w:rPr>
+          <w:rFonts w:ascii="Times New Roman" w:hAnsi="Times New Roman" w:cs="Times New Roman"/>
+          <w:sz w:val="24"/>
+          <w:szCs w:val="24"/>
+        </w:rPr>
+      </w:pPr>
+      <w:r>
+        <w:rPr>
+          <w:rFonts w:ascii="Times New Roman" w:hAnsi="Times New Roman" w:cs="Times New Roman"/>
+          <w:sz w:val="24"/>
+          <w:szCs w:val="24"/>
+        </w:rPr>
+        <w:lastRenderedPageBreak/>
+        <w:t>| payroll                    |</w:t>
+      </w:r>
+    </w:p>
+    <w:p>
+      <w:pPr>
+        <w:rPr>
+          <w:rFonts w:ascii="Times New Roman" w:hAnsi="Times New Roman" w:cs="Times New Roman"/>
+          <w:sz w:val="24"/>
+          <w:szCs w:val="24"/>
+        </w:rPr>
+      </w:pPr>
+      <w:r>
+        <w:rPr>
+          <w:rFonts w:ascii="Times New Roman" w:hAnsi="Times New Roman" w:cs="Times New Roman"/>
+          <w:sz w:val="24"/>
+          <w:szCs w:val="24"/>
+        </w:rPr>
+        <w:t>+----------------------------+</w:t>
+      </w:r>
+    </w:p>
+    <w:p>
+      <w:pPr>
+        <w:rPr>
+          <w:rFonts w:ascii="Times New Roman" w:hAnsi="Times New Roman" w:cs="Times New Roman"/>
+          <w:sz w:val="24"/>
+          <w:szCs w:val="24"/>
+        </w:rPr>
+      </w:pPr>
+      <w:r>
+        <w:rPr>
+          <w:rFonts w:ascii="Times New Roman" w:hAnsi="Times New Roman" w:cs="Times New Roman"/>
+          <w:sz w:val="24"/>
+          <w:szCs w:val="24"/>
+        </w:rPr>
+        <w:t>5 rows in set (0.06 sec)</w:t>
+      </w:r>
     </w:p>
     <w:sectPr>
       <w:pgSz w:w="12240" w:h="15840"/>

</xml_diff>

<commit_message>
Added: queries implementing joins to join tables and perform required operations
</commit_message>
<xml_diff>
--- a/PayRollServiceSql.docx
+++ b/PayRollServiceSql.docx
@@ -9095,6 +9095,4389 @@
         </w:rPr>
         <w:t>5 rows in set (0.06 sec)</w:t>
       </w:r>
+    </w:p>
+    <w:p>
+      <w:pPr>
+        <w:rPr>
+          <w:rFonts w:ascii="Times New Roman" w:hAnsi="Times New Roman" w:cs="Times New Roman"/>
+          <w:sz w:val="24"/>
+          <w:szCs w:val="24"/>
+        </w:rPr>
+      </w:pPr>
+      <w:r>
+        <w:rPr>
+          <w:rFonts w:ascii="Times New Roman" w:hAnsi="Times New Roman" w:cs="Times New Roman"/>
+          <w:sz w:val="24"/>
+          <w:szCs w:val="24"/>
+        </w:rPr>
+        <w:t xml:space="preserve">12) UC12 </w:t>
+      </w:r>
+    </w:p>
+    <w:p>
+      <w:pPr>
+        <w:rPr>
+          <w:rFonts w:ascii="Times New Roman" w:hAnsi="Times New Roman" w:cs="Times New Roman"/>
+          <w:sz w:val="24"/>
+          <w:szCs w:val="24"/>
+        </w:rPr>
+      </w:pPr>
+      <w:r>
+        <w:rPr>
+          <w:rFonts w:ascii="Times New Roman" w:hAnsi="Times New Roman" w:cs="Times New Roman"/>
+          <w:sz w:val="24"/>
+          <w:szCs w:val="24"/>
+        </w:rPr>
+        <w:t>a) joining data from all tables for required employee</w:t>
+      </w:r>
+    </w:p>
+    <w:p>
+      <w:pPr>
+        <w:rPr>
+          <w:rFonts w:ascii="Times New Roman" w:hAnsi="Times New Roman" w:cs="Times New Roman"/>
+          <w:sz w:val="16"/>
+          <w:szCs w:val="16"/>
+        </w:rPr>
+      </w:pPr>
+      <w:proofErr w:type="spellStart"/>
+      <w:r>
+        <w:rPr>
+          <w:rFonts w:ascii="Times New Roman" w:hAnsi="Times New Roman" w:cs="Times New Roman"/>
+          <w:sz w:val="16"/>
+          <w:szCs w:val="16"/>
+        </w:rPr>
+        <w:t>mysql</w:t>
+      </w:r>
+      <w:proofErr w:type="spellEnd"/>
+      <w:r>
+        <w:rPr>
+          <w:rFonts w:ascii="Times New Roman" w:hAnsi="Times New Roman" w:cs="Times New Roman"/>
+          <w:sz w:val="16"/>
+          <w:szCs w:val="16"/>
+        </w:rPr>
+        <w:t xml:space="preserve">&gt; select * from </w:t>
+      </w:r>
+      <w:proofErr w:type="spellStart"/>
+      <w:r>
+        <w:rPr>
+          <w:rFonts w:ascii="Times New Roman" w:hAnsi="Times New Roman" w:cs="Times New Roman"/>
+          <w:sz w:val="16"/>
+          <w:szCs w:val="16"/>
+        </w:rPr>
+        <w:t>employee_details</w:t>
+      </w:r>
+      <w:proofErr w:type="spellEnd"/>
+      <w:r>
+        <w:rPr>
+          <w:rFonts w:ascii="Times New Roman" w:hAnsi="Times New Roman" w:cs="Times New Roman"/>
+          <w:sz w:val="16"/>
+          <w:szCs w:val="16"/>
+        </w:rPr>
+        <w:t xml:space="preserve"> as </w:t>
+      </w:r>
+      <w:proofErr w:type="spellStart"/>
+      <w:r>
+        <w:rPr>
+          <w:rFonts w:ascii="Times New Roman" w:hAnsi="Times New Roman" w:cs="Times New Roman"/>
+          <w:sz w:val="16"/>
+          <w:szCs w:val="16"/>
+        </w:rPr>
+        <w:t>ed</w:t>
+      </w:r>
+      <w:proofErr w:type="spellEnd"/>
+      <w:r>
+        <w:rPr>
+          <w:rFonts w:ascii="Times New Roman" w:hAnsi="Times New Roman" w:cs="Times New Roman"/>
+          <w:sz w:val="16"/>
+          <w:szCs w:val="16"/>
+        </w:rPr>
+        <w:t xml:space="preserve"> inner join payroll as p on </w:t>
+      </w:r>
+      <w:proofErr w:type="spellStart"/>
+      <w:r>
+        <w:rPr>
+          <w:rFonts w:ascii="Times New Roman" w:hAnsi="Times New Roman" w:cs="Times New Roman"/>
+          <w:sz w:val="16"/>
+          <w:szCs w:val="16"/>
+        </w:rPr>
+        <w:t>ed.employee_id</w:t>
+      </w:r>
+      <w:proofErr w:type="spellEnd"/>
+      <w:r>
+        <w:rPr>
+          <w:rFonts w:ascii="Times New Roman" w:hAnsi="Times New Roman" w:cs="Times New Roman"/>
+          <w:sz w:val="16"/>
+          <w:szCs w:val="16"/>
+        </w:rPr>
+        <w:t>=</w:t>
+      </w:r>
+      <w:proofErr w:type="spellStart"/>
+      <w:r>
+        <w:rPr>
+          <w:rFonts w:ascii="Times New Roman" w:hAnsi="Times New Roman" w:cs="Times New Roman"/>
+          <w:sz w:val="16"/>
+          <w:szCs w:val="16"/>
+        </w:rPr>
+        <w:t>p.employee_id</w:t>
+      </w:r>
+      <w:proofErr w:type="spellEnd"/>
+      <w:r>
+        <w:rPr>
+          <w:rFonts w:ascii="Times New Roman" w:hAnsi="Times New Roman" w:cs="Times New Roman"/>
+          <w:sz w:val="16"/>
+          <w:szCs w:val="16"/>
+        </w:rPr>
+        <w:t>;</w:t>
+      </w:r>
+    </w:p>
+    <w:p>
+      <w:pPr>
+        <w:rPr>
+          <w:rFonts w:ascii="Times New Roman" w:hAnsi="Times New Roman" w:cs="Times New Roman"/>
+          <w:sz w:val="16"/>
+          <w:szCs w:val="16"/>
+        </w:rPr>
+      </w:pPr>
+      <w:r>
+        <w:rPr>
+          <w:rFonts w:ascii="Times New Roman" w:hAnsi="Times New Roman" w:cs="Times New Roman"/>
+          <w:sz w:val="16"/>
+          <w:szCs w:val="16"/>
+        </w:rPr>
+        <w:t>+-------------+----------+----------+--------+------------+--------+-------------+-----------+---------+--------------+------------+------------+</w:t>
+      </w:r>
+    </w:p>
+    <w:p>
+      <w:pPr>
+        <w:rPr>
+          <w:rFonts w:ascii="Times New Roman" w:hAnsi="Times New Roman" w:cs="Times New Roman"/>
+          <w:sz w:val="16"/>
+          <w:szCs w:val="16"/>
+        </w:rPr>
+      </w:pPr>
+      <w:r>
+        <w:rPr>
+          <w:rFonts w:ascii="Times New Roman" w:hAnsi="Times New Roman" w:cs="Times New Roman"/>
+          <w:sz w:val="16"/>
+          <w:szCs w:val="16"/>
+        </w:rPr>
+        <w:t xml:space="preserve">| </w:t>
+      </w:r>
+      <w:proofErr w:type="spellStart"/>
+      <w:r>
+        <w:rPr>
+          <w:rFonts w:ascii="Times New Roman" w:hAnsi="Times New Roman" w:cs="Times New Roman"/>
+          <w:sz w:val="16"/>
+          <w:szCs w:val="16"/>
+        </w:rPr>
+        <w:t>employee_id</w:t>
+      </w:r>
+      <w:proofErr w:type="spellEnd"/>
+      <w:r>
+        <w:rPr>
+          <w:rFonts w:ascii="Times New Roman" w:hAnsi="Times New Roman" w:cs="Times New Roman"/>
+          <w:sz w:val="16"/>
+          <w:szCs w:val="16"/>
+        </w:rPr>
+        <w:t xml:space="preserve"> | phone    | address  | gender | </w:t>
+      </w:r>
+      <w:proofErr w:type="spellStart"/>
+      <w:r>
+        <w:rPr>
+          <w:rFonts w:ascii="Times New Roman" w:hAnsi="Times New Roman" w:cs="Times New Roman"/>
+          <w:sz w:val="16"/>
+          <w:szCs w:val="16"/>
+        </w:rPr>
+        <w:t>start_date</w:t>
+      </w:r>
+      <w:proofErr w:type="spellEnd"/>
+      <w:r>
+        <w:rPr>
+          <w:rFonts w:ascii="Times New Roman" w:hAnsi="Times New Roman" w:cs="Times New Roman"/>
+          <w:sz w:val="16"/>
+          <w:szCs w:val="16"/>
+        </w:rPr>
+        <w:t xml:space="preserve"> | name   | </w:t>
+      </w:r>
+      <w:proofErr w:type="spellStart"/>
+      <w:r>
+        <w:rPr>
+          <w:rFonts w:ascii="Times New Roman" w:hAnsi="Times New Roman" w:cs="Times New Roman"/>
+          <w:sz w:val="16"/>
+          <w:szCs w:val="16"/>
+        </w:rPr>
+        <w:t>employee_id</w:t>
+      </w:r>
+      <w:proofErr w:type="spellEnd"/>
+      <w:r>
+        <w:rPr>
+          <w:rFonts w:ascii="Times New Roman" w:hAnsi="Times New Roman" w:cs="Times New Roman"/>
+          <w:sz w:val="16"/>
+          <w:szCs w:val="16"/>
+        </w:rPr>
+        <w:t xml:space="preserve"> | </w:t>
+      </w:r>
+      <w:proofErr w:type="spellStart"/>
+      <w:r>
+        <w:rPr>
+          <w:rFonts w:ascii="Times New Roman" w:hAnsi="Times New Roman" w:cs="Times New Roman"/>
+          <w:sz w:val="16"/>
+          <w:szCs w:val="16"/>
+        </w:rPr>
+        <w:t>basic_pay</w:t>
+      </w:r>
+      <w:proofErr w:type="spellEnd"/>
+      <w:r>
+        <w:rPr>
+          <w:rFonts w:ascii="Times New Roman" w:hAnsi="Times New Roman" w:cs="Times New Roman"/>
+          <w:sz w:val="16"/>
+          <w:szCs w:val="16"/>
+        </w:rPr>
+        <w:t xml:space="preserve"> | </w:t>
+      </w:r>
+      <w:proofErr w:type="spellStart"/>
+      <w:r>
+        <w:rPr>
+          <w:rFonts w:ascii="Times New Roman" w:hAnsi="Times New Roman" w:cs="Times New Roman"/>
+          <w:sz w:val="16"/>
+          <w:szCs w:val="16"/>
+        </w:rPr>
+        <w:t>net_pay</w:t>
+      </w:r>
+      <w:proofErr w:type="spellEnd"/>
+      <w:r>
+        <w:rPr>
+          <w:rFonts w:ascii="Times New Roman" w:hAnsi="Times New Roman" w:cs="Times New Roman"/>
+          <w:sz w:val="16"/>
+          <w:szCs w:val="16"/>
+        </w:rPr>
+        <w:t xml:space="preserve"> | </w:t>
+      </w:r>
+      <w:proofErr w:type="spellStart"/>
+      <w:r>
+        <w:rPr>
+          <w:rFonts w:ascii="Times New Roman" w:hAnsi="Times New Roman" w:cs="Times New Roman"/>
+          <w:sz w:val="16"/>
+          <w:szCs w:val="16"/>
+        </w:rPr>
+        <w:t>taxabale_pay</w:t>
+      </w:r>
+      <w:proofErr w:type="spellEnd"/>
+      <w:r>
+        <w:rPr>
+          <w:rFonts w:ascii="Times New Roman" w:hAnsi="Times New Roman" w:cs="Times New Roman"/>
+          <w:sz w:val="16"/>
+          <w:szCs w:val="16"/>
+        </w:rPr>
+        <w:t xml:space="preserve"> | deductions | </w:t>
+      </w:r>
+      <w:proofErr w:type="spellStart"/>
+      <w:r>
+        <w:rPr>
+          <w:rFonts w:ascii="Times New Roman" w:hAnsi="Times New Roman" w:cs="Times New Roman"/>
+          <w:sz w:val="16"/>
+          <w:szCs w:val="16"/>
+        </w:rPr>
+        <w:t>income_tax</w:t>
+      </w:r>
+      <w:proofErr w:type="spellEnd"/>
+      <w:r>
+        <w:rPr>
+          <w:rFonts w:ascii="Times New Roman" w:hAnsi="Times New Roman" w:cs="Times New Roman"/>
+          <w:sz w:val="16"/>
+          <w:szCs w:val="16"/>
+        </w:rPr>
+        <w:t xml:space="preserve"> |</w:t>
+      </w:r>
+    </w:p>
+    <w:p>
+      <w:pPr>
+        <w:rPr>
+          <w:rFonts w:ascii="Times New Roman" w:hAnsi="Times New Roman" w:cs="Times New Roman"/>
+          <w:sz w:val="16"/>
+          <w:szCs w:val="16"/>
+        </w:rPr>
+      </w:pPr>
+      <w:r>
+        <w:rPr>
+          <w:rFonts w:ascii="Times New Roman" w:hAnsi="Times New Roman" w:cs="Times New Roman"/>
+          <w:sz w:val="16"/>
+          <w:szCs w:val="16"/>
+        </w:rPr>
+        <w:t>+-------------+----------+----------+--------+------------+--------+-------------+-----------+---------+--------------+------------+------------+</w:t>
+      </w:r>
+    </w:p>
+    <w:p>
+      <w:pPr>
+        <w:rPr>
+          <w:rFonts w:ascii="Times New Roman" w:hAnsi="Times New Roman" w:cs="Times New Roman"/>
+          <w:sz w:val="16"/>
+          <w:szCs w:val="16"/>
+        </w:rPr>
+      </w:pPr>
+      <w:r>
+        <w:rPr>
+          <w:rFonts w:ascii="Times New Roman" w:hAnsi="Times New Roman" w:cs="Times New Roman"/>
+          <w:sz w:val="16"/>
+          <w:szCs w:val="16"/>
+        </w:rPr>
+        <w:t xml:space="preserve">|        1405 | 85296374 | </w:t>
+      </w:r>
+      <w:proofErr w:type="spellStart"/>
+      <w:r>
+        <w:rPr>
+          <w:rFonts w:ascii="Times New Roman" w:hAnsi="Times New Roman" w:cs="Times New Roman"/>
+          <w:sz w:val="16"/>
+          <w:szCs w:val="16"/>
+        </w:rPr>
+        <w:t>Ramnaagr</w:t>
+      </w:r>
+      <w:proofErr w:type="spellEnd"/>
+      <w:r>
+        <w:rPr>
+          <w:rFonts w:ascii="Times New Roman" w:hAnsi="Times New Roman" w:cs="Times New Roman"/>
+          <w:sz w:val="16"/>
+          <w:szCs w:val="16"/>
+        </w:rPr>
+        <w:t xml:space="preserve"> | F      | 2019-01-05 | </w:t>
+      </w:r>
+      <w:proofErr w:type="spellStart"/>
+      <w:r>
+        <w:rPr>
+          <w:rFonts w:ascii="Times New Roman" w:hAnsi="Times New Roman" w:cs="Times New Roman"/>
+          <w:sz w:val="16"/>
+          <w:szCs w:val="16"/>
+        </w:rPr>
+        <w:t>Terisa</w:t>
+      </w:r>
+      <w:proofErr w:type="spellEnd"/>
+      <w:r>
+        <w:rPr>
+          <w:rFonts w:ascii="Times New Roman" w:hAnsi="Times New Roman" w:cs="Times New Roman"/>
+          <w:sz w:val="16"/>
+          <w:szCs w:val="16"/>
+        </w:rPr>
+        <w:t xml:space="preserve"> |        1405 |    400000 |  390000 |       280000 |       5000 |       1500 |</w:t>
+      </w:r>
+    </w:p>
+    <w:p>
+      <w:pPr>
+        <w:rPr>
+          <w:rFonts w:ascii="Times New Roman" w:hAnsi="Times New Roman" w:cs="Times New Roman"/>
+          <w:sz w:val="16"/>
+          <w:szCs w:val="16"/>
+        </w:rPr>
+      </w:pPr>
+      <w:r>
+        <w:rPr>
+          <w:rFonts w:ascii="Times New Roman" w:hAnsi="Times New Roman" w:cs="Times New Roman"/>
+          <w:sz w:val="16"/>
+          <w:szCs w:val="16"/>
+        </w:rPr>
+        <w:t>+-------------+----------+----------+--------+------------+--------+-------------+-----------+---------+--------------+------------+------------+</w:t>
+      </w:r>
+    </w:p>
+    <w:p>
+      <w:pPr>
+        <w:rPr>
+          <w:rFonts w:ascii="Times New Roman" w:hAnsi="Times New Roman" w:cs="Times New Roman"/>
+          <w:sz w:val="16"/>
+          <w:szCs w:val="16"/>
+        </w:rPr>
+      </w:pPr>
+      <w:r>
+        <w:rPr>
+          <w:rFonts w:ascii="Times New Roman" w:hAnsi="Times New Roman" w:cs="Times New Roman"/>
+          <w:sz w:val="16"/>
+          <w:szCs w:val="16"/>
+        </w:rPr>
+        <w:t>1 row in set (0.00 sec)</w:t>
+      </w:r>
+    </w:p>
+    <w:p>
+      <w:pPr>
+        <w:rPr>
+          <w:rFonts w:ascii="Times New Roman" w:hAnsi="Times New Roman" w:cs="Times New Roman"/>
+          <w:sz w:val="16"/>
+          <w:szCs w:val="16"/>
+        </w:rPr>
+      </w:pPr>
+    </w:p>
+    <w:p>
+      <w:pPr>
+        <w:rPr>
+          <w:rFonts w:ascii="Times New Roman" w:hAnsi="Times New Roman" w:cs="Times New Roman"/>
+          <w:sz w:val="16"/>
+          <w:szCs w:val="16"/>
+        </w:rPr>
+      </w:pPr>
+      <w:proofErr w:type="spellStart"/>
+      <w:r>
+        <w:rPr>
+          <w:rFonts w:ascii="Times New Roman" w:hAnsi="Times New Roman" w:cs="Times New Roman"/>
+          <w:sz w:val="16"/>
+          <w:szCs w:val="16"/>
+        </w:rPr>
+        <w:t>mysql</w:t>
+      </w:r>
+      <w:proofErr w:type="spellEnd"/>
+      <w:r>
+        <w:rPr>
+          <w:rFonts w:ascii="Times New Roman" w:hAnsi="Times New Roman" w:cs="Times New Roman"/>
+          <w:sz w:val="16"/>
+          <w:szCs w:val="16"/>
+        </w:rPr>
+        <w:t xml:space="preserve">&gt; select * from </w:t>
+      </w:r>
+      <w:proofErr w:type="spellStart"/>
+      <w:r>
+        <w:rPr>
+          <w:rFonts w:ascii="Times New Roman" w:hAnsi="Times New Roman" w:cs="Times New Roman"/>
+          <w:sz w:val="16"/>
+          <w:szCs w:val="16"/>
+        </w:rPr>
+        <w:t>employee_details</w:t>
+      </w:r>
+      <w:proofErr w:type="spellEnd"/>
+      <w:r>
+        <w:rPr>
+          <w:rFonts w:ascii="Times New Roman" w:hAnsi="Times New Roman" w:cs="Times New Roman"/>
+          <w:sz w:val="16"/>
+          <w:szCs w:val="16"/>
+        </w:rPr>
+        <w:t xml:space="preserve"> as </w:t>
+      </w:r>
+      <w:proofErr w:type="spellStart"/>
+      <w:r>
+        <w:rPr>
+          <w:rFonts w:ascii="Times New Roman" w:hAnsi="Times New Roman" w:cs="Times New Roman"/>
+          <w:sz w:val="16"/>
+          <w:szCs w:val="16"/>
+        </w:rPr>
+        <w:t>ed</w:t>
+      </w:r>
+      <w:proofErr w:type="spellEnd"/>
+      <w:r>
+        <w:rPr>
+          <w:rFonts w:ascii="Times New Roman" w:hAnsi="Times New Roman" w:cs="Times New Roman"/>
+          <w:sz w:val="16"/>
+          <w:szCs w:val="16"/>
+        </w:rPr>
+        <w:t xml:space="preserve"> inner join payroll as p on </w:t>
+      </w:r>
+      <w:proofErr w:type="spellStart"/>
+      <w:r>
+        <w:rPr>
+          <w:rFonts w:ascii="Times New Roman" w:hAnsi="Times New Roman" w:cs="Times New Roman"/>
+          <w:sz w:val="16"/>
+          <w:szCs w:val="16"/>
+        </w:rPr>
+        <w:t>ed.employee_id</w:t>
+      </w:r>
+      <w:proofErr w:type="spellEnd"/>
+      <w:r>
+        <w:rPr>
+          <w:rFonts w:ascii="Times New Roman" w:hAnsi="Times New Roman" w:cs="Times New Roman"/>
+          <w:sz w:val="16"/>
+          <w:szCs w:val="16"/>
+        </w:rPr>
+        <w:t>=</w:t>
+      </w:r>
+      <w:proofErr w:type="spellStart"/>
+      <w:r>
+        <w:rPr>
+          <w:rFonts w:ascii="Times New Roman" w:hAnsi="Times New Roman" w:cs="Times New Roman"/>
+          <w:sz w:val="16"/>
+          <w:szCs w:val="16"/>
+        </w:rPr>
+        <w:t>p.employee_id</w:t>
+      </w:r>
+      <w:proofErr w:type="spellEnd"/>
+      <w:r>
+        <w:rPr>
+          <w:rFonts w:ascii="Times New Roman" w:hAnsi="Times New Roman" w:cs="Times New Roman"/>
+          <w:sz w:val="16"/>
+          <w:szCs w:val="16"/>
+        </w:rPr>
+        <w:t xml:space="preserve"> right join </w:t>
+      </w:r>
+      <w:proofErr w:type="spellStart"/>
+      <w:r>
+        <w:rPr>
+          <w:rFonts w:ascii="Times New Roman" w:hAnsi="Times New Roman" w:cs="Times New Roman"/>
+          <w:sz w:val="16"/>
+          <w:szCs w:val="16"/>
+        </w:rPr>
+        <w:t>employee_departments</w:t>
+      </w:r>
+      <w:proofErr w:type="spellEnd"/>
+      <w:r>
+        <w:rPr>
+          <w:rFonts w:ascii="Times New Roman" w:hAnsi="Times New Roman" w:cs="Times New Roman"/>
+          <w:sz w:val="16"/>
+          <w:szCs w:val="16"/>
+        </w:rPr>
+        <w:t xml:space="preserve"> as </w:t>
+      </w:r>
+      <w:proofErr w:type="spellStart"/>
+      <w:r>
+        <w:rPr>
+          <w:rFonts w:ascii="Times New Roman" w:hAnsi="Times New Roman" w:cs="Times New Roman"/>
+          <w:sz w:val="16"/>
+          <w:szCs w:val="16"/>
+        </w:rPr>
+        <w:t>edpart</w:t>
+      </w:r>
+      <w:proofErr w:type="spellEnd"/>
+      <w:r>
+        <w:rPr>
+          <w:rFonts w:ascii="Times New Roman" w:hAnsi="Times New Roman" w:cs="Times New Roman"/>
+          <w:sz w:val="16"/>
+          <w:szCs w:val="16"/>
+        </w:rPr>
+        <w:t xml:space="preserve"> on </w:t>
+      </w:r>
+      <w:proofErr w:type="spellStart"/>
+      <w:r>
+        <w:rPr>
+          <w:rFonts w:ascii="Times New Roman" w:hAnsi="Times New Roman" w:cs="Times New Roman"/>
+          <w:sz w:val="16"/>
+          <w:szCs w:val="16"/>
+        </w:rPr>
+        <w:t>ed.employee_id</w:t>
+      </w:r>
+      <w:proofErr w:type="spellEnd"/>
+      <w:r>
+        <w:rPr>
+          <w:rFonts w:ascii="Times New Roman" w:hAnsi="Times New Roman" w:cs="Times New Roman"/>
+          <w:sz w:val="16"/>
+          <w:szCs w:val="16"/>
+        </w:rPr>
+        <w:t>=</w:t>
+      </w:r>
+      <w:proofErr w:type="spellStart"/>
+      <w:r>
+        <w:rPr>
+          <w:rFonts w:ascii="Times New Roman" w:hAnsi="Times New Roman" w:cs="Times New Roman"/>
+          <w:sz w:val="16"/>
+          <w:szCs w:val="16"/>
+        </w:rPr>
+        <w:t>edpart.employee_id</w:t>
+      </w:r>
+      <w:proofErr w:type="spellEnd"/>
+      <w:r>
+        <w:rPr>
+          <w:rFonts w:ascii="Times New Roman" w:hAnsi="Times New Roman" w:cs="Times New Roman"/>
+          <w:sz w:val="16"/>
+          <w:szCs w:val="16"/>
+        </w:rPr>
+        <w:t>;</w:t>
+      </w:r>
+    </w:p>
+    <w:p>
+      <w:pPr>
+        <w:rPr>
+          <w:rFonts w:ascii="Times New Roman" w:hAnsi="Times New Roman" w:cs="Times New Roman"/>
+          <w:sz w:val="16"/>
+          <w:szCs w:val="16"/>
+        </w:rPr>
+      </w:pPr>
+      <w:r>
+        <w:rPr>
+          <w:rFonts w:ascii="Times New Roman" w:hAnsi="Times New Roman" w:cs="Times New Roman"/>
+          <w:sz w:val="16"/>
+          <w:szCs w:val="16"/>
+        </w:rPr>
+        <w:t>+-------------+----------+----------+--------+------------+--------+-------------+-----------+---------+--------------+------------+------------+-------------+---------------+</w:t>
+      </w:r>
+    </w:p>
+    <w:p>
+      <w:pPr>
+        <w:rPr>
+          <w:rFonts w:ascii="Times New Roman" w:hAnsi="Times New Roman" w:cs="Times New Roman"/>
+          <w:sz w:val="16"/>
+          <w:szCs w:val="16"/>
+        </w:rPr>
+      </w:pPr>
+      <w:r>
+        <w:rPr>
+          <w:rFonts w:ascii="Times New Roman" w:hAnsi="Times New Roman" w:cs="Times New Roman"/>
+          <w:sz w:val="16"/>
+          <w:szCs w:val="16"/>
+        </w:rPr>
+        <w:t xml:space="preserve">| </w:t>
+      </w:r>
+      <w:proofErr w:type="spellStart"/>
+      <w:r>
+        <w:rPr>
+          <w:rFonts w:ascii="Times New Roman" w:hAnsi="Times New Roman" w:cs="Times New Roman"/>
+          <w:sz w:val="16"/>
+          <w:szCs w:val="16"/>
+        </w:rPr>
+        <w:t>employee_id</w:t>
+      </w:r>
+      <w:proofErr w:type="spellEnd"/>
+      <w:r>
+        <w:rPr>
+          <w:rFonts w:ascii="Times New Roman" w:hAnsi="Times New Roman" w:cs="Times New Roman"/>
+          <w:sz w:val="16"/>
+          <w:szCs w:val="16"/>
+        </w:rPr>
+        <w:t xml:space="preserve"> | phone    | address  | gender | </w:t>
+      </w:r>
+      <w:proofErr w:type="spellStart"/>
+      <w:r>
+        <w:rPr>
+          <w:rFonts w:ascii="Times New Roman" w:hAnsi="Times New Roman" w:cs="Times New Roman"/>
+          <w:sz w:val="16"/>
+          <w:szCs w:val="16"/>
+        </w:rPr>
+        <w:t>start_date</w:t>
+      </w:r>
+      <w:proofErr w:type="spellEnd"/>
+      <w:r>
+        <w:rPr>
+          <w:rFonts w:ascii="Times New Roman" w:hAnsi="Times New Roman" w:cs="Times New Roman"/>
+          <w:sz w:val="16"/>
+          <w:szCs w:val="16"/>
+        </w:rPr>
+        <w:t xml:space="preserve"> | name   | </w:t>
+      </w:r>
+      <w:proofErr w:type="spellStart"/>
+      <w:r>
+        <w:rPr>
+          <w:rFonts w:ascii="Times New Roman" w:hAnsi="Times New Roman" w:cs="Times New Roman"/>
+          <w:sz w:val="16"/>
+          <w:szCs w:val="16"/>
+        </w:rPr>
+        <w:t>employee_id</w:t>
+      </w:r>
+      <w:proofErr w:type="spellEnd"/>
+      <w:r>
+        <w:rPr>
+          <w:rFonts w:ascii="Times New Roman" w:hAnsi="Times New Roman" w:cs="Times New Roman"/>
+          <w:sz w:val="16"/>
+          <w:szCs w:val="16"/>
+        </w:rPr>
+        <w:t xml:space="preserve"> | </w:t>
+      </w:r>
+      <w:proofErr w:type="spellStart"/>
+      <w:r>
+        <w:rPr>
+          <w:rFonts w:ascii="Times New Roman" w:hAnsi="Times New Roman" w:cs="Times New Roman"/>
+          <w:sz w:val="16"/>
+          <w:szCs w:val="16"/>
+        </w:rPr>
+        <w:t>basic_pay</w:t>
+      </w:r>
+      <w:proofErr w:type="spellEnd"/>
+      <w:r>
+        <w:rPr>
+          <w:rFonts w:ascii="Times New Roman" w:hAnsi="Times New Roman" w:cs="Times New Roman"/>
+          <w:sz w:val="16"/>
+          <w:szCs w:val="16"/>
+        </w:rPr>
+        <w:t xml:space="preserve"> | </w:t>
+      </w:r>
+      <w:proofErr w:type="spellStart"/>
+      <w:r>
+        <w:rPr>
+          <w:rFonts w:ascii="Times New Roman" w:hAnsi="Times New Roman" w:cs="Times New Roman"/>
+          <w:sz w:val="16"/>
+          <w:szCs w:val="16"/>
+        </w:rPr>
+        <w:t>net_pay</w:t>
+      </w:r>
+      <w:proofErr w:type="spellEnd"/>
+      <w:r>
+        <w:rPr>
+          <w:rFonts w:ascii="Times New Roman" w:hAnsi="Times New Roman" w:cs="Times New Roman"/>
+          <w:sz w:val="16"/>
+          <w:szCs w:val="16"/>
+        </w:rPr>
+        <w:t xml:space="preserve"> | </w:t>
+      </w:r>
+      <w:proofErr w:type="spellStart"/>
+      <w:r>
+        <w:rPr>
+          <w:rFonts w:ascii="Times New Roman" w:hAnsi="Times New Roman" w:cs="Times New Roman"/>
+          <w:sz w:val="16"/>
+          <w:szCs w:val="16"/>
+        </w:rPr>
+        <w:t>taxabale_pay</w:t>
+      </w:r>
+      <w:proofErr w:type="spellEnd"/>
+      <w:r>
+        <w:rPr>
+          <w:rFonts w:ascii="Times New Roman" w:hAnsi="Times New Roman" w:cs="Times New Roman"/>
+          <w:sz w:val="16"/>
+          <w:szCs w:val="16"/>
+        </w:rPr>
+        <w:t xml:space="preserve"> | deductions | </w:t>
+      </w:r>
+      <w:proofErr w:type="spellStart"/>
+      <w:r>
+        <w:rPr>
+          <w:rFonts w:ascii="Times New Roman" w:hAnsi="Times New Roman" w:cs="Times New Roman"/>
+          <w:sz w:val="16"/>
+          <w:szCs w:val="16"/>
+        </w:rPr>
+        <w:t>income_tax</w:t>
+      </w:r>
+      <w:proofErr w:type="spellEnd"/>
+      <w:r>
+        <w:rPr>
+          <w:rFonts w:ascii="Times New Roman" w:hAnsi="Times New Roman" w:cs="Times New Roman"/>
+          <w:sz w:val="16"/>
+          <w:szCs w:val="16"/>
+        </w:rPr>
+        <w:t xml:space="preserve"> | </w:t>
+      </w:r>
+      <w:proofErr w:type="spellStart"/>
+      <w:r>
+        <w:rPr>
+          <w:rFonts w:ascii="Times New Roman" w:hAnsi="Times New Roman" w:cs="Times New Roman"/>
+          <w:sz w:val="16"/>
+          <w:szCs w:val="16"/>
+        </w:rPr>
+        <w:t>employee_id</w:t>
+      </w:r>
+      <w:proofErr w:type="spellEnd"/>
+      <w:r>
+        <w:rPr>
+          <w:rFonts w:ascii="Times New Roman" w:hAnsi="Times New Roman" w:cs="Times New Roman"/>
+          <w:sz w:val="16"/>
+          <w:szCs w:val="16"/>
+        </w:rPr>
+        <w:t xml:space="preserve"> | </w:t>
+      </w:r>
+      <w:proofErr w:type="spellStart"/>
+      <w:r>
+        <w:rPr>
+          <w:rFonts w:ascii="Times New Roman" w:hAnsi="Times New Roman" w:cs="Times New Roman"/>
+          <w:sz w:val="16"/>
+          <w:szCs w:val="16"/>
+        </w:rPr>
+        <w:t>department_id</w:t>
+      </w:r>
+      <w:proofErr w:type="spellEnd"/>
+      <w:r>
+        <w:rPr>
+          <w:rFonts w:ascii="Times New Roman" w:hAnsi="Times New Roman" w:cs="Times New Roman"/>
+          <w:sz w:val="16"/>
+          <w:szCs w:val="16"/>
+        </w:rPr>
+        <w:t xml:space="preserve"> |</w:t>
+      </w:r>
+    </w:p>
+    <w:p>
+      <w:pPr>
+        <w:rPr>
+          <w:rFonts w:ascii="Times New Roman" w:hAnsi="Times New Roman" w:cs="Times New Roman"/>
+          <w:sz w:val="16"/>
+          <w:szCs w:val="16"/>
+        </w:rPr>
+      </w:pPr>
+      <w:r>
+        <w:rPr>
+          <w:rFonts w:ascii="Times New Roman" w:hAnsi="Times New Roman" w:cs="Times New Roman"/>
+          <w:sz w:val="16"/>
+          <w:szCs w:val="16"/>
+        </w:rPr>
+        <w:t>+-------------+----------+----------+--------+------------+--------+-------------+-----------+---------+--------------+------------+------------+-------------+---------------+</w:t>
+      </w:r>
+    </w:p>
+    <w:p>
+      <w:pPr>
+        <w:rPr>
+          <w:rFonts w:ascii="Times New Roman" w:hAnsi="Times New Roman" w:cs="Times New Roman"/>
+          <w:sz w:val="16"/>
+          <w:szCs w:val="16"/>
+        </w:rPr>
+      </w:pPr>
+      <w:r>
+        <w:rPr>
+          <w:rFonts w:ascii="Times New Roman" w:hAnsi="Times New Roman" w:cs="Times New Roman"/>
+          <w:sz w:val="16"/>
+          <w:szCs w:val="16"/>
+        </w:rPr>
+        <w:t xml:space="preserve">|        1405 | 85296374 | </w:t>
+      </w:r>
+      <w:proofErr w:type="spellStart"/>
+      <w:r>
+        <w:rPr>
+          <w:rFonts w:ascii="Times New Roman" w:hAnsi="Times New Roman" w:cs="Times New Roman"/>
+          <w:sz w:val="16"/>
+          <w:szCs w:val="16"/>
+        </w:rPr>
+        <w:t>Ramnaagr</w:t>
+      </w:r>
+      <w:proofErr w:type="spellEnd"/>
+      <w:r>
+        <w:rPr>
+          <w:rFonts w:ascii="Times New Roman" w:hAnsi="Times New Roman" w:cs="Times New Roman"/>
+          <w:sz w:val="16"/>
+          <w:szCs w:val="16"/>
+        </w:rPr>
+        <w:t xml:space="preserve"> | F      | 2019-01-05 | </w:t>
+      </w:r>
+      <w:proofErr w:type="spellStart"/>
+      <w:r>
+        <w:rPr>
+          <w:rFonts w:ascii="Times New Roman" w:hAnsi="Times New Roman" w:cs="Times New Roman"/>
+          <w:sz w:val="16"/>
+          <w:szCs w:val="16"/>
+        </w:rPr>
+        <w:t>Terisa</w:t>
+      </w:r>
+      <w:proofErr w:type="spellEnd"/>
+      <w:r>
+        <w:rPr>
+          <w:rFonts w:ascii="Times New Roman" w:hAnsi="Times New Roman" w:cs="Times New Roman"/>
+          <w:sz w:val="16"/>
+          <w:szCs w:val="16"/>
+        </w:rPr>
+        <w:t xml:space="preserve"> |        1405 |    400000 |  390000 |       280000 |       5000 |       1500 |        1405 |           852 |</w:t>
+      </w:r>
+    </w:p>
+    <w:p>
+      <w:pPr>
+        <w:rPr>
+          <w:rFonts w:ascii="Times New Roman" w:hAnsi="Times New Roman" w:cs="Times New Roman"/>
+          <w:sz w:val="16"/>
+          <w:szCs w:val="16"/>
+        </w:rPr>
+      </w:pPr>
+      <w:r>
+        <w:rPr>
+          <w:rFonts w:ascii="Times New Roman" w:hAnsi="Times New Roman" w:cs="Times New Roman"/>
+          <w:sz w:val="16"/>
+          <w:szCs w:val="16"/>
+        </w:rPr>
+        <w:t xml:space="preserve">|        1405 | 85296374 | </w:t>
+      </w:r>
+      <w:proofErr w:type="spellStart"/>
+      <w:r>
+        <w:rPr>
+          <w:rFonts w:ascii="Times New Roman" w:hAnsi="Times New Roman" w:cs="Times New Roman"/>
+          <w:sz w:val="16"/>
+          <w:szCs w:val="16"/>
+        </w:rPr>
+        <w:t>Ramnaagr</w:t>
+      </w:r>
+      <w:proofErr w:type="spellEnd"/>
+      <w:r>
+        <w:rPr>
+          <w:rFonts w:ascii="Times New Roman" w:hAnsi="Times New Roman" w:cs="Times New Roman"/>
+          <w:sz w:val="16"/>
+          <w:szCs w:val="16"/>
+        </w:rPr>
+        <w:t xml:space="preserve"> | F      | 2019-01-05 | </w:t>
+      </w:r>
+      <w:proofErr w:type="spellStart"/>
+      <w:r>
+        <w:rPr>
+          <w:rFonts w:ascii="Times New Roman" w:hAnsi="Times New Roman" w:cs="Times New Roman"/>
+          <w:sz w:val="16"/>
+          <w:szCs w:val="16"/>
+        </w:rPr>
+        <w:t>Terisa</w:t>
+      </w:r>
+      <w:proofErr w:type="spellEnd"/>
+      <w:r>
+        <w:rPr>
+          <w:rFonts w:ascii="Times New Roman" w:hAnsi="Times New Roman" w:cs="Times New Roman"/>
+          <w:sz w:val="16"/>
+          <w:szCs w:val="16"/>
+        </w:rPr>
+        <w:t xml:space="preserve"> |        1405 |    400000 |  390000 |       280000 |       5000 |       1500 |        1405 |           853 |</w:t>
+      </w:r>
+    </w:p>
+    <w:p>
+      <w:pPr>
+        <w:rPr>
+          <w:rFonts w:ascii="Times New Roman" w:hAnsi="Times New Roman" w:cs="Times New Roman"/>
+          <w:sz w:val="16"/>
+          <w:szCs w:val="16"/>
+        </w:rPr>
+      </w:pPr>
+      <w:r>
+        <w:rPr>
+          <w:rFonts w:ascii="Times New Roman" w:hAnsi="Times New Roman" w:cs="Times New Roman"/>
+          <w:sz w:val="16"/>
+          <w:szCs w:val="16"/>
+        </w:rPr>
+        <w:t>+-------------+----------+----------+--------+------------+--------+-------------+-----------+---------+--------------+------------+------------+-------------+---------------+</w:t>
+      </w:r>
+    </w:p>
+    <w:p>
+      <w:pPr>
+        <w:rPr>
+          <w:rFonts w:ascii="Times New Roman" w:hAnsi="Times New Roman" w:cs="Times New Roman"/>
+          <w:sz w:val="16"/>
+          <w:szCs w:val="16"/>
+        </w:rPr>
+      </w:pPr>
+      <w:r>
+        <w:rPr>
+          <w:rFonts w:ascii="Times New Roman" w:hAnsi="Times New Roman" w:cs="Times New Roman"/>
+          <w:sz w:val="16"/>
+          <w:szCs w:val="16"/>
+        </w:rPr>
+        <w:t>2 rows in set (0.00 sec)</w:t>
+      </w:r>
+    </w:p>
+    <w:p>
+      <w:pPr>
+        <w:rPr>
+          <w:rFonts w:ascii="Times New Roman" w:hAnsi="Times New Roman" w:cs="Times New Roman"/>
+          <w:sz w:val="16"/>
+          <w:szCs w:val="16"/>
+        </w:rPr>
+      </w:pPr>
+    </w:p>
+    <w:p>
+      <w:pPr>
+        <w:rPr>
+          <w:rFonts w:ascii="Times New Roman" w:hAnsi="Times New Roman" w:cs="Times New Roman"/>
+          <w:sz w:val="16"/>
+          <w:szCs w:val="16"/>
+        </w:rPr>
+      </w:pPr>
+      <w:proofErr w:type="spellStart"/>
+      <w:r>
+        <w:rPr>
+          <w:rFonts w:ascii="Times New Roman" w:hAnsi="Times New Roman" w:cs="Times New Roman"/>
+          <w:sz w:val="16"/>
+          <w:szCs w:val="16"/>
+        </w:rPr>
+        <w:t>mysql</w:t>
+      </w:r>
+      <w:proofErr w:type="spellEnd"/>
+      <w:r>
+        <w:rPr>
+          <w:rFonts w:ascii="Times New Roman" w:hAnsi="Times New Roman" w:cs="Times New Roman"/>
+          <w:sz w:val="16"/>
+          <w:szCs w:val="16"/>
+        </w:rPr>
+        <w:t xml:space="preserve">&gt; select * from </w:t>
+      </w:r>
+      <w:proofErr w:type="spellStart"/>
+      <w:r>
+        <w:rPr>
+          <w:rFonts w:ascii="Times New Roman" w:hAnsi="Times New Roman" w:cs="Times New Roman"/>
+          <w:sz w:val="16"/>
+          <w:szCs w:val="16"/>
+        </w:rPr>
+        <w:t>employee_details</w:t>
+      </w:r>
+      <w:proofErr w:type="spellEnd"/>
+      <w:r>
+        <w:rPr>
+          <w:rFonts w:ascii="Times New Roman" w:hAnsi="Times New Roman" w:cs="Times New Roman"/>
+          <w:sz w:val="16"/>
+          <w:szCs w:val="16"/>
+        </w:rPr>
+        <w:t xml:space="preserve"> as </w:t>
+      </w:r>
+      <w:proofErr w:type="spellStart"/>
+      <w:r>
+        <w:rPr>
+          <w:rFonts w:ascii="Times New Roman" w:hAnsi="Times New Roman" w:cs="Times New Roman"/>
+          <w:sz w:val="16"/>
+          <w:szCs w:val="16"/>
+        </w:rPr>
+        <w:t>ed</w:t>
+      </w:r>
+      <w:proofErr w:type="spellEnd"/>
+      <w:r>
+        <w:rPr>
+          <w:rFonts w:ascii="Times New Roman" w:hAnsi="Times New Roman" w:cs="Times New Roman"/>
+          <w:sz w:val="16"/>
+          <w:szCs w:val="16"/>
+        </w:rPr>
+        <w:t xml:space="preserve"> inner join payroll as p on </w:t>
+      </w:r>
+      <w:proofErr w:type="spellStart"/>
+      <w:r>
+        <w:rPr>
+          <w:rFonts w:ascii="Times New Roman" w:hAnsi="Times New Roman" w:cs="Times New Roman"/>
+          <w:sz w:val="16"/>
+          <w:szCs w:val="16"/>
+        </w:rPr>
+        <w:t>ed.employee_id</w:t>
+      </w:r>
+      <w:proofErr w:type="spellEnd"/>
+      <w:r>
+        <w:rPr>
+          <w:rFonts w:ascii="Times New Roman" w:hAnsi="Times New Roman" w:cs="Times New Roman"/>
+          <w:sz w:val="16"/>
+          <w:szCs w:val="16"/>
+        </w:rPr>
+        <w:t>=</w:t>
+      </w:r>
+      <w:proofErr w:type="spellStart"/>
+      <w:r>
+        <w:rPr>
+          <w:rFonts w:ascii="Times New Roman" w:hAnsi="Times New Roman" w:cs="Times New Roman"/>
+          <w:sz w:val="16"/>
+          <w:szCs w:val="16"/>
+        </w:rPr>
+        <w:t>p.employee_id</w:t>
+      </w:r>
+      <w:proofErr w:type="spellEnd"/>
+      <w:r>
+        <w:rPr>
+          <w:rFonts w:ascii="Times New Roman" w:hAnsi="Times New Roman" w:cs="Times New Roman"/>
+          <w:sz w:val="16"/>
+          <w:szCs w:val="16"/>
+        </w:rPr>
+        <w:t xml:space="preserve"> right join </w:t>
+      </w:r>
+      <w:proofErr w:type="spellStart"/>
+      <w:r>
+        <w:rPr>
+          <w:rFonts w:ascii="Times New Roman" w:hAnsi="Times New Roman" w:cs="Times New Roman"/>
+          <w:sz w:val="16"/>
+          <w:szCs w:val="16"/>
+        </w:rPr>
+        <w:t>employee_departments</w:t>
+      </w:r>
+      <w:proofErr w:type="spellEnd"/>
+      <w:r>
+        <w:rPr>
+          <w:rFonts w:ascii="Times New Roman" w:hAnsi="Times New Roman" w:cs="Times New Roman"/>
+          <w:sz w:val="16"/>
+          <w:szCs w:val="16"/>
+        </w:rPr>
+        <w:t xml:space="preserve"> as </w:t>
+      </w:r>
+      <w:proofErr w:type="spellStart"/>
+      <w:r>
+        <w:rPr>
+          <w:rFonts w:ascii="Times New Roman" w:hAnsi="Times New Roman" w:cs="Times New Roman"/>
+          <w:sz w:val="16"/>
+          <w:szCs w:val="16"/>
+        </w:rPr>
+        <w:t>edpart</w:t>
+      </w:r>
+      <w:proofErr w:type="spellEnd"/>
+      <w:r>
+        <w:rPr>
+          <w:rFonts w:ascii="Times New Roman" w:hAnsi="Times New Roman" w:cs="Times New Roman"/>
+          <w:sz w:val="16"/>
+          <w:szCs w:val="16"/>
+        </w:rPr>
+        <w:t xml:space="preserve"> on </w:t>
+      </w:r>
+      <w:proofErr w:type="spellStart"/>
+      <w:r>
+        <w:rPr>
+          <w:rFonts w:ascii="Times New Roman" w:hAnsi="Times New Roman" w:cs="Times New Roman"/>
+          <w:sz w:val="16"/>
+          <w:szCs w:val="16"/>
+        </w:rPr>
+        <w:t>ed.employee_id</w:t>
+      </w:r>
+      <w:proofErr w:type="spellEnd"/>
+      <w:r>
+        <w:rPr>
+          <w:rFonts w:ascii="Times New Roman" w:hAnsi="Times New Roman" w:cs="Times New Roman"/>
+          <w:sz w:val="16"/>
+          <w:szCs w:val="16"/>
+        </w:rPr>
+        <w:t>=</w:t>
+      </w:r>
+      <w:proofErr w:type="spellStart"/>
+      <w:r>
+        <w:rPr>
+          <w:rFonts w:ascii="Times New Roman" w:hAnsi="Times New Roman" w:cs="Times New Roman"/>
+          <w:sz w:val="16"/>
+          <w:szCs w:val="16"/>
+        </w:rPr>
+        <w:t>edpart.employee_id</w:t>
+      </w:r>
+      <w:proofErr w:type="spellEnd"/>
+    </w:p>
+    <w:p>
+      <w:pPr>
+        <w:rPr>
+          <w:rFonts w:ascii="Times New Roman" w:hAnsi="Times New Roman" w:cs="Times New Roman"/>
+          <w:sz w:val="16"/>
+          <w:szCs w:val="16"/>
+        </w:rPr>
+      </w:pPr>
+      <w:r>
+        <w:rPr>
+          <w:rFonts w:ascii="Times New Roman" w:hAnsi="Times New Roman" w:cs="Times New Roman"/>
+          <w:sz w:val="16"/>
+          <w:szCs w:val="16"/>
+        </w:rPr>
+        <w:t xml:space="preserve">    -&gt; inner join company as c  on </w:t>
+      </w:r>
+      <w:proofErr w:type="spellStart"/>
+      <w:r>
+        <w:rPr>
+          <w:rFonts w:ascii="Times New Roman" w:hAnsi="Times New Roman" w:cs="Times New Roman"/>
+          <w:sz w:val="16"/>
+          <w:szCs w:val="16"/>
+        </w:rPr>
+        <w:t>ed.employee_id</w:t>
+      </w:r>
+      <w:proofErr w:type="spellEnd"/>
+      <w:r>
+        <w:rPr>
+          <w:rFonts w:ascii="Times New Roman" w:hAnsi="Times New Roman" w:cs="Times New Roman"/>
+          <w:sz w:val="16"/>
+          <w:szCs w:val="16"/>
+        </w:rPr>
+        <w:t>=</w:t>
+      </w:r>
+      <w:proofErr w:type="spellStart"/>
+      <w:r>
+        <w:rPr>
+          <w:rFonts w:ascii="Times New Roman" w:hAnsi="Times New Roman" w:cs="Times New Roman"/>
+          <w:sz w:val="16"/>
+          <w:szCs w:val="16"/>
+        </w:rPr>
+        <w:t>c.employee_id</w:t>
+      </w:r>
+      <w:proofErr w:type="spellEnd"/>
+      <w:r>
+        <w:rPr>
+          <w:rFonts w:ascii="Times New Roman" w:hAnsi="Times New Roman" w:cs="Times New Roman"/>
+          <w:sz w:val="16"/>
+          <w:szCs w:val="16"/>
+        </w:rPr>
+        <w:t>;</w:t>
+      </w:r>
+    </w:p>
+    <w:p>
+      <w:pPr>
+        <w:rPr>
+          <w:rFonts w:ascii="Times New Roman" w:hAnsi="Times New Roman" w:cs="Times New Roman"/>
+          <w:sz w:val="16"/>
+          <w:szCs w:val="16"/>
+        </w:rPr>
+      </w:pPr>
+      <w:r>
+        <w:rPr>
+          <w:rFonts w:ascii="Times New Roman" w:hAnsi="Times New Roman" w:cs="Times New Roman"/>
+          <w:sz w:val="16"/>
+          <w:szCs w:val="16"/>
+        </w:rPr>
+        <w:t>+-------------+----------+----------+--------+------------+--------+-------------+-----------+---------+--------------+------------+------------+-------------+---------------+------------+-------------+</w:t>
+      </w:r>
+    </w:p>
+    <w:p>
+      <w:pPr>
+        <w:rPr>
+          <w:rFonts w:ascii="Times New Roman" w:hAnsi="Times New Roman" w:cs="Times New Roman"/>
+          <w:sz w:val="16"/>
+          <w:szCs w:val="16"/>
+        </w:rPr>
+      </w:pPr>
+      <w:r>
+        <w:rPr>
+          <w:rFonts w:ascii="Times New Roman" w:hAnsi="Times New Roman" w:cs="Times New Roman"/>
+          <w:sz w:val="16"/>
+          <w:szCs w:val="16"/>
+        </w:rPr>
+        <w:lastRenderedPageBreak/>
+        <w:t xml:space="preserve">| </w:t>
+      </w:r>
+      <w:proofErr w:type="spellStart"/>
+      <w:r>
+        <w:rPr>
+          <w:rFonts w:ascii="Times New Roman" w:hAnsi="Times New Roman" w:cs="Times New Roman"/>
+          <w:sz w:val="16"/>
+          <w:szCs w:val="16"/>
+        </w:rPr>
+        <w:t>employee_id</w:t>
+      </w:r>
+      <w:proofErr w:type="spellEnd"/>
+      <w:r>
+        <w:rPr>
+          <w:rFonts w:ascii="Times New Roman" w:hAnsi="Times New Roman" w:cs="Times New Roman"/>
+          <w:sz w:val="16"/>
+          <w:szCs w:val="16"/>
+        </w:rPr>
+        <w:t xml:space="preserve"> | phone    | address  | gender | </w:t>
+      </w:r>
+      <w:proofErr w:type="spellStart"/>
+      <w:r>
+        <w:rPr>
+          <w:rFonts w:ascii="Times New Roman" w:hAnsi="Times New Roman" w:cs="Times New Roman"/>
+          <w:sz w:val="16"/>
+          <w:szCs w:val="16"/>
+        </w:rPr>
+        <w:t>start_date</w:t>
+      </w:r>
+      <w:proofErr w:type="spellEnd"/>
+      <w:r>
+        <w:rPr>
+          <w:rFonts w:ascii="Times New Roman" w:hAnsi="Times New Roman" w:cs="Times New Roman"/>
+          <w:sz w:val="16"/>
+          <w:szCs w:val="16"/>
+        </w:rPr>
+        <w:t xml:space="preserve"> | name   | </w:t>
+      </w:r>
+      <w:proofErr w:type="spellStart"/>
+      <w:r>
+        <w:rPr>
+          <w:rFonts w:ascii="Times New Roman" w:hAnsi="Times New Roman" w:cs="Times New Roman"/>
+          <w:sz w:val="16"/>
+          <w:szCs w:val="16"/>
+        </w:rPr>
+        <w:t>employee_id</w:t>
+      </w:r>
+      <w:proofErr w:type="spellEnd"/>
+      <w:r>
+        <w:rPr>
+          <w:rFonts w:ascii="Times New Roman" w:hAnsi="Times New Roman" w:cs="Times New Roman"/>
+          <w:sz w:val="16"/>
+          <w:szCs w:val="16"/>
+        </w:rPr>
+        <w:t xml:space="preserve"> | </w:t>
+      </w:r>
+      <w:proofErr w:type="spellStart"/>
+      <w:r>
+        <w:rPr>
+          <w:rFonts w:ascii="Times New Roman" w:hAnsi="Times New Roman" w:cs="Times New Roman"/>
+          <w:sz w:val="16"/>
+          <w:szCs w:val="16"/>
+        </w:rPr>
+        <w:t>basic_pay</w:t>
+      </w:r>
+      <w:proofErr w:type="spellEnd"/>
+      <w:r>
+        <w:rPr>
+          <w:rFonts w:ascii="Times New Roman" w:hAnsi="Times New Roman" w:cs="Times New Roman"/>
+          <w:sz w:val="16"/>
+          <w:szCs w:val="16"/>
+        </w:rPr>
+        <w:t xml:space="preserve"> | </w:t>
+      </w:r>
+      <w:proofErr w:type="spellStart"/>
+      <w:r>
+        <w:rPr>
+          <w:rFonts w:ascii="Times New Roman" w:hAnsi="Times New Roman" w:cs="Times New Roman"/>
+          <w:sz w:val="16"/>
+          <w:szCs w:val="16"/>
+        </w:rPr>
+        <w:t>net_pay</w:t>
+      </w:r>
+      <w:proofErr w:type="spellEnd"/>
+      <w:r>
+        <w:rPr>
+          <w:rFonts w:ascii="Times New Roman" w:hAnsi="Times New Roman" w:cs="Times New Roman"/>
+          <w:sz w:val="16"/>
+          <w:szCs w:val="16"/>
+        </w:rPr>
+        <w:t xml:space="preserve"> | </w:t>
+      </w:r>
+      <w:proofErr w:type="spellStart"/>
+      <w:r>
+        <w:rPr>
+          <w:rFonts w:ascii="Times New Roman" w:hAnsi="Times New Roman" w:cs="Times New Roman"/>
+          <w:sz w:val="16"/>
+          <w:szCs w:val="16"/>
+        </w:rPr>
+        <w:t>taxabale_pay</w:t>
+      </w:r>
+      <w:proofErr w:type="spellEnd"/>
+      <w:r>
+        <w:rPr>
+          <w:rFonts w:ascii="Times New Roman" w:hAnsi="Times New Roman" w:cs="Times New Roman"/>
+          <w:sz w:val="16"/>
+          <w:szCs w:val="16"/>
+        </w:rPr>
+        <w:t xml:space="preserve"> | deductions | </w:t>
+      </w:r>
+      <w:proofErr w:type="spellStart"/>
+      <w:r>
+        <w:rPr>
+          <w:rFonts w:ascii="Times New Roman" w:hAnsi="Times New Roman" w:cs="Times New Roman"/>
+          <w:sz w:val="16"/>
+          <w:szCs w:val="16"/>
+        </w:rPr>
+        <w:t>income_tax</w:t>
+      </w:r>
+      <w:proofErr w:type="spellEnd"/>
+      <w:r>
+        <w:rPr>
+          <w:rFonts w:ascii="Times New Roman" w:hAnsi="Times New Roman" w:cs="Times New Roman"/>
+          <w:sz w:val="16"/>
+          <w:szCs w:val="16"/>
+        </w:rPr>
+        <w:t xml:space="preserve"> | </w:t>
+      </w:r>
+      <w:proofErr w:type="spellStart"/>
+      <w:r>
+        <w:rPr>
+          <w:rFonts w:ascii="Times New Roman" w:hAnsi="Times New Roman" w:cs="Times New Roman"/>
+          <w:sz w:val="16"/>
+          <w:szCs w:val="16"/>
+        </w:rPr>
+        <w:t>employee_id</w:t>
+      </w:r>
+      <w:proofErr w:type="spellEnd"/>
+      <w:r>
+        <w:rPr>
+          <w:rFonts w:ascii="Times New Roman" w:hAnsi="Times New Roman" w:cs="Times New Roman"/>
+          <w:sz w:val="16"/>
+          <w:szCs w:val="16"/>
+        </w:rPr>
+        <w:t xml:space="preserve"> | </w:t>
+      </w:r>
+      <w:proofErr w:type="spellStart"/>
+      <w:r>
+        <w:rPr>
+          <w:rFonts w:ascii="Times New Roman" w:hAnsi="Times New Roman" w:cs="Times New Roman"/>
+          <w:sz w:val="16"/>
+          <w:szCs w:val="16"/>
+        </w:rPr>
+        <w:t>department_id</w:t>
+      </w:r>
+      <w:proofErr w:type="spellEnd"/>
+      <w:r>
+        <w:rPr>
+          <w:rFonts w:ascii="Times New Roman" w:hAnsi="Times New Roman" w:cs="Times New Roman"/>
+          <w:sz w:val="16"/>
+          <w:szCs w:val="16"/>
+        </w:rPr>
+        <w:t xml:space="preserve"> | name       | </w:t>
+      </w:r>
+      <w:proofErr w:type="spellStart"/>
+      <w:r>
+        <w:rPr>
+          <w:rFonts w:ascii="Times New Roman" w:hAnsi="Times New Roman" w:cs="Times New Roman"/>
+          <w:sz w:val="16"/>
+          <w:szCs w:val="16"/>
+        </w:rPr>
+        <w:t>employee_id</w:t>
+      </w:r>
+      <w:proofErr w:type="spellEnd"/>
+      <w:r>
+        <w:rPr>
+          <w:rFonts w:ascii="Times New Roman" w:hAnsi="Times New Roman" w:cs="Times New Roman"/>
+          <w:sz w:val="16"/>
+          <w:szCs w:val="16"/>
+        </w:rPr>
+        <w:t xml:space="preserve"> |</w:t>
+      </w:r>
+    </w:p>
+    <w:p>
+      <w:pPr>
+        <w:rPr>
+          <w:rFonts w:ascii="Times New Roman" w:hAnsi="Times New Roman" w:cs="Times New Roman"/>
+          <w:sz w:val="16"/>
+          <w:szCs w:val="16"/>
+        </w:rPr>
+      </w:pPr>
+      <w:r>
+        <w:rPr>
+          <w:rFonts w:ascii="Times New Roman" w:hAnsi="Times New Roman" w:cs="Times New Roman"/>
+          <w:sz w:val="16"/>
+          <w:szCs w:val="16"/>
+        </w:rPr>
+        <w:t>+-------------+----------+----------+--------+------------+--------+-------------+-----------+---------+--------------+------------+------------+-------------+---------------+------------+-------------+</w:t>
+      </w:r>
+    </w:p>
+    <w:p>
+      <w:pPr>
+        <w:rPr>
+          <w:rFonts w:ascii="Times New Roman" w:hAnsi="Times New Roman" w:cs="Times New Roman"/>
+          <w:sz w:val="16"/>
+          <w:szCs w:val="16"/>
+        </w:rPr>
+      </w:pPr>
+      <w:r>
+        <w:rPr>
+          <w:rFonts w:ascii="Times New Roman" w:hAnsi="Times New Roman" w:cs="Times New Roman"/>
+          <w:sz w:val="16"/>
+          <w:szCs w:val="16"/>
+        </w:rPr>
+        <w:t xml:space="preserve">|        1405 | 85296374 | </w:t>
+      </w:r>
+      <w:proofErr w:type="spellStart"/>
+      <w:r>
+        <w:rPr>
+          <w:rFonts w:ascii="Times New Roman" w:hAnsi="Times New Roman" w:cs="Times New Roman"/>
+          <w:sz w:val="16"/>
+          <w:szCs w:val="16"/>
+        </w:rPr>
+        <w:t>Ramnaagr</w:t>
+      </w:r>
+      <w:proofErr w:type="spellEnd"/>
+      <w:r>
+        <w:rPr>
+          <w:rFonts w:ascii="Times New Roman" w:hAnsi="Times New Roman" w:cs="Times New Roman"/>
+          <w:sz w:val="16"/>
+          <w:szCs w:val="16"/>
+        </w:rPr>
+        <w:t xml:space="preserve"> | F      | 2019-01-05 | </w:t>
+      </w:r>
+      <w:proofErr w:type="spellStart"/>
+      <w:r>
+        <w:rPr>
+          <w:rFonts w:ascii="Times New Roman" w:hAnsi="Times New Roman" w:cs="Times New Roman"/>
+          <w:sz w:val="16"/>
+          <w:szCs w:val="16"/>
+        </w:rPr>
+        <w:t>Terisa</w:t>
+      </w:r>
+      <w:proofErr w:type="spellEnd"/>
+      <w:r>
+        <w:rPr>
+          <w:rFonts w:ascii="Times New Roman" w:hAnsi="Times New Roman" w:cs="Times New Roman"/>
+          <w:sz w:val="16"/>
+          <w:szCs w:val="16"/>
+        </w:rPr>
+        <w:t xml:space="preserve"> |        1405 |    400000 |  390000 |       280000 |       5000 |       1500 |        1405 |           852 | </w:t>
+      </w:r>
+      <w:proofErr w:type="spellStart"/>
+      <w:r>
+        <w:rPr>
+          <w:rFonts w:ascii="Times New Roman" w:hAnsi="Times New Roman" w:cs="Times New Roman"/>
+          <w:sz w:val="16"/>
+          <w:szCs w:val="16"/>
+        </w:rPr>
+        <w:t>BridgeLabz</w:t>
+      </w:r>
+      <w:proofErr w:type="spellEnd"/>
+      <w:r>
+        <w:rPr>
+          <w:rFonts w:ascii="Times New Roman" w:hAnsi="Times New Roman" w:cs="Times New Roman"/>
+          <w:sz w:val="16"/>
+          <w:szCs w:val="16"/>
+        </w:rPr>
+        <w:t xml:space="preserve"> |        1405 |</w:t>
+      </w:r>
+    </w:p>
+    <w:p>
+      <w:pPr>
+        <w:rPr>
+          <w:rFonts w:ascii="Times New Roman" w:hAnsi="Times New Roman" w:cs="Times New Roman"/>
+          <w:sz w:val="16"/>
+          <w:szCs w:val="16"/>
+        </w:rPr>
+      </w:pPr>
+      <w:r>
+        <w:rPr>
+          <w:rFonts w:ascii="Times New Roman" w:hAnsi="Times New Roman" w:cs="Times New Roman"/>
+          <w:sz w:val="16"/>
+          <w:szCs w:val="16"/>
+        </w:rPr>
+        <w:t xml:space="preserve">|        1405 | 85296374 | </w:t>
+      </w:r>
+      <w:proofErr w:type="spellStart"/>
+      <w:r>
+        <w:rPr>
+          <w:rFonts w:ascii="Times New Roman" w:hAnsi="Times New Roman" w:cs="Times New Roman"/>
+          <w:sz w:val="16"/>
+          <w:szCs w:val="16"/>
+        </w:rPr>
+        <w:t>Ramnaagr</w:t>
+      </w:r>
+      <w:proofErr w:type="spellEnd"/>
+      <w:r>
+        <w:rPr>
+          <w:rFonts w:ascii="Times New Roman" w:hAnsi="Times New Roman" w:cs="Times New Roman"/>
+          <w:sz w:val="16"/>
+          <w:szCs w:val="16"/>
+        </w:rPr>
+        <w:t xml:space="preserve"> | F      | 2019-01-05 | </w:t>
+      </w:r>
+      <w:proofErr w:type="spellStart"/>
+      <w:r>
+        <w:rPr>
+          <w:rFonts w:ascii="Times New Roman" w:hAnsi="Times New Roman" w:cs="Times New Roman"/>
+          <w:sz w:val="16"/>
+          <w:szCs w:val="16"/>
+        </w:rPr>
+        <w:t>Terisa</w:t>
+      </w:r>
+      <w:proofErr w:type="spellEnd"/>
+      <w:r>
+        <w:rPr>
+          <w:rFonts w:ascii="Times New Roman" w:hAnsi="Times New Roman" w:cs="Times New Roman"/>
+          <w:sz w:val="16"/>
+          <w:szCs w:val="16"/>
+        </w:rPr>
+        <w:t xml:space="preserve"> |        1405 |    400000 |  390000 |       280000 |       5000 |       1500 |        1405 |           853 | </w:t>
+      </w:r>
+      <w:proofErr w:type="spellStart"/>
+      <w:r>
+        <w:rPr>
+          <w:rFonts w:ascii="Times New Roman" w:hAnsi="Times New Roman" w:cs="Times New Roman"/>
+          <w:sz w:val="16"/>
+          <w:szCs w:val="16"/>
+        </w:rPr>
+        <w:t>BridgeLabz</w:t>
+      </w:r>
+      <w:proofErr w:type="spellEnd"/>
+      <w:r>
+        <w:rPr>
+          <w:rFonts w:ascii="Times New Roman" w:hAnsi="Times New Roman" w:cs="Times New Roman"/>
+          <w:sz w:val="16"/>
+          <w:szCs w:val="16"/>
+        </w:rPr>
+        <w:t xml:space="preserve"> |        1405 |</w:t>
+      </w:r>
+    </w:p>
+    <w:p>
+      <w:pPr>
+        <w:rPr>
+          <w:rFonts w:ascii="Times New Roman" w:hAnsi="Times New Roman" w:cs="Times New Roman"/>
+          <w:sz w:val="16"/>
+          <w:szCs w:val="16"/>
+        </w:rPr>
+      </w:pPr>
+      <w:r>
+        <w:rPr>
+          <w:rFonts w:ascii="Times New Roman" w:hAnsi="Times New Roman" w:cs="Times New Roman"/>
+          <w:sz w:val="16"/>
+          <w:szCs w:val="16"/>
+        </w:rPr>
+        <w:t>+-------------+----------+----------+--------+------------+--------+-------------+-----------+---------+--------------+------------+------------+-------------+---------------+------------+-------------+</w:t>
+      </w:r>
+    </w:p>
+    <w:p>
+      <w:pPr>
+        <w:rPr>
+          <w:rFonts w:ascii="Times New Roman" w:hAnsi="Times New Roman" w:cs="Times New Roman"/>
+          <w:sz w:val="16"/>
+          <w:szCs w:val="16"/>
+        </w:rPr>
+      </w:pPr>
+      <w:r>
+        <w:rPr>
+          <w:rFonts w:ascii="Times New Roman" w:hAnsi="Times New Roman" w:cs="Times New Roman"/>
+          <w:sz w:val="16"/>
+          <w:szCs w:val="16"/>
+        </w:rPr>
+        <w:t>2 rows in set (0.00 sec)</w:t>
+      </w:r>
+    </w:p>
+    <w:p>
+      <w:pPr>
+        <w:rPr>
+          <w:rFonts w:ascii="Times New Roman" w:hAnsi="Times New Roman" w:cs="Times New Roman"/>
+          <w:sz w:val="16"/>
+          <w:szCs w:val="16"/>
+        </w:rPr>
+      </w:pPr>
+    </w:p>
+    <w:p>
+      <w:pPr>
+        <w:rPr>
+          <w:rFonts w:ascii="Times New Roman" w:hAnsi="Times New Roman" w:cs="Times New Roman"/>
+          <w:sz w:val="16"/>
+          <w:szCs w:val="16"/>
+        </w:rPr>
+      </w:pPr>
+      <w:proofErr w:type="spellStart"/>
+      <w:r>
+        <w:rPr>
+          <w:rFonts w:ascii="Times New Roman" w:hAnsi="Times New Roman" w:cs="Times New Roman"/>
+          <w:sz w:val="16"/>
+          <w:szCs w:val="16"/>
+        </w:rPr>
+        <w:t>mysql</w:t>
+      </w:r>
+      <w:proofErr w:type="spellEnd"/>
+      <w:r>
+        <w:rPr>
+          <w:rFonts w:ascii="Times New Roman" w:hAnsi="Times New Roman" w:cs="Times New Roman"/>
+          <w:sz w:val="16"/>
+          <w:szCs w:val="16"/>
+        </w:rPr>
+        <w:t xml:space="preserve">&gt; select * from </w:t>
+      </w:r>
+      <w:proofErr w:type="spellStart"/>
+      <w:r>
+        <w:rPr>
+          <w:rFonts w:ascii="Times New Roman" w:hAnsi="Times New Roman" w:cs="Times New Roman"/>
+          <w:sz w:val="16"/>
+          <w:szCs w:val="16"/>
+        </w:rPr>
+        <w:t>employee_details</w:t>
+      </w:r>
+      <w:proofErr w:type="spellEnd"/>
+      <w:r>
+        <w:rPr>
+          <w:rFonts w:ascii="Times New Roman" w:hAnsi="Times New Roman" w:cs="Times New Roman"/>
+          <w:sz w:val="16"/>
+          <w:szCs w:val="16"/>
+        </w:rPr>
+        <w:t xml:space="preserve"> as </w:t>
+      </w:r>
+      <w:proofErr w:type="spellStart"/>
+      <w:r>
+        <w:rPr>
+          <w:rFonts w:ascii="Times New Roman" w:hAnsi="Times New Roman" w:cs="Times New Roman"/>
+          <w:sz w:val="16"/>
+          <w:szCs w:val="16"/>
+        </w:rPr>
+        <w:t>ed</w:t>
+      </w:r>
+      <w:proofErr w:type="spellEnd"/>
+      <w:r>
+        <w:rPr>
+          <w:rFonts w:ascii="Times New Roman" w:hAnsi="Times New Roman" w:cs="Times New Roman"/>
+          <w:sz w:val="16"/>
+          <w:szCs w:val="16"/>
+        </w:rPr>
+        <w:t xml:space="preserve"> inner join payroll as p on </w:t>
+      </w:r>
+      <w:proofErr w:type="spellStart"/>
+      <w:r>
+        <w:rPr>
+          <w:rFonts w:ascii="Times New Roman" w:hAnsi="Times New Roman" w:cs="Times New Roman"/>
+          <w:sz w:val="16"/>
+          <w:szCs w:val="16"/>
+        </w:rPr>
+        <w:t>ed.employee_id</w:t>
+      </w:r>
+      <w:proofErr w:type="spellEnd"/>
+      <w:r>
+        <w:rPr>
+          <w:rFonts w:ascii="Times New Roman" w:hAnsi="Times New Roman" w:cs="Times New Roman"/>
+          <w:sz w:val="16"/>
+          <w:szCs w:val="16"/>
+        </w:rPr>
+        <w:t>=</w:t>
+      </w:r>
+      <w:proofErr w:type="spellStart"/>
+      <w:r>
+        <w:rPr>
+          <w:rFonts w:ascii="Times New Roman" w:hAnsi="Times New Roman" w:cs="Times New Roman"/>
+          <w:sz w:val="16"/>
+          <w:szCs w:val="16"/>
+        </w:rPr>
+        <w:t>p.employee_id</w:t>
+      </w:r>
+      <w:proofErr w:type="spellEnd"/>
+      <w:r>
+        <w:rPr>
+          <w:rFonts w:ascii="Times New Roman" w:hAnsi="Times New Roman" w:cs="Times New Roman"/>
+          <w:sz w:val="16"/>
+          <w:szCs w:val="16"/>
+        </w:rPr>
+        <w:t xml:space="preserve"> right join </w:t>
+      </w:r>
+      <w:proofErr w:type="spellStart"/>
+      <w:r>
+        <w:rPr>
+          <w:rFonts w:ascii="Times New Roman" w:hAnsi="Times New Roman" w:cs="Times New Roman"/>
+          <w:sz w:val="16"/>
+          <w:szCs w:val="16"/>
+        </w:rPr>
+        <w:t>employee_departments</w:t>
+      </w:r>
+      <w:proofErr w:type="spellEnd"/>
+      <w:r>
+        <w:rPr>
+          <w:rFonts w:ascii="Times New Roman" w:hAnsi="Times New Roman" w:cs="Times New Roman"/>
+          <w:sz w:val="16"/>
+          <w:szCs w:val="16"/>
+        </w:rPr>
+        <w:t xml:space="preserve"> as </w:t>
+      </w:r>
+      <w:proofErr w:type="spellStart"/>
+      <w:r>
+        <w:rPr>
+          <w:rFonts w:ascii="Times New Roman" w:hAnsi="Times New Roman" w:cs="Times New Roman"/>
+          <w:sz w:val="16"/>
+          <w:szCs w:val="16"/>
+        </w:rPr>
+        <w:t>edpart</w:t>
+      </w:r>
+      <w:proofErr w:type="spellEnd"/>
+      <w:r>
+        <w:rPr>
+          <w:rFonts w:ascii="Times New Roman" w:hAnsi="Times New Roman" w:cs="Times New Roman"/>
+          <w:sz w:val="16"/>
+          <w:szCs w:val="16"/>
+        </w:rPr>
+        <w:t xml:space="preserve"> on </w:t>
+      </w:r>
+      <w:proofErr w:type="spellStart"/>
+      <w:r>
+        <w:rPr>
+          <w:rFonts w:ascii="Times New Roman" w:hAnsi="Times New Roman" w:cs="Times New Roman"/>
+          <w:sz w:val="16"/>
+          <w:szCs w:val="16"/>
+        </w:rPr>
+        <w:t>ed.employee_id</w:t>
+      </w:r>
+      <w:proofErr w:type="spellEnd"/>
+      <w:r>
+        <w:rPr>
+          <w:rFonts w:ascii="Times New Roman" w:hAnsi="Times New Roman" w:cs="Times New Roman"/>
+          <w:sz w:val="16"/>
+          <w:szCs w:val="16"/>
+        </w:rPr>
+        <w:t>=</w:t>
+      </w:r>
+      <w:proofErr w:type="spellStart"/>
+      <w:r>
+        <w:rPr>
+          <w:rFonts w:ascii="Times New Roman" w:hAnsi="Times New Roman" w:cs="Times New Roman"/>
+          <w:sz w:val="16"/>
+          <w:szCs w:val="16"/>
+        </w:rPr>
+        <w:t>edpart.employee_id</w:t>
+      </w:r>
+      <w:proofErr w:type="spellEnd"/>
+    </w:p>
+    <w:p>
+      <w:pPr>
+        <w:rPr>
+          <w:rFonts w:ascii="Times New Roman" w:hAnsi="Times New Roman" w:cs="Times New Roman"/>
+          <w:sz w:val="16"/>
+          <w:szCs w:val="16"/>
+        </w:rPr>
+      </w:pPr>
+      <w:r>
+        <w:rPr>
+          <w:rFonts w:ascii="Times New Roman" w:hAnsi="Times New Roman" w:cs="Times New Roman"/>
+          <w:sz w:val="16"/>
+          <w:szCs w:val="16"/>
+        </w:rPr>
+        <w:t xml:space="preserve">    -&gt; inner join company as c  on </w:t>
+      </w:r>
+      <w:proofErr w:type="spellStart"/>
+      <w:r>
+        <w:rPr>
+          <w:rFonts w:ascii="Times New Roman" w:hAnsi="Times New Roman" w:cs="Times New Roman"/>
+          <w:sz w:val="16"/>
+          <w:szCs w:val="16"/>
+        </w:rPr>
+        <w:t>ed.employee_id</w:t>
+      </w:r>
+      <w:proofErr w:type="spellEnd"/>
+      <w:r>
+        <w:rPr>
+          <w:rFonts w:ascii="Times New Roman" w:hAnsi="Times New Roman" w:cs="Times New Roman"/>
+          <w:sz w:val="16"/>
+          <w:szCs w:val="16"/>
+        </w:rPr>
+        <w:t>=</w:t>
+      </w:r>
+      <w:proofErr w:type="spellStart"/>
+      <w:r>
+        <w:rPr>
+          <w:rFonts w:ascii="Times New Roman" w:hAnsi="Times New Roman" w:cs="Times New Roman"/>
+          <w:sz w:val="16"/>
+          <w:szCs w:val="16"/>
+        </w:rPr>
+        <w:t>c.employee_id</w:t>
+      </w:r>
+      <w:proofErr w:type="spellEnd"/>
+      <w:r>
+        <w:rPr>
+          <w:rFonts w:ascii="Times New Roman" w:hAnsi="Times New Roman" w:cs="Times New Roman"/>
+          <w:sz w:val="16"/>
+          <w:szCs w:val="16"/>
+        </w:rPr>
+        <w:t xml:space="preserve"> right join departments on </w:t>
+      </w:r>
+      <w:proofErr w:type="spellStart"/>
+      <w:r>
+        <w:rPr>
+          <w:rFonts w:ascii="Times New Roman" w:hAnsi="Times New Roman" w:cs="Times New Roman"/>
+          <w:sz w:val="16"/>
+          <w:szCs w:val="16"/>
+        </w:rPr>
+        <w:t>edpart.department_id</w:t>
+      </w:r>
+      <w:proofErr w:type="spellEnd"/>
+      <w:r>
+        <w:rPr>
+          <w:rFonts w:ascii="Times New Roman" w:hAnsi="Times New Roman" w:cs="Times New Roman"/>
+          <w:sz w:val="16"/>
+          <w:szCs w:val="16"/>
+        </w:rPr>
+        <w:t>=</w:t>
+      </w:r>
+      <w:proofErr w:type="spellStart"/>
+      <w:r>
+        <w:rPr>
+          <w:rFonts w:ascii="Times New Roman" w:hAnsi="Times New Roman" w:cs="Times New Roman"/>
+          <w:sz w:val="16"/>
+          <w:szCs w:val="16"/>
+        </w:rPr>
+        <w:t>departments.department_id</w:t>
+      </w:r>
+      <w:proofErr w:type="spellEnd"/>
+      <w:r>
+        <w:rPr>
+          <w:rFonts w:ascii="Times New Roman" w:hAnsi="Times New Roman" w:cs="Times New Roman"/>
+          <w:sz w:val="16"/>
+          <w:szCs w:val="16"/>
+        </w:rPr>
+        <w:t>;</w:t>
+      </w:r>
+    </w:p>
+    <w:p>
+      <w:pPr>
+        <w:rPr>
+          <w:rFonts w:ascii="Times New Roman" w:hAnsi="Times New Roman" w:cs="Times New Roman"/>
+          <w:sz w:val="16"/>
+          <w:szCs w:val="16"/>
+        </w:rPr>
+      </w:pPr>
+      <w:r>
+        <w:rPr>
+          <w:rFonts w:ascii="Times New Roman" w:hAnsi="Times New Roman" w:cs="Times New Roman"/>
+          <w:sz w:val="16"/>
+          <w:szCs w:val="16"/>
+        </w:rPr>
+        <w:t>+-------------+----------+----------+--------+------------+--------+-------------+-----------+---------+--------------+------------+------------+-------------+---------------+------------+-------------+-----------+---------------+</w:t>
+      </w:r>
+    </w:p>
+    <w:p>
+      <w:pPr>
+        <w:rPr>
+          <w:rFonts w:ascii="Times New Roman" w:hAnsi="Times New Roman" w:cs="Times New Roman"/>
+          <w:sz w:val="16"/>
+          <w:szCs w:val="16"/>
+        </w:rPr>
+      </w:pPr>
+    </w:p>
+    <w:p>
+      <w:pPr>
+        <w:rPr>
+          <w:rFonts w:ascii="Times New Roman" w:hAnsi="Times New Roman" w:cs="Times New Roman"/>
+          <w:sz w:val="16"/>
+          <w:szCs w:val="16"/>
+        </w:rPr>
+      </w:pPr>
+      <w:r>
+        <w:rPr>
+          <w:rFonts w:ascii="Times New Roman" w:hAnsi="Times New Roman" w:cs="Times New Roman"/>
+          <w:sz w:val="16"/>
+          <w:szCs w:val="16"/>
+        </w:rPr>
+        <w:t xml:space="preserve">| </w:t>
+      </w:r>
+      <w:proofErr w:type="spellStart"/>
+      <w:r>
+        <w:rPr>
+          <w:rFonts w:ascii="Times New Roman" w:hAnsi="Times New Roman" w:cs="Times New Roman"/>
+          <w:sz w:val="16"/>
+          <w:szCs w:val="16"/>
+        </w:rPr>
+        <w:t>employee_id</w:t>
+      </w:r>
+      <w:proofErr w:type="spellEnd"/>
+      <w:r>
+        <w:rPr>
+          <w:rFonts w:ascii="Times New Roman" w:hAnsi="Times New Roman" w:cs="Times New Roman"/>
+          <w:sz w:val="16"/>
+          <w:szCs w:val="16"/>
+        </w:rPr>
+        <w:t xml:space="preserve"> | phone    | address  | gender | </w:t>
+      </w:r>
+      <w:proofErr w:type="spellStart"/>
+      <w:r>
+        <w:rPr>
+          <w:rFonts w:ascii="Times New Roman" w:hAnsi="Times New Roman" w:cs="Times New Roman"/>
+          <w:sz w:val="16"/>
+          <w:szCs w:val="16"/>
+        </w:rPr>
+        <w:t>start_date</w:t>
+      </w:r>
+      <w:proofErr w:type="spellEnd"/>
+      <w:r>
+        <w:rPr>
+          <w:rFonts w:ascii="Times New Roman" w:hAnsi="Times New Roman" w:cs="Times New Roman"/>
+          <w:sz w:val="16"/>
+          <w:szCs w:val="16"/>
+        </w:rPr>
+        <w:t xml:space="preserve"> | name   | </w:t>
+      </w:r>
+      <w:proofErr w:type="spellStart"/>
+      <w:r>
+        <w:rPr>
+          <w:rFonts w:ascii="Times New Roman" w:hAnsi="Times New Roman" w:cs="Times New Roman"/>
+          <w:sz w:val="16"/>
+          <w:szCs w:val="16"/>
+        </w:rPr>
+        <w:t>employee_id</w:t>
+      </w:r>
+      <w:proofErr w:type="spellEnd"/>
+      <w:r>
+        <w:rPr>
+          <w:rFonts w:ascii="Times New Roman" w:hAnsi="Times New Roman" w:cs="Times New Roman"/>
+          <w:sz w:val="16"/>
+          <w:szCs w:val="16"/>
+        </w:rPr>
+        <w:t xml:space="preserve"> | </w:t>
+      </w:r>
+      <w:proofErr w:type="spellStart"/>
+      <w:r>
+        <w:rPr>
+          <w:rFonts w:ascii="Times New Roman" w:hAnsi="Times New Roman" w:cs="Times New Roman"/>
+          <w:sz w:val="16"/>
+          <w:szCs w:val="16"/>
+        </w:rPr>
+        <w:t>basic_pay</w:t>
+      </w:r>
+      <w:proofErr w:type="spellEnd"/>
+      <w:r>
+        <w:rPr>
+          <w:rFonts w:ascii="Times New Roman" w:hAnsi="Times New Roman" w:cs="Times New Roman"/>
+          <w:sz w:val="16"/>
+          <w:szCs w:val="16"/>
+        </w:rPr>
+        <w:t xml:space="preserve"> | </w:t>
+      </w:r>
+      <w:proofErr w:type="spellStart"/>
+      <w:r>
+        <w:rPr>
+          <w:rFonts w:ascii="Times New Roman" w:hAnsi="Times New Roman" w:cs="Times New Roman"/>
+          <w:sz w:val="16"/>
+          <w:szCs w:val="16"/>
+        </w:rPr>
+        <w:t>net_pay</w:t>
+      </w:r>
+      <w:proofErr w:type="spellEnd"/>
+      <w:r>
+        <w:rPr>
+          <w:rFonts w:ascii="Times New Roman" w:hAnsi="Times New Roman" w:cs="Times New Roman"/>
+          <w:sz w:val="16"/>
+          <w:szCs w:val="16"/>
+        </w:rPr>
+        <w:t xml:space="preserve"> | </w:t>
+      </w:r>
+      <w:proofErr w:type="spellStart"/>
+      <w:r>
+        <w:rPr>
+          <w:rFonts w:ascii="Times New Roman" w:hAnsi="Times New Roman" w:cs="Times New Roman"/>
+          <w:sz w:val="16"/>
+          <w:szCs w:val="16"/>
+        </w:rPr>
+        <w:t>taxabale_pay</w:t>
+      </w:r>
+      <w:proofErr w:type="spellEnd"/>
+      <w:r>
+        <w:rPr>
+          <w:rFonts w:ascii="Times New Roman" w:hAnsi="Times New Roman" w:cs="Times New Roman"/>
+          <w:sz w:val="16"/>
+          <w:szCs w:val="16"/>
+        </w:rPr>
+        <w:t xml:space="preserve"> | deductions | </w:t>
+      </w:r>
+      <w:proofErr w:type="spellStart"/>
+      <w:r>
+        <w:rPr>
+          <w:rFonts w:ascii="Times New Roman" w:hAnsi="Times New Roman" w:cs="Times New Roman"/>
+          <w:sz w:val="16"/>
+          <w:szCs w:val="16"/>
+        </w:rPr>
+        <w:t>income_tax</w:t>
+      </w:r>
+      <w:proofErr w:type="spellEnd"/>
+      <w:r>
+        <w:rPr>
+          <w:rFonts w:ascii="Times New Roman" w:hAnsi="Times New Roman" w:cs="Times New Roman"/>
+          <w:sz w:val="16"/>
+          <w:szCs w:val="16"/>
+        </w:rPr>
+        <w:t xml:space="preserve"> | </w:t>
+      </w:r>
+      <w:proofErr w:type="spellStart"/>
+      <w:r>
+        <w:rPr>
+          <w:rFonts w:ascii="Times New Roman" w:hAnsi="Times New Roman" w:cs="Times New Roman"/>
+          <w:sz w:val="16"/>
+          <w:szCs w:val="16"/>
+        </w:rPr>
+        <w:t>employee_id</w:t>
+      </w:r>
+      <w:proofErr w:type="spellEnd"/>
+      <w:r>
+        <w:rPr>
+          <w:rFonts w:ascii="Times New Roman" w:hAnsi="Times New Roman" w:cs="Times New Roman"/>
+          <w:sz w:val="16"/>
+          <w:szCs w:val="16"/>
+        </w:rPr>
+        <w:t xml:space="preserve"> | </w:t>
+      </w:r>
+      <w:proofErr w:type="spellStart"/>
+      <w:r>
+        <w:rPr>
+          <w:rFonts w:ascii="Times New Roman" w:hAnsi="Times New Roman" w:cs="Times New Roman"/>
+          <w:sz w:val="16"/>
+          <w:szCs w:val="16"/>
+        </w:rPr>
+        <w:t>department_id</w:t>
+      </w:r>
+      <w:proofErr w:type="spellEnd"/>
+      <w:r>
+        <w:rPr>
+          <w:rFonts w:ascii="Times New Roman" w:hAnsi="Times New Roman" w:cs="Times New Roman"/>
+          <w:sz w:val="16"/>
+          <w:szCs w:val="16"/>
+        </w:rPr>
+        <w:t xml:space="preserve"> | name       | </w:t>
+      </w:r>
+      <w:proofErr w:type="spellStart"/>
+      <w:r>
+        <w:rPr>
+          <w:rFonts w:ascii="Times New Roman" w:hAnsi="Times New Roman" w:cs="Times New Roman"/>
+          <w:sz w:val="16"/>
+          <w:szCs w:val="16"/>
+        </w:rPr>
+        <w:t>employee_id</w:t>
+      </w:r>
+      <w:proofErr w:type="spellEnd"/>
+      <w:r>
+        <w:rPr>
+          <w:rFonts w:ascii="Times New Roman" w:hAnsi="Times New Roman" w:cs="Times New Roman"/>
+          <w:sz w:val="16"/>
+          <w:szCs w:val="16"/>
+        </w:rPr>
+        <w:t xml:space="preserve"> | name      | </w:t>
+      </w:r>
+      <w:proofErr w:type="spellStart"/>
+      <w:r>
+        <w:rPr>
+          <w:rFonts w:ascii="Times New Roman" w:hAnsi="Times New Roman" w:cs="Times New Roman"/>
+          <w:sz w:val="16"/>
+          <w:szCs w:val="16"/>
+        </w:rPr>
+        <w:t>department_id</w:t>
+      </w:r>
+      <w:proofErr w:type="spellEnd"/>
+      <w:r>
+        <w:rPr>
+          <w:rFonts w:ascii="Times New Roman" w:hAnsi="Times New Roman" w:cs="Times New Roman"/>
+          <w:sz w:val="16"/>
+          <w:szCs w:val="16"/>
+        </w:rPr>
+        <w:t xml:space="preserve"> |</w:t>
+      </w:r>
+    </w:p>
+    <w:p>
+      <w:pPr>
+        <w:rPr>
+          <w:rFonts w:ascii="Times New Roman" w:hAnsi="Times New Roman" w:cs="Times New Roman"/>
+          <w:sz w:val="16"/>
+          <w:szCs w:val="16"/>
+        </w:rPr>
+      </w:pPr>
+    </w:p>
+    <w:p>
+      <w:pPr>
+        <w:rPr>
+          <w:rFonts w:ascii="Times New Roman" w:hAnsi="Times New Roman" w:cs="Times New Roman"/>
+          <w:sz w:val="16"/>
+          <w:szCs w:val="16"/>
+        </w:rPr>
+      </w:pPr>
+      <w:r>
+        <w:rPr>
+          <w:rFonts w:ascii="Times New Roman" w:hAnsi="Times New Roman" w:cs="Times New Roman"/>
+          <w:sz w:val="16"/>
+          <w:szCs w:val="16"/>
+        </w:rPr>
+        <w:t>+-------------+----------+----------+--------+------------+--------+-------------+-----------+---------+--------------+------------+------------+-------------+---------------+------------+-------------+-----------+---------------+</w:t>
+      </w:r>
+    </w:p>
+    <w:p>
+      <w:pPr>
+        <w:rPr>
+          <w:rFonts w:ascii="Times New Roman" w:hAnsi="Times New Roman" w:cs="Times New Roman"/>
+          <w:sz w:val="16"/>
+          <w:szCs w:val="16"/>
+        </w:rPr>
+      </w:pPr>
+    </w:p>
+    <w:p>
+      <w:pPr>
+        <w:rPr>
+          <w:rFonts w:ascii="Times New Roman" w:hAnsi="Times New Roman" w:cs="Times New Roman"/>
+          <w:sz w:val="16"/>
+          <w:szCs w:val="16"/>
+        </w:rPr>
+      </w:pPr>
+      <w:r>
+        <w:rPr>
+          <w:rFonts w:ascii="Times New Roman" w:hAnsi="Times New Roman" w:cs="Times New Roman"/>
+          <w:sz w:val="16"/>
+          <w:szCs w:val="16"/>
+        </w:rPr>
+        <w:t xml:space="preserve">|        1405 | 85296374 | </w:t>
+      </w:r>
+      <w:proofErr w:type="spellStart"/>
+      <w:r>
+        <w:rPr>
+          <w:rFonts w:ascii="Times New Roman" w:hAnsi="Times New Roman" w:cs="Times New Roman"/>
+          <w:sz w:val="16"/>
+          <w:szCs w:val="16"/>
+        </w:rPr>
+        <w:t>Ramnaagr</w:t>
+      </w:r>
+      <w:proofErr w:type="spellEnd"/>
+      <w:r>
+        <w:rPr>
+          <w:rFonts w:ascii="Times New Roman" w:hAnsi="Times New Roman" w:cs="Times New Roman"/>
+          <w:sz w:val="16"/>
+          <w:szCs w:val="16"/>
+        </w:rPr>
+        <w:t xml:space="preserve"> | F      | 2019-01-05 | </w:t>
+      </w:r>
+      <w:proofErr w:type="spellStart"/>
+      <w:r>
+        <w:rPr>
+          <w:rFonts w:ascii="Times New Roman" w:hAnsi="Times New Roman" w:cs="Times New Roman"/>
+          <w:sz w:val="16"/>
+          <w:szCs w:val="16"/>
+        </w:rPr>
+        <w:t>Terisa</w:t>
+      </w:r>
+      <w:proofErr w:type="spellEnd"/>
+      <w:r>
+        <w:rPr>
+          <w:rFonts w:ascii="Times New Roman" w:hAnsi="Times New Roman" w:cs="Times New Roman"/>
+          <w:sz w:val="16"/>
+          <w:szCs w:val="16"/>
+        </w:rPr>
+        <w:t xml:space="preserve"> |        1405 |    400000 |  390000 |       280000 |       5000 |       1500 |        1405 |           852 | </w:t>
+      </w:r>
+      <w:proofErr w:type="spellStart"/>
+      <w:r>
+        <w:rPr>
+          <w:rFonts w:ascii="Times New Roman" w:hAnsi="Times New Roman" w:cs="Times New Roman"/>
+          <w:sz w:val="16"/>
+          <w:szCs w:val="16"/>
+        </w:rPr>
+        <w:t>BridgeLabz</w:t>
+      </w:r>
+      <w:proofErr w:type="spellEnd"/>
+      <w:r>
+        <w:rPr>
+          <w:rFonts w:ascii="Times New Roman" w:hAnsi="Times New Roman" w:cs="Times New Roman"/>
+          <w:sz w:val="16"/>
+          <w:szCs w:val="16"/>
+        </w:rPr>
+        <w:t xml:space="preserve"> |        1405 | Sales     |           852 |</w:t>
+      </w:r>
+    </w:p>
+    <w:p>
+      <w:pPr>
+        <w:rPr>
+          <w:rFonts w:ascii="Times New Roman" w:hAnsi="Times New Roman" w:cs="Times New Roman"/>
+          <w:sz w:val="16"/>
+          <w:szCs w:val="16"/>
+        </w:rPr>
+      </w:pPr>
+    </w:p>
+    <w:p>
+      <w:pPr>
+        <w:rPr>
+          <w:rFonts w:ascii="Times New Roman" w:hAnsi="Times New Roman" w:cs="Times New Roman"/>
+          <w:sz w:val="16"/>
+          <w:szCs w:val="16"/>
+        </w:rPr>
+      </w:pPr>
+      <w:r>
+        <w:rPr>
+          <w:rFonts w:ascii="Times New Roman" w:hAnsi="Times New Roman" w:cs="Times New Roman"/>
+          <w:sz w:val="16"/>
+          <w:szCs w:val="16"/>
+        </w:rPr>
+        <w:t xml:space="preserve">|        1405 | 85296374 | </w:t>
+      </w:r>
+      <w:proofErr w:type="spellStart"/>
+      <w:r>
+        <w:rPr>
+          <w:rFonts w:ascii="Times New Roman" w:hAnsi="Times New Roman" w:cs="Times New Roman"/>
+          <w:sz w:val="16"/>
+          <w:szCs w:val="16"/>
+        </w:rPr>
+        <w:t>Ramnaagr</w:t>
+      </w:r>
+      <w:proofErr w:type="spellEnd"/>
+      <w:r>
+        <w:rPr>
+          <w:rFonts w:ascii="Times New Roman" w:hAnsi="Times New Roman" w:cs="Times New Roman"/>
+          <w:sz w:val="16"/>
+          <w:szCs w:val="16"/>
+        </w:rPr>
+        <w:t xml:space="preserve"> | F      | 2019-01-05 | </w:t>
+      </w:r>
+      <w:proofErr w:type="spellStart"/>
+      <w:r>
+        <w:rPr>
+          <w:rFonts w:ascii="Times New Roman" w:hAnsi="Times New Roman" w:cs="Times New Roman"/>
+          <w:sz w:val="16"/>
+          <w:szCs w:val="16"/>
+        </w:rPr>
+        <w:t>Terisa</w:t>
+      </w:r>
+      <w:proofErr w:type="spellEnd"/>
+      <w:r>
+        <w:rPr>
+          <w:rFonts w:ascii="Times New Roman" w:hAnsi="Times New Roman" w:cs="Times New Roman"/>
+          <w:sz w:val="16"/>
+          <w:szCs w:val="16"/>
+        </w:rPr>
+        <w:t xml:space="preserve"> |        1405 |    400000 |  390000 |       280000 |       5000 |       1500 |        1405 |           853 | </w:t>
+      </w:r>
+      <w:proofErr w:type="spellStart"/>
+      <w:r>
+        <w:rPr>
+          <w:rFonts w:ascii="Times New Roman" w:hAnsi="Times New Roman" w:cs="Times New Roman"/>
+          <w:sz w:val="16"/>
+          <w:szCs w:val="16"/>
+        </w:rPr>
+        <w:t>BridgeLabz</w:t>
+      </w:r>
+      <w:proofErr w:type="spellEnd"/>
+      <w:r>
+        <w:rPr>
+          <w:rFonts w:ascii="Times New Roman" w:hAnsi="Times New Roman" w:cs="Times New Roman"/>
+          <w:sz w:val="16"/>
+          <w:szCs w:val="16"/>
+        </w:rPr>
+        <w:t xml:space="preserve"> |        1405 | Marketing |           853 |</w:t>
+      </w:r>
+    </w:p>
+    <w:p>
+      <w:pPr>
+        <w:rPr>
+          <w:rFonts w:ascii="Times New Roman" w:hAnsi="Times New Roman" w:cs="Times New Roman"/>
+          <w:sz w:val="16"/>
+          <w:szCs w:val="16"/>
+        </w:rPr>
+      </w:pPr>
+    </w:p>
+    <w:p>
+      <w:pPr>
+        <w:rPr>
+          <w:rFonts w:ascii="Times New Roman" w:hAnsi="Times New Roman" w:cs="Times New Roman"/>
+          <w:sz w:val="16"/>
+          <w:szCs w:val="16"/>
+        </w:rPr>
+      </w:pPr>
+      <w:r>
+        <w:rPr>
+          <w:rFonts w:ascii="Times New Roman" w:hAnsi="Times New Roman" w:cs="Times New Roman"/>
+          <w:sz w:val="16"/>
+          <w:szCs w:val="16"/>
+        </w:rPr>
+        <w:t>+-------------+----------+----------+--------+------------+--------+-------------+-----------+---------+--------------+------------+------------+-------------+---------------+------------+-------------+-----------+---------------+</w:t>
+      </w:r>
+    </w:p>
+    <w:p>
+      <w:pPr>
+        <w:rPr>
+          <w:rFonts w:ascii="Times New Roman" w:hAnsi="Times New Roman" w:cs="Times New Roman"/>
+          <w:sz w:val="16"/>
+          <w:szCs w:val="16"/>
+        </w:rPr>
+      </w:pPr>
+    </w:p>
+    <w:p>
+      <w:pPr>
+        <w:rPr>
+          <w:rFonts w:ascii="Times New Roman" w:hAnsi="Times New Roman" w:cs="Times New Roman"/>
+          <w:sz w:val="16"/>
+          <w:szCs w:val="16"/>
+        </w:rPr>
+      </w:pPr>
+      <w:r>
+        <w:rPr>
+          <w:rFonts w:ascii="Times New Roman" w:hAnsi="Times New Roman" w:cs="Times New Roman"/>
+          <w:sz w:val="16"/>
+          <w:szCs w:val="16"/>
+        </w:rPr>
+        <w:t>2 rows in set (0.00 sec)</w:t>
+      </w:r>
+    </w:p>
+    <w:p>
+      <w:pPr>
+        <w:rPr>
+          <w:rFonts w:ascii="Times New Roman" w:hAnsi="Times New Roman" w:cs="Times New Roman"/>
+          <w:sz w:val="16"/>
+          <w:szCs w:val="16"/>
+        </w:rPr>
+      </w:pPr>
+    </w:p>
+    <w:p>
+      <w:pPr>
+        <w:rPr>
+          <w:rFonts w:ascii="Times New Roman" w:hAnsi="Times New Roman" w:cs="Times New Roman"/>
+          <w:sz w:val="16"/>
+          <w:szCs w:val="16"/>
+        </w:rPr>
+      </w:pPr>
+      <w:proofErr w:type="spellStart"/>
+      <w:r>
+        <w:rPr>
+          <w:rFonts w:ascii="Times New Roman" w:hAnsi="Times New Roman" w:cs="Times New Roman"/>
+          <w:sz w:val="16"/>
+          <w:szCs w:val="16"/>
+        </w:rPr>
+        <w:t>mysql</w:t>
+      </w:r>
+      <w:proofErr w:type="spellEnd"/>
+      <w:r>
+        <w:rPr>
+          <w:rFonts w:ascii="Times New Roman" w:hAnsi="Times New Roman" w:cs="Times New Roman"/>
+          <w:sz w:val="16"/>
+          <w:szCs w:val="16"/>
+        </w:rPr>
+        <w:t>&gt;</w:t>
+      </w:r>
+    </w:p>
+    <w:p>
+      <w:pPr>
+        <w:rPr>
+          <w:rFonts w:ascii="Times New Roman" w:hAnsi="Times New Roman" w:cs="Times New Roman"/>
+          <w:sz w:val="24"/>
+          <w:szCs w:val="24"/>
+        </w:rPr>
+      </w:pPr>
+      <w:r>
+        <w:rPr>
+          <w:rFonts w:ascii="Times New Roman" w:hAnsi="Times New Roman" w:cs="Times New Roman"/>
+          <w:sz w:val="24"/>
+          <w:szCs w:val="24"/>
+        </w:rPr>
+        <w:t>b)</w:t>
+      </w:r>
+    </w:p>
+    <w:p>
+      <w:pPr>
+        <w:rPr>
+          <w:rFonts w:ascii="Times New Roman" w:hAnsi="Times New Roman" w:cs="Times New Roman"/>
+          <w:sz w:val="24"/>
+          <w:szCs w:val="24"/>
+        </w:rPr>
+      </w:pPr>
+      <w:proofErr w:type="spellStart"/>
+      <w:r>
+        <w:rPr>
+          <w:rFonts w:ascii="Times New Roman" w:hAnsi="Times New Roman" w:cs="Times New Roman"/>
+          <w:sz w:val="24"/>
+          <w:szCs w:val="24"/>
+        </w:rPr>
+        <w:lastRenderedPageBreak/>
+        <w:t>mysql</w:t>
+      </w:r>
+      <w:proofErr w:type="spellEnd"/>
+      <w:r>
+        <w:rPr>
+          <w:rFonts w:ascii="Times New Roman" w:hAnsi="Times New Roman" w:cs="Times New Roman"/>
+          <w:sz w:val="24"/>
+          <w:szCs w:val="24"/>
+        </w:rPr>
+        <w:t xml:space="preserve">&gt; select ed.name, p.* from </w:t>
+      </w:r>
+      <w:proofErr w:type="spellStart"/>
+      <w:r>
+        <w:rPr>
+          <w:rFonts w:ascii="Times New Roman" w:hAnsi="Times New Roman" w:cs="Times New Roman"/>
+          <w:sz w:val="24"/>
+          <w:szCs w:val="24"/>
+        </w:rPr>
+        <w:t>employee_details</w:t>
+      </w:r>
+      <w:proofErr w:type="spellEnd"/>
+      <w:r>
+        <w:rPr>
+          <w:rFonts w:ascii="Times New Roman" w:hAnsi="Times New Roman" w:cs="Times New Roman"/>
+          <w:sz w:val="24"/>
+          <w:szCs w:val="24"/>
+        </w:rPr>
+        <w:t xml:space="preserve"> as </w:t>
+      </w:r>
+      <w:proofErr w:type="spellStart"/>
+      <w:r>
+        <w:rPr>
+          <w:rFonts w:ascii="Times New Roman" w:hAnsi="Times New Roman" w:cs="Times New Roman"/>
+          <w:sz w:val="24"/>
+          <w:szCs w:val="24"/>
+        </w:rPr>
+        <w:t>ed</w:t>
+      </w:r>
+      <w:proofErr w:type="spellEnd"/>
+      <w:r>
+        <w:rPr>
+          <w:rFonts w:ascii="Times New Roman" w:hAnsi="Times New Roman" w:cs="Times New Roman"/>
+          <w:sz w:val="24"/>
+          <w:szCs w:val="24"/>
+        </w:rPr>
+        <w:t xml:space="preserve"> right join payroll as p on </w:t>
+      </w:r>
+      <w:proofErr w:type="spellStart"/>
+      <w:r>
+        <w:rPr>
+          <w:rFonts w:ascii="Times New Roman" w:hAnsi="Times New Roman" w:cs="Times New Roman"/>
+          <w:sz w:val="24"/>
+          <w:szCs w:val="24"/>
+        </w:rPr>
+        <w:t>ed.employee_id</w:t>
+      </w:r>
+      <w:proofErr w:type="spellEnd"/>
+      <w:r>
+        <w:rPr>
+          <w:rFonts w:ascii="Times New Roman" w:hAnsi="Times New Roman" w:cs="Times New Roman"/>
+          <w:sz w:val="24"/>
+          <w:szCs w:val="24"/>
+        </w:rPr>
+        <w:t>=</w:t>
+      </w:r>
+      <w:proofErr w:type="spellStart"/>
+      <w:r>
+        <w:rPr>
+          <w:rFonts w:ascii="Times New Roman" w:hAnsi="Times New Roman" w:cs="Times New Roman"/>
+          <w:sz w:val="24"/>
+          <w:szCs w:val="24"/>
+        </w:rPr>
+        <w:t>p.employee_id</w:t>
+      </w:r>
+      <w:proofErr w:type="spellEnd"/>
+      <w:r>
+        <w:rPr>
+          <w:rFonts w:ascii="Times New Roman" w:hAnsi="Times New Roman" w:cs="Times New Roman"/>
+          <w:sz w:val="24"/>
+          <w:szCs w:val="24"/>
+        </w:rPr>
+        <w:t xml:space="preserve"> having name='Bill';</w:t>
+      </w:r>
+    </w:p>
+    <w:p>
+      <w:pPr>
+        <w:rPr>
+          <w:rFonts w:ascii="Times New Roman" w:hAnsi="Times New Roman" w:cs="Times New Roman"/>
+          <w:sz w:val="24"/>
+          <w:szCs w:val="24"/>
+        </w:rPr>
+      </w:pPr>
+      <w:r>
+        <w:rPr>
+          <w:rFonts w:ascii="Times New Roman" w:hAnsi="Times New Roman" w:cs="Times New Roman"/>
+          <w:sz w:val="24"/>
+          <w:szCs w:val="24"/>
+        </w:rPr>
+        <w:t>+------+-------------+-----------+---------+--------------+------------+------------+</w:t>
+      </w:r>
+    </w:p>
+    <w:p>
+      <w:pPr>
+        <w:rPr>
+          <w:rFonts w:ascii="Times New Roman" w:hAnsi="Times New Roman" w:cs="Times New Roman"/>
+          <w:sz w:val="24"/>
+          <w:szCs w:val="24"/>
+        </w:rPr>
+      </w:pPr>
+      <w:r>
+        <w:rPr>
+          <w:rFonts w:ascii="Times New Roman" w:hAnsi="Times New Roman" w:cs="Times New Roman"/>
+          <w:sz w:val="24"/>
+          <w:szCs w:val="24"/>
+        </w:rPr>
+        <w:t xml:space="preserve">| name | </w:t>
+      </w:r>
+      <w:proofErr w:type="spellStart"/>
+      <w:r>
+        <w:rPr>
+          <w:rFonts w:ascii="Times New Roman" w:hAnsi="Times New Roman" w:cs="Times New Roman"/>
+          <w:sz w:val="24"/>
+          <w:szCs w:val="24"/>
+        </w:rPr>
+        <w:t>employee_id</w:t>
+      </w:r>
+      <w:proofErr w:type="spellEnd"/>
+      <w:r>
+        <w:rPr>
+          <w:rFonts w:ascii="Times New Roman" w:hAnsi="Times New Roman" w:cs="Times New Roman"/>
+          <w:sz w:val="24"/>
+          <w:szCs w:val="24"/>
+        </w:rPr>
+        <w:t xml:space="preserve"> | </w:t>
+      </w:r>
+      <w:proofErr w:type="spellStart"/>
+      <w:r>
+        <w:rPr>
+          <w:rFonts w:ascii="Times New Roman" w:hAnsi="Times New Roman" w:cs="Times New Roman"/>
+          <w:sz w:val="24"/>
+          <w:szCs w:val="24"/>
+        </w:rPr>
+        <w:t>basic_pay</w:t>
+      </w:r>
+      <w:proofErr w:type="spellEnd"/>
+      <w:r>
+        <w:rPr>
+          <w:rFonts w:ascii="Times New Roman" w:hAnsi="Times New Roman" w:cs="Times New Roman"/>
+          <w:sz w:val="24"/>
+          <w:szCs w:val="24"/>
+        </w:rPr>
+        <w:t xml:space="preserve"> | </w:t>
+      </w:r>
+      <w:proofErr w:type="spellStart"/>
+      <w:r>
+        <w:rPr>
+          <w:rFonts w:ascii="Times New Roman" w:hAnsi="Times New Roman" w:cs="Times New Roman"/>
+          <w:sz w:val="24"/>
+          <w:szCs w:val="24"/>
+        </w:rPr>
+        <w:t>net_pay</w:t>
+      </w:r>
+      <w:proofErr w:type="spellEnd"/>
+      <w:r>
+        <w:rPr>
+          <w:rFonts w:ascii="Times New Roman" w:hAnsi="Times New Roman" w:cs="Times New Roman"/>
+          <w:sz w:val="24"/>
+          <w:szCs w:val="24"/>
+        </w:rPr>
+        <w:t xml:space="preserve"> | </w:t>
+      </w:r>
+      <w:proofErr w:type="spellStart"/>
+      <w:r>
+        <w:rPr>
+          <w:rFonts w:ascii="Times New Roman" w:hAnsi="Times New Roman" w:cs="Times New Roman"/>
+          <w:sz w:val="24"/>
+          <w:szCs w:val="24"/>
+        </w:rPr>
+        <w:t>taxabale_pay</w:t>
+      </w:r>
+      <w:proofErr w:type="spellEnd"/>
+      <w:r>
+        <w:rPr>
+          <w:rFonts w:ascii="Times New Roman" w:hAnsi="Times New Roman" w:cs="Times New Roman"/>
+          <w:sz w:val="24"/>
+          <w:szCs w:val="24"/>
+        </w:rPr>
+        <w:t xml:space="preserve"> | deductions | </w:t>
+      </w:r>
+      <w:proofErr w:type="spellStart"/>
+      <w:r>
+        <w:rPr>
+          <w:rFonts w:ascii="Times New Roman" w:hAnsi="Times New Roman" w:cs="Times New Roman"/>
+          <w:sz w:val="24"/>
+          <w:szCs w:val="24"/>
+        </w:rPr>
+        <w:t>income_tax</w:t>
+      </w:r>
+      <w:proofErr w:type="spellEnd"/>
+      <w:r>
+        <w:rPr>
+          <w:rFonts w:ascii="Times New Roman" w:hAnsi="Times New Roman" w:cs="Times New Roman"/>
+          <w:sz w:val="24"/>
+          <w:szCs w:val="24"/>
+        </w:rPr>
+        <w:t xml:space="preserve"> |</w:t>
+      </w:r>
+    </w:p>
+    <w:p>
+      <w:pPr>
+        <w:rPr>
+          <w:rFonts w:ascii="Times New Roman" w:hAnsi="Times New Roman" w:cs="Times New Roman"/>
+          <w:sz w:val="24"/>
+          <w:szCs w:val="24"/>
+        </w:rPr>
+      </w:pPr>
+      <w:r>
+        <w:rPr>
+          <w:rFonts w:ascii="Times New Roman" w:hAnsi="Times New Roman" w:cs="Times New Roman"/>
+          <w:sz w:val="24"/>
+          <w:szCs w:val="24"/>
+        </w:rPr>
+        <w:t>+------+-------------+-----------+---------+--------------+------------+------------+</w:t>
+      </w:r>
+    </w:p>
+    <w:p>
+      <w:pPr>
+        <w:rPr>
+          <w:rFonts w:ascii="Times New Roman" w:hAnsi="Times New Roman" w:cs="Times New Roman"/>
+          <w:sz w:val="24"/>
+          <w:szCs w:val="24"/>
+        </w:rPr>
+      </w:pPr>
+      <w:r>
+        <w:rPr>
+          <w:rFonts w:ascii="Times New Roman" w:hAnsi="Times New Roman" w:cs="Times New Roman"/>
+          <w:sz w:val="24"/>
+          <w:szCs w:val="24"/>
+        </w:rPr>
+        <w:t>| Bill |        1409 |    450000 |  350000 |       220000 |       4000 |       1500 |</w:t>
+      </w:r>
+    </w:p>
+    <w:p>
+      <w:pPr>
+        <w:rPr>
+          <w:rFonts w:ascii="Times New Roman" w:hAnsi="Times New Roman" w:cs="Times New Roman"/>
+          <w:sz w:val="24"/>
+          <w:szCs w:val="24"/>
+        </w:rPr>
+      </w:pPr>
+      <w:r>
+        <w:rPr>
+          <w:rFonts w:ascii="Times New Roman" w:hAnsi="Times New Roman" w:cs="Times New Roman"/>
+          <w:sz w:val="24"/>
+          <w:szCs w:val="24"/>
+        </w:rPr>
+        <w:t>+------+-------------+-----------+---------+--------------+------------+------------+</w:t>
+      </w:r>
+    </w:p>
+    <w:p>
+      <w:pPr>
+        <w:rPr>
+          <w:rFonts w:ascii="Times New Roman" w:hAnsi="Times New Roman" w:cs="Times New Roman"/>
+          <w:sz w:val="24"/>
+          <w:szCs w:val="24"/>
+        </w:rPr>
+      </w:pPr>
+      <w:r>
+        <w:rPr>
+          <w:rFonts w:ascii="Times New Roman" w:hAnsi="Times New Roman" w:cs="Times New Roman"/>
+          <w:sz w:val="24"/>
+          <w:szCs w:val="24"/>
+        </w:rPr>
+        <w:t>1 row in set (0.00 sec)</w:t>
+      </w:r>
+    </w:p>
+    <w:p>
+      <w:pPr>
+        <w:rPr>
+          <w:rFonts w:ascii="Times New Roman" w:hAnsi="Times New Roman" w:cs="Times New Roman"/>
+          <w:sz w:val="24"/>
+          <w:szCs w:val="24"/>
+        </w:rPr>
+      </w:pPr>
+    </w:p>
+    <w:p>
+      <w:pPr>
+        <w:rPr>
+          <w:rFonts w:ascii="Times New Roman" w:hAnsi="Times New Roman" w:cs="Times New Roman"/>
+          <w:sz w:val="24"/>
+          <w:szCs w:val="24"/>
+        </w:rPr>
+      </w:pPr>
+      <w:proofErr w:type="spellStart"/>
+      <w:r>
+        <w:rPr>
+          <w:rFonts w:ascii="Times New Roman" w:hAnsi="Times New Roman" w:cs="Times New Roman"/>
+          <w:sz w:val="24"/>
+          <w:szCs w:val="24"/>
+        </w:rPr>
+        <w:t>mysql</w:t>
+      </w:r>
+      <w:proofErr w:type="spellEnd"/>
+      <w:r>
+        <w:rPr>
+          <w:rFonts w:ascii="Times New Roman" w:hAnsi="Times New Roman" w:cs="Times New Roman"/>
+          <w:sz w:val="24"/>
+          <w:szCs w:val="24"/>
+        </w:rPr>
+        <w:t xml:space="preserve">&gt; select * from </w:t>
+      </w:r>
+      <w:proofErr w:type="spellStart"/>
+      <w:r>
+        <w:rPr>
+          <w:rFonts w:ascii="Times New Roman" w:hAnsi="Times New Roman" w:cs="Times New Roman"/>
+          <w:sz w:val="24"/>
+          <w:szCs w:val="24"/>
+        </w:rPr>
+        <w:t>employee_details</w:t>
+      </w:r>
+      <w:proofErr w:type="spellEnd"/>
+      <w:r>
+        <w:rPr>
+          <w:rFonts w:ascii="Times New Roman" w:hAnsi="Times New Roman" w:cs="Times New Roman"/>
+          <w:sz w:val="24"/>
+          <w:szCs w:val="24"/>
+        </w:rPr>
+        <w:t xml:space="preserve"> where </w:t>
+      </w:r>
+      <w:proofErr w:type="spellStart"/>
+      <w:r>
+        <w:rPr>
+          <w:rFonts w:ascii="Times New Roman" w:hAnsi="Times New Roman" w:cs="Times New Roman"/>
+          <w:sz w:val="24"/>
+          <w:szCs w:val="24"/>
+        </w:rPr>
+        <w:t>start_date</w:t>
+      </w:r>
+      <w:proofErr w:type="spellEnd"/>
+      <w:r>
+        <w:rPr>
+          <w:rFonts w:ascii="Times New Roman" w:hAnsi="Times New Roman" w:cs="Times New Roman"/>
+          <w:sz w:val="24"/>
+          <w:szCs w:val="24"/>
+        </w:rPr>
+        <w:t xml:space="preserve"> between cast('2018-04-01' as date) and date(now());</w:t>
+      </w:r>
+    </w:p>
+    <w:p>
+      <w:pPr>
+        <w:rPr>
+          <w:rFonts w:ascii="Times New Roman" w:hAnsi="Times New Roman" w:cs="Times New Roman"/>
+          <w:sz w:val="24"/>
+          <w:szCs w:val="24"/>
+        </w:rPr>
+      </w:pPr>
+      <w:r>
+        <w:rPr>
+          <w:rFonts w:ascii="Times New Roman" w:hAnsi="Times New Roman" w:cs="Times New Roman"/>
+          <w:sz w:val="24"/>
+          <w:szCs w:val="24"/>
+        </w:rPr>
+        <w:t>+-------------+----------+----------+--------+------------+--------+</w:t>
+      </w:r>
+    </w:p>
+    <w:p>
+      <w:pPr>
+        <w:rPr>
+          <w:rFonts w:ascii="Times New Roman" w:hAnsi="Times New Roman" w:cs="Times New Roman"/>
+          <w:sz w:val="24"/>
+          <w:szCs w:val="24"/>
+        </w:rPr>
+      </w:pPr>
+      <w:r>
+        <w:rPr>
+          <w:rFonts w:ascii="Times New Roman" w:hAnsi="Times New Roman" w:cs="Times New Roman"/>
+          <w:sz w:val="24"/>
+          <w:szCs w:val="24"/>
+        </w:rPr>
+        <w:t xml:space="preserve">| </w:t>
+      </w:r>
+      <w:proofErr w:type="spellStart"/>
+      <w:r>
+        <w:rPr>
+          <w:rFonts w:ascii="Times New Roman" w:hAnsi="Times New Roman" w:cs="Times New Roman"/>
+          <w:sz w:val="24"/>
+          <w:szCs w:val="24"/>
+        </w:rPr>
+        <w:t>employee_id</w:t>
+      </w:r>
+      <w:proofErr w:type="spellEnd"/>
+      <w:r>
+        <w:rPr>
+          <w:rFonts w:ascii="Times New Roman" w:hAnsi="Times New Roman" w:cs="Times New Roman"/>
+          <w:sz w:val="24"/>
+          <w:szCs w:val="24"/>
+        </w:rPr>
+        <w:t xml:space="preserve"> | phone    | address  | gender | </w:t>
+      </w:r>
+      <w:proofErr w:type="spellStart"/>
+      <w:r>
+        <w:rPr>
+          <w:rFonts w:ascii="Times New Roman" w:hAnsi="Times New Roman" w:cs="Times New Roman"/>
+          <w:sz w:val="24"/>
+          <w:szCs w:val="24"/>
+        </w:rPr>
+        <w:t>start_date</w:t>
+      </w:r>
+      <w:proofErr w:type="spellEnd"/>
+      <w:r>
+        <w:rPr>
+          <w:rFonts w:ascii="Times New Roman" w:hAnsi="Times New Roman" w:cs="Times New Roman"/>
+          <w:sz w:val="24"/>
+          <w:szCs w:val="24"/>
+        </w:rPr>
+        <w:t xml:space="preserve"> | name   |</w:t>
+      </w:r>
+    </w:p>
+    <w:p>
+      <w:pPr>
+        <w:rPr>
+          <w:rFonts w:ascii="Times New Roman" w:hAnsi="Times New Roman" w:cs="Times New Roman"/>
+          <w:sz w:val="24"/>
+          <w:szCs w:val="24"/>
+        </w:rPr>
+      </w:pPr>
+      <w:r>
+        <w:rPr>
+          <w:rFonts w:ascii="Times New Roman" w:hAnsi="Times New Roman" w:cs="Times New Roman"/>
+          <w:sz w:val="24"/>
+          <w:szCs w:val="24"/>
+        </w:rPr>
+        <w:t>+-------------+----------+----------+--------+------------+--------+</w:t>
+      </w:r>
+    </w:p>
+    <w:p>
+      <w:pPr>
+        <w:rPr>
+          <w:rFonts w:ascii="Times New Roman" w:hAnsi="Times New Roman" w:cs="Times New Roman"/>
+          <w:sz w:val="24"/>
+          <w:szCs w:val="24"/>
+        </w:rPr>
+      </w:pPr>
+      <w:r>
+        <w:rPr>
+          <w:rFonts w:ascii="Times New Roman" w:hAnsi="Times New Roman" w:cs="Times New Roman"/>
+          <w:sz w:val="24"/>
+          <w:szCs w:val="24"/>
+        </w:rPr>
+        <w:t xml:space="preserve">|        1405 | 85296374 | </w:t>
+      </w:r>
+      <w:proofErr w:type="spellStart"/>
+      <w:r>
+        <w:rPr>
+          <w:rFonts w:ascii="Times New Roman" w:hAnsi="Times New Roman" w:cs="Times New Roman"/>
+          <w:sz w:val="24"/>
+          <w:szCs w:val="24"/>
+        </w:rPr>
+        <w:t>Ramnaagr</w:t>
+      </w:r>
+      <w:proofErr w:type="spellEnd"/>
+      <w:r>
+        <w:rPr>
+          <w:rFonts w:ascii="Times New Roman" w:hAnsi="Times New Roman" w:cs="Times New Roman"/>
+          <w:sz w:val="24"/>
+          <w:szCs w:val="24"/>
+        </w:rPr>
+        <w:t xml:space="preserve"> | F      | 2019-01-05 | </w:t>
+      </w:r>
+      <w:proofErr w:type="spellStart"/>
+      <w:r>
+        <w:rPr>
+          <w:rFonts w:ascii="Times New Roman" w:hAnsi="Times New Roman" w:cs="Times New Roman"/>
+          <w:sz w:val="24"/>
+          <w:szCs w:val="24"/>
+        </w:rPr>
+        <w:t>Terisa</w:t>
+      </w:r>
+      <w:proofErr w:type="spellEnd"/>
+      <w:r>
+        <w:rPr>
+          <w:rFonts w:ascii="Times New Roman" w:hAnsi="Times New Roman" w:cs="Times New Roman"/>
+          <w:sz w:val="24"/>
+          <w:szCs w:val="24"/>
+        </w:rPr>
+        <w:t xml:space="preserve"> |</w:t>
+      </w:r>
+    </w:p>
+    <w:p>
+      <w:pPr>
+        <w:rPr>
+          <w:rFonts w:ascii="Times New Roman" w:hAnsi="Times New Roman" w:cs="Times New Roman"/>
+          <w:sz w:val="24"/>
+          <w:szCs w:val="24"/>
+        </w:rPr>
+      </w:pPr>
+      <w:r>
+        <w:rPr>
+          <w:rFonts w:ascii="Times New Roman" w:hAnsi="Times New Roman" w:cs="Times New Roman"/>
+          <w:sz w:val="24"/>
+          <w:szCs w:val="24"/>
+        </w:rPr>
+        <w:t>|        1409 | 85296374 | Space    | M      | 2018-04-05 | Bill   |</w:t>
+      </w:r>
+    </w:p>
+    <w:p>
+      <w:pPr>
+        <w:rPr>
+          <w:rFonts w:ascii="Times New Roman" w:hAnsi="Times New Roman" w:cs="Times New Roman"/>
+          <w:sz w:val="24"/>
+          <w:szCs w:val="24"/>
+        </w:rPr>
+      </w:pPr>
+      <w:r>
+        <w:rPr>
+          <w:rFonts w:ascii="Times New Roman" w:hAnsi="Times New Roman" w:cs="Times New Roman"/>
+          <w:sz w:val="24"/>
+          <w:szCs w:val="24"/>
+        </w:rPr>
+        <w:t xml:space="preserve">|        1410 | 85296374 | Space    | F      | 2018-07-05 | </w:t>
+      </w:r>
+      <w:proofErr w:type="spellStart"/>
+      <w:r>
+        <w:rPr>
+          <w:rFonts w:ascii="Times New Roman" w:hAnsi="Times New Roman" w:cs="Times New Roman"/>
+          <w:sz w:val="24"/>
+          <w:szCs w:val="24"/>
+        </w:rPr>
+        <w:t>Juli</w:t>
+      </w:r>
+      <w:proofErr w:type="spellEnd"/>
+      <w:r>
+        <w:rPr>
+          <w:rFonts w:ascii="Times New Roman" w:hAnsi="Times New Roman" w:cs="Times New Roman"/>
+          <w:sz w:val="24"/>
+          <w:szCs w:val="24"/>
+        </w:rPr>
+        <w:t xml:space="preserve">   |</w:t>
+      </w:r>
+    </w:p>
+    <w:p>
+      <w:pPr>
+        <w:rPr>
+          <w:rFonts w:ascii="Times New Roman" w:hAnsi="Times New Roman" w:cs="Times New Roman"/>
+          <w:sz w:val="24"/>
+          <w:szCs w:val="24"/>
+        </w:rPr>
+      </w:pPr>
+      <w:r>
+        <w:rPr>
+          <w:rFonts w:ascii="Times New Roman" w:hAnsi="Times New Roman" w:cs="Times New Roman"/>
+          <w:sz w:val="24"/>
+          <w:szCs w:val="24"/>
+        </w:rPr>
+        <w:t>+-------------+----------+----------+--------+------------+--------+</w:t>
+      </w:r>
+    </w:p>
+    <w:p>
+      <w:pPr>
+        <w:rPr>
+          <w:rFonts w:ascii="Times New Roman" w:hAnsi="Times New Roman" w:cs="Times New Roman"/>
+          <w:sz w:val="24"/>
+          <w:szCs w:val="24"/>
+        </w:rPr>
+      </w:pPr>
+      <w:r>
+        <w:rPr>
+          <w:rFonts w:ascii="Times New Roman" w:hAnsi="Times New Roman" w:cs="Times New Roman"/>
+          <w:sz w:val="24"/>
+          <w:szCs w:val="24"/>
+        </w:rPr>
+        <w:t>3 rows in set (0.00 sec)</w:t>
+      </w:r>
+    </w:p>
+    <w:p>
+      <w:pPr>
+        <w:rPr>
+          <w:rFonts w:ascii="Times New Roman" w:hAnsi="Times New Roman" w:cs="Times New Roman"/>
+          <w:sz w:val="24"/>
+          <w:szCs w:val="24"/>
+        </w:rPr>
+      </w:pPr>
+    </w:p>
+    <w:p>
+      <w:pPr>
+        <w:rPr>
+          <w:rFonts w:ascii="Times New Roman" w:hAnsi="Times New Roman" w:cs="Times New Roman"/>
+          <w:sz w:val="24"/>
+          <w:szCs w:val="24"/>
+        </w:rPr>
+      </w:pPr>
+      <w:proofErr w:type="spellStart"/>
+      <w:r>
+        <w:rPr>
+          <w:rFonts w:ascii="Times New Roman" w:hAnsi="Times New Roman" w:cs="Times New Roman"/>
+          <w:sz w:val="24"/>
+          <w:szCs w:val="24"/>
+        </w:rPr>
+        <w:t>mysql</w:t>
+      </w:r>
+      <w:proofErr w:type="spellEnd"/>
+      <w:r>
+        <w:rPr>
+          <w:rFonts w:ascii="Times New Roman" w:hAnsi="Times New Roman" w:cs="Times New Roman"/>
+          <w:sz w:val="24"/>
+          <w:szCs w:val="24"/>
+        </w:rPr>
+        <w:t xml:space="preserve">&gt; select * from </w:t>
+      </w:r>
+      <w:proofErr w:type="spellStart"/>
+      <w:r>
+        <w:rPr>
+          <w:rFonts w:ascii="Times New Roman" w:hAnsi="Times New Roman" w:cs="Times New Roman"/>
+          <w:sz w:val="24"/>
+          <w:szCs w:val="24"/>
+        </w:rPr>
+        <w:t>employee_details</w:t>
+      </w:r>
+      <w:proofErr w:type="spellEnd"/>
+      <w:r>
+        <w:rPr>
+          <w:rFonts w:ascii="Times New Roman" w:hAnsi="Times New Roman" w:cs="Times New Roman"/>
+          <w:sz w:val="24"/>
+          <w:szCs w:val="24"/>
+        </w:rPr>
+        <w:t xml:space="preserve"> as </w:t>
+      </w:r>
+      <w:proofErr w:type="spellStart"/>
+      <w:r>
+        <w:rPr>
+          <w:rFonts w:ascii="Times New Roman" w:hAnsi="Times New Roman" w:cs="Times New Roman"/>
+          <w:sz w:val="24"/>
+          <w:szCs w:val="24"/>
+        </w:rPr>
+        <w:t>ed</w:t>
+      </w:r>
+      <w:proofErr w:type="spellEnd"/>
+      <w:r>
+        <w:rPr>
+          <w:rFonts w:ascii="Times New Roman" w:hAnsi="Times New Roman" w:cs="Times New Roman"/>
+          <w:sz w:val="24"/>
+          <w:szCs w:val="24"/>
+        </w:rPr>
+        <w:t xml:space="preserve"> inner join payroll as p on </w:t>
+      </w:r>
+      <w:proofErr w:type="spellStart"/>
+      <w:r>
+        <w:rPr>
+          <w:rFonts w:ascii="Times New Roman" w:hAnsi="Times New Roman" w:cs="Times New Roman"/>
+          <w:sz w:val="24"/>
+          <w:szCs w:val="24"/>
+        </w:rPr>
+        <w:t>ed.employee_id</w:t>
+      </w:r>
+      <w:proofErr w:type="spellEnd"/>
+      <w:r>
+        <w:rPr>
+          <w:rFonts w:ascii="Times New Roman" w:hAnsi="Times New Roman" w:cs="Times New Roman"/>
+          <w:sz w:val="24"/>
+          <w:szCs w:val="24"/>
+        </w:rPr>
+        <w:t xml:space="preserve"> = </w:t>
+      </w:r>
+      <w:proofErr w:type="spellStart"/>
+      <w:r>
+        <w:rPr>
+          <w:rFonts w:ascii="Times New Roman" w:hAnsi="Times New Roman" w:cs="Times New Roman"/>
+          <w:sz w:val="24"/>
+          <w:szCs w:val="24"/>
+        </w:rPr>
+        <w:t>p.employee_id</w:t>
+      </w:r>
+      <w:proofErr w:type="spellEnd"/>
+      <w:r>
+        <w:rPr>
+          <w:rFonts w:ascii="Times New Roman" w:hAnsi="Times New Roman" w:cs="Times New Roman"/>
+          <w:sz w:val="24"/>
+          <w:szCs w:val="24"/>
+        </w:rPr>
+        <w:t xml:space="preserve"> where gender='F';</w:t>
+      </w:r>
+    </w:p>
+    <w:p>
+      <w:pPr>
+        <w:rPr>
+          <w:rFonts w:ascii="Times New Roman" w:hAnsi="Times New Roman" w:cs="Times New Roman"/>
+          <w:sz w:val="24"/>
+          <w:szCs w:val="24"/>
+        </w:rPr>
+      </w:pPr>
+      <w:r>
+        <w:rPr>
+          <w:rFonts w:ascii="Times New Roman" w:hAnsi="Times New Roman" w:cs="Times New Roman"/>
+          <w:sz w:val="24"/>
+          <w:szCs w:val="24"/>
+        </w:rPr>
+        <w:t>+-------------+----------+----------+--------+------------+--------+-------------+-----------+---------+--------------+------------+------------+</w:t>
+      </w:r>
+    </w:p>
+    <w:p>
+      <w:pPr>
+        <w:rPr>
+          <w:rFonts w:ascii="Times New Roman" w:hAnsi="Times New Roman" w:cs="Times New Roman"/>
+          <w:sz w:val="24"/>
+          <w:szCs w:val="24"/>
+        </w:rPr>
+      </w:pPr>
+      <w:r>
+        <w:rPr>
+          <w:rFonts w:ascii="Times New Roman" w:hAnsi="Times New Roman" w:cs="Times New Roman"/>
+          <w:sz w:val="24"/>
+          <w:szCs w:val="24"/>
+        </w:rPr>
+        <w:t xml:space="preserve">| </w:t>
+      </w:r>
+      <w:proofErr w:type="spellStart"/>
+      <w:r>
+        <w:rPr>
+          <w:rFonts w:ascii="Times New Roman" w:hAnsi="Times New Roman" w:cs="Times New Roman"/>
+          <w:sz w:val="24"/>
+          <w:szCs w:val="24"/>
+        </w:rPr>
+        <w:t>employee_id</w:t>
+      </w:r>
+      <w:proofErr w:type="spellEnd"/>
+      <w:r>
+        <w:rPr>
+          <w:rFonts w:ascii="Times New Roman" w:hAnsi="Times New Roman" w:cs="Times New Roman"/>
+          <w:sz w:val="24"/>
+          <w:szCs w:val="24"/>
+        </w:rPr>
+        <w:t xml:space="preserve"> | phone    | address  | gender | </w:t>
+      </w:r>
+      <w:proofErr w:type="spellStart"/>
+      <w:r>
+        <w:rPr>
+          <w:rFonts w:ascii="Times New Roman" w:hAnsi="Times New Roman" w:cs="Times New Roman"/>
+          <w:sz w:val="24"/>
+          <w:szCs w:val="24"/>
+        </w:rPr>
+        <w:t>start_date</w:t>
+      </w:r>
+      <w:proofErr w:type="spellEnd"/>
+      <w:r>
+        <w:rPr>
+          <w:rFonts w:ascii="Times New Roman" w:hAnsi="Times New Roman" w:cs="Times New Roman"/>
+          <w:sz w:val="24"/>
+          <w:szCs w:val="24"/>
+        </w:rPr>
+        <w:t xml:space="preserve"> | name   | </w:t>
+      </w:r>
+      <w:proofErr w:type="spellStart"/>
+      <w:r>
+        <w:rPr>
+          <w:rFonts w:ascii="Times New Roman" w:hAnsi="Times New Roman" w:cs="Times New Roman"/>
+          <w:sz w:val="24"/>
+          <w:szCs w:val="24"/>
+        </w:rPr>
+        <w:t>employee_id</w:t>
+      </w:r>
+      <w:proofErr w:type="spellEnd"/>
+      <w:r>
+        <w:rPr>
+          <w:rFonts w:ascii="Times New Roman" w:hAnsi="Times New Roman" w:cs="Times New Roman"/>
+          <w:sz w:val="24"/>
+          <w:szCs w:val="24"/>
+        </w:rPr>
+        <w:t xml:space="preserve"> | </w:t>
+      </w:r>
+      <w:proofErr w:type="spellStart"/>
+      <w:r>
+        <w:rPr>
+          <w:rFonts w:ascii="Times New Roman" w:hAnsi="Times New Roman" w:cs="Times New Roman"/>
+          <w:sz w:val="24"/>
+          <w:szCs w:val="24"/>
+        </w:rPr>
+        <w:t>basic_pay</w:t>
+      </w:r>
+      <w:proofErr w:type="spellEnd"/>
+      <w:r>
+        <w:rPr>
+          <w:rFonts w:ascii="Times New Roman" w:hAnsi="Times New Roman" w:cs="Times New Roman"/>
+          <w:sz w:val="24"/>
+          <w:szCs w:val="24"/>
+        </w:rPr>
+        <w:t xml:space="preserve"> | </w:t>
+      </w:r>
+      <w:proofErr w:type="spellStart"/>
+      <w:r>
+        <w:rPr>
+          <w:rFonts w:ascii="Times New Roman" w:hAnsi="Times New Roman" w:cs="Times New Roman"/>
+          <w:sz w:val="24"/>
+          <w:szCs w:val="24"/>
+        </w:rPr>
+        <w:t>net_pay</w:t>
+      </w:r>
+      <w:proofErr w:type="spellEnd"/>
+      <w:r>
+        <w:rPr>
+          <w:rFonts w:ascii="Times New Roman" w:hAnsi="Times New Roman" w:cs="Times New Roman"/>
+          <w:sz w:val="24"/>
+          <w:szCs w:val="24"/>
+        </w:rPr>
+        <w:t xml:space="preserve"> | </w:t>
+      </w:r>
+      <w:proofErr w:type="spellStart"/>
+      <w:r>
+        <w:rPr>
+          <w:rFonts w:ascii="Times New Roman" w:hAnsi="Times New Roman" w:cs="Times New Roman"/>
+          <w:sz w:val="24"/>
+          <w:szCs w:val="24"/>
+        </w:rPr>
+        <w:t>taxabale_pay</w:t>
+      </w:r>
+      <w:proofErr w:type="spellEnd"/>
+      <w:r>
+        <w:rPr>
+          <w:rFonts w:ascii="Times New Roman" w:hAnsi="Times New Roman" w:cs="Times New Roman"/>
+          <w:sz w:val="24"/>
+          <w:szCs w:val="24"/>
+        </w:rPr>
+        <w:t xml:space="preserve"> | deductions | </w:t>
+      </w:r>
+      <w:proofErr w:type="spellStart"/>
+      <w:r>
+        <w:rPr>
+          <w:rFonts w:ascii="Times New Roman" w:hAnsi="Times New Roman" w:cs="Times New Roman"/>
+          <w:sz w:val="24"/>
+          <w:szCs w:val="24"/>
+        </w:rPr>
+        <w:t>income_tax</w:t>
+      </w:r>
+      <w:proofErr w:type="spellEnd"/>
+      <w:r>
+        <w:rPr>
+          <w:rFonts w:ascii="Times New Roman" w:hAnsi="Times New Roman" w:cs="Times New Roman"/>
+          <w:sz w:val="24"/>
+          <w:szCs w:val="24"/>
+        </w:rPr>
+        <w:t xml:space="preserve"> |</w:t>
+      </w:r>
+    </w:p>
+    <w:p>
+      <w:pPr>
+        <w:rPr>
+          <w:rFonts w:ascii="Times New Roman" w:hAnsi="Times New Roman" w:cs="Times New Roman"/>
+          <w:sz w:val="24"/>
+          <w:szCs w:val="24"/>
+        </w:rPr>
+      </w:pPr>
+      <w:r>
+        <w:rPr>
+          <w:rFonts w:ascii="Times New Roman" w:hAnsi="Times New Roman" w:cs="Times New Roman"/>
+          <w:sz w:val="24"/>
+          <w:szCs w:val="24"/>
+        </w:rPr>
+        <w:lastRenderedPageBreak/>
+        <w:t>+-------------+----------+----------+--------+------------+--------+-------------+-----------+---------+--------------+------------+------------+</w:t>
+      </w:r>
+    </w:p>
+    <w:p>
+      <w:pPr>
+        <w:rPr>
+          <w:rFonts w:ascii="Times New Roman" w:hAnsi="Times New Roman" w:cs="Times New Roman"/>
+          <w:sz w:val="24"/>
+          <w:szCs w:val="24"/>
+        </w:rPr>
+      </w:pPr>
+      <w:r>
+        <w:rPr>
+          <w:rFonts w:ascii="Times New Roman" w:hAnsi="Times New Roman" w:cs="Times New Roman"/>
+          <w:sz w:val="24"/>
+          <w:szCs w:val="24"/>
+        </w:rPr>
+        <w:t xml:space="preserve">|        1405 | 85296374 | </w:t>
+      </w:r>
+      <w:proofErr w:type="spellStart"/>
+      <w:r>
+        <w:rPr>
+          <w:rFonts w:ascii="Times New Roman" w:hAnsi="Times New Roman" w:cs="Times New Roman"/>
+          <w:sz w:val="24"/>
+          <w:szCs w:val="24"/>
+        </w:rPr>
+        <w:t>Ramnaagr</w:t>
+      </w:r>
+      <w:proofErr w:type="spellEnd"/>
+      <w:r>
+        <w:rPr>
+          <w:rFonts w:ascii="Times New Roman" w:hAnsi="Times New Roman" w:cs="Times New Roman"/>
+          <w:sz w:val="24"/>
+          <w:szCs w:val="24"/>
+        </w:rPr>
+        <w:t xml:space="preserve"> | F      | 2019-01-05 | </w:t>
+      </w:r>
+      <w:proofErr w:type="spellStart"/>
+      <w:r>
+        <w:rPr>
+          <w:rFonts w:ascii="Times New Roman" w:hAnsi="Times New Roman" w:cs="Times New Roman"/>
+          <w:sz w:val="24"/>
+          <w:szCs w:val="24"/>
+        </w:rPr>
+        <w:t>Terisa</w:t>
+      </w:r>
+      <w:proofErr w:type="spellEnd"/>
+      <w:r>
+        <w:rPr>
+          <w:rFonts w:ascii="Times New Roman" w:hAnsi="Times New Roman" w:cs="Times New Roman"/>
+          <w:sz w:val="24"/>
+          <w:szCs w:val="24"/>
+        </w:rPr>
+        <w:t xml:space="preserve"> |        1405 |    400000 |  390000 |       280000 |       5000 |       1500 |</w:t>
+      </w:r>
+    </w:p>
+    <w:p>
+      <w:pPr>
+        <w:rPr>
+          <w:rFonts w:ascii="Times New Roman" w:hAnsi="Times New Roman" w:cs="Times New Roman"/>
+          <w:sz w:val="24"/>
+          <w:szCs w:val="24"/>
+        </w:rPr>
+      </w:pPr>
+      <w:r>
+        <w:rPr>
+          <w:rFonts w:ascii="Times New Roman" w:hAnsi="Times New Roman" w:cs="Times New Roman"/>
+          <w:sz w:val="24"/>
+          <w:szCs w:val="24"/>
+        </w:rPr>
+        <w:t xml:space="preserve">|        1410 | 85296374 | Space    | F      | 2018-07-05 | </w:t>
+      </w:r>
+      <w:proofErr w:type="spellStart"/>
+      <w:r>
+        <w:rPr>
+          <w:rFonts w:ascii="Times New Roman" w:hAnsi="Times New Roman" w:cs="Times New Roman"/>
+          <w:sz w:val="24"/>
+          <w:szCs w:val="24"/>
+        </w:rPr>
+        <w:t>Juli</w:t>
+      </w:r>
+      <w:proofErr w:type="spellEnd"/>
+      <w:r>
+        <w:rPr>
+          <w:rFonts w:ascii="Times New Roman" w:hAnsi="Times New Roman" w:cs="Times New Roman"/>
+          <w:sz w:val="24"/>
+          <w:szCs w:val="24"/>
+        </w:rPr>
+        <w:t xml:space="preserve">   |        1410 |    650000 |  550000 |       420000 |       4000 |       1500 |</w:t>
+      </w:r>
+    </w:p>
+    <w:p>
+      <w:pPr>
+        <w:rPr>
+          <w:rFonts w:ascii="Times New Roman" w:hAnsi="Times New Roman" w:cs="Times New Roman"/>
+          <w:sz w:val="24"/>
+          <w:szCs w:val="24"/>
+        </w:rPr>
+      </w:pPr>
+      <w:r>
+        <w:rPr>
+          <w:rFonts w:ascii="Times New Roman" w:hAnsi="Times New Roman" w:cs="Times New Roman"/>
+          <w:sz w:val="24"/>
+          <w:szCs w:val="24"/>
+        </w:rPr>
+        <w:t>+-------------+----------+----------+--------+------------+--------+-------------+-----------+---------+--------------+------------+------------+</w:t>
+      </w:r>
+    </w:p>
+    <w:p>
+      <w:pPr>
+        <w:rPr>
+          <w:rFonts w:ascii="Times New Roman" w:hAnsi="Times New Roman" w:cs="Times New Roman"/>
+          <w:sz w:val="24"/>
+          <w:szCs w:val="24"/>
+        </w:rPr>
+      </w:pPr>
+      <w:r>
+        <w:rPr>
+          <w:rFonts w:ascii="Times New Roman" w:hAnsi="Times New Roman" w:cs="Times New Roman"/>
+          <w:sz w:val="24"/>
+          <w:szCs w:val="24"/>
+        </w:rPr>
+        <w:t>2 rows in set (0.00 sec)</w:t>
+      </w:r>
+    </w:p>
+    <w:p>
+      <w:pPr>
+        <w:rPr>
+          <w:rFonts w:ascii="Times New Roman" w:hAnsi="Times New Roman" w:cs="Times New Roman"/>
+          <w:sz w:val="24"/>
+          <w:szCs w:val="24"/>
+        </w:rPr>
+      </w:pPr>
+    </w:p>
+    <w:p>
+      <w:pPr>
+        <w:rPr>
+          <w:rFonts w:ascii="Times New Roman" w:hAnsi="Times New Roman" w:cs="Times New Roman"/>
+          <w:sz w:val="24"/>
+          <w:szCs w:val="24"/>
+        </w:rPr>
+      </w:pPr>
+      <w:proofErr w:type="spellStart"/>
+      <w:r>
+        <w:rPr>
+          <w:rFonts w:ascii="Times New Roman" w:hAnsi="Times New Roman" w:cs="Times New Roman"/>
+          <w:sz w:val="24"/>
+          <w:szCs w:val="24"/>
+        </w:rPr>
+        <w:t>mysql</w:t>
+      </w:r>
+      <w:proofErr w:type="spellEnd"/>
+      <w:r>
+        <w:rPr>
+          <w:rFonts w:ascii="Times New Roman" w:hAnsi="Times New Roman" w:cs="Times New Roman"/>
+          <w:sz w:val="24"/>
+          <w:szCs w:val="24"/>
+        </w:rPr>
+        <w:t>&gt; select sum(</w:t>
+      </w:r>
+      <w:proofErr w:type="spellStart"/>
+      <w:r>
+        <w:rPr>
+          <w:rFonts w:ascii="Times New Roman" w:hAnsi="Times New Roman" w:cs="Times New Roman"/>
+          <w:sz w:val="24"/>
+          <w:szCs w:val="24"/>
+        </w:rPr>
+        <w:t>p.basic_pay</w:t>
+      </w:r>
+      <w:proofErr w:type="spellEnd"/>
+      <w:r>
+        <w:rPr>
+          <w:rFonts w:ascii="Times New Roman" w:hAnsi="Times New Roman" w:cs="Times New Roman"/>
+          <w:sz w:val="24"/>
+          <w:szCs w:val="24"/>
+        </w:rPr>
+        <w:t xml:space="preserve">) from </w:t>
+      </w:r>
+      <w:proofErr w:type="spellStart"/>
+      <w:r>
+        <w:rPr>
+          <w:rFonts w:ascii="Times New Roman" w:hAnsi="Times New Roman" w:cs="Times New Roman"/>
+          <w:sz w:val="24"/>
+          <w:szCs w:val="24"/>
+        </w:rPr>
+        <w:t>employee_details</w:t>
+      </w:r>
+      <w:proofErr w:type="spellEnd"/>
+      <w:r>
+        <w:rPr>
+          <w:rFonts w:ascii="Times New Roman" w:hAnsi="Times New Roman" w:cs="Times New Roman"/>
+          <w:sz w:val="24"/>
+          <w:szCs w:val="24"/>
+        </w:rPr>
+        <w:t xml:space="preserve"> as </w:t>
+      </w:r>
+      <w:proofErr w:type="spellStart"/>
+      <w:r>
+        <w:rPr>
+          <w:rFonts w:ascii="Times New Roman" w:hAnsi="Times New Roman" w:cs="Times New Roman"/>
+          <w:sz w:val="24"/>
+          <w:szCs w:val="24"/>
+        </w:rPr>
+        <w:t>ed</w:t>
+      </w:r>
+      <w:proofErr w:type="spellEnd"/>
+      <w:r>
+        <w:rPr>
+          <w:rFonts w:ascii="Times New Roman" w:hAnsi="Times New Roman" w:cs="Times New Roman"/>
+          <w:sz w:val="24"/>
+          <w:szCs w:val="24"/>
+        </w:rPr>
+        <w:t xml:space="preserve"> inner join payroll as p on </w:t>
+      </w:r>
+      <w:proofErr w:type="spellStart"/>
+      <w:r>
+        <w:rPr>
+          <w:rFonts w:ascii="Times New Roman" w:hAnsi="Times New Roman" w:cs="Times New Roman"/>
+          <w:sz w:val="24"/>
+          <w:szCs w:val="24"/>
+        </w:rPr>
+        <w:t>ed.employee_id</w:t>
+      </w:r>
+      <w:proofErr w:type="spellEnd"/>
+      <w:r>
+        <w:rPr>
+          <w:rFonts w:ascii="Times New Roman" w:hAnsi="Times New Roman" w:cs="Times New Roman"/>
+          <w:sz w:val="24"/>
+          <w:szCs w:val="24"/>
+        </w:rPr>
+        <w:t xml:space="preserve"> = </w:t>
+      </w:r>
+      <w:proofErr w:type="spellStart"/>
+      <w:r>
+        <w:rPr>
+          <w:rFonts w:ascii="Times New Roman" w:hAnsi="Times New Roman" w:cs="Times New Roman"/>
+          <w:sz w:val="24"/>
+          <w:szCs w:val="24"/>
+        </w:rPr>
+        <w:t>p.employee_id</w:t>
+      </w:r>
+      <w:proofErr w:type="spellEnd"/>
+      <w:r>
+        <w:rPr>
+          <w:rFonts w:ascii="Times New Roman" w:hAnsi="Times New Roman" w:cs="Times New Roman"/>
+          <w:sz w:val="24"/>
+          <w:szCs w:val="24"/>
+        </w:rPr>
+        <w:t xml:space="preserve"> where gender='F';</w:t>
+      </w:r>
+    </w:p>
+    <w:p>
+      <w:pPr>
+        <w:rPr>
+          <w:rFonts w:ascii="Times New Roman" w:hAnsi="Times New Roman" w:cs="Times New Roman"/>
+          <w:sz w:val="24"/>
+          <w:szCs w:val="24"/>
+        </w:rPr>
+      </w:pPr>
+      <w:r>
+        <w:rPr>
+          <w:rFonts w:ascii="Times New Roman" w:hAnsi="Times New Roman" w:cs="Times New Roman"/>
+          <w:sz w:val="24"/>
+          <w:szCs w:val="24"/>
+        </w:rPr>
+        <w:t>+------------------+</w:t>
+      </w:r>
+    </w:p>
+    <w:p>
+      <w:pPr>
+        <w:rPr>
+          <w:rFonts w:ascii="Times New Roman" w:hAnsi="Times New Roman" w:cs="Times New Roman"/>
+          <w:sz w:val="24"/>
+          <w:szCs w:val="24"/>
+        </w:rPr>
+      </w:pPr>
+      <w:r>
+        <w:rPr>
+          <w:rFonts w:ascii="Times New Roman" w:hAnsi="Times New Roman" w:cs="Times New Roman"/>
+          <w:sz w:val="24"/>
+          <w:szCs w:val="24"/>
+        </w:rPr>
+        <w:t>| sum(</w:t>
+      </w:r>
+      <w:proofErr w:type="spellStart"/>
+      <w:r>
+        <w:rPr>
+          <w:rFonts w:ascii="Times New Roman" w:hAnsi="Times New Roman" w:cs="Times New Roman"/>
+          <w:sz w:val="24"/>
+          <w:szCs w:val="24"/>
+        </w:rPr>
+        <w:t>p.basic_pay</w:t>
+      </w:r>
+      <w:proofErr w:type="spellEnd"/>
+      <w:r>
+        <w:rPr>
+          <w:rFonts w:ascii="Times New Roman" w:hAnsi="Times New Roman" w:cs="Times New Roman"/>
+          <w:sz w:val="24"/>
+          <w:szCs w:val="24"/>
+        </w:rPr>
+        <w:t>) |</w:t>
+      </w:r>
+    </w:p>
+    <w:p>
+      <w:pPr>
+        <w:rPr>
+          <w:rFonts w:ascii="Times New Roman" w:hAnsi="Times New Roman" w:cs="Times New Roman"/>
+          <w:sz w:val="24"/>
+          <w:szCs w:val="24"/>
+        </w:rPr>
+      </w:pPr>
+      <w:r>
+        <w:rPr>
+          <w:rFonts w:ascii="Times New Roman" w:hAnsi="Times New Roman" w:cs="Times New Roman"/>
+          <w:sz w:val="24"/>
+          <w:szCs w:val="24"/>
+        </w:rPr>
+        <w:t>+------------------+</w:t>
+      </w:r>
+    </w:p>
+    <w:p>
+      <w:pPr>
+        <w:rPr>
+          <w:rFonts w:ascii="Times New Roman" w:hAnsi="Times New Roman" w:cs="Times New Roman"/>
+          <w:sz w:val="24"/>
+          <w:szCs w:val="24"/>
+        </w:rPr>
+      </w:pPr>
+      <w:r>
+        <w:rPr>
+          <w:rFonts w:ascii="Times New Roman" w:hAnsi="Times New Roman" w:cs="Times New Roman"/>
+          <w:sz w:val="24"/>
+          <w:szCs w:val="24"/>
+        </w:rPr>
+        <w:t>|          1050000 |</w:t>
+      </w:r>
+    </w:p>
+    <w:p>
+      <w:pPr>
+        <w:rPr>
+          <w:rFonts w:ascii="Times New Roman" w:hAnsi="Times New Roman" w:cs="Times New Roman"/>
+          <w:sz w:val="24"/>
+          <w:szCs w:val="24"/>
+        </w:rPr>
+      </w:pPr>
+      <w:r>
+        <w:rPr>
+          <w:rFonts w:ascii="Times New Roman" w:hAnsi="Times New Roman" w:cs="Times New Roman"/>
+          <w:sz w:val="24"/>
+          <w:szCs w:val="24"/>
+        </w:rPr>
+        <w:t>+------------------+</w:t>
+      </w:r>
+    </w:p>
+    <w:p>
+      <w:pPr>
+        <w:rPr>
+          <w:rFonts w:ascii="Times New Roman" w:hAnsi="Times New Roman" w:cs="Times New Roman"/>
+          <w:sz w:val="24"/>
+          <w:szCs w:val="24"/>
+        </w:rPr>
+      </w:pPr>
+      <w:r>
+        <w:rPr>
+          <w:rFonts w:ascii="Times New Roman" w:hAnsi="Times New Roman" w:cs="Times New Roman"/>
+          <w:sz w:val="24"/>
+          <w:szCs w:val="24"/>
+        </w:rPr>
+        <w:t>1 row in set (0.00 sec)</w:t>
+      </w:r>
+    </w:p>
+    <w:p>
+      <w:pPr>
+        <w:rPr>
+          <w:rFonts w:ascii="Times New Roman" w:hAnsi="Times New Roman" w:cs="Times New Roman"/>
+          <w:sz w:val="24"/>
+          <w:szCs w:val="24"/>
+        </w:rPr>
+      </w:pPr>
+    </w:p>
+    <w:p>
+      <w:pPr>
+        <w:rPr>
+          <w:rFonts w:ascii="Times New Roman" w:hAnsi="Times New Roman" w:cs="Times New Roman"/>
+          <w:sz w:val="24"/>
+          <w:szCs w:val="24"/>
+        </w:rPr>
+      </w:pPr>
+      <w:proofErr w:type="spellStart"/>
+      <w:r>
+        <w:rPr>
+          <w:rFonts w:ascii="Times New Roman" w:hAnsi="Times New Roman" w:cs="Times New Roman"/>
+          <w:sz w:val="24"/>
+          <w:szCs w:val="24"/>
+        </w:rPr>
+        <w:t>mysql</w:t>
+      </w:r>
+      <w:proofErr w:type="spellEnd"/>
+      <w:r>
+        <w:rPr>
+          <w:rFonts w:ascii="Times New Roman" w:hAnsi="Times New Roman" w:cs="Times New Roman"/>
+          <w:sz w:val="24"/>
+          <w:szCs w:val="24"/>
+        </w:rPr>
+        <w:t>&gt; select min(</w:t>
+      </w:r>
+      <w:proofErr w:type="spellStart"/>
+      <w:r>
+        <w:rPr>
+          <w:rFonts w:ascii="Times New Roman" w:hAnsi="Times New Roman" w:cs="Times New Roman"/>
+          <w:sz w:val="24"/>
+          <w:szCs w:val="24"/>
+        </w:rPr>
+        <w:t>p.basic_pay</w:t>
+      </w:r>
+      <w:proofErr w:type="spellEnd"/>
+      <w:r>
+        <w:rPr>
+          <w:rFonts w:ascii="Times New Roman" w:hAnsi="Times New Roman" w:cs="Times New Roman"/>
+          <w:sz w:val="24"/>
+          <w:szCs w:val="24"/>
+        </w:rPr>
+        <w:t xml:space="preserve">) from </w:t>
+      </w:r>
+      <w:proofErr w:type="spellStart"/>
+      <w:r>
+        <w:rPr>
+          <w:rFonts w:ascii="Times New Roman" w:hAnsi="Times New Roman" w:cs="Times New Roman"/>
+          <w:sz w:val="24"/>
+          <w:szCs w:val="24"/>
+        </w:rPr>
+        <w:t>employee_details</w:t>
+      </w:r>
+      <w:proofErr w:type="spellEnd"/>
+      <w:r>
+        <w:rPr>
+          <w:rFonts w:ascii="Times New Roman" w:hAnsi="Times New Roman" w:cs="Times New Roman"/>
+          <w:sz w:val="24"/>
+          <w:szCs w:val="24"/>
+        </w:rPr>
+        <w:t xml:space="preserve"> as </w:t>
+      </w:r>
+      <w:proofErr w:type="spellStart"/>
+      <w:r>
+        <w:rPr>
+          <w:rFonts w:ascii="Times New Roman" w:hAnsi="Times New Roman" w:cs="Times New Roman"/>
+          <w:sz w:val="24"/>
+          <w:szCs w:val="24"/>
+        </w:rPr>
+        <w:t>ed</w:t>
+      </w:r>
+      <w:proofErr w:type="spellEnd"/>
+      <w:r>
+        <w:rPr>
+          <w:rFonts w:ascii="Times New Roman" w:hAnsi="Times New Roman" w:cs="Times New Roman"/>
+          <w:sz w:val="24"/>
+          <w:szCs w:val="24"/>
+        </w:rPr>
+        <w:t xml:space="preserve"> inner join payroll as p on </w:t>
+      </w:r>
+      <w:proofErr w:type="spellStart"/>
+      <w:r>
+        <w:rPr>
+          <w:rFonts w:ascii="Times New Roman" w:hAnsi="Times New Roman" w:cs="Times New Roman"/>
+          <w:sz w:val="24"/>
+          <w:szCs w:val="24"/>
+        </w:rPr>
+        <w:t>ed.employee_id</w:t>
+      </w:r>
+      <w:proofErr w:type="spellEnd"/>
+      <w:r>
+        <w:rPr>
+          <w:rFonts w:ascii="Times New Roman" w:hAnsi="Times New Roman" w:cs="Times New Roman"/>
+          <w:sz w:val="24"/>
+          <w:szCs w:val="24"/>
+        </w:rPr>
+        <w:t xml:space="preserve"> = </w:t>
+      </w:r>
+      <w:proofErr w:type="spellStart"/>
+      <w:r>
+        <w:rPr>
+          <w:rFonts w:ascii="Times New Roman" w:hAnsi="Times New Roman" w:cs="Times New Roman"/>
+          <w:sz w:val="24"/>
+          <w:szCs w:val="24"/>
+        </w:rPr>
+        <w:t>p.employee_id</w:t>
+      </w:r>
+      <w:proofErr w:type="spellEnd"/>
+      <w:r>
+        <w:rPr>
+          <w:rFonts w:ascii="Times New Roman" w:hAnsi="Times New Roman" w:cs="Times New Roman"/>
+          <w:sz w:val="24"/>
+          <w:szCs w:val="24"/>
+        </w:rPr>
+        <w:t xml:space="preserve"> where gender='F';</w:t>
+      </w:r>
+    </w:p>
+    <w:p>
+      <w:pPr>
+        <w:rPr>
+          <w:rFonts w:ascii="Times New Roman" w:hAnsi="Times New Roman" w:cs="Times New Roman"/>
+          <w:sz w:val="24"/>
+          <w:szCs w:val="24"/>
+        </w:rPr>
+      </w:pPr>
+      <w:r>
+        <w:rPr>
+          <w:rFonts w:ascii="Times New Roman" w:hAnsi="Times New Roman" w:cs="Times New Roman"/>
+          <w:sz w:val="24"/>
+          <w:szCs w:val="24"/>
+        </w:rPr>
+        <w:t>+------------------+</w:t>
+      </w:r>
+    </w:p>
+    <w:p>
+      <w:pPr>
+        <w:rPr>
+          <w:rFonts w:ascii="Times New Roman" w:hAnsi="Times New Roman" w:cs="Times New Roman"/>
+          <w:sz w:val="24"/>
+          <w:szCs w:val="24"/>
+        </w:rPr>
+      </w:pPr>
+      <w:r>
+        <w:rPr>
+          <w:rFonts w:ascii="Times New Roman" w:hAnsi="Times New Roman" w:cs="Times New Roman"/>
+          <w:sz w:val="24"/>
+          <w:szCs w:val="24"/>
+        </w:rPr>
+        <w:t>| min(</w:t>
+      </w:r>
+      <w:proofErr w:type="spellStart"/>
+      <w:r>
+        <w:rPr>
+          <w:rFonts w:ascii="Times New Roman" w:hAnsi="Times New Roman" w:cs="Times New Roman"/>
+          <w:sz w:val="24"/>
+          <w:szCs w:val="24"/>
+        </w:rPr>
+        <w:t>p.basic_pay</w:t>
+      </w:r>
+      <w:proofErr w:type="spellEnd"/>
+      <w:r>
+        <w:rPr>
+          <w:rFonts w:ascii="Times New Roman" w:hAnsi="Times New Roman" w:cs="Times New Roman"/>
+          <w:sz w:val="24"/>
+          <w:szCs w:val="24"/>
+        </w:rPr>
+        <w:t>) |</w:t>
+      </w:r>
+    </w:p>
+    <w:p>
+      <w:pPr>
+        <w:rPr>
+          <w:rFonts w:ascii="Times New Roman" w:hAnsi="Times New Roman" w:cs="Times New Roman"/>
+          <w:sz w:val="24"/>
+          <w:szCs w:val="24"/>
+        </w:rPr>
+      </w:pPr>
+      <w:r>
+        <w:rPr>
+          <w:rFonts w:ascii="Times New Roman" w:hAnsi="Times New Roman" w:cs="Times New Roman"/>
+          <w:sz w:val="24"/>
+          <w:szCs w:val="24"/>
+        </w:rPr>
+        <w:t>+------------------+</w:t>
+      </w:r>
+    </w:p>
+    <w:p>
+      <w:pPr>
+        <w:rPr>
+          <w:rFonts w:ascii="Times New Roman" w:hAnsi="Times New Roman" w:cs="Times New Roman"/>
+          <w:sz w:val="24"/>
+          <w:szCs w:val="24"/>
+        </w:rPr>
+      </w:pPr>
+      <w:r>
+        <w:rPr>
+          <w:rFonts w:ascii="Times New Roman" w:hAnsi="Times New Roman" w:cs="Times New Roman"/>
+          <w:sz w:val="24"/>
+          <w:szCs w:val="24"/>
+        </w:rPr>
+        <w:t>|           400000 |</w:t>
+      </w:r>
+    </w:p>
+    <w:p>
+      <w:pPr>
+        <w:rPr>
+          <w:rFonts w:ascii="Times New Roman" w:hAnsi="Times New Roman" w:cs="Times New Roman"/>
+          <w:sz w:val="24"/>
+          <w:szCs w:val="24"/>
+        </w:rPr>
+      </w:pPr>
+      <w:r>
+        <w:rPr>
+          <w:rFonts w:ascii="Times New Roman" w:hAnsi="Times New Roman" w:cs="Times New Roman"/>
+          <w:sz w:val="24"/>
+          <w:szCs w:val="24"/>
+        </w:rPr>
+        <w:t>+------------------+</w:t>
+      </w:r>
+    </w:p>
+    <w:p>
+      <w:pPr>
+        <w:rPr>
+          <w:rFonts w:ascii="Times New Roman" w:hAnsi="Times New Roman" w:cs="Times New Roman"/>
+          <w:sz w:val="24"/>
+          <w:szCs w:val="24"/>
+        </w:rPr>
+      </w:pPr>
+      <w:r>
+        <w:rPr>
+          <w:rFonts w:ascii="Times New Roman" w:hAnsi="Times New Roman" w:cs="Times New Roman"/>
+          <w:sz w:val="24"/>
+          <w:szCs w:val="24"/>
+        </w:rPr>
+        <w:t>1 row in set (0.00 sec)</w:t>
+      </w:r>
+    </w:p>
+    <w:p>
+      <w:pPr>
+        <w:rPr>
+          <w:rFonts w:ascii="Times New Roman" w:hAnsi="Times New Roman" w:cs="Times New Roman"/>
+          <w:sz w:val="24"/>
+          <w:szCs w:val="24"/>
+        </w:rPr>
+      </w:pPr>
+    </w:p>
+    <w:p>
+      <w:pPr>
+        <w:rPr>
+          <w:rFonts w:ascii="Times New Roman" w:hAnsi="Times New Roman" w:cs="Times New Roman"/>
+          <w:sz w:val="24"/>
+          <w:szCs w:val="24"/>
+        </w:rPr>
+      </w:pPr>
+      <w:proofErr w:type="spellStart"/>
+      <w:r>
+        <w:rPr>
+          <w:rFonts w:ascii="Times New Roman" w:hAnsi="Times New Roman" w:cs="Times New Roman"/>
+          <w:sz w:val="24"/>
+          <w:szCs w:val="24"/>
+        </w:rPr>
+        <w:t>mysql</w:t>
+      </w:r>
+      <w:proofErr w:type="spellEnd"/>
+      <w:r>
+        <w:rPr>
+          <w:rFonts w:ascii="Times New Roman" w:hAnsi="Times New Roman" w:cs="Times New Roman"/>
+          <w:sz w:val="24"/>
+          <w:szCs w:val="24"/>
+        </w:rPr>
+        <w:t>&gt; select max(</w:t>
+      </w:r>
+      <w:proofErr w:type="spellStart"/>
+      <w:r>
+        <w:rPr>
+          <w:rFonts w:ascii="Times New Roman" w:hAnsi="Times New Roman" w:cs="Times New Roman"/>
+          <w:sz w:val="24"/>
+          <w:szCs w:val="24"/>
+        </w:rPr>
+        <w:t>p.basic_pay</w:t>
+      </w:r>
+      <w:proofErr w:type="spellEnd"/>
+      <w:r>
+        <w:rPr>
+          <w:rFonts w:ascii="Times New Roman" w:hAnsi="Times New Roman" w:cs="Times New Roman"/>
+          <w:sz w:val="24"/>
+          <w:szCs w:val="24"/>
+        </w:rPr>
+        <w:t xml:space="preserve">) from </w:t>
+      </w:r>
+      <w:proofErr w:type="spellStart"/>
+      <w:r>
+        <w:rPr>
+          <w:rFonts w:ascii="Times New Roman" w:hAnsi="Times New Roman" w:cs="Times New Roman"/>
+          <w:sz w:val="24"/>
+          <w:szCs w:val="24"/>
+        </w:rPr>
+        <w:t>employee_details</w:t>
+      </w:r>
+      <w:proofErr w:type="spellEnd"/>
+      <w:r>
+        <w:rPr>
+          <w:rFonts w:ascii="Times New Roman" w:hAnsi="Times New Roman" w:cs="Times New Roman"/>
+          <w:sz w:val="24"/>
+          <w:szCs w:val="24"/>
+        </w:rPr>
+        <w:t xml:space="preserve"> as </w:t>
+      </w:r>
+      <w:proofErr w:type="spellStart"/>
+      <w:r>
+        <w:rPr>
+          <w:rFonts w:ascii="Times New Roman" w:hAnsi="Times New Roman" w:cs="Times New Roman"/>
+          <w:sz w:val="24"/>
+          <w:szCs w:val="24"/>
+        </w:rPr>
+        <w:t>ed</w:t>
+      </w:r>
+      <w:proofErr w:type="spellEnd"/>
+      <w:r>
+        <w:rPr>
+          <w:rFonts w:ascii="Times New Roman" w:hAnsi="Times New Roman" w:cs="Times New Roman"/>
+          <w:sz w:val="24"/>
+          <w:szCs w:val="24"/>
+        </w:rPr>
+        <w:t xml:space="preserve"> inner join payroll as p on </w:t>
+      </w:r>
+      <w:proofErr w:type="spellStart"/>
+      <w:r>
+        <w:rPr>
+          <w:rFonts w:ascii="Times New Roman" w:hAnsi="Times New Roman" w:cs="Times New Roman"/>
+          <w:sz w:val="24"/>
+          <w:szCs w:val="24"/>
+        </w:rPr>
+        <w:t>ed.employee_id</w:t>
+      </w:r>
+      <w:proofErr w:type="spellEnd"/>
+      <w:r>
+        <w:rPr>
+          <w:rFonts w:ascii="Times New Roman" w:hAnsi="Times New Roman" w:cs="Times New Roman"/>
+          <w:sz w:val="24"/>
+          <w:szCs w:val="24"/>
+        </w:rPr>
+        <w:t xml:space="preserve"> = </w:t>
+      </w:r>
+      <w:proofErr w:type="spellStart"/>
+      <w:r>
+        <w:rPr>
+          <w:rFonts w:ascii="Times New Roman" w:hAnsi="Times New Roman" w:cs="Times New Roman"/>
+          <w:sz w:val="24"/>
+          <w:szCs w:val="24"/>
+        </w:rPr>
+        <w:t>p.employee_id</w:t>
+      </w:r>
+      <w:proofErr w:type="spellEnd"/>
+      <w:r>
+        <w:rPr>
+          <w:rFonts w:ascii="Times New Roman" w:hAnsi="Times New Roman" w:cs="Times New Roman"/>
+          <w:sz w:val="24"/>
+          <w:szCs w:val="24"/>
+        </w:rPr>
+        <w:t xml:space="preserve"> where gender='F';</w:t>
+      </w:r>
+    </w:p>
+    <w:p>
+      <w:pPr>
+        <w:rPr>
+          <w:rFonts w:ascii="Times New Roman" w:hAnsi="Times New Roman" w:cs="Times New Roman"/>
+          <w:sz w:val="24"/>
+          <w:szCs w:val="24"/>
+        </w:rPr>
+      </w:pPr>
+      <w:r>
+        <w:rPr>
+          <w:rFonts w:ascii="Times New Roman" w:hAnsi="Times New Roman" w:cs="Times New Roman"/>
+          <w:sz w:val="24"/>
+          <w:szCs w:val="24"/>
+        </w:rPr>
+        <w:t>+------------------+</w:t>
+      </w:r>
+    </w:p>
+    <w:p>
+      <w:pPr>
+        <w:rPr>
+          <w:rFonts w:ascii="Times New Roman" w:hAnsi="Times New Roman" w:cs="Times New Roman"/>
+          <w:sz w:val="24"/>
+          <w:szCs w:val="24"/>
+        </w:rPr>
+      </w:pPr>
+      <w:r>
+        <w:rPr>
+          <w:rFonts w:ascii="Times New Roman" w:hAnsi="Times New Roman" w:cs="Times New Roman"/>
+          <w:sz w:val="24"/>
+          <w:szCs w:val="24"/>
+        </w:rPr>
+        <w:t>| max(</w:t>
+      </w:r>
+      <w:proofErr w:type="spellStart"/>
+      <w:r>
+        <w:rPr>
+          <w:rFonts w:ascii="Times New Roman" w:hAnsi="Times New Roman" w:cs="Times New Roman"/>
+          <w:sz w:val="24"/>
+          <w:szCs w:val="24"/>
+        </w:rPr>
+        <w:t>p.basic_pay</w:t>
+      </w:r>
+      <w:proofErr w:type="spellEnd"/>
+      <w:r>
+        <w:rPr>
+          <w:rFonts w:ascii="Times New Roman" w:hAnsi="Times New Roman" w:cs="Times New Roman"/>
+          <w:sz w:val="24"/>
+          <w:szCs w:val="24"/>
+        </w:rPr>
+        <w:t>) |</w:t>
+      </w:r>
+    </w:p>
+    <w:p>
+      <w:pPr>
+        <w:rPr>
+          <w:rFonts w:ascii="Times New Roman" w:hAnsi="Times New Roman" w:cs="Times New Roman"/>
+          <w:sz w:val="24"/>
+          <w:szCs w:val="24"/>
+        </w:rPr>
+      </w:pPr>
+      <w:r>
+        <w:rPr>
+          <w:rFonts w:ascii="Times New Roman" w:hAnsi="Times New Roman" w:cs="Times New Roman"/>
+          <w:sz w:val="24"/>
+          <w:szCs w:val="24"/>
+        </w:rPr>
+        <w:t>+------------------+</w:t>
+      </w:r>
+    </w:p>
+    <w:p>
+      <w:pPr>
+        <w:rPr>
+          <w:rFonts w:ascii="Times New Roman" w:hAnsi="Times New Roman" w:cs="Times New Roman"/>
+          <w:sz w:val="24"/>
+          <w:szCs w:val="24"/>
+        </w:rPr>
+      </w:pPr>
+      <w:r>
+        <w:rPr>
+          <w:rFonts w:ascii="Times New Roman" w:hAnsi="Times New Roman" w:cs="Times New Roman"/>
+          <w:sz w:val="24"/>
+          <w:szCs w:val="24"/>
+        </w:rPr>
+        <w:t>|           650000 |</w:t>
+      </w:r>
+    </w:p>
+    <w:p>
+      <w:pPr>
+        <w:rPr>
+          <w:rFonts w:ascii="Times New Roman" w:hAnsi="Times New Roman" w:cs="Times New Roman"/>
+          <w:sz w:val="24"/>
+          <w:szCs w:val="24"/>
+        </w:rPr>
+      </w:pPr>
+      <w:r>
+        <w:rPr>
+          <w:rFonts w:ascii="Times New Roman" w:hAnsi="Times New Roman" w:cs="Times New Roman"/>
+          <w:sz w:val="24"/>
+          <w:szCs w:val="24"/>
+        </w:rPr>
+        <w:t>+------------------+</w:t>
+      </w:r>
+    </w:p>
+    <w:p>
+      <w:pPr>
+        <w:rPr>
+          <w:rFonts w:ascii="Times New Roman" w:hAnsi="Times New Roman" w:cs="Times New Roman"/>
+          <w:sz w:val="24"/>
+          <w:szCs w:val="24"/>
+        </w:rPr>
+      </w:pPr>
+      <w:r>
+        <w:rPr>
+          <w:rFonts w:ascii="Times New Roman" w:hAnsi="Times New Roman" w:cs="Times New Roman"/>
+          <w:sz w:val="24"/>
+          <w:szCs w:val="24"/>
+        </w:rPr>
+        <w:t>1 row in set (0.00 sec)</w:t>
+      </w:r>
+    </w:p>
+    <w:p>
+      <w:pPr>
+        <w:rPr>
+          <w:rFonts w:ascii="Times New Roman" w:hAnsi="Times New Roman" w:cs="Times New Roman"/>
+          <w:sz w:val="24"/>
+          <w:szCs w:val="24"/>
+        </w:rPr>
+      </w:pPr>
+    </w:p>
+    <w:p>
+      <w:pPr>
+        <w:rPr>
+          <w:rFonts w:ascii="Times New Roman" w:hAnsi="Times New Roman" w:cs="Times New Roman"/>
+          <w:sz w:val="24"/>
+          <w:szCs w:val="24"/>
+        </w:rPr>
+      </w:pPr>
+      <w:proofErr w:type="spellStart"/>
+      <w:r>
+        <w:rPr>
+          <w:rFonts w:ascii="Times New Roman" w:hAnsi="Times New Roman" w:cs="Times New Roman"/>
+          <w:sz w:val="24"/>
+          <w:szCs w:val="24"/>
+        </w:rPr>
+        <w:t>mysql</w:t>
+      </w:r>
+      <w:proofErr w:type="spellEnd"/>
+      <w:r>
+        <w:rPr>
+          <w:rFonts w:ascii="Times New Roman" w:hAnsi="Times New Roman" w:cs="Times New Roman"/>
+          <w:sz w:val="24"/>
+          <w:szCs w:val="24"/>
+        </w:rPr>
+        <w:t xml:space="preserve">&gt; select </w:t>
+      </w:r>
+      <w:proofErr w:type="spellStart"/>
+      <w:r>
+        <w:rPr>
+          <w:rFonts w:ascii="Times New Roman" w:hAnsi="Times New Roman" w:cs="Times New Roman"/>
+          <w:sz w:val="24"/>
+          <w:szCs w:val="24"/>
+        </w:rPr>
+        <w:t>avg</w:t>
+      </w:r>
+      <w:proofErr w:type="spellEnd"/>
+      <w:r>
+        <w:rPr>
+          <w:rFonts w:ascii="Times New Roman" w:hAnsi="Times New Roman" w:cs="Times New Roman"/>
+          <w:sz w:val="24"/>
+          <w:szCs w:val="24"/>
+        </w:rPr>
+        <w:t>(</w:t>
+      </w:r>
+      <w:proofErr w:type="spellStart"/>
+      <w:r>
+        <w:rPr>
+          <w:rFonts w:ascii="Times New Roman" w:hAnsi="Times New Roman" w:cs="Times New Roman"/>
+          <w:sz w:val="24"/>
+          <w:szCs w:val="24"/>
+        </w:rPr>
+        <w:t>p.basic_pay</w:t>
+      </w:r>
+      <w:proofErr w:type="spellEnd"/>
+      <w:r>
+        <w:rPr>
+          <w:rFonts w:ascii="Times New Roman" w:hAnsi="Times New Roman" w:cs="Times New Roman"/>
+          <w:sz w:val="24"/>
+          <w:szCs w:val="24"/>
+        </w:rPr>
+        <w:t xml:space="preserve">) from </w:t>
+      </w:r>
+      <w:proofErr w:type="spellStart"/>
+      <w:r>
+        <w:rPr>
+          <w:rFonts w:ascii="Times New Roman" w:hAnsi="Times New Roman" w:cs="Times New Roman"/>
+          <w:sz w:val="24"/>
+          <w:szCs w:val="24"/>
+        </w:rPr>
+        <w:t>employee_details</w:t>
+      </w:r>
+      <w:proofErr w:type="spellEnd"/>
+      <w:r>
+        <w:rPr>
+          <w:rFonts w:ascii="Times New Roman" w:hAnsi="Times New Roman" w:cs="Times New Roman"/>
+          <w:sz w:val="24"/>
+          <w:szCs w:val="24"/>
+        </w:rPr>
+        <w:t xml:space="preserve"> as </w:t>
+      </w:r>
+      <w:proofErr w:type="spellStart"/>
+      <w:r>
+        <w:rPr>
+          <w:rFonts w:ascii="Times New Roman" w:hAnsi="Times New Roman" w:cs="Times New Roman"/>
+          <w:sz w:val="24"/>
+          <w:szCs w:val="24"/>
+        </w:rPr>
+        <w:t>ed</w:t>
+      </w:r>
+      <w:proofErr w:type="spellEnd"/>
+      <w:r>
+        <w:rPr>
+          <w:rFonts w:ascii="Times New Roman" w:hAnsi="Times New Roman" w:cs="Times New Roman"/>
+          <w:sz w:val="24"/>
+          <w:szCs w:val="24"/>
+        </w:rPr>
+        <w:t xml:space="preserve"> inner join payroll as p on </w:t>
+      </w:r>
+      <w:proofErr w:type="spellStart"/>
+      <w:r>
+        <w:rPr>
+          <w:rFonts w:ascii="Times New Roman" w:hAnsi="Times New Roman" w:cs="Times New Roman"/>
+          <w:sz w:val="24"/>
+          <w:szCs w:val="24"/>
+        </w:rPr>
+        <w:t>ed.employee_id</w:t>
+      </w:r>
+      <w:proofErr w:type="spellEnd"/>
+      <w:r>
+        <w:rPr>
+          <w:rFonts w:ascii="Times New Roman" w:hAnsi="Times New Roman" w:cs="Times New Roman"/>
+          <w:sz w:val="24"/>
+          <w:szCs w:val="24"/>
+        </w:rPr>
+        <w:t xml:space="preserve"> = </w:t>
+      </w:r>
+      <w:proofErr w:type="spellStart"/>
+      <w:r>
+        <w:rPr>
+          <w:rFonts w:ascii="Times New Roman" w:hAnsi="Times New Roman" w:cs="Times New Roman"/>
+          <w:sz w:val="24"/>
+          <w:szCs w:val="24"/>
+        </w:rPr>
+        <w:t>p.employee_id</w:t>
+      </w:r>
+      <w:proofErr w:type="spellEnd"/>
+      <w:r>
+        <w:rPr>
+          <w:rFonts w:ascii="Times New Roman" w:hAnsi="Times New Roman" w:cs="Times New Roman"/>
+          <w:sz w:val="24"/>
+          <w:szCs w:val="24"/>
+        </w:rPr>
+        <w:t xml:space="preserve"> where gender='F';</w:t>
+      </w:r>
+    </w:p>
+    <w:p>
+      <w:pPr>
+        <w:rPr>
+          <w:rFonts w:ascii="Times New Roman" w:hAnsi="Times New Roman" w:cs="Times New Roman"/>
+          <w:sz w:val="24"/>
+          <w:szCs w:val="24"/>
+        </w:rPr>
+      </w:pPr>
+      <w:r>
+        <w:rPr>
+          <w:rFonts w:ascii="Times New Roman" w:hAnsi="Times New Roman" w:cs="Times New Roman"/>
+          <w:sz w:val="24"/>
+          <w:szCs w:val="24"/>
+        </w:rPr>
+        <w:t>+------------------+</w:t>
+      </w:r>
+    </w:p>
+    <w:p>
+      <w:pPr>
+        <w:rPr>
+          <w:rFonts w:ascii="Times New Roman" w:hAnsi="Times New Roman" w:cs="Times New Roman"/>
+          <w:sz w:val="24"/>
+          <w:szCs w:val="24"/>
+        </w:rPr>
+      </w:pPr>
+      <w:r>
+        <w:rPr>
+          <w:rFonts w:ascii="Times New Roman" w:hAnsi="Times New Roman" w:cs="Times New Roman"/>
+          <w:sz w:val="24"/>
+          <w:szCs w:val="24"/>
+        </w:rPr>
+        <w:t xml:space="preserve">| </w:t>
+      </w:r>
+      <w:proofErr w:type="spellStart"/>
+      <w:r>
+        <w:rPr>
+          <w:rFonts w:ascii="Times New Roman" w:hAnsi="Times New Roman" w:cs="Times New Roman"/>
+          <w:sz w:val="24"/>
+          <w:szCs w:val="24"/>
+        </w:rPr>
+        <w:t>avg</w:t>
+      </w:r>
+      <w:proofErr w:type="spellEnd"/>
+      <w:r>
+        <w:rPr>
+          <w:rFonts w:ascii="Times New Roman" w:hAnsi="Times New Roman" w:cs="Times New Roman"/>
+          <w:sz w:val="24"/>
+          <w:szCs w:val="24"/>
+        </w:rPr>
+        <w:t>(</w:t>
+      </w:r>
+      <w:proofErr w:type="spellStart"/>
+      <w:r>
+        <w:rPr>
+          <w:rFonts w:ascii="Times New Roman" w:hAnsi="Times New Roman" w:cs="Times New Roman"/>
+          <w:sz w:val="24"/>
+          <w:szCs w:val="24"/>
+        </w:rPr>
+        <w:t>p.basic_pay</w:t>
+      </w:r>
+      <w:proofErr w:type="spellEnd"/>
+      <w:r>
+        <w:rPr>
+          <w:rFonts w:ascii="Times New Roman" w:hAnsi="Times New Roman" w:cs="Times New Roman"/>
+          <w:sz w:val="24"/>
+          <w:szCs w:val="24"/>
+        </w:rPr>
+        <w:t>) |</w:t>
+      </w:r>
+    </w:p>
+    <w:p>
+      <w:pPr>
+        <w:rPr>
+          <w:rFonts w:ascii="Times New Roman" w:hAnsi="Times New Roman" w:cs="Times New Roman"/>
+          <w:sz w:val="24"/>
+          <w:szCs w:val="24"/>
+        </w:rPr>
+      </w:pPr>
+      <w:r>
+        <w:rPr>
+          <w:rFonts w:ascii="Times New Roman" w:hAnsi="Times New Roman" w:cs="Times New Roman"/>
+          <w:sz w:val="24"/>
+          <w:szCs w:val="24"/>
+        </w:rPr>
+        <w:t>+------------------+</w:t>
+      </w:r>
+    </w:p>
+    <w:p>
+      <w:pPr>
+        <w:rPr>
+          <w:rFonts w:ascii="Times New Roman" w:hAnsi="Times New Roman" w:cs="Times New Roman"/>
+          <w:sz w:val="24"/>
+          <w:szCs w:val="24"/>
+        </w:rPr>
+      </w:pPr>
+      <w:r>
+        <w:rPr>
+          <w:rFonts w:ascii="Times New Roman" w:hAnsi="Times New Roman" w:cs="Times New Roman"/>
+          <w:sz w:val="24"/>
+          <w:szCs w:val="24"/>
+        </w:rPr>
+        <w:t>|      525000.0000 |</w:t>
+      </w:r>
+    </w:p>
+    <w:p>
+      <w:pPr>
+        <w:rPr>
+          <w:rFonts w:ascii="Times New Roman" w:hAnsi="Times New Roman" w:cs="Times New Roman"/>
+          <w:sz w:val="24"/>
+          <w:szCs w:val="24"/>
+        </w:rPr>
+      </w:pPr>
+      <w:r>
+        <w:rPr>
+          <w:rFonts w:ascii="Times New Roman" w:hAnsi="Times New Roman" w:cs="Times New Roman"/>
+          <w:sz w:val="24"/>
+          <w:szCs w:val="24"/>
+        </w:rPr>
+        <w:t>+------------------+</w:t>
+      </w:r>
+    </w:p>
+    <w:p>
+      <w:pPr>
+        <w:rPr>
+          <w:rFonts w:ascii="Times New Roman" w:hAnsi="Times New Roman" w:cs="Times New Roman"/>
+          <w:sz w:val="24"/>
+          <w:szCs w:val="24"/>
+        </w:rPr>
+      </w:pPr>
+      <w:r>
+        <w:rPr>
+          <w:rFonts w:ascii="Times New Roman" w:hAnsi="Times New Roman" w:cs="Times New Roman"/>
+          <w:sz w:val="24"/>
+          <w:szCs w:val="24"/>
+        </w:rPr>
+        <w:t>1 row in set (0.00 sec)</w:t>
+      </w:r>
+    </w:p>
+    <w:p>
+      <w:pPr>
+        <w:rPr>
+          <w:rFonts w:ascii="Times New Roman" w:hAnsi="Times New Roman" w:cs="Times New Roman"/>
+          <w:sz w:val="24"/>
+          <w:szCs w:val="24"/>
+        </w:rPr>
+      </w:pPr>
     </w:p>
     <w:sectPr>
       <w:pgSz w:w="12240" w:h="15840"/>

</xml_diff>